<commit_message>
Finalizing some work for this week
</commit_message>
<xml_diff>
--- a/analyses/output/plotsandstats.docx
+++ b/analyses/output/plotsandstats.docx
@@ -53,17 +53,18 @@
     <w:tbl>
       <w:tblPr>
         <w:tblStyle w:val="GridTable1Light"/>
-        <w:tblW w:w="5000" w:type="pct"/>
+        <w:tblW w:w="5051" w:type="pct"/>
         <w:tblLook w:val="04A0" w:firstRow="1" w:lastRow="0" w:firstColumn="1" w:lastColumn="0" w:noHBand="0" w:noVBand="1"/>
       </w:tblPr>
       <w:tblGrid>
         <w:gridCol w:w="1297"/>
-        <w:gridCol w:w="1040"/>
+        <w:gridCol w:w="767"/>
         <w:gridCol w:w="1493"/>
-        <w:gridCol w:w="1493"/>
-        <w:gridCol w:w="1493"/>
-        <w:gridCol w:w="1041"/>
-        <w:gridCol w:w="1493"/>
+        <w:gridCol w:w="151"/>
+        <w:gridCol w:w="1345"/>
+        <w:gridCol w:w="1513"/>
+        <w:gridCol w:w="601"/>
+        <w:gridCol w:w="2278"/>
       </w:tblGrid>
       <w:tr>
         <w:trPr>
@@ -73,29 +74,31 @@
         <w:tc>
           <w:tcPr>
             <w:cnfStyle w:val="001000000000" w:firstRow="0" w:lastRow="0" w:firstColumn="1" w:lastColumn="0" w:oddVBand="0" w:evenVBand="0" w:oddHBand="0" w:evenHBand="0" w:firstRowFirstColumn="0" w:firstRowLastColumn="0" w:lastRowFirstColumn="0" w:lastRowLastColumn="0"/>
-            <w:tcW w:w="659" w:type="pct"/>
-            <w:noWrap/>
-            <w:hideMark/>
-          </w:tcPr>
-          <w:p>
-            <w:pPr>
-              <w:rPr>
-                <w:rFonts w:ascii="Calibri" w:eastAsia="Times New Roman" w:hAnsi="Calibri" w:cs="Times New Roman"/>
-                <w:color w:val="000000"/>
-              </w:rPr>
-            </w:pPr>
-            <w:r>
-              <w:rPr>
-                <w:rFonts w:ascii="Calibri" w:eastAsia="Times New Roman" w:hAnsi="Calibri" w:cs="Times New Roman"/>
-                <w:color w:val="000000"/>
-              </w:rPr>
-              <w:t>Treat</w:t>
-            </w:r>
-          </w:p>
-        </w:tc>
-        <w:tc>
-          <w:tcPr>
-            <w:tcW w:w="659" w:type="pct"/>
+            <w:tcW w:w="3476" w:type="pct"/>
+            <w:gridSpan w:val="6"/>
+            <w:noWrap/>
+            <w:hideMark/>
+          </w:tcPr>
+          <w:p>
+            <w:pPr>
+              <w:rPr>
+                <w:rFonts w:ascii="Calibri" w:eastAsia="Times New Roman" w:hAnsi="Calibri" w:cs="Times New Roman"/>
+                <w:color w:val="000000"/>
+              </w:rPr>
+            </w:pPr>
+            <w:r>
+              <w:rPr>
+                <w:rFonts w:ascii="Calibri" w:eastAsia="Times New Roman" w:hAnsi="Calibri" w:cs="Times New Roman"/>
+                <w:color w:val="000000"/>
+              </w:rPr>
+              <w:t>Days to 10% flowering</w:t>
+            </w:r>
+          </w:p>
+        </w:tc>
+        <w:tc>
+          <w:tcPr>
+            <w:tcW w:w="1524" w:type="pct"/>
+            <w:gridSpan w:val="2"/>
             <w:noWrap/>
             <w:hideMark/>
           </w:tcPr>
@@ -103,136 +106,17 @@
             <w:pPr>
               <w:cnfStyle w:val="100000000000" w:firstRow="1" w:lastRow="0" w:firstColumn="0" w:lastColumn="0" w:oddVBand="0" w:evenVBand="0" w:oddHBand="0" w:evenHBand="0" w:firstRowFirstColumn="0" w:firstRowLastColumn="0" w:lastRowFirstColumn="0" w:lastRowLastColumn="0"/>
               <w:rPr>
-                <w:rFonts w:ascii="Calibri" w:eastAsia="Times New Roman" w:hAnsi="Calibri" w:cs="Times New Roman"/>
-                <w:color w:val="000000"/>
-              </w:rPr>
-            </w:pPr>
-            <w:r>
-              <w:rPr>
-                <w:rFonts w:ascii="Calibri" w:eastAsia="Times New Roman" w:hAnsi="Calibri" w:cs="Times New Roman"/>
-                <w:color w:val="000000"/>
-              </w:rPr>
-              <w:t>temp</w:t>
-            </w:r>
-          </w:p>
-        </w:tc>
-        <w:tc>
-          <w:tcPr>
-            <w:tcW w:w="756" w:type="pct"/>
-            <w:noWrap/>
-            <w:hideMark/>
-          </w:tcPr>
-          <w:p>
-            <w:pPr>
-              <w:cnfStyle w:val="100000000000" w:firstRow="1" w:lastRow="0" w:firstColumn="0" w:lastColumn="0" w:oddVBand="0" w:evenVBand="0" w:oddHBand="0" w:evenHBand="0" w:firstRowFirstColumn="0" w:firstRowLastColumn="0" w:lastRowFirstColumn="0" w:lastRowLastColumn="0"/>
-              <w:rPr>
-                <w:rFonts w:ascii="Calibri" w:eastAsia="Times New Roman" w:hAnsi="Calibri" w:cs="Times New Roman"/>
-                <w:color w:val="000000"/>
-              </w:rPr>
-            </w:pPr>
-            <w:r>
-              <w:rPr>
-                <w:rFonts w:ascii="Calibri" w:eastAsia="Times New Roman" w:hAnsi="Calibri" w:cs="Times New Roman"/>
-                <w:color w:val="000000"/>
-              </w:rPr>
-              <w:t>mean</w:t>
-            </w:r>
-          </w:p>
-        </w:tc>
-        <w:tc>
-          <w:tcPr>
-            <w:tcW w:w="756" w:type="pct"/>
-            <w:noWrap/>
-            <w:hideMark/>
-          </w:tcPr>
-          <w:p>
-            <w:pPr>
-              <w:cnfStyle w:val="100000000000" w:firstRow="1" w:lastRow="0" w:firstColumn="0" w:lastColumn="0" w:oddVBand="0" w:evenVBand="0" w:oddHBand="0" w:evenHBand="0" w:firstRowFirstColumn="0" w:firstRowLastColumn="0" w:lastRowFirstColumn="0" w:lastRowLastColumn="0"/>
-              <w:rPr>
-                <w:rFonts w:ascii="Calibri" w:eastAsia="Times New Roman" w:hAnsi="Calibri" w:cs="Times New Roman"/>
-                <w:color w:val="000000"/>
-              </w:rPr>
-            </w:pPr>
-            <w:r>
-              <w:rPr>
-                <w:rFonts w:ascii="Calibri" w:eastAsia="Times New Roman" w:hAnsi="Calibri" w:cs="Times New Roman"/>
-                <w:color w:val="000000"/>
-              </w:rPr>
-              <w:t>max</w:t>
-            </w:r>
-          </w:p>
-        </w:tc>
-        <w:tc>
-          <w:tcPr>
-            <w:tcW w:w="756" w:type="pct"/>
-            <w:noWrap/>
-            <w:hideMark/>
-          </w:tcPr>
-          <w:p>
-            <w:pPr>
-              <w:cnfStyle w:val="100000000000" w:firstRow="1" w:lastRow="0" w:firstColumn="0" w:lastColumn="0" w:oddVBand="0" w:evenVBand="0" w:oddHBand="0" w:evenHBand="0" w:firstRowFirstColumn="0" w:firstRowLastColumn="0" w:lastRowFirstColumn="0" w:lastRowLastColumn="0"/>
-              <w:rPr>
-                <w:rFonts w:ascii="Calibri" w:eastAsia="Times New Roman" w:hAnsi="Calibri" w:cs="Times New Roman"/>
-                <w:color w:val="000000"/>
-              </w:rPr>
-            </w:pPr>
-            <w:proofErr w:type="spellStart"/>
-            <w:r>
-              <w:rPr>
-                <w:rFonts w:ascii="Calibri" w:eastAsia="Times New Roman" w:hAnsi="Calibri" w:cs="Times New Roman"/>
-                <w:color w:val="000000"/>
-              </w:rPr>
-              <w:t>sd</w:t>
-            </w:r>
-            <w:proofErr w:type="spellEnd"/>
-          </w:p>
-        </w:tc>
-        <w:tc>
-          <w:tcPr>
-            <w:tcW w:w="659" w:type="pct"/>
-            <w:noWrap/>
-            <w:hideMark/>
-          </w:tcPr>
-          <w:p>
-            <w:pPr>
-              <w:cnfStyle w:val="100000000000" w:firstRow="1" w:lastRow="0" w:firstColumn="0" w:lastColumn="0" w:oddVBand="0" w:evenVBand="0" w:oddHBand="0" w:evenHBand="0" w:firstRowFirstColumn="0" w:firstRowLastColumn="0" w:lastRowFirstColumn="0" w:lastRowLastColumn="0"/>
-              <w:rPr>
-                <w:rFonts w:ascii="Calibri" w:eastAsia="Times New Roman" w:hAnsi="Calibri" w:cs="Times New Roman"/>
-                <w:color w:val="000000"/>
-              </w:rPr>
-            </w:pPr>
-            <w:r>
-              <w:rPr>
-                <w:rFonts w:ascii="Calibri" w:eastAsia="Times New Roman" w:hAnsi="Calibri" w:cs="Times New Roman"/>
-                <w:color w:val="000000"/>
-              </w:rPr>
-              <w:t>n</w:t>
-            </w:r>
-          </w:p>
-        </w:tc>
-        <w:tc>
-          <w:tcPr>
-            <w:tcW w:w="756" w:type="pct"/>
-            <w:noWrap/>
-            <w:hideMark/>
-          </w:tcPr>
-          <w:p>
-            <w:pPr>
-              <w:cnfStyle w:val="100000000000" w:firstRow="1" w:lastRow="0" w:firstColumn="0" w:lastColumn="0" w:oddVBand="0" w:evenVBand="0" w:oddHBand="0" w:evenHBand="0" w:firstRowFirstColumn="0" w:firstRowLastColumn="0" w:lastRowFirstColumn="0" w:lastRowLastColumn="0"/>
-              <w:rPr>
-                <w:rFonts w:ascii="Calibri" w:eastAsia="Times New Roman" w:hAnsi="Calibri" w:cs="Times New Roman"/>
-                <w:color w:val="000000"/>
-              </w:rPr>
-            </w:pPr>
-            <w:proofErr w:type="spellStart"/>
-            <w:r>
-              <w:rPr>
-                <w:rFonts w:ascii="Calibri" w:eastAsia="Times New Roman" w:hAnsi="Calibri" w:cs="Times New Roman"/>
-                <w:color w:val="000000"/>
-              </w:rPr>
-              <w:t>sem</w:t>
-            </w:r>
-            <w:proofErr w:type="spellEnd"/>
+                <w:rFonts w:ascii="Times New Roman" w:eastAsia="Times New Roman" w:hAnsi="Times New Roman" w:cs="Times New Roman"/>
+                <w:sz w:val="20"/>
+                <w:szCs w:val="20"/>
+              </w:rPr>
+            </w:pPr>
+            <w:r>
+              <w:rPr>
+                <w:rFonts w:ascii="Calibri" w:eastAsia="Times New Roman" w:hAnsi="Calibri" w:cs="Times New Roman"/>
+              </w:rPr>
+              <w:t>continuous</w:t>
+            </w:r>
           </w:p>
         </w:tc>
       </w:tr>
@@ -243,167 +127,74 @@
         <w:tc>
           <w:tcPr>
             <w:cnfStyle w:val="001000000000" w:firstRow="0" w:lastRow="0" w:firstColumn="1" w:lastColumn="0" w:oddVBand="0" w:evenVBand="0" w:oddHBand="0" w:evenHBand="0" w:firstRowFirstColumn="0" w:firstRowLastColumn="0" w:lastRowFirstColumn="0" w:lastRowLastColumn="0"/>
-            <w:tcW w:w="659" w:type="pct"/>
-            <w:noWrap/>
-            <w:hideMark/>
-          </w:tcPr>
-          <w:p>
-            <w:pPr>
-              <w:rPr>
-                <w:rFonts w:ascii="Calibri" w:eastAsia="Times New Roman" w:hAnsi="Calibri" w:cs="Times New Roman"/>
-                <w:color w:val="000000"/>
-              </w:rPr>
-            </w:pPr>
-            <w:r>
-              <w:rPr>
-                <w:rFonts w:ascii="Calibri" w:eastAsia="Times New Roman" w:hAnsi="Calibri" w:cs="Times New Roman"/>
-                <w:color w:val="000000"/>
-              </w:rPr>
-              <w:t>Chamber 1</w:t>
-            </w:r>
-          </w:p>
-        </w:tc>
-        <w:tc>
-          <w:tcPr>
-            <w:tcW w:w="659" w:type="pct"/>
-            <w:noWrap/>
-            <w:hideMark/>
-          </w:tcPr>
-          <w:p>
-            <w:pPr>
-              <w:jc w:val="right"/>
-              <w:cnfStyle w:val="000000000000" w:firstRow="0" w:lastRow="0" w:firstColumn="0" w:lastColumn="0" w:oddVBand="0" w:evenVBand="0" w:oddHBand="0" w:evenHBand="0" w:firstRowFirstColumn="0" w:firstRowLastColumn="0" w:lastRowFirstColumn="0" w:lastRowLastColumn="0"/>
-              <w:rPr>
-                <w:rFonts w:ascii="Calibri" w:eastAsia="Times New Roman" w:hAnsi="Calibri" w:cs="Times New Roman"/>
-                <w:color w:val="000000"/>
-              </w:rPr>
-            </w:pPr>
-            <w:r>
-              <w:rPr>
-                <w:rFonts w:ascii="Calibri" w:eastAsia="Times New Roman" w:hAnsi="Calibri" w:cs="Times New Roman"/>
-                <w:color w:val="000000"/>
-              </w:rPr>
-              <w:t>20</w:t>
-            </w:r>
-          </w:p>
-        </w:tc>
-        <w:tc>
-          <w:tcPr>
-            <w:tcW w:w="756" w:type="pct"/>
-            <w:noWrap/>
-            <w:hideMark/>
-          </w:tcPr>
-          <w:p>
-            <w:pPr>
-              <w:jc w:val="right"/>
-              <w:cnfStyle w:val="000000000000" w:firstRow="0" w:lastRow="0" w:firstColumn="0" w:lastColumn="0" w:oddVBand="0" w:evenVBand="0" w:oddHBand="0" w:evenHBand="0" w:firstRowFirstColumn="0" w:firstRowLastColumn="0" w:lastRowFirstColumn="0" w:lastRowLastColumn="0"/>
-              <w:rPr>
-                <w:rFonts w:ascii="Calibri" w:eastAsia="Times New Roman" w:hAnsi="Calibri" w:cs="Times New Roman"/>
-                <w:color w:val="000000"/>
-              </w:rPr>
-            </w:pPr>
-            <w:r>
-              <w:rPr>
-                <w:rFonts w:ascii="Calibri" w:eastAsia="Times New Roman" w:hAnsi="Calibri" w:cs="Times New Roman"/>
-                <w:color w:val="000000"/>
-              </w:rPr>
-              <w:t>45.46112656</w:t>
-            </w:r>
-          </w:p>
-        </w:tc>
-        <w:tc>
-          <w:tcPr>
-            <w:tcW w:w="756" w:type="pct"/>
-            <w:noWrap/>
-            <w:hideMark/>
-          </w:tcPr>
-          <w:p>
-            <w:pPr>
-              <w:jc w:val="right"/>
-              <w:cnfStyle w:val="000000000000" w:firstRow="0" w:lastRow="0" w:firstColumn="0" w:lastColumn="0" w:oddVBand="0" w:evenVBand="0" w:oddHBand="0" w:evenHBand="0" w:firstRowFirstColumn="0" w:firstRowLastColumn="0" w:lastRowFirstColumn="0" w:lastRowLastColumn="0"/>
-              <w:rPr>
-                <w:rFonts w:ascii="Calibri" w:eastAsia="Times New Roman" w:hAnsi="Calibri" w:cs="Times New Roman"/>
-                <w:color w:val="000000"/>
-              </w:rPr>
-            </w:pPr>
-            <w:r>
-              <w:rPr>
-                <w:rFonts w:ascii="Calibri" w:eastAsia="Times New Roman" w:hAnsi="Calibri" w:cs="Times New Roman"/>
-                <w:color w:val="000000"/>
-              </w:rPr>
-              <w:t>48</w:t>
-            </w:r>
-          </w:p>
-        </w:tc>
-        <w:tc>
-          <w:tcPr>
-            <w:tcW w:w="756" w:type="pct"/>
-            <w:noWrap/>
-            <w:hideMark/>
-          </w:tcPr>
-          <w:p>
-            <w:pPr>
-              <w:jc w:val="right"/>
-              <w:cnfStyle w:val="000000000000" w:firstRow="0" w:lastRow="0" w:firstColumn="0" w:lastColumn="0" w:oddVBand="0" w:evenVBand="0" w:oddHBand="0" w:evenHBand="0" w:firstRowFirstColumn="0" w:firstRowLastColumn="0" w:lastRowFirstColumn="0" w:lastRowLastColumn="0"/>
-              <w:rPr>
-                <w:rFonts w:ascii="Calibri" w:eastAsia="Times New Roman" w:hAnsi="Calibri" w:cs="Times New Roman"/>
-                <w:color w:val="000000"/>
-              </w:rPr>
-            </w:pPr>
-            <w:r>
-              <w:rPr>
-                <w:rFonts w:ascii="Calibri" w:eastAsia="Times New Roman" w:hAnsi="Calibri" w:cs="Times New Roman"/>
-                <w:color w:val="000000"/>
-              </w:rPr>
-              <w:t>2.204855656</w:t>
-            </w:r>
-          </w:p>
-        </w:tc>
-        <w:tc>
-          <w:tcPr>
-            <w:tcW w:w="659" w:type="pct"/>
-            <w:noWrap/>
-            <w:hideMark/>
-          </w:tcPr>
-          <w:p>
-            <w:pPr>
-              <w:jc w:val="right"/>
-              <w:cnfStyle w:val="000000000000" w:firstRow="0" w:lastRow="0" w:firstColumn="0" w:lastColumn="0" w:oddVBand="0" w:evenVBand="0" w:oddHBand="0" w:evenHBand="0" w:firstRowFirstColumn="0" w:firstRowLastColumn="0" w:lastRowFirstColumn="0" w:lastRowLastColumn="0"/>
-              <w:rPr>
-                <w:rFonts w:ascii="Calibri" w:eastAsia="Times New Roman" w:hAnsi="Calibri" w:cs="Times New Roman"/>
-                <w:color w:val="000000"/>
-              </w:rPr>
-            </w:pPr>
-            <w:r>
-              <w:rPr>
-                <w:rFonts w:ascii="Calibri" w:eastAsia="Times New Roman" w:hAnsi="Calibri" w:cs="Times New Roman"/>
-                <w:color w:val="000000"/>
-              </w:rPr>
-              <w:t>3</w:t>
-            </w:r>
-          </w:p>
-        </w:tc>
-        <w:tc>
-          <w:tcPr>
-            <w:tcW w:w="756" w:type="pct"/>
-            <w:noWrap/>
-            <w:hideMark/>
-          </w:tcPr>
-          <w:p>
-            <w:pPr>
-              <w:jc w:val="right"/>
-              <w:cnfStyle w:val="000000000000" w:firstRow="0" w:lastRow="0" w:firstColumn="0" w:lastColumn="0" w:oddVBand="0" w:evenVBand="0" w:oddHBand="0" w:evenHBand="0" w:firstRowFirstColumn="0" w:firstRowLastColumn="0" w:lastRowFirstColumn="0" w:lastRowLastColumn="0"/>
-              <w:rPr>
-                <w:rFonts w:ascii="Calibri" w:eastAsia="Times New Roman" w:hAnsi="Calibri" w:cs="Times New Roman"/>
-                <w:color w:val="000000"/>
-              </w:rPr>
-            </w:pPr>
-            <w:r>
-              <w:rPr>
-                <w:rFonts w:ascii="Calibri" w:eastAsia="Times New Roman" w:hAnsi="Calibri" w:cs="Times New Roman"/>
-                <w:color w:val="000000"/>
-              </w:rPr>
-              <w:t>1.272974006</w:t>
+            <w:tcW w:w="1963" w:type="pct"/>
+            <w:gridSpan w:val="4"/>
+            <w:noWrap/>
+            <w:hideMark/>
+          </w:tcPr>
+          <w:p>
+            <w:pPr>
+              <w:rPr>
+                <w:rFonts w:ascii="Times New Roman" w:eastAsia="Times New Roman" w:hAnsi="Times New Roman" w:cs="Times New Roman"/>
+                <w:sz w:val="20"/>
+                <w:szCs w:val="20"/>
+              </w:rPr>
+            </w:pPr>
+          </w:p>
+        </w:tc>
+        <w:tc>
+          <w:tcPr>
+            <w:tcW w:w="1513" w:type="pct"/>
+            <w:gridSpan w:val="2"/>
+            <w:noWrap/>
+            <w:hideMark/>
+          </w:tcPr>
+          <w:p>
+            <w:pPr>
+              <w:cnfStyle w:val="000000000000" w:firstRow="0" w:lastRow="0" w:firstColumn="0" w:lastColumn="0" w:oddVBand="0" w:evenVBand="0" w:oddHBand="0" w:evenHBand="0" w:firstRowFirstColumn="0" w:firstRowLastColumn="0" w:lastRowFirstColumn="0" w:lastRowLastColumn="0"/>
+              <w:rPr>
+                <w:rFonts w:ascii="Calibri" w:eastAsia="Times New Roman" w:hAnsi="Calibri" w:cs="Times New Roman"/>
+                <w:color w:val="000000"/>
+              </w:rPr>
+            </w:pPr>
+            <w:r>
+              <w:rPr>
+                <w:rFonts w:ascii="Calibri" w:eastAsia="Times New Roman" w:hAnsi="Calibri" w:cs="Times New Roman"/>
+                <w:color w:val="000000"/>
+              </w:rPr>
+              <w:t>F</w:t>
+            </w:r>
+          </w:p>
+        </w:tc>
+        <w:tc>
+          <w:tcPr>
+            <w:tcW w:w="1524" w:type="pct"/>
+            <w:gridSpan w:val="2"/>
+            <w:noWrap/>
+            <w:hideMark/>
+          </w:tcPr>
+          <w:p>
+            <w:pPr>
+              <w:jc w:val="right"/>
+              <w:cnfStyle w:val="000000000000" w:firstRow="0" w:lastRow="0" w:firstColumn="0" w:lastColumn="0" w:oddVBand="0" w:evenVBand="0" w:oddHBand="0" w:evenHBand="0" w:firstRowFirstColumn="0" w:firstRowLastColumn="0" w:lastRowFirstColumn="0" w:lastRowLastColumn="0"/>
+              <w:rPr>
+                <w:rFonts w:ascii="Calibri" w:eastAsia="Times New Roman" w:hAnsi="Calibri" w:cs="Times New Roman"/>
+                <w:color w:val="000000"/>
+              </w:rPr>
+            </w:pPr>
+            <w:r>
+              <w:rPr>
+                <w:rFonts w:ascii="Calibri" w:eastAsia="Times New Roman" w:hAnsi="Calibri" w:cs="Times New Roman"/>
+                <w:color w:val="000000"/>
+              </w:rPr>
+              <w:t>0.</w:t>
+            </w:r>
+            <w:r>
+              <w:rPr>
+                <w:rFonts w:ascii="Calibri" w:eastAsia="Times New Roman" w:hAnsi="Calibri" w:cs="Times New Roman"/>
+                <w:color w:val="000000"/>
+              </w:rPr>
+              <w:t>4324</w:t>
             </w:r>
           </w:p>
         </w:tc>
@@ -415,167 +206,67 @@
         <w:tc>
           <w:tcPr>
             <w:cnfStyle w:val="001000000000" w:firstRow="0" w:lastRow="0" w:firstColumn="1" w:lastColumn="0" w:oddVBand="0" w:evenVBand="0" w:oddHBand="0" w:evenHBand="0" w:firstRowFirstColumn="0" w:firstRowLastColumn="0" w:lastRowFirstColumn="0" w:lastRowLastColumn="0"/>
-            <w:tcW w:w="659" w:type="pct"/>
-            <w:noWrap/>
-            <w:hideMark/>
-          </w:tcPr>
-          <w:p>
-            <w:pPr>
-              <w:rPr>
-                <w:rFonts w:ascii="Calibri" w:eastAsia="Times New Roman" w:hAnsi="Calibri" w:cs="Times New Roman"/>
-                <w:color w:val="000000"/>
-              </w:rPr>
-            </w:pPr>
-            <w:r>
-              <w:rPr>
-                <w:rFonts w:ascii="Calibri" w:eastAsia="Times New Roman" w:hAnsi="Calibri" w:cs="Times New Roman"/>
-                <w:color w:val="000000"/>
-              </w:rPr>
-              <w:t>Chamber 2</w:t>
-            </w:r>
-          </w:p>
-        </w:tc>
-        <w:tc>
-          <w:tcPr>
-            <w:tcW w:w="659" w:type="pct"/>
-            <w:noWrap/>
-            <w:hideMark/>
-          </w:tcPr>
-          <w:p>
-            <w:pPr>
-              <w:jc w:val="right"/>
-              <w:cnfStyle w:val="000000000000" w:firstRow="0" w:lastRow="0" w:firstColumn="0" w:lastColumn="0" w:oddVBand="0" w:evenVBand="0" w:oddHBand="0" w:evenHBand="0" w:firstRowFirstColumn="0" w:firstRowLastColumn="0" w:lastRowFirstColumn="0" w:lastRowLastColumn="0"/>
-              <w:rPr>
-                <w:rFonts w:ascii="Calibri" w:eastAsia="Times New Roman" w:hAnsi="Calibri" w:cs="Times New Roman"/>
-                <w:color w:val="000000"/>
-              </w:rPr>
-            </w:pPr>
-            <w:r>
-              <w:rPr>
-                <w:rFonts w:ascii="Calibri" w:eastAsia="Times New Roman" w:hAnsi="Calibri" w:cs="Times New Roman"/>
-                <w:color w:val="000000"/>
-              </w:rPr>
-              <w:t>26</w:t>
-            </w:r>
-          </w:p>
-        </w:tc>
-        <w:tc>
-          <w:tcPr>
-            <w:tcW w:w="756" w:type="pct"/>
-            <w:noWrap/>
-            <w:hideMark/>
-          </w:tcPr>
-          <w:p>
-            <w:pPr>
-              <w:jc w:val="right"/>
-              <w:cnfStyle w:val="000000000000" w:firstRow="0" w:lastRow="0" w:firstColumn="0" w:lastColumn="0" w:oddVBand="0" w:evenVBand="0" w:oddHBand="0" w:evenHBand="0" w:firstRowFirstColumn="0" w:firstRowLastColumn="0" w:lastRowFirstColumn="0" w:lastRowLastColumn="0"/>
-              <w:rPr>
-                <w:rFonts w:ascii="Calibri" w:eastAsia="Times New Roman" w:hAnsi="Calibri" w:cs="Times New Roman"/>
-                <w:color w:val="000000"/>
-              </w:rPr>
-            </w:pPr>
-            <w:r>
-              <w:rPr>
-                <w:rFonts w:ascii="Calibri" w:eastAsia="Times New Roman" w:hAnsi="Calibri" w:cs="Times New Roman"/>
-                <w:color w:val="000000"/>
-              </w:rPr>
-              <w:t>41.76682946</w:t>
-            </w:r>
-          </w:p>
-        </w:tc>
-        <w:tc>
-          <w:tcPr>
-            <w:tcW w:w="756" w:type="pct"/>
-            <w:noWrap/>
-            <w:hideMark/>
-          </w:tcPr>
-          <w:p>
-            <w:pPr>
-              <w:jc w:val="right"/>
-              <w:cnfStyle w:val="000000000000" w:firstRow="0" w:lastRow="0" w:firstColumn="0" w:lastColumn="0" w:oddVBand="0" w:evenVBand="0" w:oddHBand="0" w:evenHBand="0" w:firstRowFirstColumn="0" w:firstRowLastColumn="0" w:lastRowFirstColumn="0" w:lastRowLastColumn="0"/>
-              <w:rPr>
-                <w:rFonts w:ascii="Calibri" w:eastAsia="Times New Roman" w:hAnsi="Calibri" w:cs="Times New Roman"/>
-                <w:color w:val="000000"/>
-              </w:rPr>
-            </w:pPr>
-            <w:r>
-              <w:rPr>
-                <w:rFonts w:ascii="Calibri" w:eastAsia="Times New Roman" w:hAnsi="Calibri" w:cs="Times New Roman"/>
-                <w:color w:val="000000"/>
-              </w:rPr>
-              <w:t>46.96188254</w:t>
-            </w:r>
-          </w:p>
-        </w:tc>
-        <w:tc>
-          <w:tcPr>
-            <w:tcW w:w="756" w:type="pct"/>
-            <w:noWrap/>
-            <w:hideMark/>
-          </w:tcPr>
-          <w:p>
-            <w:pPr>
-              <w:jc w:val="right"/>
-              <w:cnfStyle w:val="000000000000" w:firstRow="0" w:lastRow="0" w:firstColumn="0" w:lastColumn="0" w:oddVBand="0" w:evenVBand="0" w:oddHBand="0" w:evenHBand="0" w:firstRowFirstColumn="0" w:firstRowLastColumn="0" w:lastRowFirstColumn="0" w:lastRowLastColumn="0"/>
-              <w:rPr>
-                <w:rFonts w:ascii="Calibri" w:eastAsia="Times New Roman" w:hAnsi="Calibri" w:cs="Times New Roman"/>
-                <w:color w:val="000000"/>
-              </w:rPr>
-            </w:pPr>
-            <w:r>
-              <w:rPr>
-                <w:rFonts w:ascii="Calibri" w:eastAsia="Times New Roman" w:hAnsi="Calibri" w:cs="Times New Roman"/>
-                <w:color w:val="000000"/>
-              </w:rPr>
-              <w:t>4.027214869</w:t>
-            </w:r>
-          </w:p>
-        </w:tc>
-        <w:tc>
-          <w:tcPr>
-            <w:tcW w:w="659" w:type="pct"/>
-            <w:noWrap/>
-            <w:hideMark/>
-          </w:tcPr>
-          <w:p>
-            <w:pPr>
-              <w:jc w:val="right"/>
-              <w:cnfStyle w:val="000000000000" w:firstRow="0" w:lastRow="0" w:firstColumn="0" w:lastColumn="0" w:oddVBand="0" w:evenVBand="0" w:oddHBand="0" w:evenHBand="0" w:firstRowFirstColumn="0" w:firstRowLastColumn="0" w:lastRowFirstColumn="0" w:lastRowLastColumn="0"/>
-              <w:rPr>
-                <w:rFonts w:ascii="Calibri" w:eastAsia="Times New Roman" w:hAnsi="Calibri" w:cs="Times New Roman"/>
-                <w:color w:val="000000"/>
-              </w:rPr>
-            </w:pPr>
-            <w:r>
-              <w:rPr>
-                <w:rFonts w:ascii="Calibri" w:eastAsia="Times New Roman" w:hAnsi="Calibri" w:cs="Times New Roman"/>
-                <w:color w:val="000000"/>
-              </w:rPr>
-              <w:t>4</w:t>
-            </w:r>
-          </w:p>
-        </w:tc>
-        <w:tc>
-          <w:tcPr>
-            <w:tcW w:w="756" w:type="pct"/>
-            <w:noWrap/>
-            <w:hideMark/>
-          </w:tcPr>
-          <w:p>
-            <w:pPr>
-              <w:jc w:val="right"/>
-              <w:cnfStyle w:val="000000000000" w:firstRow="0" w:lastRow="0" w:firstColumn="0" w:lastColumn="0" w:oddVBand="0" w:evenVBand="0" w:oddHBand="0" w:evenHBand="0" w:firstRowFirstColumn="0" w:firstRowLastColumn="0" w:lastRowFirstColumn="0" w:lastRowLastColumn="0"/>
-              <w:rPr>
-                <w:rFonts w:ascii="Calibri" w:eastAsia="Times New Roman" w:hAnsi="Calibri" w:cs="Times New Roman"/>
-                <w:color w:val="000000"/>
-              </w:rPr>
-            </w:pPr>
-            <w:r>
-              <w:rPr>
-                <w:rFonts w:ascii="Calibri" w:eastAsia="Times New Roman" w:hAnsi="Calibri" w:cs="Times New Roman"/>
-                <w:color w:val="000000"/>
-              </w:rPr>
-              <w:t>2.013607435</w:t>
+            <w:tcW w:w="1963" w:type="pct"/>
+            <w:gridSpan w:val="4"/>
+            <w:noWrap/>
+            <w:hideMark/>
+          </w:tcPr>
+          <w:p>
+            <w:pPr>
+              <w:jc w:val="right"/>
+              <w:rPr>
+                <w:rFonts w:ascii="Calibri" w:eastAsia="Times New Roman" w:hAnsi="Calibri" w:cs="Times New Roman"/>
+                <w:color w:val="000000"/>
+              </w:rPr>
+            </w:pPr>
+          </w:p>
+        </w:tc>
+        <w:tc>
+          <w:tcPr>
+            <w:tcW w:w="1513" w:type="pct"/>
+            <w:gridSpan w:val="2"/>
+            <w:noWrap/>
+            <w:hideMark/>
+          </w:tcPr>
+          <w:p>
+            <w:pPr>
+              <w:cnfStyle w:val="000000000000" w:firstRow="0" w:lastRow="0" w:firstColumn="0" w:lastColumn="0" w:oddVBand="0" w:evenVBand="0" w:oddHBand="0" w:evenHBand="0" w:firstRowFirstColumn="0" w:firstRowLastColumn="0" w:lastRowFirstColumn="0" w:lastRowLastColumn="0"/>
+              <w:rPr>
+                <w:rFonts w:ascii="Calibri" w:eastAsia="Times New Roman" w:hAnsi="Calibri" w:cs="Times New Roman"/>
+                <w:color w:val="000000"/>
+              </w:rPr>
+            </w:pPr>
+            <w:r>
+              <w:rPr>
+                <w:rFonts w:ascii="Calibri" w:eastAsia="Times New Roman" w:hAnsi="Calibri" w:cs="Times New Roman"/>
+                <w:color w:val="000000"/>
+              </w:rPr>
+              <w:t>P</w:t>
+            </w:r>
+          </w:p>
+        </w:tc>
+        <w:tc>
+          <w:tcPr>
+            <w:tcW w:w="1524" w:type="pct"/>
+            <w:gridSpan w:val="2"/>
+            <w:noWrap/>
+            <w:hideMark/>
+          </w:tcPr>
+          <w:p>
+            <w:pPr>
+              <w:jc w:val="right"/>
+              <w:cnfStyle w:val="000000000000" w:firstRow="0" w:lastRow="0" w:firstColumn="0" w:lastColumn="0" w:oddVBand="0" w:evenVBand="0" w:oddHBand="0" w:evenHBand="0" w:firstRowFirstColumn="0" w:firstRowLastColumn="0" w:lastRowFirstColumn="0" w:lastRowLastColumn="0"/>
+              <w:rPr>
+                <w:rFonts w:ascii="Calibri" w:eastAsia="Times New Roman" w:hAnsi="Calibri" w:cs="Times New Roman"/>
+                <w:color w:val="000000"/>
+              </w:rPr>
+            </w:pPr>
+            <w:r>
+              <w:rPr>
+                <w:rFonts w:ascii="Calibri" w:eastAsia="Times New Roman" w:hAnsi="Calibri" w:cs="Times New Roman"/>
+                <w:color w:val="000000"/>
+              </w:rPr>
+              <w:t>0.5183</w:t>
             </w:r>
           </w:p>
         </w:tc>
@@ -587,168 +278,167 @@
         <w:tc>
           <w:tcPr>
             <w:cnfStyle w:val="001000000000" w:firstRow="0" w:lastRow="0" w:firstColumn="1" w:lastColumn="0" w:oddVBand="0" w:evenVBand="0" w:oddHBand="0" w:evenHBand="0" w:firstRowFirstColumn="0" w:firstRowLastColumn="0" w:lastRowFirstColumn="0" w:lastRowLastColumn="0"/>
-            <w:tcW w:w="659" w:type="pct"/>
-            <w:noWrap/>
-            <w:hideMark/>
-          </w:tcPr>
-          <w:p>
-            <w:pPr>
-              <w:rPr>
-                <w:rFonts w:ascii="Calibri" w:eastAsia="Times New Roman" w:hAnsi="Calibri" w:cs="Times New Roman"/>
-                <w:color w:val="000000"/>
-              </w:rPr>
-            </w:pPr>
-            <w:r>
-              <w:rPr>
-                <w:rFonts w:ascii="Calibri" w:eastAsia="Times New Roman" w:hAnsi="Calibri" w:cs="Times New Roman"/>
-                <w:color w:val="000000"/>
-              </w:rPr>
-              <w:t>Chamber 3</w:t>
-            </w:r>
-          </w:p>
-        </w:tc>
-        <w:tc>
-          <w:tcPr>
-            <w:tcW w:w="659" w:type="pct"/>
-            <w:noWrap/>
-            <w:hideMark/>
-          </w:tcPr>
-          <w:p>
-            <w:pPr>
-              <w:jc w:val="right"/>
-              <w:cnfStyle w:val="000000000000" w:firstRow="0" w:lastRow="0" w:firstColumn="0" w:lastColumn="0" w:oddVBand="0" w:evenVBand="0" w:oddHBand="0" w:evenHBand="0" w:firstRowFirstColumn="0" w:firstRowLastColumn="0" w:lastRowFirstColumn="0" w:lastRowLastColumn="0"/>
-              <w:rPr>
-                <w:rFonts w:ascii="Calibri" w:eastAsia="Times New Roman" w:hAnsi="Calibri" w:cs="Times New Roman"/>
-                <w:color w:val="000000"/>
-              </w:rPr>
-            </w:pPr>
-            <w:r>
-              <w:rPr>
-                <w:rFonts w:ascii="Calibri" w:eastAsia="Times New Roman" w:hAnsi="Calibri" w:cs="Times New Roman"/>
-                <w:color w:val="000000"/>
-              </w:rPr>
-              <w:t>30</w:t>
-            </w:r>
-          </w:p>
-        </w:tc>
-        <w:tc>
-          <w:tcPr>
-            <w:tcW w:w="756" w:type="pct"/>
-            <w:noWrap/>
-            <w:hideMark/>
-          </w:tcPr>
-          <w:p>
-            <w:pPr>
-              <w:jc w:val="right"/>
-              <w:cnfStyle w:val="000000000000" w:firstRow="0" w:lastRow="0" w:firstColumn="0" w:lastColumn="0" w:oddVBand="0" w:evenVBand="0" w:oddHBand="0" w:evenHBand="0" w:firstRowFirstColumn="0" w:firstRowLastColumn="0" w:lastRowFirstColumn="0" w:lastRowLastColumn="0"/>
-              <w:rPr>
-                <w:rFonts w:ascii="Calibri" w:eastAsia="Times New Roman" w:hAnsi="Calibri" w:cs="Times New Roman"/>
-                <w:color w:val="000000"/>
-              </w:rPr>
-            </w:pPr>
-            <w:r>
-              <w:rPr>
-                <w:rFonts w:ascii="Calibri" w:eastAsia="Times New Roman" w:hAnsi="Calibri" w:cs="Times New Roman"/>
-                <w:color w:val="000000"/>
-              </w:rPr>
-              <w:t>40.5625627</w:t>
-            </w:r>
-          </w:p>
-        </w:tc>
-        <w:tc>
-          <w:tcPr>
-            <w:tcW w:w="756" w:type="pct"/>
-            <w:noWrap/>
-            <w:hideMark/>
-          </w:tcPr>
-          <w:p>
-            <w:pPr>
-              <w:jc w:val="right"/>
-              <w:cnfStyle w:val="000000000000" w:firstRow="0" w:lastRow="0" w:firstColumn="0" w:lastColumn="0" w:oddVBand="0" w:evenVBand="0" w:oddHBand="0" w:evenHBand="0" w:firstRowFirstColumn="0" w:firstRowLastColumn="0" w:lastRowFirstColumn="0" w:lastRowLastColumn="0"/>
-              <w:rPr>
-                <w:rFonts w:ascii="Calibri" w:eastAsia="Times New Roman" w:hAnsi="Calibri" w:cs="Times New Roman"/>
-                <w:color w:val="000000"/>
-              </w:rPr>
-            </w:pPr>
-            <w:r>
-              <w:rPr>
-                <w:rFonts w:ascii="Calibri" w:eastAsia="Times New Roman" w:hAnsi="Calibri" w:cs="Times New Roman"/>
-                <w:color w:val="000000"/>
-              </w:rPr>
-              <w:t>45.07692308</w:t>
-            </w:r>
-          </w:p>
-        </w:tc>
-        <w:tc>
-          <w:tcPr>
-            <w:tcW w:w="756" w:type="pct"/>
-            <w:noWrap/>
-            <w:hideMark/>
-          </w:tcPr>
-          <w:p>
-            <w:pPr>
-              <w:jc w:val="right"/>
-              <w:cnfStyle w:val="000000000000" w:firstRow="0" w:lastRow="0" w:firstColumn="0" w:lastColumn="0" w:oddVBand="0" w:evenVBand="0" w:oddHBand="0" w:evenHBand="0" w:firstRowFirstColumn="0" w:firstRowLastColumn="0" w:lastRowFirstColumn="0" w:lastRowLastColumn="0"/>
-              <w:rPr>
-                <w:rFonts w:ascii="Calibri" w:eastAsia="Times New Roman" w:hAnsi="Calibri" w:cs="Times New Roman"/>
-                <w:color w:val="000000"/>
-              </w:rPr>
-            </w:pPr>
-            <w:r>
-              <w:rPr>
-                <w:rFonts w:ascii="Calibri" w:eastAsia="Times New Roman" w:hAnsi="Calibri" w:cs="Times New Roman"/>
-                <w:color w:val="000000"/>
-              </w:rPr>
-              <w:t>3.792504737</w:t>
-            </w:r>
-          </w:p>
-        </w:tc>
-        <w:tc>
-          <w:tcPr>
-            <w:tcW w:w="659" w:type="pct"/>
-            <w:noWrap/>
-            <w:hideMark/>
-          </w:tcPr>
-          <w:p>
-            <w:pPr>
-              <w:jc w:val="right"/>
-              <w:cnfStyle w:val="000000000000" w:firstRow="0" w:lastRow="0" w:firstColumn="0" w:lastColumn="0" w:oddVBand="0" w:evenVBand="0" w:oddHBand="0" w:evenHBand="0" w:firstRowFirstColumn="0" w:firstRowLastColumn="0" w:lastRowFirstColumn="0" w:lastRowLastColumn="0"/>
-              <w:rPr>
-                <w:rFonts w:ascii="Calibri" w:eastAsia="Times New Roman" w:hAnsi="Calibri" w:cs="Times New Roman"/>
-                <w:color w:val="000000"/>
-              </w:rPr>
-            </w:pPr>
-            <w:r>
-              <w:rPr>
-                <w:rFonts w:ascii="Calibri" w:eastAsia="Times New Roman" w:hAnsi="Calibri" w:cs="Times New Roman"/>
-                <w:color w:val="000000"/>
-              </w:rPr>
-              <w:t>6</w:t>
-            </w:r>
-          </w:p>
-        </w:tc>
-        <w:tc>
-          <w:tcPr>
-            <w:tcW w:w="756" w:type="pct"/>
-            <w:noWrap/>
-            <w:hideMark/>
-          </w:tcPr>
-          <w:p>
-            <w:pPr>
-              <w:jc w:val="right"/>
-              <w:cnfStyle w:val="000000000000" w:firstRow="0" w:lastRow="0" w:firstColumn="0" w:lastColumn="0" w:oddVBand="0" w:evenVBand="0" w:oddHBand="0" w:evenHBand="0" w:firstRowFirstColumn="0" w:firstRowLastColumn="0" w:lastRowFirstColumn="0" w:lastRowLastColumn="0"/>
-              <w:rPr>
-                <w:rFonts w:ascii="Calibri" w:eastAsia="Times New Roman" w:hAnsi="Calibri" w:cs="Times New Roman"/>
-                <w:color w:val="000000"/>
-              </w:rPr>
-            </w:pPr>
-            <w:r>
-              <w:rPr>
-                <w:rFonts w:ascii="Calibri" w:eastAsia="Times New Roman" w:hAnsi="Calibri" w:cs="Times New Roman"/>
-                <w:color w:val="000000"/>
-              </w:rPr>
-              <w:t>1.548283575</w:t>
-            </w:r>
+            <w:tcW w:w="687" w:type="pct"/>
+            <w:noWrap/>
+            <w:hideMark/>
+          </w:tcPr>
+          <w:p>
+            <w:pPr>
+              <w:rPr>
+                <w:rFonts w:ascii="Calibri" w:eastAsia="Times New Roman" w:hAnsi="Calibri" w:cs="Times New Roman"/>
+                <w:color w:val="000000"/>
+              </w:rPr>
+            </w:pPr>
+            <w:r>
+              <w:rPr>
+                <w:rFonts w:ascii="Calibri" w:eastAsia="Times New Roman" w:hAnsi="Calibri" w:cs="Times New Roman"/>
+                <w:color w:val="000000"/>
+              </w:rPr>
+              <w:t>Treat</w:t>
+            </w:r>
+          </w:p>
+        </w:tc>
+        <w:tc>
+          <w:tcPr>
+            <w:tcW w:w="406" w:type="pct"/>
+            <w:noWrap/>
+            <w:hideMark/>
+          </w:tcPr>
+          <w:p>
+            <w:pPr>
+              <w:cnfStyle w:val="000000000000" w:firstRow="0" w:lastRow="0" w:firstColumn="0" w:lastColumn="0" w:oddVBand="0" w:evenVBand="0" w:oddHBand="0" w:evenHBand="0" w:firstRowFirstColumn="0" w:firstRowLastColumn="0" w:lastRowFirstColumn="0" w:lastRowLastColumn="0"/>
+              <w:rPr>
+                <w:rFonts w:ascii="Calibri" w:eastAsia="Times New Roman" w:hAnsi="Calibri" w:cs="Times New Roman"/>
+                <w:color w:val="000000"/>
+              </w:rPr>
+            </w:pPr>
+            <w:r>
+              <w:rPr>
+                <w:rFonts w:ascii="Calibri" w:eastAsia="Times New Roman" w:hAnsi="Calibri" w:cs="Times New Roman"/>
+                <w:color w:val="000000"/>
+              </w:rPr>
+              <w:t>temp</w:t>
+            </w:r>
+          </w:p>
+        </w:tc>
+        <w:tc>
+          <w:tcPr>
+            <w:tcW w:w="790" w:type="pct"/>
+            <w:noWrap/>
+            <w:hideMark/>
+          </w:tcPr>
+          <w:p>
+            <w:pPr>
+              <w:cnfStyle w:val="000000000000" w:firstRow="0" w:lastRow="0" w:firstColumn="0" w:lastColumn="0" w:oddVBand="0" w:evenVBand="0" w:oddHBand="0" w:evenHBand="0" w:firstRowFirstColumn="0" w:firstRowLastColumn="0" w:lastRowFirstColumn="0" w:lastRowLastColumn="0"/>
+              <w:rPr>
+                <w:rFonts w:ascii="Calibri" w:eastAsia="Times New Roman" w:hAnsi="Calibri" w:cs="Times New Roman"/>
+                <w:color w:val="000000"/>
+              </w:rPr>
+            </w:pPr>
+            <w:r>
+              <w:rPr>
+                <w:rFonts w:ascii="Calibri" w:eastAsia="Times New Roman" w:hAnsi="Calibri" w:cs="Times New Roman"/>
+                <w:color w:val="000000"/>
+              </w:rPr>
+              <w:t>mean</w:t>
+            </w:r>
+          </w:p>
+        </w:tc>
+        <w:tc>
+          <w:tcPr>
+            <w:tcW w:w="792" w:type="pct"/>
+            <w:gridSpan w:val="2"/>
+            <w:noWrap/>
+            <w:hideMark/>
+          </w:tcPr>
+          <w:p>
+            <w:pPr>
+              <w:cnfStyle w:val="000000000000" w:firstRow="0" w:lastRow="0" w:firstColumn="0" w:lastColumn="0" w:oddVBand="0" w:evenVBand="0" w:oddHBand="0" w:evenHBand="0" w:firstRowFirstColumn="0" w:firstRowLastColumn="0" w:lastRowFirstColumn="0" w:lastRowLastColumn="0"/>
+              <w:rPr>
+                <w:rFonts w:ascii="Calibri" w:eastAsia="Times New Roman" w:hAnsi="Calibri" w:cs="Times New Roman"/>
+                <w:color w:val="000000"/>
+              </w:rPr>
+            </w:pPr>
+            <w:r>
+              <w:rPr>
+                <w:rFonts w:ascii="Calibri" w:eastAsia="Times New Roman" w:hAnsi="Calibri" w:cs="Times New Roman"/>
+                <w:color w:val="000000"/>
+              </w:rPr>
+              <w:t>max</w:t>
+            </w:r>
+          </w:p>
+        </w:tc>
+        <w:tc>
+          <w:tcPr>
+            <w:tcW w:w="801" w:type="pct"/>
+            <w:noWrap/>
+            <w:hideMark/>
+          </w:tcPr>
+          <w:p>
+            <w:pPr>
+              <w:cnfStyle w:val="000000000000" w:firstRow="0" w:lastRow="0" w:firstColumn="0" w:lastColumn="0" w:oddVBand="0" w:evenVBand="0" w:oddHBand="0" w:evenHBand="0" w:firstRowFirstColumn="0" w:firstRowLastColumn="0" w:lastRowFirstColumn="0" w:lastRowLastColumn="0"/>
+              <w:rPr>
+                <w:rFonts w:ascii="Calibri" w:eastAsia="Times New Roman" w:hAnsi="Calibri" w:cs="Times New Roman"/>
+                <w:color w:val="000000"/>
+              </w:rPr>
+            </w:pPr>
+            <w:proofErr w:type="spellStart"/>
+            <w:r>
+              <w:rPr>
+                <w:rFonts w:ascii="Calibri" w:eastAsia="Times New Roman" w:hAnsi="Calibri" w:cs="Times New Roman"/>
+                <w:color w:val="000000"/>
+              </w:rPr>
+              <w:t>sd</w:t>
+            </w:r>
+            <w:proofErr w:type="spellEnd"/>
+          </w:p>
+        </w:tc>
+        <w:tc>
+          <w:tcPr>
+            <w:tcW w:w="318" w:type="pct"/>
+            <w:noWrap/>
+            <w:hideMark/>
+          </w:tcPr>
+          <w:p>
+            <w:pPr>
+              <w:cnfStyle w:val="000000000000" w:firstRow="0" w:lastRow="0" w:firstColumn="0" w:lastColumn="0" w:oddVBand="0" w:evenVBand="0" w:oddHBand="0" w:evenHBand="0" w:firstRowFirstColumn="0" w:firstRowLastColumn="0" w:lastRowFirstColumn="0" w:lastRowLastColumn="0"/>
+              <w:rPr>
+                <w:rFonts w:ascii="Calibri" w:eastAsia="Times New Roman" w:hAnsi="Calibri" w:cs="Times New Roman"/>
+                <w:color w:val="000000"/>
+              </w:rPr>
+            </w:pPr>
+            <w:r>
+              <w:rPr>
+                <w:rFonts w:ascii="Calibri" w:eastAsia="Times New Roman" w:hAnsi="Calibri" w:cs="Times New Roman"/>
+                <w:color w:val="000000"/>
+              </w:rPr>
+              <w:t>n</w:t>
+            </w:r>
+          </w:p>
+        </w:tc>
+        <w:tc>
+          <w:tcPr>
+            <w:tcW w:w="1206" w:type="pct"/>
+            <w:noWrap/>
+            <w:hideMark/>
+          </w:tcPr>
+          <w:p>
+            <w:pPr>
+              <w:cnfStyle w:val="000000000000" w:firstRow="0" w:lastRow="0" w:firstColumn="0" w:lastColumn="0" w:oddVBand="0" w:evenVBand="0" w:oddHBand="0" w:evenHBand="0" w:firstRowFirstColumn="0" w:firstRowLastColumn="0" w:lastRowFirstColumn="0" w:lastRowLastColumn="0"/>
+              <w:rPr>
+                <w:rFonts w:ascii="Calibri" w:eastAsia="Times New Roman" w:hAnsi="Calibri" w:cs="Times New Roman"/>
+                <w:color w:val="000000"/>
+              </w:rPr>
+            </w:pPr>
+            <w:proofErr w:type="spellStart"/>
+            <w:r>
+              <w:rPr>
+                <w:rFonts w:ascii="Calibri" w:eastAsia="Times New Roman" w:hAnsi="Calibri" w:cs="Times New Roman"/>
+                <w:color w:val="000000"/>
+              </w:rPr>
+              <w:t>sem</w:t>
+            </w:r>
+            <w:proofErr w:type="spellEnd"/>
           </w:p>
         </w:tc>
       </w:tr>
@@ -759,167 +449,168 @@
         <w:tc>
           <w:tcPr>
             <w:cnfStyle w:val="001000000000" w:firstRow="0" w:lastRow="0" w:firstColumn="1" w:lastColumn="0" w:oddVBand="0" w:evenVBand="0" w:oddHBand="0" w:evenHBand="0" w:firstRowFirstColumn="0" w:firstRowLastColumn="0" w:lastRowFirstColumn="0" w:lastRowLastColumn="0"/>
-            <w:tcW w:w="659" w:type="pct"/>
-            <w:noWrap/>
-            <w:hideMark/>
-          </w:tcPr>
-          <w:p>
-            <w:pPr>
-              <w:rPr>
-                <w:rFonts w:ascii="Calibri" w:eastAsia="Times New Roman" w:hAnsi="Calibri" w:cs="Times New Roman"/>
-                <w:color w:val="000000"/>
-              </w:rPr>
-            </w:pPr>
-            <w:r>
-              <w:rPr>
-                <w:rFonts w:ascii="Calibri" w:eastAsia="Times New Roman" w:hAnsi="Calibri" w:cs="Times New Roman"/>
-                <w:color w:val="000000"/>
-              </w:rPr>
-              <w:t>Chamber 4</w:t>
-            </w:r>
-          </w:p>
-        </w:tc>
-        <w:tc>
-          <w:tcPr>
-            <w:tcW w:w="659" w:type="pct"/>
-            <w:noWrap/>
-            <w:hideMark/>
-          </w:tcPr>
-          <w:p>
-            <w:pPr>
-              <w:jc w:val="right"/>
-              <w:cnfStyle w:val="000000000000" w:firstRow="0" w:lastRow="0" w:firstColumn="0" w:lastColumn="0" w:oddVBand="0" w:evenVBand="0" w:oddHBand="0" w:evenHBand="0" w:firstRowFirstColumn="0" w:firstRowLastColumn="0" w:lastRowFirstColumn="0" w:lastRowLastColumn="0"/>
-              <w:rPr>
-                <w:rFonts w:ascii="Calibri" w:eastAsia="Times New Roman" w:hAnsi="Calibri" w:cs="Times New Roman"/>
-                <w:color w:val="000000"/>
-              </w:rPr>
-            </w:pPr>
-            <w:r>
-              <w:rPr>
-                <w:rFonts w:ascii="Calibri" w:eastAsia="Times New Roman" w:hAnsi="Calibri" w:cs="Times New Roman"/>
-                <w:color w:val="000000"/>
-              </w:rPr>
-              <w:t>34</w:t>
-            </w:r>
-          </w:p>
-        </w:tc>
-        <w:tc>
-          <w:tcPr>
-            <w:tcW w:w="756" w:type="pct"/>
-            <w:noWrap/>
-            <w:hideMark/>
-          </w:tcPr>
-          <w:p>
-            <w:pPr>
-              <w:jc w:val="right"/>
-              <w:cnfStyle w:val="000000000000" w:firstRow="0" w:lastRow="0" w:firstColumn="0" w:lastColumn="0" w:oddVBand="0" w:evenVBand="0" w:oddHBand="0" w:evenHBand="0" w:firstRowFirstColumn="0" w:firstRowLastColumn="0" w:lastRowFirstColumn="0" w:lastRowLastColumn="0"/>
-              <w:rPr>
-                <w:rFonts w:ascii="Calibri" w:eastAsia="Times New Roman" w:hAnsi="Calibri" w:cs="Times New Roman"/>
-                <w:color w:val="000000"/>
-              </w:rPr>
-            </w:pPr>
-            <w:r>
-              <w:rPr>
-                <w:rFonts w:ascii="Calibri" w:eastAsia="Times New Roman" w:hAnsi="Calibri" w:cs="Times New Roman"/>
-                <w:color w:val="000000"/>
-              </w:rPr>
-              <w:t>41.55840739</w:t>
-            </w:r>
-          </w:p>
-        </w:tc>
-        <w:tc>
-          <w:tcPr>
-            <w:tcW w:w="756" w:type="pct"/>
-            <w:noWrap/>
-            <w:hideMark/>
-          </w:tcPr>
-          <w:p>
-            <w:pPr>
-              <w:jc w:val="right"/>
-              <w:cnfStyle w:val="000000000000" w:firstRow="0" w:lastRow="0" w:firstColumn="0" w:lastColumn="0" w:oddVBand="0" w:evenVBand="0" w:oddHBand="0" w:evenHBand="0" w:firstRowFirstColumn="0" w:firstRowLastColumn="0" w:lastRowFirstColumn="0" w:lastRowLastColumn="0"/>
-              <w:rPr>
-                <w:rFonts w:ascii="Calibri" w:eastAsia="Times New Roman" w:hAnsi="Calibri" w:cs="Times New Roman"/>
-                <w:color w:val="000000"/>
-              </w:rPr>
-            </w:pPr>
-            <w:r>
-              <w:rPr>
-                <w:rFonts w:ascii="Calibri" w:eastAsia="Times New Roman" w:hAnsi="Calibri" w:cs="Times New Roman"/>
-                <w:color w:val="000000"/>
-              </w:rPr>
-              <w:t>46.6</w:t>
-            </w:r>
-          </w:p>
-        </w:tc>
-        <w:tc>
-          <w:tcPr>
-            <w:tcW w:w="756" w:type="pct"/>
-            <w:noWrap/>
-            <w:hideMark/>
-          </w:tcPr>
-          <w:p>
-            <w:pPr>
-              <w:jc w:val="right"/>
-              <w:cnfStyle w:val="000000000000" w:firstRow="0" w:lastRow="0" w:firstColumn="0" w:lastColumn="0" w:oddVBand="0" w:evenVBand="0" w:oddHBand="0" w:evenHBand="0" w:firstRowFirstColumn="0" w:firstRowLastColumn="0" w:lastRowFirstColumn="0" w:lastRowLastColumn="0"/>
-              <w:rPr>
-                <w:rFonts w:ascii="Calibri" w:eastAsia="Times New Roman" w:hAnsi="Calibri" w:cs="Times New Roman"/>
-                <w:color w:val="000000"/>
-              </w:rPr>
-            </w:pPr>
-            <w:r>
-              <w:rPr>
-                <w:rFonts w:ascii="Calibri" w:eastAsia="Times New Roman" w:hAnsi="Calibri" w:cs="Times New Roman"/>
-                <w:color w:val="000000"/>
-              </w:rPr>
-              <w:t>3.847812912</w:t>
-            </w:r>
-          </w:p>
-        </w:tc>
-        <w:tc>
-          <w:tcPr>
-            <w:tcW w:w="659" w:type="pct"/>
-            <w:noWrap/>
-            <w:hideMark/>
-          </w:tcPr>
-          <w:p>
-            <w:pPr>
-              <w:jc w:val="right"/>
-              <w:cnfStyle w:val="000000000000" w:firstRow="0" w:lastRow="0" w:firstColumn="0" w:lastColumn="0" w:oddVBand="0" w:evenVBand="0" w:oddHBand="0" w:evenHBand="0" w:firstRowFirstColumn="0" w:firstRowLastColumn="0" w:lastRowFirstColumn="0" w:lastRowLastColumn="0"/>
-              <w:rPr>
-                <w:rFonts w:ascii="Calibri" w:eastAsia="Times New Roman" w:hAnsi="Calibri" w:cs="Times New Roman"/>
-                <w:color w:val="000000"/>
-              </w:rPr>
-            </w:pPr>
-            <w:r>
-              <w:rPr>
-                <w:rFonts w:ascii="Calibri" w:eastAsia="Times New Roman" w:hAnsi="Calibri" w:cs="Times New Roman"/>
-                <w:color w:val="000000"/>
-              </w:rPr>
-              <w:t>5</w:t>
-            </w:r>
-          </w:p>
-        </w:tc>
-        <w:tc>
-          <w:tcPr>
-            <w:tcW w:w="756" w:type="pct"/>
-            <w:noWrap/>
-            <w:hideMark/>
-          </w:tcPr>
-          <w:p>
-            <w:pPr>
-              <w:jc w:val="right"/>
-              <w:cnfStyle w:val="000000000000" w:firstRow="0" w:lastRow="0" w:firstColumn="0" w:lastColumn="0" w:oddVBand="0" w:evenVBand="0" w:oddHBand="0" w:evenHBand="0" w:firstRowFirstColumn="0" w:firstRowLastColumn="0" w:lastRowFirstColumn="0" w:lastRowLastColumn="0"/>
-              <w:rPr>
-                <w:rFonts w:ascii="Calibri" w:eastAsia="Times New Roman" w:hAnsi="Calibri" w:cs="Times New Roman"/>
-                <w:color w:val="000000"/>
-              </w:rPr>
-            </w:pPr>
-            <w:r>
-              <w:rPr>
-                <w:rFonts w:ascii="Calibri" w:eastAsia="Times New Roman" w:hAnsi="Calibri" w:cs="Times New Roman"/>
-                <w:color w:val="000000"/>
-              </w:rPr>
-              <w:t>1.720794247</w:t>
+            <w:tcW w:w="687" w:type="pct"/>
+            <w:noWrap/>
+            <w:hideMark/>
+          </w:tcPr>
+          <w:p>
+            <w:pPr>
+              <w:rPr>
+                <w:rFonts w:ascii="Calibri" w:eastAsia="Times New Roman" w:hAnsi="Calibri" w:cs="Times New Roman"/>
+                <w:color w:val="000000"/>
+              </w:rPr>
+            </w:pPr>
+            <w:r>
+              <w:rPr>
+                <w:rFonts w:ascii="Calibri" w:eastAsia="Times New Roman" w:hAnsi="Calibri" w:cs="Times New Roman"/>
+                <w:color w:val="000000"/>
+              </w:rPr>
+              <w:t>Chamber 1</w:t>
+            </w:r>
+          </w:p>
+        </w:tc>
+        <w:tc>
+          <w:tcPr>
+            <w:tcW w:w="406" w:type="pct"/>
+            <w:noWrap/>
+            <w:hideMark/>
+          </w:tcPr>
+          <w:p>
+            <w:pPr>
+              <w:jc w:val="right"/>
+              <w:cnfStyle w:val="000000000000" w:firstRow="0" w:lastRow="0" w:firstColumn="0" w:lastColumn="0" w:oddVBand="0" w:evenVBand="0" w:oddHBand="0" w:evenHBand="0" w:firstRowFirstColumn="0" w:firstRowLastColumn="0" w:lastRowFirstColumn="0" w:lastRowLastColumn="0"/>
+              <w:rPr>
+                <w:rFonts w:ascii="Calibri" w:eastAsia="Times New Roman" w:hAnsi="Calibri" w:cs="Times New Roman"/>
+                <w:color w:val="000000"/>
+              </w:rPr>
+            </w:pPr>
+            <w:r>
+              <w:rPr>
+                <w:rFonts w:ascii="Calibri" w:eastAsia="Times New Roman" w:hAnsi="Calibri" w:cs="Times New Roman"/>
+                <w:color w:val="000000"/>
+              </w:rPr>
+              <w:t>20</w:t>
+            </w:r>
+          </w:p>
+        </w:tc>
+        <w:tc>
+          <w:tcPr>
+            <w:tcW w:w="790" w:type="pct"/>
+            <w:noWrap/>
+            <w:hideMark/>
+          </w:tcPr>
+          <w:p>
+            <w:pPr>
+              <w:jc w:val="right"/>
+              <w:cnfStyle w:val="000000000000" w:firstRow="0" w:lastRow="0" w:firstColumn="0" w:lastColumn="0" w:oddVBand="0" w:evenVBand="0" w:oddHBand="0" w:evenHBand="0" w:firstRowFirstColumn="0" w:firstRowLastColumn="0" w:lastRowFirstColumn="0" w:lastRowLastColumn="0"/>
+              <w:rPr>
+                <w:rFonts w:ascii="Calibri" w:eastAsia="Times New Roman" w:hAnsi="Calibri" w:cs="Times New Roman"/>
+                <w:color w:val="000000"/>
+              </w:rPr>
+            </w:pPr>
+            <w:r>
+              <w:rPr>
+                <w:rFonts w:ascii="Calibri" w:eastAsia="Times New Roman" w:hAnsi="Calibri" w:cs="Times New Roman"/>
+                <w:color w:val="000000"/>
+              </w:rPr>
+              <w:t>45.46112656</w:t>
+            </w:r>
+          </w:p>
+        </w:tc>
+        <w:tc>
+          <w:tcPr>
+            <w:tcW w:w="792" w:type="pct"/>
+            <w:gridSpan w:val="2"/>
+            <w:noWrap/>
+            <w:hideMark/>
+          </w:tcPr>
+          <w:p>
+            <w:pPr>
+              <w:jc w:val="right"/>
+              <w:cnfStyle w:val="000000000000" w:firstRow="0" w:lastRow="0" w:firstColumn="0" w:lastColumn="0" w:oddVBand="0" w:evenVBand="0" w:oddHBand="0" w:evenHBand="0" w:firstRowFirstColumn="0" w:firstRowLastColumn="0" w:lastRowFirstColumn="0" w:lastRowLastColumn="0"/>
+              <w:rPr>
+                <w:rFonts w:ascii="Calibri" w:eastAsia="Times New Roman" w:hAnsi="Calibri" w:cs="Times New Roman"/>
+                <w:color w:val="000000"/>
+              </w:rPr>
+            </w:pPr>
+            <w:r>
+              <w:rPr>
+                <w:rFonts w:ascii="Calibri" w:eastAsia="Times New Roman" w:hAnsi="Calibri" w:cs="Times New Roman"/>
+                <w:color w:val="000000"/>
+              </w:rPr>
+              <w:t>48</w:t>
+            </w:r>
+          </w:p>
+        </w:tc>
+        <w:tc>
+          <w:tcPr>
+            <w:tcW w:w="801" w:type="pct"/>
+            <w:noWrap/>
+            <w:hideMark/>
+          </w:tcPr>
+          <w:p>
+            <w:pPr>
+              <w:jc w:val="right"/>
+              <w:cnfStyle w:val="000000000000" w:firstRow="0" w:lastRow="0" w:firstColumn="0" w:lastColumn="0" w:oddVBand="0" w:evenVBand="0" w:oddHBand="0" w:evenHBand="0" w:firstRowFirstColumn="0" w:firstRowLastColumn="0" w:lastRowFirstColumn="0" w:lastRowLastColumn="0"/>
+              <w:rPr>
+                <w:rFonts w:ascii="Calibri" w:eastAsia="Times New Roman" w:hAnsi="Calibri" w:cs="Times New Roman"/>
+                <w:color w:val="000000"/>
+              </w:rPr>
+            </w:pPr>
+            <w:r>
+              <w:rPr>
+                <w:rFonts w:ascii="Calibri" w:eastAsia="Times New Roman" w:hAnsi="Calibri" w:cs="Times New Roman"/>
+                <w:color w:val="000000"/>
+              </w:rPr>
+              <w:t>2.204855656</w:t>
+            </w:r>
+          </w:p>
+        </w:tc>
+        <w:tc>
+          <w:tcPr>
+            <w:tcW w:w="318" w:type="pct"/>
+            <w:noWrap/>
+            <w:hideMark/>
+          </w:tcPr>
+          <w:p>
+            <w:pPr>
+              <w:jc w:val="right"/>
+              <w:cnfStyle w:val="000000000000" w:firstRow="0" w:lastRow="0" w:firstColumn="0" w:lastColumn="0" w:oddVBand="0" w:evenVBand="0" w:oddHBand="0" w:evenHBand="0" w:firstRowFirstColumn="0" w:firstRowLastColumn="0" w:lastRowFirstColumn="0" w:lastRowLastColumn="0"/>
+              <w:rPr>
+                <w:rFonts w:ascii="Calibri" w:eastAsia="Times New Roman" w:hAnsi="Calibri" w:cs="Times New Roman"/>
+                <w:color w:val="000000"/>
+              </w:rPr>
+            </w:pPr>
+            <w:r>
+              <w:rPr>
+                <w:rFonts w:ascii="Calibri" w:eastAsia="Times New Roman" w:hAnsi="Calibri" w:cs="Times New Roman"/>
+                <w:color w:val="000000"/>
+              </w:rPr>
+              <w:t>3</w:t>
+            </w:r>
+          </w:p>
+        </w:tc>
+        <w:tc>
+          <w:tcPr>
+            <w:tcW w:w="1206" w:type="pct"/>
+            <w:noWrap/>
+            <w:hideMark/>
+          </w:tcPr>
+          <w:p>
+            <w:pPr>
+              <w:jc w:val="right"/>
+              <w:cnfStyle w:val="000000000000" w:firstRow="0" w:lastRow="0" w:firstColumn="0" w:lastColumn="0" w:oddVBand="0" w:evenVBand="0" w:oddHBand="0" w:evenHBand="0" w:firstRowFirstColumn="0" w:firstRowLastColumn="0" w:lastRowFirstColumn="0" w:lastRowLastColumn="0"/>
+              <w:rPr>
+                <w:rFonts w:ascii="Calibri" w:eastAsia="Times New Roman" w:hAnsi="Calibri" w:cs="Times New Roman"/>
+                <w:color w:val="000000"/>
+              </w:rPr>
+            </w:pPr>
+            <w:r>
+              <w:rPr>
+                <w:rFonts w:ascii="Calibri" w:eastAsia="Times New Roman" w:hAnsi="Calibri" w:cs="Times New Roman"/>
+                <w:color w:val="000000"/>
+              </w:rPr>
+              <w:t>1.272974006</w:t>
             </w:r>
           </w:p>
         </w:tc>
@@ -931,7 +622,526 @@
         <w:tc>
           <w:tcPr>
             <w:cnfStyle w:val="001000000000" w:firstRow="0" w:lastRow="0" w:firstColumn="1" w:lastColumn="0" w:oddVBand="0" w:evenVBand="0" w:oddHBand="0" w:evenHBand="0" w:firstRowFirstColumn="0" w:firstRowLastColumn="0" w:lastRowFirstColumn="0" w:lastRowLastColumn="0"/>
-            <w:tcW w:w="659" w:type="pct"/>
+            <w:tcW w:w="687" w:type="pct"/>
+            <w:noWrap/>
+            <w:hideMark/>
+          </w:tcPr>
+          <w:p>
+            <w:pPr>
+              <w:rPr>
+                <w:rFonts w:ascii="Calibri" w:eastAsia="Times New Roman" w:hAnsi="Calibri" w:cs="Times New Roman"/>
+                <w:color w:val="000000"/>
+              </w:rPr>
+            </w:pPr>
+            <w:r>
+              <w:rPr>
+                <w:rFonts w:ascii="Calibri" w:eastAsia="Times New Roman" w:hAnsi="Calibri" w:cs="Times New Roman"/>
+                <w:color w:val="000000"/>
+              </w:rPr>
+              <w:t>Chamber 2</w:t>
+            </w:r>
+          </w:p>
+        </w:tc>
+        <w:tc>
+          <w:tcPr>
+            <w:tcW w:w="406" w:type="pct"/>
+            <w:noWrap/>
+            <w:hideMark/>
+          </w:tcPr>
+          <w:p>
+            <w:pPr>
+              <w:jc w:val="right"/>
+              <w:cnfStyle w:val="000000000000" w:firstRow="0" w:lastRow="0" w:firstColumn="0" w:lastColumn="0" w:oddVBand="0" w:evenVBand="0" w:oddHBand="0" w:evenHBand="0" w:firstRowFirstColumn="0" w:firstRowLastColumn="0" w:lastRowFirstColumn="0" w:lastRowLastColumn="0"/>
+              <w:rPr>
+                <w:rFonts w:ascii="Calibri" w:eastAsia="Times New Roman" w:hAnsi="Calibri" w:cs="Times New Roman"/>
+                <w:color w:val="000000"/>
+              </w:rPr>
+            </w:pPr>
+            <w:r>
+              <w:rPr>
+                <w:rFonts w:ascii="Calibri" w:eastAsia="Times New Roman" w:hAnsi="Calibri" w:cs="Times New Roman"/>
+                <w:color w:val="000000"/>
+              </w:rPr>
+              <w:t>26</w:t>
+            </w:r>
+          </w:p>
+        </w:tc>
+        <w:tc>
+          <w:tcPr>
+            <w:tcW w:w="790" w:type="pct"/>
+            <w:noWrap/>
+            <w:hideMark/>
+          </w:tcPr>
+          <w:p>
+            <w:pPr>
+              <w:jc w:val="right"/>
+              <w:cnfStyle w:val="000000000000" w:firstRow="0" w:lastRow="0" w:firstColumn="0" w:lastColumn="0" w:oddVBand="0" w:evenVBand="0" w:oddHBand="0" w:evenHBand="0" w:firstRowFirstColumn="0" w:firstRowLastColumn="0" w:lastRowFirstColumn="0" w:lastRowLastColumn="0"/>
+              <w:rPr>
+                <w:rFonts w:ascii="Calibri" w:eastAsia="Times New Roman" w:hAnsi="Calibri" w:cs="Times New Roman"/>
+                <w:color w:val="000000"/>
+              </w:rPr>
+            </w:pPr>
+            <w:r>
+              <w:rPr>
+                <w:rFonts w:ascii="Calibri" w:eastAsia="Times New Roman" w:hAnsi="Calibri" w:cs="Times New Roman"/>
+                <w:color w:val="000000"/>
+              </w:rPr>
+              <w:t>41.76682946</w:t>
+            </w:r>
+          </w:p>
+        </w:tc>
+        <w:tc>
+          <w:tcPr>
+            <w:tcW w:w="792" w:type="pct"/>
+            <w:gridSpan w:val="2"/>
+            <w:noWrap/>
+            <w:hideMark/>
+          </w:tcPr>
+          <w:p>
+            <w:pPr>
+              <w:jc w:val="right"/>
+              <w:cnfStyle w:val="000000000000" w:firstRow="0" w:lastRow="0" w:firstColumn="0" w:lastColumn="0" w:oddVBand="0" w:evenVBand="0" w:oddHBand="0" w:evenHBand="0" w:firstRowFirstColumn="0" w:firstRowLastColumn="0" w:lastRowFirstColumn="0" w:lastRowLastColumn="0"/>
+              <w:rPr>
+                <w:rFonts w:ascii="Calibri" w:eastAsia="Times New Roman" w:hAnsi="Calibri" w:cs="Times New Roman"/>
+                <w:color w:val="000000"/>
+              </w:rPr>
+            </w:pPr>
+            <w:r>
+              <w:rPr>
+                <w:rFonts w:ascii="Calibri" w:eastAsia="Times New Roman" w:hAnsi="Calibri" w:cs="Times New Roman"/>
+                <w:color w:val="000000"/>
+              </w:rPr>
+              <w:t>46.96188254</w:t>
+            </w:r>
+          </w:p>
+        </w:tc>
+        <w:tc>
+          <w:tcPr>
+            <w:tcW w:w="801" w:type="pct"/>
+            <w:noWrap/>
+            <w:hideMark/>
+          </w:tcPr>
+          <w:p>
+            <w:pPr>
+              <w:jc w:val="right"/>
+              <w:cnfStyle w:val="000000000000" w:firstRow="0" w:lastRow="0" w:firstColumn="0" w:lastColumn="0" w:oddVBand="0" w:evenVBand="0" w:oddHBand="0" w:evenHBand="0" w:firstRowFirstColumn="0" w:firstRowLastColumn="0" w:lastRowFirstColumn="0" w:lastRowLastColumn="0"/>
+              <w:rPr>
+                <w:rFonts w:ascii="Calibri" w:eastAsia="Times New Roman" w:hAnsi="Calibri" w:cs="Times New Roman"/>
+                <w:color w:val="000000"/>
+              </w:rPr>
+            </w:pPr>
+            <w:r>
+              <w:rPr>
+                <w:rFonts w:ascii="Calibri" w:eastAsia="Times New Roman" w:hAnsi="Calibri" w:cs="Times New Roman"/>
+                <w:color w:val="000000"/>
+              </w:rPr>
+              <w:t>4.027214869</w:t>
+            </w:r>
+          </w:p>
+        </w:tc>
+        <w:tc>
+          <w:tcPr>
+            <w:tcW w:w="318" w:type="pct"/>
+            <w:noWrap/>
+            <w:hideMark/>
+          </w:tcPr>
+          <w:p>
+            <w:pPr>
+              <w:jc w:val="right"/>
+              <w:cnfStyle w:val="000000000000" w:firstRow="0" w:lastRow="0" w:firstColumn="0" w:lastColumn="0" w:oddVBand="0" w:evenVBand="0" w:oddHBand="0" w:evenHBand="0" w:firstRowFirstColumn="0" w:firstRowLastColumn="0" w:lastRowFirstColumn="0" w:lastRowLastColumn="0"/>
+              <w:rPr>
+                <w:rFonts w:ascii="Calibri" w:eastAsia="Times New Roman" w:hAnsi="Calibri" w:cs="Times New Roman"/>
+                <w:color w:val="000000"/>
+              </w:rPr>
+            </w:pPr>
+            <w:r>
+              <w:rPr>
+                <w:rFonts w:ascii="Calibri" w:eastAsia="Times New Roman" w:hAnsi="Calibri" w:cs="Times New Roman"/>
+                <w:color w:val="000000"/>
+              </w:rPr>
+              <w:t>4</w:t>
+            </w:r>
+          </w:p>
+        </w:tc>
+        <w:tc>
+          <w:tcPr>
+            <w:tcW w:w="1206" w:type="pct"/>
+            <w:noWrap/>
+            <w:hideMark/>
+          </w:tcPr>
+          <w:p>
+            <w:pPr>
+              <w:jc w:val="right"/>
+              <w:cnfStyle w:val="000000000000" w:firstRow="0" w:lastRow="0" w:firstColumn="0" w:lastColumn="0" w:oddVBand="0" w:evenVBand="0" w:oddHBand="0" w:evenHBand="0" w:firstRowFirstColumn="0" w:firstRowLastColumn="0" w:lastRowFirstColumn="0" w:lastRowLastColumn="0"/>
+              <w:rPr>
+                <w:rFonts w:ascii="Calibri" w:eastAsia="Times New Roman" w:hAnsi="Calibri" w:cs="Times New Roman"/>
+                <w:color w:val="000000"/>
+              </w:rPr>
+            </w:pPr>
+            <w:r>
+              <w:rPr>
+                <w:rFonts w:ascii="Calibri" w:eastAsia="Times New Roman" w:hAnsi="Calibri" w:cs="Times New Roman"/>
+                <w:color w:val="000000"/>
+              </w:rPr>
+              <w:t>2.013607435</w:t>
+            </w:r>
+          </w:p>
+        </w:tc>
+      </w:tr>
+      <w:tr>
+        <w:trPr>
+          <w:trHeight w:val="320"/>
+        </w:trPr>
+        <w:tc>
+          <w:tcPr>
+            <w:cnfStyle w:val="001000000000" w:firstRow="0" w:lastRow="0" w:firstColumn="1" w:lastColumn="0" w:oddVBand="0" w:evenVBand="0" w:oddHBand="0" w:evenHBand="0" w:firstRowFirstColumn="0" w:firstRowLastColumn="0" w:lastRowFirstColumn="0" w:lastRowLastColumn="0"/>
+            <w:tcW w:w="687" w:type="pct"/>
+            <w:noWrap/>
+            <w:hideMark/>
+          </w:tcPr>
+          <w:p>
+            <w:pPr>
+              <w:rPr>
+                <w:rFonts w:ascii="Calibri" w:eastAsia="Times New Roman" w:hAnsi="Calibri" w:cs="Times New Roman"/>
+                <w:color w:val="000000"/>
+              </w:rPr>
+            </w:pPr>
+            <w:r>
+              <w:rPr>
+                <w:rFonts w:ascii="Calibri" w:eastAsia="Times New Roman" w:hAnsi="Calibri" w:cs="Times New Roman"/>
+                <w:color w:val="000000"/>
+              </w:rPr>
+              <w:t>Chamber 3</w:t>
+            </w:r>
+          </w:p>
+        </w:tc>
+        <w:tc>
+          <w:tcPr>
+            <w:tcW w:w="406" w:type="pct"/>
+            <w:noWrap/>
+            <w:hideMark/>
+          </w:tcPr>
+          <w:p>
+            <w:pPr>
+              <w:jc w:val="right"/>
+              <w:cnfStyle w:val="000000000000" w:firstRow="0" w:lastRow="0" w:firstColumn="0" w:lastColumn="0" w:oddVBand="0" w:evenVBand="0" w:oddHBand="0" w:evenHBand="0" w:firstRowFirstColumn="0" w:firstRowLastColumn="0" w:lastRowFirstColumn="0" w:lastRowLastColumn="0"/>
+              <w:rPr>
+                <w:rFonts w:ascii="Calibri" w:eastAsia="Times New Roman" w:hAnsi="Calibri" w:cs="Times New Roman"/>
+                <w:color w:val="000000"/>
+              </w:rPr>
+            </w:pPr>
+            <w:r>
+              <w:rPr>
+                <w:rFonts w:ascii="Calibri" w:eastAsia="Times New Roman" w:hAnsi="Calibri" w:cs="Times New Roman"/>
+                <w:color w:val="000000"/>
+              </w:rPr>
+              <w:t>30</w:t>
+            </w:r>
+          </w:p>
+        </w:tc>
+        <w:tc>
+          <w:tcPr>
+            <w:tcW w:w="790" w:type="pct"/>
+            <w:noWrap/>
+            <w:hideMark/>
+          </w:tcPr>
+          <w:p>
+            <w:pPr>
+              <w:jc w:val="right"/>
+              <w:cnfStyle w:val="000000000000" w:firstRow="0" w:lastRow="0" w:firstColumn="0" w:lastColumn="0" w:oddVBand="0" w:evenVBand="0" w:oddHBand="0" w:evenHBand="0" w:firstRowFirstColumn="0" w:firstRowLastColumn="0" w:lastRowFirstColumn="0" w:lastRowLastColumn="0"/>
+              <w:rPr>
+                <w:rFonts w:ascii="Calibri" w:eastAsia="Times New Roman" w:hAnsi="Calibri" w:cs="Times New Roman"/>
+                <w:color w:val="000000"/>
+              </w:rPr>
+            </w:pPr>
+            <w:r>
+              <w:rPr>
+                <w:rFonts w:ascii="Calibri" w:eastAsia="Times New Roman" w:hAnsi="Calibri" w:cs="Times New Roman"/>
+                <w:color w:val="000000"/>
+              </w:rPr>
+              <w:t>40.5625627</w:t>
+            </w:r>
+          </w:p>
+        </w:tc>
+        <w:tc>
+          <w:tcPr>
+            <w:tcW w:w="792" w:type="pct"/>
+            <w:gridSpan w:val="2"/>
+            <w:noWrap/>
+            <w:hideMark/>
+          </w:tcPr>
+          <w:p>
+            <w:pPr>
+              <w:jc w:val="right"/>
+              <w:cnfStyle w:val="000000000000" w:firstRow="0" w:lastRow="0" w:firstColumn="0" w:lastColumn="0" w:oddVBand="0" w:evenVBand="0" w:oddHBand="0" w:evenHBand="0" w:firstRowFirstColumn="0" w:firstRowLastColumn="0" w:lastRowFirstColumn="0" w:lastRowLastColumn="0"/>
+              <w:rPr>
+                <w:rFonts w:ascii="Calibri" w:eastAsia="Times New Roman" w:hAnsi="Calibri" w:cs="Times New Roman"/>
+                <w:color w:val="000000"/>
+              </w:rPr>
+            </w:pPr>
+            <w:r>
+              <w:rPr>
+                <w:rFonts w:ascii="Calibri" w:eastAsia="Times New Roman" w:hAnsi="Calibri" w:cs="Times New Roman"/>
+                <w:color w:val="000000"/>
+              </w:rPr>
+              <w:t>45.07692308</w:t>
+            </w:r>
+          </w:p>
+        </w:tc>
+        <w:tc>
+          <w:tcPr>
+            <w:tcW w:w="801" w:type="pct"/>
+            <w:noWrap/>
+            <w:hideMark/>
+          </w:tcPr>
+          <w:p>
+            <w:pPr>
+              <w:jc w:val="right"/>
+              <w:cnfStyle w:val="000000000000" w:firstRow="0" w:lastRow="0" w:firstColumn="0" w:lastColumn="0" w:oddVBand="0" w:evenVBand="0" w:oddHBand="0" w:evenHBand="0" w:firstRowFirstColumn="0" w:firstRowLastColumn="0" w:lastRowFirstColumn="0" w:lastRowLastColumn="0"/>
+              <w:rPr>
+                <w:rFonts w:ascii="Calibri" w:eastAsia="Times New Roman" w:hAnsi="Calibri" w:cs="Times New Roman"/>
+                <w:color w:val="000000"/>
+              </w:rPr>
+            </w:pPr>
+            <w:r>
+              <w:rPr>
+                <w:rFonts w:ascii="Calibri" w:eastAsia="Times New Roman" w:hAnsi="Calibri" w:cs="Times New Roman"/>
+                <w:color w:val="000000"/>
+              </w:rPr>
+              <w:t>3.792504737</w:t>
+            </w:r>
+          </w:p>
+        </w:tc>
+        <w:tc>
+          <w:tcPr>
+            <w:tcW w:w="318" w:type="pct"/>
+            <w:noWrap/>
+            <w:hideMark/>
+          </w:tcPr>
+          <w:p>
+            <w:pPr>
+              <w:jc w:val="right"/>
+              <w:cnfStyle w:val="000000000000" w:firstRow="0" w:lastRow="0" w:firstColumn="0" w:lastColumn="0" w:oddVBand="0" w:evenVBand="0" w:oddHBand="0" w:evenHBand="0" w:firstRowFirstColumn="0" w:firstRowLastColumn="0" w:lastRowFirstColumn="0" w:lastRowLastColumn="0"/>
+              <w:rPr>
+                <w:rFonts w:ascii="Calibri" w:eastAsia="Times New Roman" w:hAnsi="Calibri" w:cs="Times New Roman"/>
+                <w:color w:val="000000"/>
+              </w:rPr>
+            </w:pPr>
+            <w:r>
+              <w:rPr>
+                <w:rFonts w:ascii="Calibri" w:eastAsia="Times New Roman" w:hAnsi="Calibri" w:cs="Times New Roman"/>
+                <w:color w:val="000000"/>
+              </w:rPr>
+              <w:t>6</w:t>
+            </w:r>
+          </w:p>
+        </w:tc>
+        <w:tc>
+          <w:tcPr>
+            <w:tcW w:w="1206" w:type="pct"/>
+            <w:noWrap/>
+            <w:hideMark/>
+          </w:tcPr>
+          <w:p>
+            <w:pPr>
+              <w:jc w:val="right"/>
+              <w:cnfStyle w:val="000000000000" w:firstRow="0" w:lastRow="0" w:firstColumn="0" w:lastColumn="0" w:oddVBand="0" w:evenVBand="0" w:oddHBand="0" w:evenHBand="0" w:firstRowFirstColumn="0" w:firstRowLastColumn="0" w:lastRowFirstColumn="0" w:lastRowLastColumn="0"/>
+              <w:rPr>
+                <w:rFonts w:ascii="Calibri" w:eastAsia="Times New Roman" w:hAnsi="Calibri" w:cs="Times New Roman"/>
+                <w:color w:val="000000"/>
+              </w:rPr>
+            </w:pPr>
+            <w:r>
+              <w:rPr>
+                <w:rFonts w:ascii="Calibri" w:eastAsia="Times New Roman" w:hAnsi="Calibri" w:cs="Times New Roman"/>
+                <w:color w:val="000000"/>
+              </w:rPr>
+              <w:t>1.548283575</w:t>
+            </w:r>
+          </w:p>
+        </w:tc>
+      </w:tr>
+      <w:tr>
+        <w:trPr>
+          <w:trHeight w:val="320"/>
+        </w:trPr>
+        <w:tc>
+          <w:tcPr>
+            <w:cnfStyle w:val="001000000000" w:firstRow="0" w:lastRow="0" w:firstColumn="1" w:lastColumn="0" w:oddVBand="0" w:evenVBand="0" w:oddHBand="0" w:evenHBand="0" w:firstRowFirstColumn="0" w:firstRowLastColumn="0" w:lastRowFirstColumn="0" w:lastRowLastColumn="0"/>
+            <w:tcW w:w="687" w:type="pct"/>
+            <w:noWrap/>
+            <w:hideMark/>
+          </w:tcPr>
+          <w:p>
+            <w:pPr>
+              <w:rPr>
+                <w:rFonts w:ascii="Calibri" w:eastAsia="Times New Roman" w:hAnsi="Calibri" w:cs="Times New Roman"/>
+                <w:color w:val="000000"/>
+              </w:rPr>
+            </w:pPr>
+            <w:r>
+              <w:rPr>
+                <w:rFonts w:ascii="Calibri" w:eastAsia="Times New Roman" w:hAnsi="Calibri" w:cs="Times New Roman"/>
+                <w:color w:val="000000"/>
+              </w:rPr>
+              <w:t>Chamber 4</w:t>
+            </w:r>
+          </w:p>
+        </w:tc>
+        <w:tc>
+          <w:tcPr>
+            <w:tcW w:w="406" w:type="pct"/>
+            <w:noWrap/>
+            <w:hideMark/>
+          </w:tcPr>
+          <w:p>
+            <w:pPr>
+              <w:jc w:val="right"/>
+              <w:cnfStyle w:val="000000000000" w:firstRow="0" w:lastRow="0" w:firstColumn="0" w:lastColumn="0" w:oddVBand="0" w:evenVBand="0" w:oddHBand="0" w:evenHBand="0" w:firstRowFirstColumn="0" w:firstRowLastColumn="0" w:lastRowFirstColumn="0" w:lastRowLastColumn="0"/>
+              <w:rPr>
+                <w:rFonts w:ascii="Calibri" w:eastAsia="Times New Roman" w:hAnsi="Calibri" w:cs="Times New Roman"/>
+                <w:color w:val="000000"/>
+              </w:rPr>
+            </w:pPr>
+            <w:r>
+              <w:rPr>
+                <w:rFonts w:ascii="Calibri" w:eastAsia="Times New Roman" w:hAnsi="Calibri" w:cs="Times New Roman"/>
+                <w:color w:val="000000"/>
+              </w:rPr>
+              <w:t>34</w:t>
+            </w:r>
+          </w:p>
+        </w:tc>
+        <w:tc>
+          <w:tcPr>
+            <w:tcW w:w="790" w:type="pct"/>
+            <w:noWrap/>
+            <w:hideMark/>
+          </w:tcPr>
+          <w:p>
+            <w:pPr>
+              <w:jc w:val="right"/>
+              <w:cnfStyle w:val="000000000000" w:firstRow="0" w:lastRow="0" w:firstColumn="0" w:lastColumn="0" w:oddVBand="0" w:evenVBand="0" w:oddHBand="0" w:evenHBand="0" w:firstRowFirstColumn="0" w:firstRowLastColumn="0" w:lastRowFirstColumn="0" w:lastRowLastColumn="0"/>
+              <w:rPr>
+                <w:rFonts w:ascii="Calibri" w:eastAsia="Times New Roman" w:hAnsi="Calibri" w:cs="Times New Roman"/>
+                <w:color w:val="000000"/>
+              </w:rPr>
+            </w:pPr>
+            <w:r>
+              <w:rPr>
+                <w:rFonts w:ascii="Calibri" w:eastAsia="Times New Roman" w:hAnsi="Calibri" w:cs="Times New Roman"/>
+                <w:color w:val="000000"/>
+              </w:rPr>
+              <w:t>41.55840739</w:t>
+            </w:r>
+          </w:p>
+        </w:tc>
+        <w:tc>
+          <w:tcPr>
+            <w:tcW w:w="792" w:type="pct"/>
+            <w:gridSpan w:val="2"/>
+            <w:noWrap/>
+            <w:hideMark/>
+          </w:tcPr>
+          <w:p>
+            <w:pPr>
+              <w:jc w:val="right"/>
+              <w:cnfStyle w:val="000000000000" w:firstRow="0" w:lastRow="0" w:firstColumn="0" w:lastColumn="0" w:oddVBand="0" w:evenVBand="0" w:oddHBand="0" w:evenHBand="0" w:firstRowFirstColumn="0" w:firstRowLastColumn="0" w:lastRowFirstColumn="0" w:lastRowLastColumn="0"/>
+              <w:rPr>
+                <w:rFonts w:ascii="Calibri" w:eastAsia="Times New Roman" w:hAnsi="Calibri" w:cs="Times New Roman"/>
+                <w:color w:val="000000"/>
+              </w:rPr>
+            </w:pPr>
+            <w:r>
+              <w:rPr>
+                <w:rFonts w:ascii="Calibri" w:eastAsia="Times New Roman" w:hAnsi="Calibri" w:cs="Times New Roman"/>
+                <w:color w:val="000000"/>
+              </w:rPr>
+              <w:t>46.6</w:t>
+            </w:r>
+          </w:p>
+        </w:tc>
+        <w:tc>
+          <w:tcPr>
+            <w:tcW w:w="801" w:type="pct"/>
+            <w:noWrap/>
+            <w:hideMark/>
+          </w:tcPr>
+          <w:p>
+            <w:pPr>
+              <w:jc w:val="right"/>
+              <w:cnfStyle w:val="000000000000" w:firstRow="0" w:lastRow="0" w:firstColumn="0" w:lastColumn="0" w:oddVBand="0" w:evenVBand="0" w:oddHBand="0" w:evenHBand="0" w:firstRowFirstColumn="0" w:firstRowLastColumn="0" w:lastRowFirstColumn="0" w:lastRowLastColumn="0"/>
+              <w:rPr>
+                <w:rFonts w:ascii="Calibri" w:eastAsia="Times New Roman" w:hAnsi="Calibri" w:cs="Times New Roman"/>
+                <w:color w:val="000000"/>
+              </w:rPr>
+            </w:pPr>
+            <w:r>
+              <w:rPr>
+                <w:rFonts w:ascii="Calibri" w:eastAsia="Times New Roman" w:hAnsi="Calibri" w:cs="Times New Roman"/>
+                <w:color w:val="000000"/>
+              </w:rPr>
+              <w:t>3.847812912</w:t>
+            </w:r>
+          </w:p>
+        </w:tc>
+        <w:tc>
+          <w:tcPr>
+            <w:tcW w:w="318" w:type="pct"/>
+            <w:noWrap/>
+            <w:hideMark/>
+          </w:tcPr>
+          <w:p>
+            <w:pPr>
+              <w:jc w:val="right"/>
+              <w:cnfStyle w:val="000000000000" w:firstRow="0" w:lastRow="0" w:firstColumn="0" w:lastColumn="0" w:oddVBand="0" w:evenVBand="0" w:oddHBand="0" w:evenHBand="0" w:firstRowFirstColumn="0" w:firstRowLastColumn="0" w:lastRowFirstColumn="0" w:lastRowLastColumn="0"/>
+              <w:rPr>
+                <w:rFonts w:ascii="Calibri" w:eastAsia="Times New Roman" w:hAnsi="Calibri" w:cs="Times New Roman"/>
+                <w:color w:val="000000"/>
+              </w:rPr>
+            </w:pPr>
+            <w:r>
+              <w:rPr>
+                <w:rFonts w:ascii="Calibri" w:eastAsia="Times New Roman" w:hAnsi="Calibri" w:cs="Times New Roman"/>
+                <w:color w:val="000000"/>
+              </w:rPr>
+              <w:t>5</w:t>
+            </w:r>
+          </w:p>
+        </w:tc>
+        <w:tc>
+          <w:tcPr>
+            <w:tcW w:w="1206" w:type="pct"/>
+            <w:noWrap/>
+            <w:hideMark/>
+          </w:tcPr>
+          <w:p>
+            <w:pPr>
+              <w:jc w:val="right"/>
+              <w:cnfStyle w:val="000000000000" w:firstRow="0" w:lastRow="0" w:firstColumn="0" w:lastColumn="0" w:oddVBand="0" w:evenVBand="0" w:oddHBand="0" w:evenHBand="0" w:firstRowFirstColumn="0" w:firstRowLastColumn="0" w:lastRowFirstColumn="0" w:lastRowLastColumn="0"/>
+              <w:rPr>
+                <w:rFonts w:ascii="Calibri" w:eastAsia="Times New Roman" w:hAnsi="Calibri" w:cs="Times New Roman"/>
+                <w:color w:val="000000"/>
+              </w:rPr>
+            </w:pPr>
+            <w:r>
+              <w:rPr>
+                <w:rFonts w:ascii="Calibri" w:eastAsia="Times New Roman" w:hAnsi="Calibri" w:cs="Times New Roman"/>
+                <w:color w:val="000000"/>
+              </w:rPr>
+              <w:t>1.720794247</w:t>
+            </w:r>
+          </w:p>
+        </w:tc>
+      </w:tr>
+      <w:tr>
+        <w:trPr>
+          <w:trHeight w:val="320"/>
+        </w:trPr>
+        <w:tc>
+          <w:tcPr>
+            <w:cnfStyle w:val="001000000000" w:firstRow="0" w:lastRow="0" w:firstColumn="1" w:lastColumn="0" w:oddVBand="0" w:evenVBand="0" w:oddHBand="0" w:evenHBand="0" w:firstRowFirstColumn="0" w:firstRowLastColumn="0" w:lastRowFirstColumn="0" w:lastRowLastColumn="0"/>
+            <w:tcW w:w="687" w:type="pct"/>
             <w:noWrap/>
             <w:hideMark/>
           </w:tcPr>
@@ -953,7 +1163,7 @@
         </w:tc>
         <w:tc>
           <w:tcPr>
-            <w:tcW w:w="659" w:type="pct"/>
+            <w:tcW w:w="406" w:type="pct"/>
             <w:noWrap/>
             <w:hideMark/>
           </w:tcPr>
@@ -977,7 +1187,7 @@
         </w:tc>
         <w:tc>
           <w:tcPr>
-            <w:tcW w:w="756" w:type="pct"/>
+            <w:tcW w:w="790" w:type="pct"/>
             <w:noWrap/>
             <w:hideMark/>
           </w:tcPr>
@@ -1001,7 +1211,8 @@
         </w:tc>
         <w:tc>
           <w:tcPr>
-            <w:tcW w:w="756" w:type="pct"/>
+            <w:tcW w:w="792" w:type="pct"/>
+            <w:gridSpan w:val="2"/>
             <w:noWrap/>
             <w:hideMark/>
           </w:tcPr>
@@ -1025,7 +1236,7 @@
         </w:tc>
         <w:tc>
           <w:tcPr>
-            <w:tcW w:w="756" w:type="pct"/>
+            <w:tcW w:w="801" w:type="pct"/>
             <w:noWrap/>
             <w:hideMark/>
           </w:tcPr>
@@ -1049,7 +1260,7 @@
         </w:tc>
         <w:tc>
           <w:tcPr>
-            <w:tcW w:w="659" w:type="pct"/>
+            <w:tcW w:w="318" w:type="pct"/>
             <w:noWrap/>
             <w:hideMark/>
           </w:tcPr>
@@ -1073,7 +1284,7 @@
         </w:tc>
         <w:tc>
           <w:tcPr>
-            <w:tcW w:w="756" w:type="pct"/>
+            <w:tcW w:w="1206" w:type="pct"/>
             <w:noWrap/>
             <w:hideMark/>
           </w:tcPr>
@@ -1097,9 +1308,6 @@
         </w:tc>
       </w:tr>
     </w:tbl>
-    <w:p/>
-    <w:p/>
-    <w:p/>
     <w:p/>
     <w:p/>
     <w:p>
@@ -1154,16 +1362,16 @@
     <w:tbl>
       <w:tblPr>
         <w:tblStyle w:val="GridTable1Light"/>
-        <w:tblW w:w="5000" w:type="pct"/>
+        <w:tblW w:w="5051" w:type="pct"/>
         <w:tblLook w:val="04A0" w:firstRow="1" w:lastRow="0" w:firstColumn="1" w:lastColumn="0" w:noHBand="0" w:noVBand="1"/>
       </w:tblPr>
       <w:tblGrid>
         <w:gridCol w:w="1297"/>
-        <w:gridCol w:w="1040"/>
+        <w:gridCol w:w="734"/>
+        <w:gridCol w:w="1522"/>
+        <w:gridCol w:w="1590"/>
         <w:gridCol w:w="1493"/>
-        <w:gridCol w:w="1493"/>
-        <w:gridCol w:w="1493"/>
-        <w:gridCol w:w="1041"/>
+        <w:gridCol w:w="1316"/>
         <w:gridCol w:w="1493"/>
       </w:tblGrid>
       <w:tr>
@@ -1174,166 +1382,58 @@
         <w:tc>
           <w:tcPr>
             <w:cnfStyle w:val="001000000000" w:firstRow="0" w:lastRow="0" w:firstColumn="1" w:lastColumn="0" w:oddVBand="0" w:evenVBand="0" w:oddHBand="0" w:evenHBand="0" w:firstRowFirstColumn="0" w:firstRowLastColumn="0" w:lastRowFirstColumn="0" w:lastRowLastColumn="0"/>
-            <w:tcW w:w="659" w:type="pct"/>
-            <w:noWrap/>
-            <w:hideMark/>
-          </w:tcPr>
-          <w:p>
-            <w:pPr>
-              <w:rPr>
-                <w:rFonts w:ascii="Calibri" w:eastAsia="Times New Roman" w:hAnsi="Calibri" w:cs="Times New Roman"/>
-                <w:color w:val="000000"/>
-              </w:rPr>
-            </w:pPr>
-            <w:r>
-              <w:rPr>
-                <w:rFonts w:ascii="Calibri" w:eastAsia="Times New Roman" w:hAnsi="Calibri" w:cs="Times New Roman"/>
-                <w:color w:val="000000"/>
-              </w:rPr>
-              <w:t>Treat</w:t>
-            </w:r>
-          </w:p>
-        </w:tc>
-        <w:tc>
-          <w:tcPr>
-            <w:tcW w:w="659" w:type="pct"/>
-            <w:noWrap/>
-            <w:hideMark/>
+            <w:tcW w:w="4210" w:type="pct"/>
+            <w:gridSpan w:val="6"/>
+            <w:noWrap/>
+            <w:hideMark/>
+          </w:tcPr>
+          <w:p>
+            <w:pPr>
+              <w:rPr>
+                <w:rFonts w:ascii="Calibri" w:eastAsia="Times New Roman" w:hAnsi="Calibri" w:cs="Times New Roman"/>
+                <w:color w:val="000000"/>
+              </w:rPr>
+            </w:pPr>
+            <w:r>
+              <w:rPr>
+                <w:rFonts w:ascii="Calibri" w:eastAsia="Times New Roman" w:hAnsi="Calibri" w:cs="Times New Roman"/>
+                <w:color w:val="000000"/>
+              </w:rPr>
+              <w:t xml:space="preserve">Days </w:t>
+            </w:r>
+            <w:r>
+              <w:rPr>
+                <w:rFonts w:ascii="Calibri" w:eastAsia="Times New Roman" w:hAnsi="Calibri" w:cs="Times New Roman"/>
+                <w:color w:val="000000"/>
+              </w:rPr>
+              <w:t>to 5</w:t>
+            </w:r>
+            <w:r>
+              <w:rPr>
+                <w:rFonts w:ascii="Calibri" w:eastAsia="Times New Roman" w:hAnsi="Calibri" w:cs="Times New Roman"/>
+                <w:color w:val="000000"/>
+              </w:rPr>
+              <w:t>0% flowering</w:t>
+            </w:r>
+          </w:p>
+        </w:tc>
+        <w:tc>
+          <w:tcPr>
+            <w:tcW w:w="790" w:type="pct"/>
           </w:tcPr>
           <w:p>
             <w:pPr>
               <w:cnfStyle w:val="100000000000" w:firstRow="1" w:lastRow="0" w:firstColumn="0" w:lastColumn="0" w:oddVBand="0" w:evenVBand="0" w:oddHBand="0" w:evenHBand="0" w:firstRowFirstColumn="0" w:firstRowLastColumn="0" w:lastRowFirstColumn="0" w:lastRowLastColumn="0"/>
               <w:rPr>
                 <w:rFonts w:ascii="Calibri" w:eastAsia="Times New Roman" w:hAnsi="Calibri" w:cs="Times New Roman"/>
-                <w:color w:val="000000"/>
-              </w:rPr>
-            </w:pPr>
-            <w:r>
-              <w:rPr>
-                <w:rFonts w:ascii="Calibri" w:eastAsia="Times New Roman" w:hAnsi="Calibri" w:cs="Times New Roman"/>
-                <w:color w:val="000000"/>
-              </w:rPr>
-              <w:t>temp</w:t>
-            </w:r>
-          </w:p>
-        </w:tc>
-        <w:tc>
-          <w:tcPr>
-            <w:tcW w:w="756" w:type="pct"/>
-            <w:noWrap/>
-            <w:hideMark/>
-          </w:tcPr>
-          <w:p>
-            <w:pPr>
-              <w:cnfStyle w:val="100000000000" w:firstRow="1" w:lastRow="0" w:firstColumn="0" w:lastColumn="0" w:oddVBand="0" w:evenVBand="0" w:oddHBand="0" w:evenHBand="0" w:firstRowFirstColumn="0" w:firstRowLastColumn="0" w:lastRowFirstColumn="0" w:lastRowLastColumn="0"/>
-              <w:rPr>
-                <w:rFonts w:ascii="Calibri" w:eastAsia="Times New Roman" w:hAnsi="Calibri" w:cs="Times New Roman"/>
-                <w:color w:val="000000"/>
-              </w:rPr>
-            </w:pPr>
-            <w:r>
-              <w:rPr>
-                <w:rFonts w:ascii="Calibri" w:eastAsia="Times New Roman" w:hAnsi="Calibri" w:cs="Times New Roman"/>
-                <w:color w:val="000000"/>
-              </w:rPr>
-              <w:t>mean</w:t>
-            </w:r>
-          </w:p>
-        </w:tc>
-        <w:tc>
-          <w:tcPr>
-            <w:tcW w:w="756" w:type="pct"/>
-            <w:noWrap/>
-            <w:hideMark/>
-          </w:tcPr>
-          <w:p>
-            <w:pPr>
-              <w:cnfStyle w:val="100000000000" w:firstRow="1" w:lastRow="0" w:firstColumn="0" w:lastColumn="0" w:oddVBand="0" w:evenVBand="0" w:oddHBand="0" w:evenHBand="0" w:firstRowFirstColumn="0" w:firstRowLastColumn="0" w:lastRowFirstColumn="0" w:lastRowLastColumn="0"/>
-              <w:rPr>
-                <w:rFonts w:ascii="Calibri" w:eastAsia="Times New Roman" w:hAnsi="Calibri" w:cs="Times New Roman"/>
-                <w:color w:val="000000"/>
-              </w:rPr>
-            </w:pPr>
-            <w:r>
-              <w:rPr>
-                <w:rFonts w:ascii="Calibri" w:eastAsia="Times New Roman" w:hAnsi="Calibri" w:cs="Times New Roman"/>
-                <w:color w:val="000000"/>
-              </w:rPr>
-              <w:t>max</w:t>
-            </w:r>
-          </w:p>
-        </w:tc>
-        <w:tc>
-          <w:tcPr>
-            <w:tcW w:w="756" w:type="pct"/>
-            <w:noWrap/>
-            <w:hideMark/>
-          </w:tcPr>
-          <w:p>
-            <w:pPr>
-              <w:cnfStyle w:val="100000000000" w:firstRow="1" w:lastRow="0" w:firstColumn="0" w:lastColumn="0" w:oddVBand="0" w:evenVBand="0" w:oddHBand="0" w:evenHBand="0" w:firstRowFirstColumn="0" w:firstRowLastColumn="0" w:lastRowFirstColumn="0" w:lastRowLastColumn="0"/>
-              <w:rPr>
-                <w:rFonts w:ascii="Calibri" w:eastAsia="Times New Roman" w:hAnsi="Calibri" w:cs="Times New Roman"/>
-                <w:color w:val="000000"/>
-              </w:rPr>
-            </w:pPr>
-            <w:proofErr w:type="spellStart"/>
-            <w:r>
-              <w:rPr>
-                <w:rFonts w:ascii="Calibri" w:eastAsia="Times New Roman" w:hAnsi="Calibri" w:cs="Times New Roman"/>
-                <w:color w:val="000000"/>
-              </w:rPr>
-              <w:t>sd</w:t>
-            </w:r>
-            <w:proofErr w:type="spellEnd"/>
-          </w:p>
-        </w:tc>
-        <w:tc>
-          <w:tcPr>
-            <w:tcW w:w="659" w:type="pct"/>
-            <w:noWrap/>
-            <w:hideMark/>
-          </w:tcPr>
-          <w:p>
-            <w:pPr>
-              <w:cnfStyle w:val="100000000000" w:firstRow="1" w:lastRow="0" w:firstColumn="0" w:lastColumn="0" w:oddVBand="0" w:evenVBand="0" w:oddHBand="0" w:evenHBand="0" w:firstRowFirstColumn="0" w:firstRowLastColumn="0" w:lastRowFirstColumn="0" w:lastRowLastColumn="0"/>
-              <w:rPr>
-                <w:rFonts w:ascii="Calibri" w:eastAsia="Times New Roman" w:hAnsi="Calibri" w:cs="Times New Roman"/>
-                <w:color w:val="000000"/>
-              </w:rPr>
-            </w:pPr>
-            <w:r>
-              <w:rPr>
-                <w:rFonts w:ascii="Calibri" w:eastAsia="Times New Roman" w:hAnsi="Calibri" w:cs="Times New Roman"/>
-                <w:color w:val="000000"/>
-              </w:rPr>
-              <w:t>n</w:t>
-            </w:r>
-          </w:p>
-        </w:tc>
-        <w:tc>
-          <w:tcPr>
-            <w:tcW w:w="756" w:type="pct"/>
-            <w:noWrap/>
-            <w:hideMark/>
-          </w:tcPr>
-          <w:p>
-            <w:pPr>
-              <w:cnfStyle w:val="100000000000" w:firstRow="1" w:lastRow="0" w:firstColumn="0" w:lastColumn="0" w:oddVBand="0" w:evenVBand="0" w:oddHBand="0" w:evenHBand="0" w:firstRowFirstColumn="0" w:firstRowLastColumn="0" w:lastRowFirstColumn="0" w:lastRowLastColumn="0"/>
-              <w:rPr>
-                <w:rFonts w:ascii="Calibri" w:eastAsia="Times New Roman" w:hAnsi="Calibri" w:cs="Times New Roman"/>
-                <w:color w:val="000000"/>
-              </w:rPr>
-            </w:pPr>
-            <w:proofErr w:type="spellStart"/>
-            <w:r>
-              <w:rPr>
-                <w:rFonts w:ascii="Calibri" w:eastAsia="Times New Roman" w:hAnsi="Calibri" w:cs="Times New Roman"/>
-                <w:color w:val="000000"/>
-              </w:rPr>
-              <w:t>sem</w:t>
-            </w:r>
-            <w:proofErr w:type="spellEnd"/>
+              </w:rPr>
+            </w:pPr>
+            <w:r>
+              <w:rPr>
+                <w:rFonts w:ascii="Calibri" w:eastAsia="Times New Roman" w:hAnsi="Calibri" w:cs="Times New Roman"/>
+              </w:rPr>
+              <w:t>continuous</w:t>
+            </w:r>
           </w:p>
         </w:tc>
       </w:tr>
@@ -1344,165 +1444,71 @@
         <w:tc>
           <w:tcPr>
             <w:cnfStyle w:val="001000000000" w:firstRow="0" w:lastRow="0" w:firstColumn="1" w:lastColumn="0" w:oddVBand="0" w:evenVBand="0" w:oddHBand="0" w:evenHBand="0" w:firstRowFirstColumn="0" w:firstRowLastColumn="0" w:lastRowFirstColumn="0" w:lastRowLastColumn="0"/>
-            <w:tcW w:w="659" w:type="pct"/>
-            <w:noWrap/>
-            <w:hideMark/>
-          </w:tcPr>
-          <w:p>
-            <w:pPr>
-              <w:rPr>
-                <w:rFonts w:ascii="Calibri" w:eastAsia="Times New Roman" w:hAnsi="Calibri" w:cs="Times New Roman"/>
-                <w:color w:val="000000"/>
-              </w:rPr>
-            </w:pPr>
-            <w:r>
-              <w:rPr>
-                <w:rFonts w:ascii="Calibri" w:eastAsia="Times New Roman" w:hAnsi="Calibri" w:cs="Times New Roman"/>
-                <w:color w:val="000000"/>
-              </w:rPr>
-              <w:t>Chamber 1</w:t>
-            </w:r>
-          </w:p>
-        </w:tc>
-        <w:tc>
-          <w:tcPr>
-            <w:tcW w:w="659" w:type="pct"/>
-            <w:noWrap/>
-            <w:hideMark/>
-          </w:tcPr>
-          <w:p>
-            <w:pPr>
-              <w:jc w:val="right"/>
-              <w:cnfStyle w:val="000000000000" w:firstRow="0" w:lastRow="0" w:firstColumn="0" w:lastColumn="0" w:oddVBand="0" w:evenVBand="0" w:oddHBand="0" w:evenHBand="0" w:firstRowFirstColumn="0" w:firstRowLastColumn="0" w:lastRowFirstColumn="0" w:lastRowLastColumn="0"/>
-              <w:rPr>
-                <w:rFonts w:ascii="Calibri" w:eastAsia="Times New Roman" w:hAnsi="Calibri" w:cs="Times New Roman"/>
-                <w:color w:val="000000"/>
-              </w:rPr>
-            </w:pPr>
-            <w:r>
-              <w:rPr>
-                <w:rFonts w:ascii="Calibri" w:eastAsia="Times New Roman" w:hAnsi="Calibri" w:cs="Times New Roman"/>
-                <w:color w:val="000000"/>
-              </w:rPr>
-              <w:t>20</w:t>
-            </w:r>
-          </w:p>
-        </w:tc>
-        <w:tc>
-          <w:tcPr>
-            <w:tcW w:w="756" w:type="pct"/>
-            <w:noWrap/>
-            <w:hideMark/>
-          </w:tcPr>
-          <w:p>
-            <w:pPr>
-              <w:jc w:val="right"/>
-              <w:cnfStyle w:val="000000000000" w:firstRow="0" w:lastRow="0" w:firstColumn="0" w:lastColumn="0" w:oddVBand="0" w:evenVBand="0" w:oddHBand="0" w:evenHBand="0" w:firstRowFirstColumn="0" w:firstRowLastColumn="0" w:lastRowFirstColumn="0" w:lastRowLastColumn="0"/>
-              <w:rPr>
-                <w:rFonts w:ascii="Calibri" w:eastAsia="Times New Roman" w:hAnsi="Calibri" w:cs="Times New Roman"/>
-                <w:color w:val="000000"/>
-              </w:rPr>
-            </w:pPr>
-            <w:r>
-              <w:rPr>
-                <w:rFonts w:ascii="Calibri" w:eastAsia="Times New Roman" w:hAnsi="Calibri" w:cs="Times New Roman"/>
-                <w:color w:val="000000"/>
-              </w:rPr>
-              <w:t>48.27983539</w:t>
-            </w:r>
-          </w:p>
-        </w:tc>
-        <w:tc>
-          <w:tcPr>
-            <w:tcW w:w="756" w:type="pct"/>
-            <w:noWrap/>
-            <w:hideMark/>
-          </w:tcPr>
-          <w:p>
-            <w:pPr>
-              <w:jc w:val="right"/>
-              <w:cnfStyle w:val="000000000000" w:firstRow="0" w:lastRow="0" w:firstColumn="0" w:lastColumn="0" w:oddVBand="0" w:evenVBand="0" w:oddHBand="0" w:evenHBand="0" w:firstRowFirstColumn="0" w:firstRowLastColumn="0" w:lastRowFirstColumn="0" w:lastRowLastColumn="0"/>
-              <w:rPr>
-                <w:rFonts w:ascii="Calibri" w:eastAsia="Times New Roman" w:hAnsi="Calibri" w:cs="Times New Roman"/>
-                <w:color w:val="000000"/>
-              </w:rPr>
-            </w:pPr>
-            <w:r>
-              <w:rPr>
-                <w:rFonts w:ascii="Calibri" w:eastAsia="Times New Roman" w:hAnsi="Calibri" w:cs="Times New Roman"/>
-                <w:color w:val="000000"/>
-              </w:rPr>
-              <w:t>48.27983539</w:t>
-            </w:r>
-          </w:p>
-        </w:tc>
-        <w:tc>
-          <w:tcPr>
-            <w:tcW w:w="756" w:type="pct"/>
-            <w:noWrap/>
-            <w:hideMark/>
-          </w:tcPr>
-          <w:p>
-            <w:pPr>
-              <w:cnfStyle w:val="000000000000" w:firstRow="0" w:lastRow="0" w:firstColumn="0" w:lastColumn="0" w:oddVBand="0" w:evenVBand="0" w:oddHBand="0" w:evenHBand="0" w:firstRowFirstColumn="0" w:firstRowLastColumn="0" w:lastRowFirstColumn="0" w:lastRowLastColumn="0"/>
-              <w:rPr>
-                <w:rFonts w:ascii="Calibri" w:eastAsia="Times New Roman" w:hAnsi="Calibri" w:cs="Times New Roman"/>
-                <w:color w:val="000000"/>
-              </w:rPr>
-            </w:pPr>
-            <w:r>
-              <w:rPr>
-                <w:rFonts w:ascii="Calibri" w:eastAsia="Times New Roman" w:hAnsi="Calibri" w:cs="Times New Roman"/>
-                <w:color w:val="000000"/>
-              </w:rPr>
-              <w:t>NA</w:t>
-            </w:r>
-          </w:p>
-        </w:tc>
-        <w:tc>
-          <w:tcPr>
-            <w:tcW w:w="659" w:type="pct"/>
-            <w:noWrap/>
-            <w:hideMark/>
-          </w:tcPr>
-          <w:p>
-            <w:pPr>
-              <w:jc w:val="right"/>
-              <w:cnfStyle w:val="000000000000" w:firstRow="0" w:lastRow="0" w:firstColumn="0" w:lastColumn="0" w:oddVBand="0" w:evenVBand="0" w:oddHBand="0" w:evenHBand="0" w:firstRowFirstColumn="0" w:firstRowLastColumn="0" w:lastRowFirstColumn="0" w:lastRowLastColumn="0"/>
-              <w:rPr>
-                <w:rFonts w:ascii="Calibri" w:eastAsia="Times New Roman" w:hAnsi="Calibri" w:cs="Times New Roman"/>
-                <w:color w:val="000000"/>
-              </w:rPr>
-            </w:pPr>
-            <w:r>
-              <w:rPr>
-                <w:rFonts w:ascii="Calibri" w:eastAsia="Times New Roman" w:hAnsi="Calibri" w:cs="Times New Roman"/>
-                <w:color w:val="000000"/>
-              </w:rPr>
-              <w:t>1</w:t>
-            </w:r>
-          </w:p>
-        </w:tc>
-        <w:tc>
-          <w:tcPr>
-            <w:tcW w:w="756" w:type="pct"/>
-            <w:noWrap/>
-            <w:hideMark/>
-          </w:tcPr>
-          <w:p>
-            <w:pPr>
-              <w:cnfStyle w:val="000000000000" w:firstRow="0" w:lastRow="0" w:firstColumn="0" w:lastColumn="0" w:oddVBand="0" w:evenVBand="0" w:oddHBand="0" w:evenHBand="0" w:firstRowFirstColumn="0" w:firstRowLastColumn="0" w:lastRowFirstColumn="0" w:lastRowLastColumn="0"/>
-              <w:rPr>
-                <w:rFonts w:ascii="Calibri" w:eastAsia="Times New Roman" w:hAnsi="Calibri" w:cs="Times New Roman"/>
-                <w:color w:val="000000"/>
-              </w:rPr>
-            </w:pPr>
-            <w:r>
-              <w:rPr>
-                <w:rFonts w:ascii="Calibri" w:eastAsia="Times New Roman" w:hAnsi="Calibri" w:cs="Times New Roman"/>
-                <w:color w:val="000000"/>
-              </w:rPr>
-              <w:t>NA</w:t>
+            <w:tcW w:w="1881" w:type="pct"/>
+            <w:gridSpan w:val="3"/>
+            <w:noWrap/>
+            <w:hideMark/>
+          </w:tcPr>
+          <w:p>
+            <w:pPr>
+              <w:rPr>
+                <w:rFonts w:ascii="Calibri" w:eastAsia="Times New Roman" w:hAnsi="Calibri" w:cs="Times New Roman"/>
+                <w:color w:val="000000"/>
+              </w:rPr>
+            </w:pPr>
+          </w:p>
+        </w:tc>
+        <w:tc>
+          <w:tcPr>
+            <w:tcW w:w="2329" w:type="pct"/>
+            <w:gridSpan w:val="3"/>
+            <w:noWrap/>
+            <w:hideMark/>
+          </w:tcPr>
+          <w:p>
+            <w:pPr>
+              <w:jc w:val="right"/>
+              <w:cnfStyle w:val="000000000000" w:firstRow="0" w:lastRow="0" w:firstColumn="0" w:lastColumn="0" w:oddVBand="0" w:evenVBand="0" w:oddHBand="0" w:evenHBand="0" w:firstRowFirstColumn="0" w:firstRowLastColumn="0" w:lastRowFirstColumn="0" w:lastRowLastColumn="0"/>
+              <w:rPr>
+                <w:rFonts w:ascii="Calibri" w:eastAsia="Times New Roman" w:hAnsi="Calibri" w:cs="Times New Roman"/>
+                <w:color w:val="000000"/>
+              </w:rPr>
+            </w:pPr>
+            <w:r>
+              <w:rPr>
+                <w:rFonts w:ascii="Calibri" w:eastAsia="Times New Roman" w:hAnsi="Calibri" w:cs="Times New Roman"/>
+                <w:color w:val="000000"/>
+              </w:rPr>
+              <w:t>F</w:t>
+            </w:r>
+          </w:p>
+        </w:tc>
+        <w:tc>
+          <w:tcPr>
+            <w:tcW w:w="790" w:type="pct"/>
+          </w:tcPr>
+          <w:p>
+            <w:pPr>
+              <w:jc w:val="right"/>
+              <w:cnfStyle w:val="000000000000" w:firstRow="0" w:lastRow="0" w:firstColumn="0" w:lastColumn="0" w:oddVBand="0" w:evenVBand="0" w:oddHBand="0" w:evenHBand="0" w:firstRowFirstColumn="0" w:firstRowLastColumn="0" w:lastRowFirstColumn="0" w:lastRowLastColumn="0"/>
+              <w:rPr>
+                <w:rFonts w:ascii="Calibri" w:eastAsia="Times New Roman" w:hAnsi="Calibri" w:cs="Times New Roman"/>
+                <w:color w:val="000000"/>
+              </w:rPr>
+            </w:pPr>
+            <w:r>
+              <w:rPr>
+                <w:rFonts w:ascii="Calibri" w:eastAsia="Times New Roman" w:hAnsi="Calibri" w:cs="Times New Roman"/>
+                <w:color w:val="000000"/>
+              </w:rPr>
+              <w:t>0.</w:t>
+            </w:r>
+            <w:r>
+              <w:rPr>
+                <w:rFonts w:ascii="Calibri" w:eastAsia="Times New Roman" w:hAnsi="Calibri" w:cs="Times New Roman"/>
+                <w:color w:val="000000"/>
+              </w:rPr>
+              <w:t>4987</w:t>
             </w:r>
           </w:p>
         </w:tc>
@@ -1514,167 +1520,64 @@
         <w:tc>
           <w:tcPr>
             <w:cnfStyle w:val="001000000000" w:firstRow="0" w:lastRow="0" w:firstColumn="1" w:lastColumn="0" w:oddVBand="0" w:evenVBand="0" w:oddHBand="0" w:evenHBand="0" w:firstRowFirstColumn="0" w:firstRowLastColumn="0" w:lastRowFirstColumn="0" w:lastRowLastColumn="0"/>
-            <w:tcW w:w="659" w:type="pct"/>
-            <w:noWrap/>
-            <w:hideMark/>
-          </w:tcPr>
-          <w:p>
-            <w:pPr>
-              <w:rPr>
-                <w:rFonts w:ascii="Calibri" w:eastAsia="Times New Roman" w:hAnsi="Calibri" w:cs="Times New Roman"/>
-                <w:color w:val="000000"/>
-              </w:rPr>
-            </w:pPr>
-            <w:r>
-              <w:rPr>
-                <w:rFonts w:ascii="Calibri" w:eastAsia="Times New Roman" w:hAnsi="Calibri" w:cs="Times New Roman"/>
-                <w:color w:val="000000"/>
-              </w:rPr>
-              <w:t>Chamber 2</w:t>
-            </w:r>
-          </w:p>
-        </w:tc>
-        <w:tc>
-          <w:tcPr>
-            <w:tcW w:w="659" w:type="pct"/>
-            <w:noWrap/>
-            <w:hideMark/>
-          </w:tcPr>
-          <w:p>
-            <w:pPr>
-              <w:jc w:val="right"/>
-              <w:cnfStyle w:val="000000000000" w:firstRow="0" w:lastRow="0" w:firstColumn="0" w:lastColumn="0" w:oddVBand="0" w:evenVBand="0" w:oddHBand="0" w:evenHBand="0" w:firstRowFirstColumn="0" w:firstRowLastColumn="0" w:lastRowFirstColumn="0" w:lastRowLastColumn="0"/>
-              <w:rPr>
-                <w:rFonts w:ascii="Calibri" w:eastAsia="Times New Roman" w:hAnsi="Calibri" w:cs="Times New Roman"/>
-                <w:color w:val="000000"/>
-              </w:rPr>
-            </w:pPr>
-            <w:r>
-              <w:rPr>
-                <w:rFonts w:ascii="Calibri" w:eastAsia="Times New Roman" w:hAnsi="Calibri" w:cs="Times New Roman"/>
-                <w:color w:val="000000"/>
-              </w:rPr>
-              <w:t>26</w:t>
-            </w:r>
-          </w:p>
-        </w:tc>
-        <w:tc>
-          <w:tcPr>
-            <w:tcW w:w="756" w:type="pct"/>
-            <w:noWrap/>
-            <w:hideMark/>
-          </w:tcPr>
-          <w:p>
-            <w:pPr>
-              <w:jc w:val="right"/>
-              <w:cnfStyle w:val="000000000000" w:firstRow="0" w:lastRow="0" w:firstColumn="0" w:lastColumn="0" w:oddVBand="0" w:evenVBand="0" w:oddHBand="0" w:evenHBand="0" w:firstRowFirstColumn="0" w:firstRowLastColumn="0" w:lastRowFirstColumn="0" w:lastRowLastColumn="0"/>
-              <w:rPr>
-                <w:rFonts w:ascii="Calibri" w:eastAsia="Times New Roman" w:hAnsi="Calibri" w:cs="Times New Roman"/>
-                <w:color w:val="000000"/>
-              </w:rPr>
-            </w:pPr>
-            <w:r>
-              <w:rPr>
-                <w:rFonts w:ascii="Calibri" w:eastAsia="Times New Roman" w:hAnsi="Calibri" w:cs="Times New Roman"/>
-                <w:color w:val="000000"/>
-              </w:rPr>
-              <w:t>45.28385163</w:t>
-            </w:r>
-          </w:p>
-        </w:tc>
-        <w:tc>
-          <w:tcPr>
-            <w:tcW w:w="756" w:type="pct"/>
-            <w:noWrap/>
-            <w:hideMark/>
-          </w:tcPr>
-          <w:p>
-            <w:pPr>
-              <w:jc w:val="right"/>
-              <w:cnfStyle w:val="000000000000" w:firstRow="0" w:lastRow="0" w:firstColumn="0" w:lastColumn="0" w:oddVBand="0" w:evenVBand="0" w:oddHBand="0" w:evenHBand="0" w:firstRowFirstColumn="0" w:firstRowLastColumn="0" w:lastRowFirstColumn="0" w:lastRowLastColumn="0"/>
-              <w:rPr>
-                <w:rFonts w:ascii="Calibri" w:eastAsia="Times New Roman" w:hAnsi="Calibri" w:cs="Times New Roman"/>
-                <w:color w:val="000000"/>
-              </w:rPr>
-            </w:pPr>
-            <w:r>
-              <w:rPr>
-                <w:rFonts w:ascii="Calibri" w:eastAsia="Times New Roman" w:hAnsi="Calibri" w:cs="Times New Roman"/>
-                <w:color w:val="000000"/>
-              </w:rPr>
-              <w:t>49.74041298</w:t>
-            </w:r>
-          </w:p>
-        </w:tc>
-        <w:tc>
-          <w:tcPr>
-            <w:tcW w:w="756" w:type="pct"/>
-            <w:noWrap/>
-            <w:hideMark/>
-          </w:tcPr>
-          <w:p>
-            <w:pPr>
-              <w:jc w:val="right"/>
-              <w:cnfStyle w:val="000000000000" w:firstRow="0" w:lastRow="0" w:firstColumn="0" w:lastColumn="0" w:oddVBand="0" w:evenVBand="0" w:oddHBand="0" w:evenHBand="0" w:firstRowFirstColumn="0" w:firstRowLastColumn="0" w:lastRowFirstColumn="0" w:lastRowLastColumn="0"/>
-              <w:rPr>
-                <w:rFonts w:ascii="Calibri" w:eastAsia="Times New Roman" w:hAnsi="Calibri" w:cs="Times New Roman"/>
-                <w:color w:val="000000"/>
-              </w:rPr>
-            </w:pPr>
-            <w:r>
-              <w:rPr>
-                <w:rFonts w:ascii="Calibri" w:eastAsia="Times New Roman" w:hAnsi="Calibri" w:cs="Times New Roman"/>
-                <w:color w:val="000000"/>
-              </w:rPr>
-              <w:t>3.967819282</w:t>
-            </w:r>
-          </w:p>
-        </w:tc>
-        <w:tc>
-          <w:tcPr>
-            <w:tcW w:w="659" w:type="pct"/>
-            <w:noWrap/>
-            <w:hideMark/>
-          </w:tcPr>
-          <w:p>
-            <w:pPr>
-              <w:jc w:val="right"/>
-              <w:cnfStyle w:val="000000000000" w:firstRow="0" w:lastRow="0" w:firstColumn="0" w:lastColumn="0" w:oddVBand="0" w:evenVBand="0" w:oddHBand="0" w:evenHBand="0" w:firstRowFirstColumn="0" w:firstRowLastColumn="0" w:lastRowFirstColumn="0" w:lastRowLastColumn="0"/>
-              <w:rPr>
-                <w:rFonts w:ascii="Calibri" w:eastAsia="Times New Roman" w:hAnsi="Calibri" w:cs="Times New Roman"/>
-                <w:color w:val="000000"/>
-              </w:rPr>
-            </w:pPr>
-            <w:r>
-              <w:rPr>
-                <w:rFonts w:ascii="Calibri" w:eastAsia="Times New Roman" w:hAnsi="Calibri" w:cs="Times New Roman"/>
-                <w:color w:val="000000"/>
-              </w:rPr>
-              <w:t>3</w:t>
-            </w:r>
-          </w:p>
-        </w:tc>
-        <w:tc>
-          <w:tcPr>
-            <w:tcW w:w="756" w:type="pct"/>
-            <w:noWrap/>
-            <w:hideMark/>
-          </w:tcPr>
-          <w:p>
-            <w:pPr>
-              <w:jc w:val="right"/>
-              <w:cnfStyle w:val="000000000000" w:firstRow="0" w:lastRow="0" w:firstColumn="0" w:lastColumn="0" w:oddVBand="0" w:evenVBand="0" w:oddHBand="0" w:evenHBand="0" w:firstRowFirstColumn="0" w:firstRowLastColumn="0" w:lastRowFirstColumn="0" w:lastRowLastColumn="0"/>
-              <w:rPr>
-                <w:rFonts w:ascii="Calibri" w:eastAsia="Times New Roman" w:hAnsi="Calibri" w:cs="Times New Roman"/>
-                <w:color w:val="000000"/>
-              </w:rPr>
-            </w:pPr>
-            <w:r>
-              <w:rPr>
-                <w:rFonts w:ascii="Calibri" w:eastAsia="Times New Roman" w:hAnsi="Calibri" w:cs="Times New Roman"/>
-                <w:color w:val="000000"/>
-              </w:rPr>
-              <w:t>2.29082153</w:t>
+            <w:tcW w:w="1881" w:type="pct"/>
+            <w:gridSpan w:val="3"/>
+            <w:noWrap/>
+            <w:hideMark/>
+          </w:tcPr>
+          <w:p>
+            <w:pPr>
+              <w:rPr>
+                <w:rFonts w:ascii="Calibri" w:eastAsia="Times New Roman" w:hAnsi="Calibri" w:cs="Times New Roman"/>
+                <w:color w:val="000000"/>
+              </w:rPr>
+            </w:pPr>
+          </w:p>
+        </w:tc>
+        <w:tc>
+          <w:tcPr>
+            <w:tcW w:w="2329" w:type="pct"/>
+            <w:gridSpan w:val="3"/>
+            <w:noWrap/>
+            <w:hideMark/>
+          </w:tcPr>
+          <w:p>
+            <w:pPr>
+              <w:jc w:val="right"/>
+              <w:cnfStyle w:val="000000000000" w:firstRow="0" w:lastRow="0" w:firstColumn="0" w:lastColumn="0" w:oddVBand="0" w:evenVBand="0" w:oddHBand="0" w:evenHBand="0" w:firstRowFirstColumn="0" w:firstRowLastColumn="0" w:lastRowFirstColumn="0" w:lastRowLastColumn="0"/>
+              <w:rPr>
+                <w:rFonts w:ascii="Calibri" w:eastAsia="Times New Roman" w:hAnsi="Calibri" w:cs="Times New Roman"/>
+                <w:color w:val="000000"/>
+              </w:rPr>
+            </w:pPr>
+            <w:r>
+              <w:rPr>
+                <w:rFonts w:ascii="Calibri" w:eastAsia="Times New Roman" w:hAnsi="Calibri" w:cs="Times New Roman"/>
+                <w:color w:val="000000"/>
+              </w:rPr>
+              <w:t>P</w:t>
+            </w:r>
+          </w:p>
+        </w:tc>
+        <w:tc>
+          <w:tcPr>
+            <w:tcW w:w="790" w:type="pct"/>
+          </w:tcPr>
+          <w:p>
+            <w:pPr>
+              <w:jc w:val="right"/>
+              <w:cnfStyle w:val="000000000000" w:firstRow="0" w:lastRow="0" w:firstColumn="0" w:lastColumn="0" w:oddVBand="0" w:evenVBand="0" w:oddHBand="0" w:evenHBand="0" w:firstRowFirstColumn="0" w:firstRowLastColumn="0" w:lastRowFirstColumn="0" w:lastRowLastColumn="0"/>
+              <w:rPr>
+                <w:rFonts w:ascii="Calibri" w:eastAsia="Times New Roman" w:hAnsi="Calibri" w:cs="Times New Roman"/>
+                <w:color w:val="000000"/>
+              </w:rPr>
+            </w:pPr>
+            <w:r>
+              <w:rPr>
+                <w:rFonts w:ascii="Calibri" w:eastAsia="Times New Roman" w:hAnsi="Calibri" w:cs="Times New Roman"/>
+                <w:color w:val="000000"/>
+              </w:rPr>
+              <w:t>0.4909</w:t>
             </w:r>
           </w:p>
         </w:tc>
@@ -1686,168 +1589,166 @@
         <w:tc>
           <w:tcPr>
             <w:cnfStyle w:val="001000000000" w:firstRow="0" w:lastRow="0" w:firstColumn="1" w:lastColumn="0" w:oddVBand="0" w:evenVBand="0" w:oddHBand="0" w:evenHBand="0" w:firstRowFirstColumn="0" w:firstRowLastColumn="0" w:lastRowFirstColumn="0" w:lastRowLastColumn="0"/>
-            <w:tcW w:w="659" w:type="pct"/>
-            <w:noWrap/>
-            <w:hideMark/>
-          </w:tcPr>
-          <w:p>
-            <w:pPr>
-              <w:rPr>
-                <w:rFonts w:ascii="Calibri" w:eastAsia="Times New Roman" w:hAnsi="Calibri" w:cs="Times New Roman"/>
-                <w:color w:val="000000"/>
-              </w:rPr>
-            </w:pPr>
-            <w:r>
-              <w:rPr>
-                <w:rFonts w:ascii="Calibri" w:eastAsia="Times New Roman" w:hAnsi="Calibri" w:cs="Times New Roman"/>
-                <w:color w:val="000000"/>
-              </w:rPr>
-              <w:t>Chamber 3</w:t>
-            </w:r>
-          </w:p>
-        </w:tc>
-        <w:tc>
-          <w:tcPr>
-            <w:tcW w:w="659" w:type="pct"/>
-            <w:noWrap/>
-            <w:hideMark/>
-          </w:tcPr>
-          <w:p>
-            <w:pPr>
-              <w:jc w:val="right"/>
-              <w:cnfStyle w:val="000000000000" w:firstRow="0" w:lastRow="0" w:firstColumn="0" w:lastColumn="0" w:oddVBand="0" w:evenVBand="0" w:oddHBand="0" w:evenHBand="0" w:firstRowFirstColumn="0" w:firstRowLastColumn="0" w:lastRowFirstColumn="0" w:lastRowLastColumn="0"/>
-              <w:rPr>
-                <w:rFonts w:ascii="Calibri" w:eastAsia="Times New Roman" w:hAnsi="Calibri" w:cs="Times New Roman"/>
-                <w:color w:val="000000"/>
-              </w:rPr>
-            </w:pPr>
-            <w:r>
-              <w:rPr>
-                <w:rFonts w:ascii="Calibri" w:eastAsia="Times New Roman" w:hAnsi="Calibri" w:cs="Times New Roman"/>
-                <w:color w:val="000000"/>
-              </w:rPr>
-              <w:t>30</w:t>
-            </w:r>
-          </w:p>
-        </w:tc>
-        <w:tc>
-          <w:tcPr>
-            <w:tcW w:w="756" w:type="pct"/>
-            <w:noWrap/>
-            <w:hideMark/>
-          </w:tcPr>
-          <w:p>
-            <w:pPr>
-              <w:jc w:val="right"/>
-              <w:cnfStyle w:val="000000000000" w:firstRow="0" w:lastRow="0" w:firstColumn="0" w:lastColumn="0" w:oddVBand="0" w:evenVBand="0" w:oddHBand="0" w:evenHBand="0" w:firstRowFirstColumn="0" w:firstRowLastColumn="0" w:lastRowFirstColumn="0" w:lastRowLastColumn="0"/>
-              <w:rPr>
-                <w:rFonts w:ascii="Calibri" w:eastAsia="Times New Roman" w:hAnsi="Calibri" w:cs="Times New Roman"/>
-                <w:color w:val="000000"/>
-              </w:rPr>
-            </w:pPr>
-            <w:r>
-              <w:rPr>
-                <w:rFonts w:ascii="Calibri" w:eastAsia="Times New Roman" w:hAnsi="Calibri" w:cs="Times New Roman"/>
-                <w:color w:val="000000"/>
-              </w:rPr>
-              <w:t>44.74476288</w:t>
-            </w:r>
-          </w:p>
-        </w:tc>
-        <w:tc>
-          <w:tcPr>
-            <w:tcW w:w="756" w:type="pct"/>
-            <w:noWrap/>
-            <w:hideMark/>
-          </w:tcPr>
-          <w:p>
-            <w:pPr>
-              <w:jc w:val="right"/>
-              <w:cnfStyle w:val="000000000000" w:firstRow="0" w:lastRow="0" w:firstColumn="0" w:lastColumn="0" w:oddVBand="0" w:evenVBand="0" w:oddHBand="0" w:evenHBand="0" w:firstRowFirstColumn="0" w:firstRowLastColumn="0" w:lastRowFirstColumn="0" w:lastRowLastColumn="0"/>
-              <w:rPr>
-                <w:rFonts w:ascii="Calibri" w:eastAsia="Times New Roman" w:hAnsi="Calibri" w:cs="Times New Roman"/>
-                <w:color w:val="000000"/>
-              </w:rPr>
-            </w:pPr>
-            <w:r>
-              <w:rPr>
-                <w:rFonts w:ascii="Calibri" w:eastAsia="Times New Roman" w:hAnsi="Calibri" w:cs="Times New Roman"/>
-                <w:color w:val="000000"/>
-              </w:rPr>
-              <w:t>47.58122059</w:t>
-            </w:r>
-          </w:p>
-        </w:tc>
-        <w:tc>
-          <w:tcPr>
-            <w:tcW w:w="756" w:type="pct"/>
-            <w:noWrap/>
-            <w:hideMark/>
-          </w:tcPr>
-          <w:p>
-            <w:pPr>
-              <w:jc w:val="right"/>
-              <w:cnfStyle w:val="000000000000" w:firstRow="0" w:lastRow="0" w:firstColumn="0" w:lastColumn="0" w:oddVBand="0" w:evenVBand="0" w:oddHBand="0" w:evenHBand="0" w:firstRowFirstColumn="0" w:firstRowLastColumn="0" w:lastRowFirstColumn="0" w:lastRowLastColumn="0"/>
-              <w:rPr>
-                <w:rFonts w:ascii="Calibri" w:eastAsia="Times New Roman" w:hAnsi="Calibri" w:cs="Times New Roman"/>
-                <w:color w:val="000000"/>
-              </w:rPr>
-            </w:pPr>
-            <w:r>
-              <w:rPr>
-                <w:rFonts w:ascii="Calibri" w:eastAsia="Times New Roman" w:hAnsi="Calibri" w:cs="Times New Roman"/>
-                <w:color w:val="000000"/>
-              </w:rPr>
-              <w:t>3.50444565</w:t>
-            </w:r>
-          </w:p>
-        </w:tc>
-        <w:tc>
-          <w:tcPr>
-            <w:tcW w:w="659" w:type="pct"/>
-            <w:noWrap/>
-            <w:hideMark/>
-          </w:tcPr>
-          <w:p>
-            <w:pPr>
-              <w:jc w:val="right"/>
-              <w:cnfStyle w:val="000000000000" w:firstRow="0" w:lastRow="0" w:firstColumn="0" w:lastColumn="0" w:oddVBand="0" w:evenVBand="0" w:oddHBand="0" w:evenHBand="0" w:firstRowFirstColumn="0" w:firstRowLastColumn="0" w:lastRowFirstColumn="0" w:lastRowLastColumn="0"/>
-              <w:rPr>
-                <w:rFonts w:ascii="Calibri" w:eastAsia="Times New Roman" w:hAnsi="Calibri" w:cs="Times New Roman"/>
-                <w:color w:val="000000"/>
-              </w:rPr>
-            </w:pPr>
-            <w:r>
-              <w:rPr>
-                <w:rFonts w:ascii="Calibri" w:eastAsia="Times New Roman" w:hAnsi="Calibri" w:cs="Times New Roman"/>
-                <w:color w:val="000000"/>
-              </w:rPr>
-              <w:t>5</w:t>
-            </w:r>
-          </w:p>
-        </w:tc>
-        <w:tc>
-          <w:tcPr>
-            <w:tcW w:w="756" w:type="pct"/>
-            <w:noWrap/>
-            <w:hideMark/>
-          </w:tcPr>
-          <w:p>
-            <w:pPr>
-              <w:jc w:val="right"/>
-              <w:cnfStyle w:val="000000000000" w:firstRow="0" w:lastRow="0" w:firstColumn="0" w:lastColumn="0" w:oddVBand="0" w:evenVBand="0" w:oddHBand="0" w:evenHBand="0" w:firstRowFirstColumn="0" w:firstRowLastColumn="0" w:lastRowFirstColumn="0" w:lastRowLastColumn="0"/>
-              <w:rPr>
-                <w:rFonts w:ascii="Calibri" w:eastAsia="Times New Roman" w:hAnsi="Calibri" w:cs="Times New Roman"/>
-                <w:color w:val="000000"/>
-              </w:rPr>
-            </w:pPr>
-            <w:r>
-              <w:rPr>
-                <w:rFonts w:ascii="Calibri" w:eastAsia="Times New Roman" w:hAnsi="Calibri" w:cs="Times New Roman"/>
-                <w:color w:val="000000"/>
-              </w:rPr>
-              <w:t>1.56723574</w:t>
-            </w:r>
+            <w:tcW w:w="687" w:type="pct"/>
+            <w:noWrap/>
+            <w:hideMark/>
+          </w:tcPr>
+          <w:p>
+            <w:pPr>
+              <w:rPr>
+                <w:rFonts w:ascii="Calibri" w:eastAsia="Times New Roman" w:hAnsi="Calibri" w:cs="Times New Roman"/>
+                <w:color w:val="000000"/>
+              </w:rPr>
+            </w:pPr>
+            <w:r>
+              <w:rPr>
+                <w:rFonts w:ascii="Calibri" w:eastAsia="Times New Roman" w:hAnsi="Calibri" w:cs="Times New Roman"/>
+                <w:color w:val="000000"/>
+              </w:rPr>
+              <w:t>Treat</w:t>
+            </w:r>
+          </w:p>
+        </w:tc>
+        <w:tc>
+          <w:tcPr>
+            <w:tcW w:w="389" w:type="pct"/>
+            <w:noWrap/>
+            <w:hideMark/>
+          </w:tcPr>
+          <w:p>
+            <w:pPr>
+              <w:cnfStyle w:val="000000000000" w:firstRow="0" w:lastRow="0" w:firstColumn="0" w:lastColumn="0" w:oddVBand="0" w:evenVBand="0" w:oddHBand="0" w:evenHBand="0" w:firstRowFirstColumn="0" w:firstRowLastColumn="0" w:lastRowFirstColumn="0" w:lastRowLastColumn="0"/>
+              <w:rPr>
+                <w:rFonts w:ascii="Calibri" w:eastAsia="Times New Roman" w:hAnsi="Calibri" w:cs="Times New Roman"/>
+                <w:color w:val="000000"/>
+              </w:rPr>
+            </w:pPr>
+            <w:r>
+              <w:rPr>
+                <w:rFonts w:ascii="Calibri" w:eastAsia="Times New Roman" w:hAnsi="Calibri" w:cs="Times New Roman"/>
+                <w:color w:val="000000"/>
+              </w:rPr>
+              <w:t>temp</w:t>
+            </w:r>
+          </w:p>
+        </w:tc>
+        <w:tc>
+          <w:tcPr>
+            <w:tcW w:w="806" w:type="pct"/>
+            <w:noWrap/>
+            <w:hideMark/>
+          </w:tcPr>
+          <w:p>
+            <w:pPr>
+              <w:cnfStyle w:val="000000000000" w:firstRow="0" w:lastRow="0" w:firstColumn="0" w:lastColumn="0" w:oddVBand="0" w:evenVBand="0" w:oddHBand="0" w:evenHBand="0" w:firstRowFirstColumn="0" w:firstRowLastColumn="0" w:lastRowFirstColumn="0" w:lastRowLastColumn="0"/>
+              <w:rPr>
+                <w:rFonts w:ascii="Calibri" w:eastAsia="Times New Roman" w:hAnsi="Calibri" w:cs="Times New Roman"/>
+                <w:color w:val="000000"/>
+              </w:rPr>
+            </w:pPr>
+            <w:r>
+              <w:rPr>
+                <w:rFonts w:ascii="Calibri" w:eastAsia="Times New Roman" w:hAnsi="Calibri" w:cs="Times New Roman"/>
+                <w:color w:val="000000"/>
+              </w:rPr>
+              <w:t>mean</w:t>
+            </w:r>
+          </w:p>
+        </w:tc>
+        <w:tc>
+          <w:tcPr>
+            <w:tcW w:w="842" w:type="pct"/>
+            <w:noWrap/>
+            <w:hideMark/>
+          </w:tcPr>
+          <w:p>
+            <w:pPr>
+              <w:cnfStyle w:val="000000000000" w:firstRow="0" w:lastRow="0" w:firstColumn="0" w:lastColumn="0" w:oddVBand="0" w:evenVBand="0" w:oddHBand="0" w:evenHBand="0" w:firstRowFirstColumn="0" w:firstRowLastColumn="0" w:lastRowFirstColumn="0" w:lastRowLastColumn="0"/>
+              <w:rPr>
+                <w:rFonts w:ascii="Calibri" w:eastAsia="Times New Roman" w:hAnsi="Calibri" w:cs="Times New Roman"/>
+                <w:color w:val="000000"/>
+              </w:rPr>
+            </w:pPr>
+            <w:r>
+              <w:rPr>
+                <w:rFonts w:ascii="Calibri" w:eastAsia="Times New Roman" w:hAnsi="Calibri" w:cs="Times New Roman"/>
+                <w:color w:val="000000"/>
+              </w:rPr>
+              <w:t>max</w:t>
+            </w:r>
+          </w:p>
+        </w:tc>
+        <w:tc>
+          <w:tcPr>
+            <w:tcW w:w="790" w:type="pct"/>
+            <w:noWrap/>
+            <w:hideMark/>
+          </w:tcPr>
+          <w:p>
+            <w:pPr>
+              <w:cnfStyle w:val="000000000000" w:firstRow="0" w:lastRow="0" w:firstColumn="0" w:lastColumn="0" w:oddVBand="0" w:evenVBand="0" w:oddHBand="0" w:evenHBand="0" w:firstRowFirstColumn="0" w:firstRowLastColumn="0" w:lastRowFirstColumn="0" w:lastRowLastColumn="0"/>
+              <w:rPr>
+                <w:rFonts w:ascii="Calibri" w:eastAsia="Times New Roman" w:hAnsi="Calibri" w:cs="Times New Roman"/>
+                <w:color w:val="000000"/>
+              </w:rPr>
+            </w:pPr>
+            <w:proofErr w:type="spellStart"/>
+            <w:r>
+              <w:rPr>
+                <w:rFonts w:ascii="Calibri" w:eastAsia="Times New Roman" w:hAnsi="Calibri" w:cs="Times New Roman"/>
+                <w:color w:val="000000"/>
+              </w:rPr>
+              <w:t>sd</w:t>
+            </w:r>
+            <w:proofErr w:type="spellEnd"/>
+          </w:p>
+        </w:tc>
+        <w:tc>
+          <w:tcPr>
+            <w:tcW w:w="697" w:type="pct"/>
+            <w:noWrap/>
+            <w:hideMark/>
+          </w:tcPr>
+          <w:p>
+            <w:pPr>
+              <w:cnfStyle w:val="000000000000" w:firstRow="0" w:lastRow="0" w:firstColumn="0" w:lastColumn="0" w:oddVBand="0" w:evenVBand="0" w:oddHBand="0" w:evenHBand="0" w:firstRowFirstColumn="0" w:firstRowLastColumn="0" w:lastRowFirstColumn="0" w:lastRowLastColumn="0"/>
+              <w:rPr>
+                <w:rFonts w:ascii="Calibri" w:eastAsia="Times New Roman" w:hAnsi="Calibri" w:cs="Times New Roman"/>
+                <w:color w:val="000000"/>
+              </w:rPr>
+            </w:pPr>
+            <w:r>
+              <w:rPr>
+                <w:rFonts w:ascii="Calibri" w:eastAsia="Times New Roman" w:hAnsi="Calibri" w:cs="Times New Roman"/>
+                <w:color w:val="000000"/>
+              </w:rPr>
+              <w:t>n</w:t>
+            </w:r>
+          </w:p>
+        </w:tc>
+        <w:tc>
+          <w:tcPr>
+            <w:tcW w:w="790" w:type="pct"/>
+            <w:noWrap/>
+            <w:hideMark/>
+          </w:tcPr>
+          <w:p>
+            <w:pPr>
+              <w:cnfStyle w:val="000000000000" w:firstRow="0" w:lastRow="0" w:firstColumn="0" w:lastColumn="0" w:oddVBand="0" w:evenVBand="0" w:oddHBand="0" w:evenHBand="0" w:firstRowFirstColumn="0" w:firstRowLastColumn="0" w:lastRowFirstColumn="0" w:lastRowLastColumn="0"/>
+              <w:rPr>
+                <w:rFonts w:ascii="Calibri" w:eastAsia="Times New Roman" w:hAnsi="Calibri" w:cs="Times New Roman"/>
+                <w:color w:val="000000"/>
+              </w:rPr>
+            </w:pPr>
+            <w:proofErr w:type="spellStart"/>
+            <w:r>
+              <w:rPr>
+                <w:rFonts w:ascii="Calibri" w:eastAsia="Times New Roman" w:hAnsi="Calibri" w:cs="Times New Roman"/>
+                <w:color w:val="000000"/>
+              </w:rPr>
+              <w:t>sem</w:t>
+            </w:r>
+            <w:proofErr w:type="spellEnd"/>
           </w:p>
         </w:tc>
       </w:tr>
@@ -1858,167 +1759,165 @@
         <w:tc>
           <w:tcPr>
             <w:cnfStyle w:val="001000000000" w:firstRow="0" w:lastRow="0" w:firstColumn="1" w:lastColumn="0" w:oddVBand="0" w:evenVBand="0" w:oddHBand="0" w:evenHBand="0" w:firstRowFirstColumn="0" w:firstRowLastColumn="0" w:lastRowFirstColumn="0" w:lastRowLastColumn="0"/>
-            <w:tcW w:w="659" w:type="pct"/>
-            <w:noWrap/>
-            <w:hideMark/>
-          </w:tcPr>
-          <w:p>
-            <w:pPr>
-              <w:rPr>
-                <w:rFonts w:ascii="Calibri" w:eastAsia="Times New Roman" w:hAnsi="Calibri" w:cs="Times New Roman"/>
-                <w:color w:val="000000"/>
-              </w:rPr>
-            </w:pPr>
-            <w:r>
-              <w:rPr>
-                <w:rFonts w:ascii="Calibri" w:eastAsia="Times New Roman" w:hAnsi="Calibri" w:cs="Times New Roman"/>
-                <w:color w:val="000000"/>
-              </w:rPr>
-              <w:t>Chamber 4</w:t>
-            </w:r>
-          </w:p>
-        </w:tc>
-        <w:tc>
-          <w:tcPr>
-            <w:tcW w:w="659" w:type="pct"/>
-            <w:noWrap/>
-            <w:hideMark/>
-          </w:tcPr>
-          <w:p>
-            <w:pPr>
-              <w:jc w:val="right"/>
-              <w:cnfStyle w:val="000000000000" w:firstRow="0" w:lastRow="0" w:firstColumn="0" w:lastColumn="0" w:oddVBand="0" w:evenVBand="0" w:oddHBand="0" w:evenHBand="0" w:firstRowFirstColumn="0" w:firstRowLastColumn="0" w:lastRowFirstColumn="0" w:lastRowLastColumn="0"/>
-              <w:rPr>
-                <w:rFonts w:ascii="Calibri" w:eastAsia="Times New Roman" w:hAnsi="Calibri" w:cs="Times New Roman"/>
-                <w:color w:val="000000"/>
-              </w:rPr>
-            </w:pPr>
-            <w:r>
-              <w:rPr>
-                <w:rFonts w:ascii="Calibri" w:eastAsia="Times New Roman" w:hAnsi="Calibri" w:cs="Times New Roman"/>
-                <w:color w:val="000000"/>
-              </w:rPr>
-              <w:t>34</w:t>
-            </w:r>
-          </w:p>
-        </w:tc>
-        <w:tc>
-          <w:tcPr>
-            <w:tcW w:w="756" w:type="pct"/>
-            <w:noWrap/>
-            <w:hideMark/>
-          </w:tcPr>
-          <w:p>
-            <w:pPr>
-              <w:jc w:val="right"/>
-              <w:cnfStyle w:val="000000000000" w:firstRow="0" w:lastRow="0" w:firstColumn="0" w:lastColumn="0" w:oddVBand="0" w:evenVBand="0" w:oddHBand="0" w:evenHBand="0" w:firstRowFirstColumn="0" w:firstRowLastColumn="0" w:lastRowFirstColumn="0" w:lastRowLastColumn="0"/>
-              <w:rPr>
-                <w:rFonts w:ascii="Calibri" w:eastAsia="Times New Roman" w:hAnsi="Calibri" w:cs="Times New Roman"/>
-                <w:color w:val="000000"/>
-              </w:rPr>
-            </w:pPr>
-            <w:r>
-              <w:rPr>
-                <w:rFonts w:ascii="Calibri" w:eastAsia="Times New Roman" w:hAnsi="Calibri" w:cs="Times New Roman"/>
-                <w:color w:val="000000"/>
-              </w:rPr>
-              <w:t>45.19041991</w:t>
-            </w:r>
-          </w:p>
-        </w:tc>
-        <w:tc>
-          <w:tcPr>
-            <w:tcW w:w="756" w:type="pct"/>
-            <w:noWrap/>
-            <w:hideMark/>
-          </w:tcPr>
-          <w:p>
-            <w:pPr>
-              <w:jc w:val="right"/>
-              <w:cnfStyle w:val="000000000000" w:firstRow="0" w:lastRow="0" w:firstColumn="0" w:lastColumn="0" w:oddVBand="0" w:evenVBand="0" w:oddHBand="0" w:evenHBand="0" w:firstRowFirstColumn="0" w:firstRowLastColumn="0" w:lastRowFirstColumn="0" w:lastRowLastColumn="0"/>
-              <w:rPr>
-                <w:rFonts w:ascii="Calibri" w:eastAsia="Times New Roman" w:hAnsi="Calibri" w:cs="Times New Roman"/>
-                <w:color w:val="000000"/>
-              </w:rPr>
-            </w:pPr>
-            <w:r>
-              <w:rPr>
-                <w:rFonts w:ascii="Calibri" w:eastAsia="Times New Roman" w:hAnsi="Calibri" w:cs="Times New Roman"/>
-                <w:color w:val="000000"/>
-              </w:rPr>
-              <w:t>49</w:t>
-            </w:r>
-          </w:p>
-        </w:tc>
-        <w:tc>
-          <w:tcPr>
-            <w:tcW w:w="756" w:type="pct"/>
-            <w:noWrap/>
-            <w:hideMark/>
-          </w:tcPr>
-          <w:p>
-            <w:pPr>
-              <w:jc w:val="right"/>
-              <w:cnfStyle w:val="000000000000" w:firstRow="0" w:lastRow="0" w:firstColumn="0" w:lastColumn="0" w:oddVBand="0" w:evenVBand="0" w:oddHBand="0" w:evenHBand="0" w:firstRowFirstColumn="0" w:firstRowLastColumn="0" w:lastRowFirstColumn="0" w:lastRowLastColumn="0"/>
-              <w:rPr>
-                <w:rFonts w:ascii="Calibri" w:eastAsia="Times New Roman" w:hAnsi="Calibri" w:cs="Times New Roman"/>
-                <w:color w:val="000000"/>
-              </w:rPr>
-            </w:pPr>
-            <w:r>
-              <w:rPr>
-                <w:rFonts w:ascii="Calibri" w:eastAsia="Times New Roman" w:hAnsi="Calibri" w:cs="Times New Roman"/>
-                <w:color w:val="000000"/>
-              </w:rPr>
-              <w:t>2.861381591</w:t>
-            </w:r>
-          </w:p>
-        </w:tc>
-        <w:tc>
-          <w:tcPr>
-            <w:tcW w:w="659" w:type="pct"/>
-            <w:noWrap/>
-            <w:hideMark/>
-          </w:tcPr>
-          <w:p>
-            <w:pPr>
-              <w:jc w:val="right"/>
-              <w:cnfStyle w:val="000000000000" w:firstRow="0" w:lastRow="0" w:firstColumn="0" w:lastColumn="0" w:oddVBand="0" w:evenVBand="0" w:oddHBand="0" w:evenHBand="0" w:firstRowFirstColumn="0" w:firstRowLastColumn="0" w:lastRowFirstColumn="0" w:lastRowLastColumn="0"/>
-              <w:rPr>
-                <w:rFonts w:ascii="Calibri" w:eastAsia="Times New Roman" w:hAnsi="Calibri" w:cs="Times New Roman"/>
-                <w:color w:val="000000"/>
-              </w:rPr>
-            </w:pPr>
-            <w:r>
-              <w:rPr>
-                <w:rFonts w:ascii="Calibri" w:eastAsia="Times New Roman" w:hAnsi="Calibri" w:cs="Times New Roman"/>
-                <w:color w:val="000000"/>
-              </w:rPr>
-              <w:t>5</w:t>
-            </w:r>
-          </w:p>
-        </w:tc>
-        <w:tc>
-          <w:tcPr>
-            <w:tcW w:w="756" w:type="pct"/>
-            <w:noWrap/>
-            <w:hideMark/>
-          </w:tcPr>
-          <w:p>
-            <w:pPr>
-              <w:jc w:val="right"/>
-              <w:cnfStyle w:val="000000000000" w:firstRow="0" w:lastRow="0" w:firstColumn="0" w:lastColumn="0" w:oddVBand="0" w:evenVBand="0" w:oddHBand="0" w:evenHBand="0" w:firstRowFirstColumn="0" w:firstRowLastColumn="0" w:lastRowFirstColumn="0" w:lastRowLastColumn="0"/>
-              <w:rPr>
-                <w:rFonts w:ascii="Calibri" w:eastAsia="Times New Roman" w:hAnsi="Calibri" w:cs="Times New Roman"/>
-                <w:color w:val="000000"/>
-              </w:rPr>
-            </w:pPr>
-            <w:r>
-              <w:rPr>
-                <w:rFonts w:ascii="Calibri" w:eastAsia="Times New Roman" w:hAnsi="Calibri" w:cs="Times New Roman"/>
-                <w:color w:val="000000"/>
-              </w:rPr>
-              <w:t>1.279648749</w:t>
+            <w:tcW w:w="687" w:type="pct"/>
+            <w:noWrap/>
+            <w:hideMark/>
+          </w:tcPr>
+          <w:p>
+            <w:pPr>
+              <w:rPr>
+                <w:rFonts w:ascii="Calibri" w:eastAsia="Times New Roman" w:hAnsi="Calibri" w:cs="Times New Roman"/>
+                <w:color w:val="000000"/>
+              </w:rPr>
+            </w:pPr>
+            <w:r>
+              <w:rPr>
+                <w:rFonts w:ascii="Calibri" w:eastAsia="Times New Roman" w:hAnsi="Calibri" w:cs="Times New Roman"/>
+                <w:color w:val="000000"/>
+              </w:rPr>
+              <w:t>Chamber 1</w:t>
+            </w:r>
+          </w:p>
+        </w:tc>
+        <w:tc>
+          <w:tcPr>
+            <w:tcW w:w="389" w:type="pct"/>
+            <w:noWrap/>
+            <w:hideMark/>
+          </w:tcPr>
+          <w:p>
+            <w:pPr>
+              <w:jc w:val="right"/>
+              <w:cnfStyle w:val="000000000000" w:firstRow="0" w:lastRow="0" w:firstColumn="0" w:lastColumn="0" w:oddVBand="0" w:evenVBand="0" w:oddHBand="0" w:evenHBand="0" w:firstRowFirstColumn="0" w:firstRowLastColumn="0" w:lastRowFirstColumn="0" w:lastRowLastColumn="0"/>
+              <w:rPr>
+                <w:rFonts w:ascii="Calibri" w:eastAsia="Times New Roman" w:hAnsi="Calibri" w:cs="Times New Roman"/>
+                <w:color w:val="000000"/>
+              </w:rPr>
+            </w:pPr>
+            <w:r>
+              <w:rPr>
+                <w:rFonts w:ascii="Calibri" w:eastAsia="Times New Roman" w:hAnsi="Calibri" w:cs="Times New Roman"/>
+                <w:color w:val="000000"/>
+              </w:rPr>
+              <w:t>20</w:t>
+            </w:r>
+          </w:p>
+        </w:tc>
+        <w:tc>
+          <w:tcPr>
+            <w:tcW w:w="806" w:type="pct"/>
+            <w:noWrap/>
+            <w:hideMark/>
+          </w:tcPr>
+          <w:p>
+            <w:pPr>
+              <w:jc w:val="right"/>
+              <w:cnfStyle w:val="000000000000" w:firstRow="0" w:lastRow="0" w:firstColumn="0" w:lastColumn="0" w:oddVBand="0" w:evenVBand="0" w:oddHBand="0" w:evenHBand="0" w:firstRowFirstColumn="0" w:firstRowLastColumn="0" w:lastRowFirstColumn="0" w:lastRowLastColumn="0"/>
+              <w:rPr>
+                <w:rFonts w:ascii="Calibri" w:eastAsia="Times New Roman" w:hAnsi="Calibri" w:cs="Times New Roman"/>
+                <w:color w:val="000000"/>
+              </w:rPr>
+            </w:pPr>
+            <w:r>
+              <w:rPr>
+                <w:rFonts w:ascii="Calibri" w:eastAsia="Times New Roman" w:hAnsi="Calibri" w:cs="Times New Roman"/>
+                <w:color w:val="000000"/>
+              </w:rPr>
+              <w:t>48.27983539</w:t>
+            </w:r>
+          </w:p>
+        </w:tc>
+        <w:tc>
+          <w:tcPr>
+            <w:tcW w:w="842" w:type="pct"/>
+            <w:noWrap/>
+            <w:hideMark/>
+          </w:tcPr>
+          <w:p>
+            <w:pPr>
+              <w:jc w:val="right"/>
+              <w:cnfStyle w:val="000000000000" w:firstRow="0" w:lastRow="0" w:firstColumn="0" w:lastColumn="0" w:oddVBand="0" w:evenVBand="0" w:oddHBand="0" w:evenHBand="0" w:firstRowFirstColumn="0" w:firstRowLastColumn="0" w:lastRowFirstColumn="0" w:lastRowLastColumn="0"/>
+              <w:rPr>
+                <w:rFonts w:ascii="Calibri" w:eastAsia="Times New Roman" w:hAnsi="Calibri" w:cs="Times New Roman"/>
+                <w:color w:val="000000"/>
+              </w:rPr>
+            </w:pPr>
+            <w:r>
+              <w:rPr>
+                <w:rFonts w:ascii="Calibri" w:eastAsia="Times New Roman" w:hAnsi="Calibri" w:cs="Times New Roman"/>
+                <w:color w:val="000000"/>
+              </w:rPr>
+              <w:t>48.27983539</w:t>
+            </w:r>
+          </w:p>
+        </w:tc>
+        <w:tc>
+          <w:tcPr>
+            <w:tcW w:w="790" w:type="pct"/>
+            <w:noWrap/>
+            <w:hideMark/>
+          </w:tcPr>
+          <w:p>
+            <w:pPr>
+              <w:cnfStyle w:val="000000000000" w:firstRow="0" w:lastRow="0" w:firstColumn="0" w:lastColumn="0" w:oddVBand="0" w:evenVBand="0" w:oddHBand="0" w:evenHBand="0" w:firstRowFirstColumn="0" w:firstRowLastColumn="0" w:lastRowFirstColumn="0" w:lastRowLastColumn="0"/>
+              <w:rPr>
+                <w:rFonts w:ascii="Calibri" w:eastAsia="Times New Roman" w:hAnsi="Calibri" w:cs="Times New Roman"/>
+                <w:color w:val="000000"/>
+              </w:rPr>
+            </w:pPr>
+            <w:r>
+              <w:rPr>
+                <w:rFonts w:ascii="Calibri" w:eastAsia="Times New Roman" w:hAnsi="Calibri" w:cs="Times New Roman"/>
+                <w:color w:val="000000"/>
+              </w:rPr>
+              <w:t>NA</w:t>
+            </w:r>
+          </w:p>
+        </w:tc>
+        <w:tc>
+          <w:tcPr>
+            <w:tcW w:w="697" w:type="pct"/>
+            <w:noWrap/>
+            <w:hideMark/>
+          </w:tcPr>
+          <w:p>
+            <w:pPr>
+              <w:jc w:val="right"/>
+              <w:cnfStyle w:val="000000000000" w:firstRow="0" w:lastRow="0" w:firstColumn="0" w:lastColumn="0" w:oddVBand="0" w:evenVBand="0" w:oddHBand="0" w:evenHBand="0" w:firstRowFirstColumn="0" w:firstRowLastColumn="0" w:lastRowFirstColumn="0" w:lastRowLastColumn="0"/>
+              <w:rPr>
+                <w:rFonts w:ascii="Calibri" w:eastAsia="Times New Roman" w:hAnsi="Calibri" w:cs="Times New Roman"/>
+                <w:color w:val="000000"/>
+              </w:rPr>
+            </w:pPr>
+            <w:r>
+              <w:rPr>
+                <w:rFonts w:ascii="Calibri" w:eastAsia="Times New Roman" w:hAnsi="Calibri" w:cs="Times New Roman"/>
+                <w:color w:val="000000"/>
+              </w:rPr>
+              <w:t>1</w:t>
+            </w:r>
+          </w:p>
+        </w:tc>
+        <w:tc>
+          <w:tcPr>
+            <w:tcW w:w="790" w:type="pct"/>
+            <w:noWrap/>
+            <w:hideMark/>
+          </w:tcPr>
+          <w:p>
+            <w:pPr>
+              <w:cnfStyle w:val="000000000000" w:firstRow="0" w:lastRow="0" w:firstColumn="0" w:lastColumn="0" w:oddVBand="0" w:evenVBand="0" w:oddHBand="0" w:evenHBand="0" w:firstRowFirstColumn="0" w:firstRowLastColumn="0" w:lastRowFirstColumn="0" w:lastRowLastColumn="0"/>
+              <w:rPr>
+                <w:rFonts w:ascii="Calibri" w:eastAsia="Times New Roman" w:hAnsi="Calibri" w:cs="Times New Roman"/>
+                <w:color w:val="000000"/>
+              </w:rPr>
+            </w:pPr>
+            <w:r>
+              <w:rPr>
+                <w:rFonts w:ascii="Calibri" w:eastAsia="Times New Roman" w:hAnsi="Calibri" w:cs="Times New Roman"/>
+                <w:color w:val="000000"/>
+              </w:rPr>
+              <w:t>NA</w:t>
             </w:r>
           </w:p>
         </w:tc>
@@ -2030,7 +1929,523 @@
         <w:tc>
           <w:tcPr>
             <w:cnfStyle w:val="001000000000" w:firstRow="0" w:lastRow="0" w:firstColumn="1" w:lastColumn="0" w:oddVBand="0" w:evenVBand="0" w:oddHBand="0" w:evenHBand="0" w:firstRowFirstColumn="0" w:firstRowLastColumn="0" w:lastRowFirstColumn="0" w:lastRowLastColumn="0"/>
-            <w:tcW w:w="659" w:type="pct"/>
+            <w:tcW w:w="687" w:type="pct"/>
+            <w:noWrap/>
+            <w:hideMark/>
+          </w:tcPr>
+          <w:p>
+            <w:pPr>
+              <w:rPr>
+                <w:rFonts w:ascii="Calibri" w:eastAsia="Times New Roman" w:hAnsi="Calibri" w:cs="Times New Roman"/>
+                <w:color w:val="000000"/>
+              </w:rPr>
+            </w:pPr>
+            <w:r>
+              <w:rPr>
+                <w:rFonts w:ascii="Calibri" w:eastAsia="Times New Roman" w:hAnsi="Calibri" w:cs="Times New Roman"/>
+                <w:color w:val="000000"/>
+              </w:rPr>
+              <w:t>Chamber 2</w:t>
+            </w:r>
+          </w:p>
+        </w:tc>
+        <w:tc>
+          <w:tcPr>
+            <w:tcW w:w="389" w:type="pct"/>
+            <w:noWrap/>
+            <w:hideMark/>
+          </w:tcPr>
+          <w:p>
+            <w:pPr>
+              <w:jc w:val="right"/>
+              <w:cnfStyle w:val="000000000000" w:firstRow="0" w:lastRow="0" w:firstColumn="0" w:lastColumn="0" w:oddVBand="0" w:evenVBand="0" w:oddHBand="0" w:evenHBand="0" w:firstRowFirstColumn="0" w:firstRowLastColumn="0" w:lastRowFirstColumn="0" w:lastRowLastColumn="0"/>
+              <w:rPr>
+                <w:rFonts w:ascii="Calibri" w:eastAsia="Times New Roman" w:hAnsi="Calibri" w:cs="Times New Roman"/>
+                <w:color w:val="000000"/>
+              </w:rPr>
+            </w:pPr>
+            <w:r>
+              <w:rPr>
+                <w:rFonts w:ascii="Calibri" w:eastAsia="Times New Roman" w:hAnsi="Calibri" w:cs="Times New Roman"/>
+                <w:color w:val="000000"/>
+              </w:rPr>
+              <w:t>26</w:t>
+            </w:r>
+          </w:p>
+        </w:tc>
+        <w:tc>
+          <w:tcPr>
+            <w:tcW w:w="806" w:type="pct"/>
+            <w:noWrap/>
+            <w:hideMark/>
+          </w:tcPr>
+          <w:p>
+            <w:pPr>
+              <w:jc w:val="right"/>
+              <w:cnfStyle w:val="000000000000" w:firstRow="0" w:lastRow="0" w:firstColumn="0" w:lastColumn="0" w:oddVBand="0" w:evenVBand="0" w:oddHBand="0" w:evenHBand="0" w:firstRowFirstColumn="0" w:firstRowLastColumn="0" w:lastRowFirstColumn="0" w:lastRowLastColumn="0"/>
+              <w:rPr>
+                <w:rFonts w:ascii="Calibri" w:eastAsia="Times New Roman" w:hAnsi="Calibri" w:cs="Times New Roman"/>
+                <w:color w:val="000000"/>
+              </w:rPr>
+            </w:pPr>
+            <w:r>
+              <w:rPr>
+                <w:rFonts w:ascii="Calibri" w:eastAsia="Times New Roman" w:hAnsi="Calibri" w:cs="Times New Roman"/>
+                <w:color w:val="000000"/>
+              </w:rPr>
+              <w:t>45.28385163</w:t>
+            </w:r>
+          </w:p>
+        </w:tc>
+        <w:tc>
+          <w:tcPr>
+            <w:tcW w:w="842" w:type="pct"/>
+            <w:noWrap/>
+            <w:hideMark/>
+          </w:tcPr>
+          <w:p>
+            <w:pPr>
+              <w:jc w:val="right"/>
+              <w:cnfStyle w:val="000000000000" w:firstRow="0" w:lastRow="0" w:firstColumn="0" w:lastColumn="0" w:oddVBand="0" w:evenVBand="0" w:oddHBand="0" w:evenHBand="0" w:firstRowFirstColumn="0" w:firstRowLastColumn="0" w:lastRowFirstColumn="0" w:lastRowLastColumn="0"/>
+              <w:rPr>
+                <w:rFonts w:ascii="Calibri" w:eastAsia="Times New Roman" w:hAnsi="Calibri" w:cs="Times New Roman"/>
+                <w:color w:val="000000"/>
+              </w:rPr>
+            </w:pPr>
+            <w:r>
+              <w:rPr>
+                <w:rFonts w:ascii="Calibri" w:eastAsia="Times New Roman" w:hAnsi="Calibri" w:cs="Times New Roman"/>
+                <w:color w:val="000000"/>
+              </w:rPr>
+              <w:t>49.74041298</w:t>
+            </w:r>
+          </w:p>
+        </w:tc>
+        <w:tc>
+          <w:tcPr>
+            <w:tcW w:w="790" w:type="pct"/>
+            <w:noWrap/>
+            <w:hideMark/>
+          </w:tcPr>
+          <w:p>
+            <w:pPr>
+              <w:jc w:val="right"/>
+              <w:cnfStyle w:val="000000000000" w:firstRow="0" w:lastRow="0" w:firstColumn="0" w:lastColumn="0" w:oddVBand="0" w:evenVBand="0" w:oddHBand="0" w:evenHBand="0" w:firstRowFirstColumn="0" w:firstRowLastColumn="0" w:lastRowFirstColumn="0" w:lastRowLastColumn="0"/>
+              <w:rPr>
+                <w:rFonts w:ascii="Calibri" w:eastAsia="Times New Roman" w:hAnsi="Calibri" w:cs="Times New Roman"/>
+                <w:color w:val="000000"/>
+              </w:rPr>
+            </w:pPr>
+            <w:r>
+              <w:rPr>
+                <w:rFonts w:ascii="Calibri" w:eastAsia="Times New Roman" w:hAnsi="Calibri" w:cs="Times New Roman"/>
+                <w:color w:val="000000"/>
+              </w:rPr>
+              <w:t>3.967819282</w:t>
+            </w:r>
+          </w:p>
+        </w:tc>
+        <w:tc>
+          <w:tcPr>
+            <w:tcW w:w="697" w:type="pct"/>
+            <w:noWrap/>
+            <w:hideMark/>
+          </w:tcPr>
+          <w:p>
+            <w:pPr>
+              <w:jc w:val="right"/>
+              <w:cnfStyle w:val="000000000000" w:firstRow="0" w:lastRow="0" w:firstColumn="0" w:lastColumn="0" w:oddVBand="0" w:evenVBand="0" w:oddHBand="0" w:evenHBand="0" w:firstRowFirstColumn="0" w:firstRowLastColumn="0" w:lastRowFirstColumn="0" w:lastRowLastColumn="0"/>
+              <w:rPr>
+                <w:rFonts w:ascii="Calibri" w:eastAsia="Times New Roman" w:hAnsi="Calibri" w:cs="Times New Roman"/>
+                <w:color w:val="000000"/>
+              </w:rPr>
+            </w:pPr>
+            <w:r>
+              <w:rPr>
+                <w:rFonts w:ascii="Calibri" w:eastAsia="Times New Roman" w:hAnsi="Calibri" w:cs="Times New Roman"/>
+                <w:color w:val="000000"/>
+              </w:rPr>
+              <w:t>3</w:t>
+            </w:r>
+          </w:p>
+        </w:tc>
+        <w:tc>
+          <w:tcPr>
+            <w:tcW w:w="790" w:type="pct"/>
+            <w:noWrap/>
+            <w:hideMark/>
+          </w:tcPr>
+          <w:p>
+            <w:pPr>
+              <w:jc w:val="right"/>
+              <w:cnfStyle w:val="000000000000" w:firstRow="0" w:lastRow="0" w:firstColumn="0" w:lastColumn="0" w:oddVBand="0" w:evenVBand="0" w:oddHBand="0" w:evenHBand="0" w:firstRowFirstColumn="0" w:firstRowLastColumn="0" w:lastRowFirstColumn="0" w:lastRowLastColumn="0"/>
+              <w:rPr>
+                <w:rFonts w:ascii="Calibri" w:eastAsia="Times New Roman" w:hAnsi="Calibri" w:cs="Times New Roman"/>
+                <w:color w:val="000000"/>
+              </w:rPr>
+            </w:pPr>
+            <w:r>
+              <w:rPr>
+                <w:rFonts w:ascii="Calibri" w:eastAsia="Times New Roman" w:hAnsi="Calibri" w:cs="Times New Roman"/>
+                <w:color w:val="000000"/>
+              </w:rPr>
+              <w:t>2.29082153</w:t>
+            </w:r>
+          </w:p>
+        </w:tc>
+      </w:tr>
+      <w:tr>
+        <w:trPr>
+          <w:trHeight w:val="320"/>
+        </w:trPr>
+        <w:tc>
+          <w:tcPr>
+            <w:cnfStyle w:val="001000000000" w:firstRow="0" w:lastRow="0" w:firstColumn="1" w:lastColumn="0" w:oddVBand="0" w:evenVBand="0" w:oddHBand="0" w:evenHBand="0" w:firstRowFirstColumn="0" w:firstRowLastColumn="0" w:lastRowFirstColumn="0" w:lastRowLastColumn="0"/>
+            <w:tcW w:w="687" w:type="pct"/>
+            <w:noWrap/>
+            <w:hideMark/>
+          </w:tcPr>
+          <w:p>
+            <w:pPr>
+              <w:rPr>
+                <w:rFonts w:ascii="Calibri" w:eastAsia="Times New Roman" w:hAnsi="Calibri" w:cs="Times New Roman"/>
+                <w:color w:val="000000"/>
+              </w:rPr>
+            </w:pPr>
+            <w:r>
+              <w:rPr>
+                <w:rFonts w:ascii="Calibri" w:eastAsia="Times New Roman" w:hAnsi="Calibri" w:cs="Times New Roman"/>
+                <w:color w:val="000000"/>
+              </w:rPr>
+              <w:t>Chamber 3</w:t>
+            </w:r>
+          </w:p>
+        </w:tc>
+        <w:tc>
+          <w:tcPr>
+            <w:tcW w:w="389" w:type="pct"/>
+            <w:noWrap/>
+            <w:hideMark/>
+          </w:tcPr>
+          <w:p>
+            <w:pPr>
+              <w:jc w:val="right"/>
+              <w:cnfStyle w:val="000000000000" w:firstRow="0" w:lastRow="0" w:firstColumn="0" w:lastColumn="0" w:oddVBand="0" w:evenVBand="0" w:oddHBand="0" w:evenHBand="0" w:firstRowFirstColumn="0" w:firstRowLastColumn="0" w:lastRowFirstColumn="0" w:lastRowLastColumn="0"/>
+              <w:rPr>
+                <w:rFonts w:ascii="Calibri" w:eastAsia="Times New Roman" w:hAnsi="Calibri" w:cs="Times New Roman"/>
+                <w:color w:val="000000"/>
+              </w:rPr>
+            </w:pPr>
+            <w:r>
+              <w:rPr>
+                <w:rFonts w:ascii="Calibri" w:eastAsia="Times New Roman" w:hAnsi="Calibri" w:cs="Times New Roman"/>
+                <w:color w:val="000000"/>
+              </w:rPr>
+              <w:t>30</w:t>
+            </w:r>
+          </w:p>
+        </w:tc>
+        <w:tc>
+          <w:tcPr>
+            <w:tcW w:w="806" w:type="pct"/>
+            <w:noWrap/>
+            <w:hideMark/>
+          </w:tcPr>
+          <w:p>
+            <w:pPr>
+              <w:jc w:val="right"/>
+              <w:cnfStyle w:val="000000000000" w:firstRow="0" w:lastRow="0" w:firstColumn="0" w:lastColumn="0" w:oddVBand="0" w:evenVBand="0" w:oddHBand="0" w:evenHBand="0" w:firstRowFirstColumn="0" w:firstRowLastColumn="0" w:lastRowFirstColumn="0" w:lastRowLastColumn="0"/>
+              <w:rPr>
+                <w:rFonts w:ascii="Calibri" w:eastAsia="Times New Roman" w:hAnsi="Calibri" w:cs="Times New Roman"/>
+                <w:color w:val="000000"/>
+              </w:rPr>
+            </w:pPr>
+            <w:r>
+              <w:rPr>
+                <w:rFonts w:ascii="Calibri" w:eastAsia="Times New Roman" w:hAnsi="Calibri" w:cs="Times New Roman"/>
+                <w:color w:val="000000"/>
+              </w:rPr>
+              <w:t>44.74476288</w:t>
+            </w:r>
+          </w:p>
+        </w:tc>
+        <w:tc>
+          <w:tcPr>
+            <w:tcW w:w="842" w:type="pct"/>
+            <w:noWrap/>
+            <w:hideMark/>
+          </w:tcPr>
+          <w:p>
+            <w:pPr>
+              <w:jc w:val="right"/>
+              <w:cnfStyle w:val="000000000000" w:firstRow="0" w:lastRow="0" w:firstColumn="0" w:lastColumn="0" w:oddVBand="0" w:evenVBand="0" w:oddHBand="0" w:evenHBand="0" w:firstRowFirstColumn="0" w:firstRowLastColumn="0" w:lastRowFirstColumn="0" w:lastRowLastColumn="0"/>
+              <w:rPr>
+                <w:rFonts w:ascii="Calibri" w:eastAsia="Times New Roman" w:hAnsi="Calibri" w:cs="Times New Roman"/>
+                <w:color w:val="000000"/>
+              </w:rPr>
+            </w:pPr>
+            <w:r>
+              <w:rPr>
+                <w:rFonts w:ascii="Calibri" w:eastAsia="Times New Roman" w:hAnsi="Calibri" w:cs="Times New Roman"/>
+                <w:color w:val="000000"/>
+              </w:rPr>
+              <w:t>47.58122059</w:t>
+            </w:r>
+          </w:p>
+        </w:tc>
+        <w:tc>
+          <w:tcPr>
+            <w:tcW w:w="790" w:type="pct"/>
+            <w:noWrap/>
+            <w:hideMark/>
+          </w:tcPr>
+          <w:p>
+            <w:pPr>
+              <w:jc w:val="right"/>
+              <w:cnfStyle w:val="000000000000" w:firstRow="0" w:lastRow="0" w:firstColumn="0" w:lastColumn="0" w:oddVBand="0" w:evenVBand="0" w:oddHBand="0" w:evenHBand="0" w:firstRowFirstColumn="0" w:firstRowLastColumn="0" w:lastRowFirstColumn="0" w:lastRowLastColumn="0"/>
+              <w:rPr>
+                <w:rFonts w:ascii="Calibri" w:eastAsia="Times New Roman" w:hAnsi="Calibri" w:cs="Times New Roman"/>
+                <w:color w:val="000000"/>
+              </w:rPr>
+            </w:pPr>
+            <w:r>
+              <w:rPr>
+                <w:rFonts w:ascii="Calibri" w:eastAsia="Times New Roman" w:hAnsi="Calibri" w:cs="Times New Roman"/>
+                <w:color w:val="000000"/>
+              </w:rPr>
+              <w:t>3.50444565</w:t>
+            </w:r>
+          </w:p>
+        </w:tc>
+        <w:tc>
+          <w:tcPr>
+            <w:tcW w:w="697" w:type="pct"/>
+            <w:noWrap/>
+            <w:hideMark/>
+          </w:tcPr>
+          <w:p>
+            <w:pPr>
+              <w:jc w:val="right"/>
+              <w:cnfStyle w:val="000000000000" w:firstRow="0" w:lastRow="0" w:firstColumn="0" w:lastColumn="0" w:oddVBand="0" w:evenVBand="0" w:oddHBand="0" w:evenHBand="0" w:firstRowFirstColumn="0" w:firstRowLastColumn="0" w:lastRowFirstColumn="0" w:lastRowLastColumn="0"/>
+              <w:rPr>
+                <w:rFonts w:ascii="Calibri" w:eastAsia="Times New Roman" w:hAnsi="Calibri" w:cs="Times New Roman"/>
+                <w:color w:val="000000"/>
+              </w:rPr>
+            </w:pPr>
+            <w:r>
+              <w:rPr>
+                <w:rFonts w:ascii="Calibri" w:eastAsia="Times New Roman" w:hAnsi="Calibri" w:cs="Times New Roman"/>
+                <w:color w:val="000000"/>
+              </w:rPr>
+              <w:t>5</w:t>
+            </w:r>
+          </w:p>
+        </w:tc>
+        <w:tc>
+          <w:tcPr>
+            <w:tcW w:w="790" w:type="pct"/>
+            <w:noWrap/>
+            <w:hideMark/>
+          </w:tcPr>
+          <w:p>
+            <w:pPr>
+              <w:jc w:val="right"/>
+              <w:cnfStyle w:val="000000000000" w:firstRow="0" w:lastRow="0" w:firstColumn="0" w:lastColumn="0" w:oddVBand="0" w:evenVBand="0" w:oddHBand="0" w:evenHBand="0" w:firstRowFirstColumn="0" w:firstRowLastColumn="0" w:lastRowFirstColumn="0" w:lastRowLastColumn="0"/>
+              <w:rPr>
+                <w:rFonts w:ascii="Calibri" w:eastAsia="Times New Roman" w:hAnsi="Calibri" w:cs="Times New Roman"/>
+                <w:color w:val="000000"/>
+              </w:rPr>
+            </w:pPr>
+            <w:r>
+              <w:rPr>
+                <w:rFonts w:ascii="Calibri" w:eastAsia="Times New Roman" w:hAnsi="Calibri" w:cs="Times New Roman"/>
+                <w:color w:val="000000"/>
+              </w:rPr>
+              <w:t>1.56723574</w:t>
+            </w:r>
+          </w:p>
+        </w:tc>
+      </w:tr>
+      <w:tr>
+        <w:trPr>
+          <w:trHeight w:val="320"/>
+        </w:trPr>
+        <w:tc>
+          <w:tcPr>
+            <w:cnfStyle w:val="001000000000" w:firstRow="0" w:lastRow="0" w:firstColumn="1" w:lastColumn="0" w:oddVBand="0" w:evenVBand="0" w:oddHBand="0" w:evenHBand="0" w:firstRowFirstColumn="0" w:firstRowLastColumn="0" w:lastRowFirstColumn="0" w:lastRowLastColumn="0"/>
+            <w:tcW w:w="687" w:type="pct"/>
+            <w:noWrap/>
+            <w:hideMark/>
+          </w:tcPr>
+          <w:p>
+            <w:pPr>
+              <w:rPr>
+                <w:rFonts w:ascii="Calibri" w:eastAsia="Times New Roman" w:hAnsi="Calibri" w:cs="Times New Roman"/>
+                <w:color w:val="000000"/>
+              </w:rPr>
+            </w:pPr>
+            <w:r>
+              <w:rPr>
+                <w:rFonts w:ascii="Calibri" w:eastAsia="Times New Roman" w:hAnsi="Calibri" w:cs="Times New Roman"/>
+                <w:color w:val="000000"/>
+              </w:rPr>
+              <w:t>Chamber 4</w:t>
+            </w:r>
+          </w:p>
+        </w:tc>
+        <w:tc>
+          <w:tcPr>
+            <w:tcW w:w="389" w:type="pct"/>
+            <w:noWrap/>
+            <w:hideMark/>
+          </w:tcPr>
+          <w:p>
+            <w:pPr>
+              <w:jc w:val="right"/>
+              <w:cnfStyle w:val="000000000000" w:firstRow="0" w:lastRow="0" w:firstColumn="0" w:lastColumn="0" w:oddVBand="0" w:evenVBand="0" w:oddHBand="0" w:evenHBand="0" w:firstRowFirstColumn="0" w:firstRowLastColumn="0" w:lastRowFirstColumn="0" w:lastRowLastColumn="0"/>
+              <w:rPr>
+                <w:rFonts w:ascii="Calibri" w:eastAsia="Times New Roman" w:hAnsi="Calibri" w:cs="Times New Roman"/>
+                <w:color w:val="000000"/>
+              </w:rPr>
+            </w:pPr>
+            <w:r>
+              <w:rPr>
+                <w:rFonts w:ascii="Calibri" w:eastAsia="Times New Roman" w:hAnsi="Calibri" w:cs="Times New Roman"/>
+                <w:color w:val="000000"/>
+              </w:rPr>
+              <w:t>34</w:t>
+            </w:r>
+          </w:p>
+        </w:tc>
+        <w:tc>
+          <w:tcPr>
+            <w:tcW w:w="806" w:type="pct"/>
+            <w:noWrap/>
+            <w:hideMark/>
+          </w:tcPr>
+          <w:p>
+            <w:pPr>
+              <w:jc w:val="right"/>
+              <w:cnfStyle w:val="000000000000" w:firstRow="0" w:lastRow="0" w:firstColumn="0" w:lastColumn="0" w:oddVBand="0" w:evenVBand="0" w:oddHBand="0" w:evenHBand="0" w:firstRowFirstColumn="0" w:firstRowLastColumn="0" w:lastRowFirstColumn="0" w:lastRowLastColumn="0"/>
+              <w:rPr>
+                <w:rFonts w:ascii="Calibri" w:eastAsia="Times New Roman" w:hAnsi="Calibri" w:cs="Times New Roman"/>
+                <w:color w:val="000000"/>
+              </w:rPr>
+            </w:pPr>
+            <w:r>
+              <w:rPr>
+                <w:rFonts w:ascii="Calibri" w:eastAsia="Times New Roman" w:hAnsi="Calibri" w:cs="Times New Roman"/>
+                <w:color w:val="000000"/>
+              </w:rPr>
+              <w:t>45.19041991</w:t>
+            </w:r>
+          </w:p>
+        </w:tc>
+        <w:tc>
+          <w:tcPr>
+            <w:tcW w:w="842" w:type="pct"/>
+            <w:noWrap/>
+            <w:hideMark/>
+          </w:tcPr>
+          <w:p>
+            <w:pPr>
+              <w:jc w:val="right"/>
+              <w:cnfStyle w:val="000000000000" w:firstRow="0" w:lastRow="0" w:firstColumn="0" w:lastColumn="0" w:oddVBand="0" w:evenVBand="0" w:oddHBand="0" w:evenHBand="0" w:firstRowFirstColumn="0" w:firstRowLastColumn="0" w:lastRowFirstColumn="0" w:lastRowLastColumn="0"/>
+              <w:rPr>
+                <w:rFonts w:ascii="Calibri" w:eastAsia="Times New Roman" w:hAnsi="Calibri" w:cs="Times New Roman"/>
+                <w:color w:val="000000"/>
+              </w:rPr>
+            </w:pPr>
+            <w:r>
+              <w:rPr>
+                <w:rFonts w:ascii="Calibri" w:eastAsia="Times New Roman" w:hAnsi="Calibri" w:cs="Times New Roman"/>
+                <w:color w:val="000000"/>
+              </w:rPr>
+              <w:t>49</w:t>
+            </w:r>
+          </w:p>
+        </w:tc>
+        <w:tc>
+          <w:tcPr>
+            <w:tcW w:w="790" w:type="pct"/>
+            <w:noWrap/>
+            <w:hideMark/>
+          </w:tcPr>
+          <w:p>
+            <w:pPr>
+              <w:jc w:val="right"/>
+              <w:cnfStyle w:val="000000000000" w:firstRow="0" w:lastRow="0" w:firstColumn="0" w:lastColumn="0" w:oddVBand="0" w:evenVBand="0" w:oddHBand="0" w:evenHBand="0" w:firstRowFirstColumn="0" w:firstRowLastColumn="0" w:lastRowFirstColumn="0" w:lastRowLastColumn="0"/>
+              <w:rPr>
+                <w:rFonts w:ascii="Calibri" w:eastAsia="Times New Roman" w:hAnsi="Calibri" w:cs="Times New Roman"/>
+                <w:color w:val="000000"/>
+              </w:rPr>
+            </w:pPr>
+            <w:r>
+              <w:rPr>
+                <w:rFonts w:ascii="Calibri" w:eastAsia="Times New Roman" w:hAnsi="Calibri" w:cs="Times New Roman"/>
+                <w:color w:val="000000"/>
+              </w:rPr>
+              <w:t>2.861381591</w:t>
+            </w:r>
+          </w:p>
+        </w:tc>
+        <w:tc>
+          <w:tcPr>
+            <w:tcW w:w="697" w:type="pct"/>
+            <w:noWrap/>
+            <w:hideMark/>
+          </w:tcPr>
+          <w:p>
+            <w:pPr>
+              <w:jc w:val="right"/>
+              <w:cnfStyle w:val="000000000000" w:firstRow="0" w:lastRow="0" w:firstColumn="0" w:lastColumn="0" w:oddVBand="0" w:evenVBand="0" w:oddHBand="0" w:evenHBand="0" w:firstRowFirstColumn="0" w:firstRowLastColumn="0" w:lastRowFirstColumn="0" w:lastRowLastColumn="0"/>
+              <w:rPr>
+                <w:rFonts w:ascii="Calibri" w:eastAsia="Times New Roman" w:hAnsi="Calibri" w:cs="Times New Roman"/>
+                <w:color w:val="000000"/>
+              </w:rPr>
+            </w:pPr>
+            <w:r>
+              <w:rPr>
+                <w:rFonts w:ascii="Calibri" w:eastAsia="Times New Roman" w:hAnsi="Calibri" w:cs="Times New Roman"/>
+                <w:color w:val="000000"/>
+              </w:rPr>
+              <w:t>5</w:t>
+            </w:r>
+          </w:p>
+        </w:tc>
+        <w:tc>
+          <w:tcPr>
+            <w:tcW w:w="790" w:type="pct"/>
+            <w:noWrap/>
+            <w:hideMark/>
+          </w:tcPr>
+          <w:p>
+            <w:pPr>
+              <w:jc w:val="right"/>
+              <w:cnfStyle w:val="000000000000" w:firstRow="0" w:lastRow="0" w:firstColumn="0" w:lastColumn="0" w:oddVBand="0" w:evenVBand="0" w:oddHBand="0" w:evenHBand="0" w:firstRowFirstColumn="0" w:firstRowLastColumn="0" w:lastRowFirstColumn="0" w:lastRowLastColumn="0"/>
+              <w:rPr>
+                <w:rFonts w:ascii="Calibri" w:eastAsia="Times New Roman" w:hAnsi="Calibri" w:cs="Times New Roman"/>
+                <w:color w:val="000000"/>
+              </w:rPr>
+            </w:pPr>
+            <w:r>
+              <w:rPr>
+                <w:rFonts w:ascii="Calibri" w:eastAsia="Times New Roman" w:hAnsi="Calibri" w:cs="Times New Roman"/>
+                <w:color w:val="000000"/>
+              </w:rPr>
+              <w:t>1.279648749</w:t>
+            </w:r>
+          </w:p>
+        </w:tc>
+      </w:tr>
+      <w:tr>
+        <w:trPr>
+          <w:trHeight w:val="320"/>
+        </w:trPr>
+        <w:tc>
+          <w:tcPr>
+            <w:cnfStyle w:val="001000000000" w:firstRow="0" w:lastRow="0" w:firstColumn="1" w:lastColumn="0" w:oddVBand="0" w:evenVBand="0" w:oddHBand="0" w:evenHBand="0" w:firstRowFirstColumn="0" w:firstRowLastColumn="0" w:lastRowFirstColumn="0" w:lastRowLastColumn="0"/>
+            <w:tcW w:w="687" w:type="pct"/>
             <w:noWrap/>
             <w:hideMark/>
           </w:tcPr>
@@ -2052,7 +2467,7 @@
         </w:tc>
         <w:tc>
           <w:tcPr>
-            <w:tcW w:w="659" w:type="pct"/>
+            <w:tcW w:w="389" w:type="pct"/>
             <w:noWrap/>
             <w:hideMark/>
           </w:tcPr>
@@ -2076,7 +2491,7 @@
         </w:tc>
         <w:tc>
           <w:tcPr>
-            <w:tcW w:w="756" w:type="pct"/>
+            <w:tcW w:w="806" w:type="pct"/>
             <w:noWrap/>
             <w:hideMark/>
           </w:tcPr>
@@ -2100,7 +2515,7 @@
         </w:tc>
         <w:tc>
           <w:tcPr>
-            <w:tcW w:w="756" w:type="pct"/>
+            <w:tcW w:w="842" w:type="pct"/>
             <w:noWrap/>
             <w:hideMark/>
           </w:tcPr>
@@ -2124,7 +2539,7 @@
         </w:tc>
         <w:tc>
           <w:tcPr>
-            <w:tcW w:w="756" w:type="pct"/>
+            <w:tcW w:w="790" w:type="pct"/>
             <w:noWrap/>
             <w:hideMark/>
           </w:tcPr>
@@ -2148,7 +2563,7 @@
         </w:tc>
         <w:tc>
           <w:tcPr>
-            <w:tcW w:w="659" w:type="pct"/>
+            <w:tcW w:w="697" w:type="pct"/>
             <w:noWrap/>
             <w:hideMark/>
           </w:tcPr>
@@ -2172,7 +2587,7 @@
         </w:tc>
         <w:tc>
           <w:tcPr>
-            <w:tcW w:w="756" w:type="pct"/>
+            <w:tcW w:w="790" w:type="pct"/>
             <w:noWrap/>
             <w:hideMark/>
           </w:tcPr>
@@ -2196,11 +2611,10 @@
         </w:tc>
       </w:tr>
     </w:tbl>
-    <w:p/>
-    <w:p/>
-    <w:p/>
-    <w:p/>
-    <w:p/>
+    <w:p>
+      <w:bookmarkStart w:id="0" w:name="_GoBack"/>
+      <w:bookmarkEnd w:id="0"/>
+    </w:p>
     <w:p>
       <w:r>
         <w:rPr>
@@ -6367,9 +6781,54 @@
     <w:p/>
     <w:p/>
     <w:p>
-      <w:bookmarkStart w:id="0" w:name="_GoBack"/>
-      <w:bookmarkEnd w:id="0"/>
+      <w:r>
+        <w:rPr>
+          <w:noProof/>
+        </w:rPr>
+        <w:drawing>
+          <wp:inline distT="0" distB="0" distL="0" distR="0" wp14:anchorId="6AE2951F" wp14:editId="72C8F303">
+            <wp:extent cx="5943600" cy="5943600"/>
+            <wp:effectExtent l="0" t="0" r="0" b="0"/>
+            <wp:docPr id="6" name="Picture 6"/>
+            <wp:cNvGraphicFramePr>
+              <a:graphicFrameLocks xmlns:a="http://schemas.openxmlformats.org/drawingml/2006/main" noChangeAspect="1"/>
+            </wp:cNvGraphicFramePr>
+            <a:graphic xmlns:a="http://schemas.openxmlformats.org/drawingml/2006/main">
+              <a:graphicData uri="http://schemas.openxmlformats.org/drawingml/2006/picture">
+                <pic:pic xmlns:pic="http://schemas.openxmlformats.org/drawingml/2006/picture">
+                  <pic:nvPicPr>
+                    <pic:cNvPr id="6" name="chamber_sm.pdf"/>
+                    <pic:cNvPicPr/>
+                  </pic:nvPicPr>
+                  <pic:blipFill>
+                    <a:blip r:embed="rId9">
+                      <a:extLst>
+                        <a:ext uri="{28A0092B-C50C-407E-A947-70E740481C1C}">
+                          <a14:useLocalDpi xmlns:a14="http://schemas.microsoft.com/office/drawing/2010/main" val="0"/>
+                        </a:ext>
+                      </a:extLst>
+                    </a:blip>
+                    <a:stretch>
+                      <a:fillRect/>
+                    </a:stretch>
+                  </pic:blipFill>
+                  <pic:spPr>
+                    <a:xfrm>
+                      <a:off x="0" y="0"/>
+                      <a:ext cx="5943600" cy="5943600"/>
+                    </a:xfrm>
+                    <a:prstGeom prst="rect">
+                      <a:avLst/>
+                    </a:prstGeom>
+                  </pic:spPr>
+                </pic:pic>
+              </a:graphicData>
+            </a:graphic>
+          </wp:inline>
+        </w:drawing>
+      </w:r>
     </w:p>
+    <w:p/>
     <w:sectPr>
       <w:pgSz w:w="12240" w:h="15840"/>
       <w:pgMar w:top="1440" w:right="1440" w:bottom="1440" w:left="1440" w:header="720" w:footer="720" w:gutter="0"/>

</xml_diff>

<commit_message>
fixed histogram logistic plot
</commit_message>
<xml_diff>
--- a/analyses/output/plotsandstats.docx
+++ b/analyses/output/plotsandstats.docx
@@ -58,13 +58,12 @@
       </w:tblPr>
       <w:tblGrid>
         <w:gridCol w:w="1297"/>
-        <w:gridCol w:w="767"/>
+        <w:gridCol w:w="734"/>
+        <w:gridCol w:w="1608"/>
         <w:gridCol w:w="1493"/>
-        <w:gridCol w:w="151"/>
-        <w:gridCol w:w="1345"/>
-        <w:gridCol w:w="1513"/>
-        <w:gridCol w:w="601"/>
-        <w:gridCol w:w="2278"/>
+        <w:gridCol w:w="1493"/>
+        <w:gridCol w:w="570"/>
+        <w:gridCol w:w="2250"/>
       </w:tblGrid>
       <w:tr>
         <w:trPr>
@@ -74,15 +73,17 @@
         <w:tc>
           <w:tcPr>
             <w:cnfStyle w:val="001000000000" w:firstRow="0" w:lastRow="0" w:firstColumn="1" w:lastColumn="0" w:oddVBand="0" w:evenVBand="0" w:oddHBand="0" w:evenHBand="0" w:firstRowFirstColumn="0" w:firstRowLastColumn="0" w:lastRowFirstColumn="0" w:lastRowLastColumn="0"/>
-            <w:tcW w:w="3476" w:type="pct"/>
-            <w:gridSpan w:val="6"/>
-            <w:noWrap/>
-            <w:hideMark/>
-          </w:tcPr>
-          <w:p>
-            <w:pPr>
-              <w:rPr>
-                <w:rFonts w:ascii="Calibri" w:eastAsia="Times New Roman" w:hAnsi="Calibri" w:cs="Times New Roman"/>
+            <w:tcW w:w="1926" w:type="pct"/>
+            <w:gridSpan w:val="3"/>
+            <w:noWrap/>
+            <w:hideMark/>
+          </w:tcPr>
+          <w:p>
+            <w:pPr>
+              <w:rPr>
+                <w:rFonts w:ascii="Calibri" w:eastAsia="Times New Roman" w:hAnsi="Calibri" w:cs="Times New Roman"/>
+                <w:b w:val="0"/>
+                <w:bCs w:val="0"/>
                 <w:color w:val="000000"/>
               </w:rPr>
             </w:pPr>
@@ -97,7 +98,46 @@
         </w:tc>
         <w:tc>
           <w:tcPr>
-            <w:tcW w:w="1524" w:type="pct"/>
+            <w:tcW w:w="790" w:type="pct"/>
+          </w:tcPr>
+          <w:p>
+            <w:pPr>
+              <w:cnfStyle w:val="100000000000" w:firstRow="1" w:lastRow="0" w:firstColumn="0" w:lastColumn="0" w:oddVBand="0" w:evenVBand="0" w:oddHBand="0" w:evenHBand="0" w:firstRowFirstColumn="0" w:firstRowLastColumn="0" w:lastRowFirstColumn="0" w:lastRowLastColumn="0"/>
+              <w:rPr>
+                <w:rFonts w:ascii="Calibri" w:eastAsia="Times New Roman" w:hAnsi="Calibri" w:cs="Times New Roman"/>
+                <w:b w:val="0"/>
+                <w:bCs w:val="0"/>
+                <w:color w:val="000000"/>
+              </w:rPr>
+            </w:pPr>
+            <w:r>
+              <w:rPr>
+                <w:rFonts w:ascii="Calibri" w:eastAsia="Times New Roman" w:hAnsi="Calibri" w:cs="Times New Roman"/>
+                <w:b w:val="0"/>
+                <w:bCs w:val="0"/>
+                <w:color w:val="000000"/>
+              </w:rPr>
+              <w:t>DF</w:t>
+            </w:r>
+          </w:p>
+        </w:tc>
+        <w:tc>
+          <w:tcPr>
+            <w:tcW w:w="790" w:type="pct"/>
+          </w:tcPr>
+          <w:p>
+            <w:pPr>
+              <w:cnfStyle w:val="100000000000" w:firstRow="1" w:lastRow="0" w:firstColumn="0" w:lastColumn="0" w:oddVBand="0" w:evenVBand="0" w:oddHBand="0" w:evenHBand="0" w:firstRowFirstColumn="0" w:firstRowLastColumn="0" w:lastRowFirstColumn="0" w:lastRowLastColumn="0"/>
+              <w:rPr>
+                <w:rFonts w:ascii="Calibri" w:eastAsia="Times New Roman" w:hAnsi="Calibri" w:cs="Times New Roman"/>
+                <w:color w:val="000000"/>
+              </w:rPr>
+            </w:pPr>
+          </w:p>
+        </w:tc>
+        <w:tc>
+          <w:tcPr>
+            <w:tcW w:w="1493" w:type="pct"/>
             <w:gridSpan w:val="2"/>
             <w:noWrap/>
             <w:hideMark/>
@@ -127,8 +167,8 @@
         <w:tc>
           <w:tcPr>
             <w:cnfStyle w:val="001000000000" w:firstRow="0" w:lastRow="0" w:firstColumn="1" w:lastColumn="0" w:oddVBand="0" w:evenVBand="0" w:oddHBand="0" w:evenHBand="0" w:firstRowFirstColumn="0" w:firstRowLastColumn="0" w:lastRowFirstColumn="0" w:lastRowLastColumn="0"/>
-            <w:tcW w:w="1963" w:type="pct"/>
-            <w:gridSpan w:val="4"/>
+            <w:tcW w:w="1926" w:type="pct"/>
+            <w:gridSpan w:val="3"/>
             <w:noWrap/>
             <w:hideMark/>
           </w:tcPr>
@@ -144,10 +184,30 @@
         </w:tc>
         <w:tc>
           <w:tcPr>
-            <w:tcW w:w="1513" w:type="pct"/>
-            <w:gridSpan w:val="2"/>
-            <w:noWrap/>
-            <w:hideMark/>
+            <w:tcW w:w="790" w:type="pct"/>
+            <w:noWrap/>
+            <w:hideMark/>
+          </w:tcPr>
+          <w:p>
+            <w:pPr>
+              <w:cnfStyle w:val="000000000000" w:firstRow="0" w:lastRow="0" w:firstColumn="0" w:lastColumn="0" w:oddVBand="0" w:evenVBand="0" w:oddHBand="0" w:evenHBand="0" w:firstRowFirstColumn="0" w:firstRowLastColumn="0" w:lastRowFirstColumn="0" w:lastRowLastColumn="0"/>
+              <w:rPr>
+                <w:rFonts w:ascii="Calibri" w:eastAsia="Times New Roman" w:hAnsi="Calibri" w:cs="Times New Roman"/>
+                <w:color w:val="000000"/>
+              </w:rPr>
+            </w:pPr>
+            <w:r>
+              <w:rPr>
+                <w:rFonts w:ascii="Calibri" w:eastAsia="Times New Roman" w:hAnsi="Calibri" w:cs="Times New Roman"/>
+                <w:color w:val="000000"/>
+              </w:rPr>
+              <w:t>1</w:t>
+            </w:r>
+          </w:p>
+        </w:tc>
+        <w:tc>
+          <w:tcPr>
+            <w:tcW w:w="790" w:type="pct"/>
           </w:tcPr>
           <w:p>
             <w:pPr>
@@ -168,7 +228,7 @@
         </w:tc>
         <w:tc>
           <w:tcPr>
-            <w:tcW w:w="1524" w:type="pct"/>
+            <w:tcW w:w="1493" w:type="pct"/>
             <w:gridSpan w:val="2"/>
             <w:noWrap/>
             <w:hideMark/>
@@ -206,27 +266,47 @@
         <w:tc>
           <w:tcPr>
             <w:cnfStyle w:val="001000000000" w:firstRow="0" w:lastRow="0" w:firstColumn="1" w:lastColumn="0" w:oddVBand="0" w:evenVBand="0" w:oddHBand="0" w:evenHBand="0" w:firstRowFirstColumn="0" w:firstRowLastColumn="0" w:lastRowFirstColumn="0" w:lastRowLastColumn="0"/>
-            <w:tcW w:w="1963" w:type="pct"/>
-            <w:gridSpan w:val="4"/>
-            <w:noWrap/>
-            <w:hideMark/>
-          </w:tcPr>
-          <w:p>
-            <w:pPr>
-              <w:jc w:val="right"/>
-              <w:rPr>
-                <w:rFonts w:ascii="Calibri" w:eastAsia="Times New Roman" w:hAnsi="Calibri" w:cs="Times New Roman"/>
-                <w:color w:val="000000"/>
-              </w:rPr>
-            </w:pPr>
-          </w:p>
-        </w:tc>
-        <w:tc>
-          <w:tcPr>
-            <w:tcW w:w="1513" w:type="pct"/>
-            <w:gridSpan w:val="2"/>
-            <w:noWrap/>
-            <w:hideMark/>
+            <w:tcW w:w="1926" w:type="pct"/>
+            <w:gridSpan w:val="3"/>
+            <w:noWrap/>
+            <w:hideMark/>
+          </w:tcPr>
+          <w:p>
+            <w:pPr>
+              <w:jc w:val="right"/>
+              <w:rPr>
+                <w:rFonts w:ascii="Calibri" w:eastAsia="Times New Roman" w:hAnsi="Calibri" w:cs="Times New Roman"/>
+                <w:color w:val="000000"/>
+              </w:rPr>
+            </w:pPr>
+          </w:p>
+        </w:tc>
+        <w:tc>
+          <w:tcPr>
+            <w:tcW w:w="790" w:type="pct"/>
+            <w:noWrap/>
+            <w:hideMark/>
+          </w:tcPr>
+          <w:p>
+            <w:pPr>
+              <w:cnfStyle w:val="000000000000" w:firstRow="0" w:lastRow="0" w:firstColumn="0" w:lastColumn="0" w:oddVBand="0" w:evenVBand="0" w:oddHBand="0" w:evenHBand="0" w:firstRowFirstColumn="0" w:firstRowLastColumn="0" w:lastRowFirstColumn="0" w:lastRowLastColumn="0"/>
+              <w:rPr>
+                <w:rFonts w:ascii="Calibri" w:eastAsia="Times New Roman" w:hAnsi="Calibri" w:cs="Times New Roman"/>
+                <w:color w:val="000000"/>
+              </w:rPr>
+            </w:pPr>
+            <w:r>
+              <w:rPr>
+                <w:rFonts w:ascii="Calibri" w:eastAsia="Times New Roman" w:hAnsi="Calibri" w:cs="Times New Roman"/>
+                <w:color w:val="000000"/>
+              </w:rPr>
+              <w:t>20</w:t>
+            </w:r>
+          </w:p>
+        </w:tc>
+        <w:tc>
+          <w:tcPr>
+            <w:tcW w:w="790" w:type="pct"/>
           </w:tcPr>
           <w:p>
             <w:pPr>
@@ -247,7 +327,7 @@
         </w:tc>
         <w:tc>
           <w:tcPr>
-            <w:tcW w:w="1524" w:type="pct"/>
+            <w:tcW w:w="1493" w:type="pct"/>
             <w:gridSpan w:val="2"/>
             <w:noWrap/>
             <w:hideMark/>
@@ -300,7 +380,7 @@
         </w:tc>
         <w:tc>
           <w:tcPr>
-            <w:tcW w:w="406" w:type="pct"/>
+            <w:tcW w:w="389" w:type="pct"/>
             <w:noWrap/>
             <w:hideMark/>
           </w:tcPr>
@@ -323,6 +403,29 @@
         </w:tc>
         <w:tc>
           <w:tcPr>
+            <w:tcW w:w="851" w:type="pct"/>
+            <w:noWrap/>
+            <w:hideMark/>
+          </w:tcPr>
+          <w:p>
+            <w:pPr>
+              <w:cnfStyle w:val="000000000000" w:firstRow="0" w:lastRow="0" w:firstColumn="0" w:lastColumn="0" w:oddVBand="0" w:evenVBand="0" w:oddHBand="0" w:evenHBand="0" w:firstRowFirstColumn="0" w:firstRowLastColumn="0" w:lastRowFirstColumn="0" w:lastRowLastColumn="0"/>
+              <w:rPr>
+                <w:rFonts w:ascii="Calibri" w:eastAsia="Times New Roman" w:hAnsi="Calibri" w:cs="Times New Roman"/>
+                <w:color w:val="000000"/>
+              </w:rPr>
+            </w:pPr>
+            <w:r>
+              <w:rPr>
+                <w:rFonts w:ascii="Calibri" w:eastAsia="Times New Roman" w:hAnsi="Calibri" w:cs="Times New Roman"/>
+                <w:color w:val="000000"/>
+              </w:rPr>
+              <w:t>mean</w:t>
+            </w:r>
+          </w:p>
+        </w:tc>
+        <w:tc>
+          <w:tcPr>
             <w:tcW w:w="790" w:type="pct"/>
             <w:noWrap/>
             <w:hideMark/>
@@ -340,37 +443,13 @@
                 <w:rFonts w:ascii="Calibri" w:eastAsia="Times New Roman" w:hAnsi="Calibri" w:cs="Times New Roman"/>
                 <w:color w:val="000000"/>
               </w:rPr>
-              <w:t>mean</w:t>
-            </w:r>
-          </w:p>
-        </w:tc>
-        <w:tc>
-          <w:tcPr>
-            <w:tcW w:w="792" w:type="pct"/>
-            <w:gridSpan w:val="2"/>
-            <w:noWrap/>
-            <w:hideMark/>
-          </w:tcPr>
-          <w:p>
-            <w:pPr>
-              <w:cnfStyle w:val="000000000000" w:firstRow="0" w:lastRow="0" w:firstColumn="0" w:lastColumn="0" w:oddVBand="0" w:evenVBand="0" w:oddHBand="0" w:evenHBand="0" w:firstRowFirstColumn="0" w:firstRowLastColumn="0" w:lastRowFirstColumn="0" w:lastRowLastColumn="0"/>
-              <w:rPr>
-                <w:rFonts w:ascii="Calibri" w:eastAsia="Times New Roman" w:hAnsi="Calibri" w:cs="Times New Roman"/>
-                <w:color w:val="000000"/>
-              </w:rPr>
-            </w:pPr>
-            <w:r>
-              <w:rPr>
-                <w:rFonts w:ascii="Calibri" w:eastAsia="Times New Roman" w:hAnsi="Calibri" w:cs="Times New Roman"/>
-                <w:color w:val="000000"/>
-              </w:rPr>
               <w:t>max</w:t>
             </w:r>
           </w:p>
         </w:tc>
         <w:tc>
           <w:tcPr>
-            <w:tcW w:w="801" w:type="pct"/>
+            <w:tcW w:w="790" w:type="pct"/>
             <w:noWrap/>
             <w:hideMark/>
           </w:tcPr>
@@ -395,7 +474,7 @@
         </w:tc>
         <w:tc>
           <w:tcPr>
-            <w:tcW w:w="318" w:type="pct"/>
+            <w:tcW w:w="302" w:type="pct"/>
             <w:noWrap/>
             <w:hideMark/>
           </w:tcPr>
@@ -418,7 +497,7 @@
         </w:tc>
         <w:tc>
           <w:tcPr>
-            <w:tcW w:w="1206" w:type="pct"/>
+            <w:tcW w:w="1191" w:type="pct"/>
             <w:noWrap/>
             <w:hideMark/>
           </w:tcPr>
@@ -471,7 +550,7 @@
         </w:tc>
         <w:tc>
           <w:tcPr>
-            <w:tcW w:w="406" w:type="pct"/>
+            <w:tcW w:w="389" w:type="pct"/>
             <w:noWrap/>
             <w:hideMark/>
           </w:tcPr>
@@ -495,6 +574,30 @@
         </w:tc>
         <w:tc>
           <w:tcPr>
+            <w:tcW w:w="851" w:type="pct"/>
+            <w:noWrap/>
+            <w:hideMark/>
+          </w:tcPr>
+          <w:p>
+            <w:pPr>
+              <w:jc w:val="right"/>
+              <w:cnfStyle w:val="000000000000" w:firstRow="0" w:lastRow="0" w:firstColumn="0" w:lastColumn="0" w:oddVBand="0" w:evenVBand="0" w:oddHBand="0" w:evenHBand="0" w:firstRowFirstColumn="0" w:firstRowLastColumn="0" w:lastRowFirstColumn="0" w:lastRowLastColumn="0"/>
+              <w:rPr>
+                <w:rFonts w:ascii="Calibri" w:eastAsia="Times New Roman" w:hAnsi="Calibri" w:cs="Times New Roman"/>
+                <w:color w:val="000000"/>
+              </w:rPr>
+            </w:pPr>
+            <w:r>
+              <w:rPr>
+                <w:rFonts w:ascii="Calibri" w:eastAsia="Times New Roman" w:hAnsi="Calibri" w:cs="Times New Roman"/>
+                <w:color w:val="000000"/>
+              </w:rPr>
+              <w:t>45.46112656</w:t>
+            </w:r>
+          </w:p>
+        </w:tc>
+        <w:tc>
+          <w:tcPr>
             <w:tcW w:w="790" w:type="pct"/>
             <w:noWrap/>
             <w:hideMark/>
@@ -513,38 +616,13 @@
                 <w:rFonts w:ascii="Calibri" w:eastAsia="Times New Roman" w:hAnsi="Calibri" w:cs="Times New Roman"/>
                 <w:color w:val="000000"/>
               </w:rPr>
-              <w:t>45.46112656</w:t>
-            </w:r>
-          </w:p>
-        </w:tc>
-        <w:tc>
-          <w:tcPr>
-            <w:tcW w:w="792" w:type="pct"/>
-            <w:gridSpan w:val="2"/>
-            <w:noWrap/>
-            <w:hideMark/>
-          </w:tcPr>
-          <w:p>
-            <w:pPr>
-              <w:jc w:val="right"/>
-              <w:cnfStyle w:val="000000000000" w:firstRow="0" w:lastRow="0" w:firstColumn="0" w:lastColumn="0" w:oddVBand="0" w:evenVBand="0" w:oddHBand="0" w:evenHBand="0" w:firstRowFirstColumn="0" w:firstRowLastColumn="0" w:lastRowFirstColumn="0" w:lastRowLastColumn="0"/>
-              <w:rPr>
-                <w:rFonts w:ascii="Calibri" w:eastAsia="Times New Roman" w:hAnsi="Calibri" w:cs="Times New Roman"/>
-                <w:color w:val="000000"/>
-              </w:rPr>
-            </w:pPr>
-            <w:r>
-              <w:rPr>
-                <w:rFonts w:ascii="Calibri" w:eastAsia="Times New Roman" w:hAnsi="Calibri" w:cs="Times New Roman"/>
-                <w:color w:val="000000"/>
-              </w:rPr>
               <w:t>48</w:t>
             </w:r>
           </w:p>
         </w:tc>
         <w:tc>
           <w:tcPr>
-            <w:tcW w:w="801" w:type="pct"/>
+            <w:tcW w:w="790" w:type="pct"/>
             <w:noWrap/>
             <w:hideMark/>
           </w:tcPr>
@@ -568,7 +646,7 @@
         </w:tc>
         <w:tc>
           <w:tcPr>
-            <w:tcW w:w="318" w:type="pct"/>
+            <w:tcW w:w="302" w:type="pct"/>
             <w:noWrap/>
             <w:hideMark/>
           </w:tcPr>
@@ -592,7 +670,7 @@
         </w:tc>
         <w:tc>
           <w:tcPr>
-            <w:tcW w:w="1206" w:type="pct"/>
+            <w:tcW w:w="1191" w:type="pct"/>
             <w:noWrap/>
             <w:hideMark/>
           </w:tcPr>
@@ -644,7 +722,7 @@
         </w:tc>
         <w:tc>
           <w:tcPr>
-            <w:tcW w:w="406" w:type="pct"/>
+            <w:tcW w:w="389" w:type="pct"/>
             <w:noWrap/>
             <w:hideMark/>
           </w:tcPr>
@@ -668,6 +746,30 @@
         </w:tc>
         <w:tc>
           <w:tcPr>
+            <w:tcW w:w="851" w:type="pct"/>
+            <w:noWrap/>
+            <w:hideMark/>
+          </w:tcPr>
+          <w:p>
+            <w:pPr>
+              <w:jc w:val="right"/>
+              <w:cnfStyle w:val="000000000000" w:firstRow="0" w:lastRow="0" w:firstColumn="0" w:lastColumn="0" w:oddVBand="0" w:evenVBand="0" w:oddHBand="0" w:evenHBand="0" w:firstRowFirstColumn="0" w:firstRowLastColumn="0" w:lastRowFirstColumn="0" w:lastRowLastColumn="0"/>
+              <w:rPr>
+                <w:rFonts w:ascii="Calibri" w:eastAsia="Times New Roman" w:hAnsi="Calibri" w:cs="Times New Roman"/>
+                <w:color w:val="000000"/>
+              </w:rPr>
+            </w:pPr>
+            <w:r>
+              <w:rPr>
+                <w:rFonts w:ascii="Calibri" w:eastAsia="Times New Roman" w:hAnsi="Calibri" w:cs="Times New Roman"/>
+                <w:color w:val="000000"/>
+              </w:rPr>
+              <w:t>41.76682946</w:t>
+            </w:r>
+          </w:p>
+        </w:tc>
+        <w:tc>
+          <w:tcPr>
             <w:tcW w:w="790" w:type="pct"/>
             <w:noWrap/>
             <w:hideMark/>
@@ -686,38 +788,13 @@
                 <w:rFonts w:ascii="Calibri" w:eastAsia="Times New Roman" w:hAnsi="Calibri" w:cs="Times New Roman"/>
                 <w:color w:val="000000"/>
               </w:rPr>
-              <w:t>41.76682946</w:t>
-            </w:r>
-          </w:p>
-        </w:tc>
-        <w:tc>
-          <w:tcPr>
-            <w:tcW w:w="792" w:type="pct"/>
-            <w:gridSpan w:val="2"/>
-            <w:noWrap/>
-            <w:hideMark/>
-          </w:tcPr>
-          <w:p>
-            <w:pPr>
-              <w:jc w:val="right"/>
-              <w:cnfStyle w:val="000000000000" w:firstRow="0" w:lastRow="0" w:firstColumn="0" w:lastColumn="0" w:oddVBand="0" w:evenVBand="0" w:oddHBand="0" w:evenHBand="0" w:firstRowFirstColumn="0" w:firstRowLastColumn="0" w:lastRowFirstColumn="0" w:lastRowLastColumn="0"/>
-              <w:rPr>
-                <w:rFonts w:ascii="Calibri" w:eastAsia="Times New Roman" w:hAnsi="Calibri" w:cs="Times New Roman"/>
-                <w:color w:val="000000"/>
-              </w:rPr>
-            </w:pPr>
-            <w:r>
-              <w:rPr>
-                <w:rFonts w:ascii="Calibri" w:eastAsia="Times New Roman" w:hAnsi="Calibri" w:cs="Times New Roman"/>
-                <w:color w:val="000000"/>
-              </w:rPr>
               <w:t>46.96188254</w:t>
             </w:r>
           </w:p>
         </w:tc>
         <w:tc>
           <w:tcPr>
-            <w:tcW w:w="801" w:type="pct"/>
+            <w:tcW w:w="790" w:type="pct"/>
             <w:noWrap/>
             <w:hideMark/>
           </w:tcPr>
@@ -741,7 +818,7 @@
         </w:tc>
         <w:tc>
           <w:tcPr>
-            <w:tcW w:w="318" w:type="pct"/>
+            <w:tcW w:w="302" w:type="pct"/>
             <w:noWrap/>
             <w:hideMark/>
           </w:tcPr>
@@ -765,7 +842,7 @@
         </w:tc>
         <w:tc>
           <w:tcPr>
-            <w:tcW w:w="1206" w:type="pct"/>
+            <w:tcW w:w="1191" w:type="pct"/>
             <w:noWrap/>
             <w:hideMark/>
           </w:tcPr>
@@ -817,7 +894,7 @@
         </w:tc>
         <w:tc>
           <w:tcPr>
-            <w:tcW w:w="406" w:type="pct"/>
+            <w:tcW w:w="389" w:type="pct"/>
             <w:noWrap/>
             <w:hideMark/>
           </w:tcPr>
@@ -841,6 +918,30 @@
         </w:tc>
         <w:tc>
           <w:tcPr>
+            <w:tcW w:w="851" w:type="pct"/>
+            <w:noWrap/>
+            <w:hideMark/>
+          </w:tcPr>
+          <w:p>
+            <w:pPr>
+              <w:jc w:val="right"/>
+              <w:cnfStyle w:val="000000000000" w:firstRow="0" w:lastRow="0" w:firstColumn="0" w:lastColumn="0" w:oddVBand="0" w:evenVBand="0" w:oddHBand="0" w:evenHBand="0" w:firstRowFirstColumn="0" w:firstRowLastColumn="0" w:lastRowFirstColumn="0" w:lastRowLastColumn="0"/>
+              <w:rPr>
+                <w:rFonts w:ascii="Calibri" w:eastAsia="Times New Roman" w:hAnsi="Calibri" w:cs="Times New Roman"/>
+                <w:color w:val="000000"/>
+              </w:rPr>
+            </w:pPr>
+            <w:r>
+              <w:rPr>
+                <w:rFonts w:ascii="Calibri" w:eastAsia="Times New Roman" w:hAnsi="Calibri" w:cs="Times New Roman"/>
+                <w:color w:val="000000"/>
+              </w:rPr>
+              <w:t>40.5625627</w:t>
+            </w:r>
+          </w:p>
+        </w:tc>
+        <w:tc>
+          <w:tcPr>
             <w:tcW w:w="790" w:type="pct"/>
             <w:noWrap/>
             <w:hideMark/>
@@ -859,38 +960,13 @@
                 <w:rFonts w:ascii="Calibri" w:eastAsia="Times New Roman" w:hAnsi="Calibri" w:cs="Times New Roman"/>
                 <w:color w:val="000000"/>
               </w:rPr>
-              <w:t>40.5625627</w:t>
-            </w:r>
-          </w:p>
-        </w:tc>
-        <w:tc>
-          <w:tcPr>
-            <w:tcW w:w="792" w:type="pct"/>
-            <w:gridSpan w:val="2"/>
-            <w:noWrap/>
-            <w:hideMark/>
-          </w:tcPr>
-          <w:p>
-            <w:pPr>
-              <w:jc w:val="right"/>
-              <w:cnfStyle w:val="000000000000" w:firstRow="0" w:lastRow="0" w:firstColumn="0" w:lastColumn="0" w:oddVBand="0" w:evenVBand="0" w:oddHBand="0" w:evenHBand="0" w:firstRowFirstColumn="0" w:firstRowLastColumn="0" w:lastRowFirstColumn="0" w:lastRowLastColumn="0"/>
-              <w:rPr>
-                <w:rFonts w:ascii="Calibri" w:eastAsia="Times New Roman" w:hAnsi="Calibri" w:cs="Times New Roman"/>
-                <w:color w:val="000000"/>
-              </w:rPr>
-            </w:pPr>
-            <w:r>
-              <w:rPr>
-                <w:rFonts w:ascii="Calibri" w:eastAsia="Times New Roman" w:hAnsi="Calibri" w:cs="Times New Roman"/>
-                <w:color w:val="000000"/>
-              </w:rPr>
               <w:t>45.07692308</w:t>
             </w:r>
           </w:p>
         </w:tc>
         <w:tc>
           <w:tcPr>
-            <w:tcW w:w="801" w:type="pct"/>
+            <w:tcW w:w="790" w:type="pct"/>
             <w:noWrap/>
             <w:hideMark/>
           </w:tcPr>
@@ -914,7 +990,7 @@
         </w:tc>
         <w:tc>
           <w:tcPr>
-            <w:tcW w:w="318" w:type="pct"/>
+            <w:tcW w:w="302" w:type="pct"/>
             <w:noWrap/>
             <w:hideMark/>
           </w:tcPr>
@@ -938,7 +1014,7 @@
         </w:tc>
         <w:tc>
           <w:tcPr>
-            <w:tcW w:w="1206" w:type="pct"/>
+            <w:tcW w:w="1191" w:type="pct"/>
             <w:noWrap/>
             <w:hideMark/>
           </w:tcPr>
@@ -990,7 +1066,7 @@
         </w:tc>
         <w:tc>
           <w:tcPr>
-            <w:tcW w:w="406" w:type="pct"/>
+            <w:tcW w:w="389" w:type="pct"/>
             <w:noWrap/>
             <w:hideMark/>
           </w:tcPr>
@@ -1014,6 +1090,30 @@
         </w:tc>
         <w:tc>
           <w:tcPr>
+            <w:tcW w:w="851" w:type="pct"/>
+            <w:noWrap/>
+            <w:hideMark/>
+          </w:tcPr>
+          <w:p>
+            <w:pPr>
+              <w:jc w:val="right"/>
+              <w:cnfStyle w:val="000000000000" w:firstRow="0" w:lastRow="0" w:firstColumn="0" w:lastColumn="0" w:oddVBand="0" w:evenVBand="0" w:oddHBand="0" w:evenHBand="0" w:firstRowFirstColumn="0" w:firstRowLastColumn="0" w:lastRowFirstColumn="0" w:lastRowLastColumn="0"/>
+              <w:rPr>
+                <w:rFonts w:ascii="Calibri" w:eastAsia="Times New Roman" w:hAnsi="Calibri" w:cs="Times New Roman"/>
+                <w:color w:val="000000"/>
+              </w:rPr>
+            </w:pPr>
+            <w:r>
+              <w:rPr>
+                <w:rFonts w:ascii="Calibri" w:eastAsia="Times New Roman" w:hAnsi="Calibri" w:cs="Times New Roman"/>
+                <w:color w:val="000000"/>
+              </w:rPr>
+              <w:t>41.55840739</w:t>
+            </w:r>
+          </w:p>
+        </w:tc>
+        <w:tc>
+          <w:tcPr>
             <w:tcW w:w="790" w:type="pct"/>
             <w:noWrap/>
             <w:hideMark/>
@@ -1032,38 +1132,13 @@
                 <w:rFonts w:ascii="Calibri" w:eastAsia="Times New Roman" w:hAnsi="Calibri" w:cs="Times New Roman"/>
                 <w:color w:val="000000"/>
               </w:rPr>
-              <w:t>41.55840739</w:t>
-            </w:r>
-          </w:p>
-        </w:tc>
-        <w:tc>
-          <w:tcPr>
-            <w:tcW w:w="792" w:type="pct"/>
-            <w:gridSpan w:val="2"/>
-            <w:noWrap/>
-            <w:hideMark/>
-          </w:tcPr>
-          <w:p>
-            <w:pPr>
-              <w:jc w:val="right"/>
-              <w:cnfStyle w:val="000000000000" w:firstRow="0" w:lastRow="0" w:firstColumn="0" w:lastColumn="0" w:oddVBand="0" w:evenVBand="0" w:oddHBand="0" w:evenHBand="0" w:firstRowFirstColumn="0" w:firstRowLastColumn="0" w:lastRowFirstColumn="0" w:lastRowLastColumn="0"/>
-              <w:rPr>
-                <w:rFonts w:ascii="Calibri" w:eastAsia="Times New Roman" w:hAnsi="Calibri" w:cs="Times New Roman"/>
-                <w:color w:val="000000"/>
-              </w:rPr>
-            </w:pPr>
-            <w:r>
-              <w:rPr>
-                <w:rFonts w:ascii="Calibri" w:eastAsia="Times New Roman" w:hAnsi="Calibri" w:cs="Times New Roman"/>
-                <w:color w:val="000000"/>
-              </w:rPr>
               <w:t>46.6</w:t>
             </w:r>
           </w:p>
         </w:tc>
         <w:tc>
           <w:tcPr>
-            <w:tcW w:w="801" w:type="pct"/>
+            <w:tcW w:w="790" w:type="pct"/>
             <w:noWrap/>
             <w:hideMark/>
           </w:tcPr>
@@ -1087,7 +1162,7 @@
         </w:tc>
         <w:tc>
           <w:tcPr>
-            <w:tcW w:w="318" w:type="pct"/>
+            <w:tcW w:w="302" w:type="pct"/>
             <w:noWrap/>
             <w:hideMark/>
           </w:tcPr>
@@ -1111,7 +1186,7 @@
         </w:tc>
         <w:tc>
           <w:tcPr>
-            <w:tcW w:w="1206" w:type="pct"/>
+            <w:tcW w:w="1191" w:type="pct"/>
             <w:noWrap/>
             <w:hideMark/>
           </w:tcPr>
@@ -1163,7 +1238,7 @@
         </w:tc>
         <w:tc>
           <w:tcPr>
-            <w:tcW w:w="406" w:type="pct"/>
+            <w:tcW w:w="389" w:type="pct"/>
             <w:noWrap/>
             <w:hideMark/>
           </w:tcPr>
@@ -1187,6 +1262,30 @@
         </w:tc>
         <w:tc>
           <w:tcPr>
+            <w:tcW w:w="851" w:type="pct"/>
+            <w:noWrap/>
+            <w:hideMark/>
+          </w:tcPr>
+          <w:p>
+            <w:pPr>
+              <w:jc w:val="right"/>
+              <w:cnfStyle w:val="000000000000" w:firstRow="0" w:lastRow="0" w:firstColumn="0" w:lastColumn="0" w:oddVBand="0" w:evenVBand="0" w:oddHBand="0" w:evenHBand="0" w:firstRowFirstColumn="0" w:firstRowLastColumn="0" w:lastRowFirstColumn="0" w:lastRowLastColumn="0"/>
+              <w:rPr>
+                <w:rFonts w:ascii="Calibri" w:eastAsia="Times New Roman" w:hAnsi="Calibri" w:cs="Times New Roman"/>
+                <w:color w:val="000000"/>
+              </w:rPr>
+            </w:pPr>
+            <w:r>
+              <w:rPr>
+                <w:rFonts w:ascii="Calibri" w:eastAsia="Times New Roman" w:hAnsi="Calibri" w:cs="Times New Roman"/>
+                <w:color w:val="000000"/>
+              </w:rPr>
+              <w:t>43.42958086</w:t>
+            </w:r>
+          </w:p>
+        </w:tc>
+        <w:tc>
+          <w:tcPr>
             <w:tcW w:w="790" w:type="pct"/>
             <w:noWrap/>
             <w:hideMark/>
@@ -1205,38 +1304,13 @@
                 <w:rFonts w:ascii="Calibri" w:eastAsia="Times New Roman" w:hAnsi="Calibri" w:cs="Times New Roman"/>
                 <w:color w:val="000000"/>
               </w:rPr>
-              <w:t>43.42958086</w:t>
-            </w:r>
-          </w:p>
-        </w:tc>
-        <w:tc>
-          <w:tcPr>
-            <w:tcW w:w="792" w:type="pct"/>
-            <w:gridSpan w:val="2"/>
-            <w:noWrap/>
-            <w:hideMark/>
-          </w:tcPr>
-          <w:p>
-            <w:pPr>
-              <w:jc w:val="right"/>
-              <w:cnfStyle w:val="000000000000" w:firstRow="0" w:lastRow="0" w:firstColumn="0" w:lastColumn="0" w:oddVBand="0" w:evenVBand="0" w:oddHBand="0" w:evenHBand="0" w:firstRowFirstColumn="0" w:firstRowLastColumn="0" w:lastRowFirstColumn="0" w:lastRowLastColumn="0"/>
-              <w:rPr>
-                <w:rFonts w:ascii="Calibri" w:eastAsia="Times New Roman" w:hAnsi="Calibri" w:cs="Times New Roman"/>
-                <w:color w:val="000000"/>
-              </w:rPr>
-            </w:pPr>
-            <w:r>
-              <w:rPr>
-                <w:rFonts w:ascii="Calibri" w:eastAsia="Times New Roman" w:hAnsi="Calibri" w:cs="Times New Roman"/>
-                <w:color w:val="000000"/>
-              </w:rPr>
               <w:t>51.21636364</w:t>
             </w:r>
           </w:p>
         </w:tc>
         <w:tc>
           <w:tcPr>
-            <w:tcW w:w="801" w:type="pct"/>
+            <w:tcW w:w="790" w:type="pct"/>
             <w:noWrap/>
             <w:hideMark/>
           </w:tcPr>
@@ -1260,7 +1334,7 @@
         </w:tc>
         <w:tc>
           <w:tcPr>
-            <w:tcW w:w="318" w:type="pct"/>
+            <w:tcW w:w="302" w:type="pct"/>
             <w:noWrap/>
             <w:hideMark/>
           </w:tcPr>
@@ -1284,7 +1358,7 @@
         </w:tc>
         <w:tc>
           <w:tcPr>
-            <w:tcW w:w="1206" w:type="pct"/>
+            <w:tcW w:w="1191" w:type="pct"/>
             <w:noWrap/>
             <w:hideMark/>
           </w:tcPr>
@@ -1369,9 +1443,10 @@
         <w:gridCol w:w="1297"/>
         <w:gridCol w:w="734"/>
         <w:gridCol w:w="1522"/>
-        <w:gridCol w:w="1590"/>
-        <w:gridCol w:w="1493"/>
-        <w:gridCol w:w="1316"/>
+        <w:gridCol w:w="1585"/>
+        <w:gridCol w:w="614"/>
+        <w:gridCol w:w="880"/>
+        <w:gridCol w:w="1320"/>
         <w:gridCol w:w="1493"/>
       </w:tblGrid>
       <w:tr>
@@ -1382,39 +1457,68 @@
         <w:tc>
           <w:tcPr>
             <w:cnfStyle w:val="001000000000" w:firstRow="0" w:lastRow="0" w:firstColumn="1" w:lastColumn="0" w:oddVBand="0" w:evenVBand="0" w:oddHBand="0" w:evenHBand="0" w:firstRowFirstColumn="0" w:firstRowLastColumn="0" w:lastRowFirstColumn="0" w:lastRowLastColumn="0"/>
-            <w:tcW w:w="4210" w:type="pct"/>
-            <w:gridSpan w:val="6"/>
-            <w:noWrap/>
-            <w:hideMark/>
-          </w:tcPr>
-          <w:p>
-            <w:pPr>
-              <w:rPr>
-                <w:rFonts w:ascii="Calibri" w:eastAsia="Times New Roman" w:hAnsi="Calibri" w:cs="Times New Roman"/>
-                <w:color w:val="000000"/>
-              </w:rPr>
-            </w:pPr>
-            <w:r>
-              <w:rPr>
-                <w:rFonts w:ascii="Calibri" w:eastAsia="Times New Roman" w:hAnsi="Calibri" w:cs="Times New Roman"/>
-                <w:color w:val="000000"/>
-              </w:rPr>
-              <w:t xml:space="preserve">Days </w:t>
-            </w:r>
-            <w:r>
-              <w:rPr>
-                <w:rFonts w:ascii="Calibri" w:eastAsia="Times New Roman" w:hAnsi="Calibri" w:cs="Times New Roman"/>
-                <w:color w:val="000000"/>
-              </w:rPr>
-              <w:t>to 5</w:t>
-            </w:r>
-            <w:r>
-              <w:rPr>
-                <w:rFonts w:ascii="Calibri" w:eastAsia="Times New Roman" w:hAnsi="Calibri" w:cs="Times New Roman"/>
-                <w:color w:val="000000"/>
-              </w:rPr>
-              <w:t>0% flowering</w:t>
-            </w:r>
+            <w:tcW w:w="1881" w:type="pct"/>
+            <w:gridSpan w:val="3"/>
+            <w:noWrap/>
+            <w:hideMark/>
+          </w:tcPr>
+          <w:p>
+            <w:pPr>
+              <w:rPr>
+                <w:rFonts w:ascii="Calibri" w:eastAsia="Times New Roman" w:hAnsi="Calibri" w:cs="Times New Roman"/>
+                <w:b w:val="0"/>
+                <w:bCs w:val="0"/>
+                <w:color w:val="000000"/>
+              </w:rPr>
+            </w:pPr>
+            <w:r>
+              <w:rPr>
+                <w:rFonts w:ascii="Calibri" w:eastAsia="Times New Roman" w:hAnsi="Calibri" w:cs="Times New Roman"/>
+                <w:color w:val="000000"/>
+              </w:rPr>
+              <w:t>Days to 50% flowering</w:t>
+            </w:r>
+          </w:p>
+        </w:tc>
+        <w:tc>
+          <w:tcPr>
+            <w:tcW w:w="1164" w:type="pct"/>
+            <w:gridSpan w:val="2"/>
+          </w:tcPr>
+          <w:p>
+            <w:pPr>
+              <w:cnfStyle w:val="100000000000" w:firstRow="1" w:lastRow="0" w:firstColumn="0" w:lastColumn="0" w:oddVBand="0" w:evenVBand="0" w:oddHBand="0" w:evenHBand="0" w:firstRowFirstColumn="0" w:firstRowLastColumn="0" w:lastRowFirstColumn="0" w:lastRowLastColumn="0"/>
+              <w:rPr>
+                <w:rFonts w:ascii="Calibri" w:eastAsia="Times New Roman" w:hAnsi="Calibri" w:cs="Times New Roman"/>
+                <w:b w:val="0"/>
+                <w:bCs w:val="0"/>
+                <w:color w:val="000000"/>
+              </w:rPr>
+            </w:pPr>
+            <w:r>
+              <w:rPr>
+                <w:rFonts w:ascii="Calibri" w:eastAsia="Times New Roman" w:hAnsi="Calibri" w:cs="Times New Roman"/>
+                <w:b w:val="0"/>
+                <w:bCs w:val="0"/>
+                <w:color w:val="000000"/>
+              </w:rPr>
+              <w:t>DF</w:t>
+            </w:r>
+          </w:p>
+        </w:tc>
+        <w:tc>
+          <w:tcPr>
+            <w:tcW w:w="1165" w:type="pct"/>
+            <w:gridSpan w:val="2"/>
+          </w:tcPr>
+          <w:p>
+            <w:pPr>
+              <w:cnfStyle w:val="100000000000" w:firstRow="1" w:lastRow="0" w:firstColumn="0" w:lastColumn="0" w:oddVBand="0" w:evenVBand="0" w:oddHBand="0" w:evenHBand="0" w:firstRowFirstColumn="0" w:firstRowLastColumn="0" w:lastRowFirstColumn="0" w:lastRowLastColumn="0"/>
+              <w:rPr>
+                <w:rFonts w:ascii="Calibri" w:eastAsia="Times New Roman" w:hAnsi="Calibri" w:cs="Times New Roman"/>
+                <w:color w:val="000000"/>
+              </w:rPr>
+            </w:pPr>
           </w:p>
         </w:tc>
         <w:tc>
@@ -1460,10 +1564,33 @@
         </w:tc>
         <w:tc>
           <w:tcPr>
-            <w:tcW w:w="2329" w:type="pct"/>
-            <w:gridSpan w:val="3"/>
-            <w:noWrap/>
-            <w:hideMark/>
+            <w:tcW w:w="1164" w:type="pct"/>
+            <w:gridSpan w:val="2"/>
+            <w:noWrap/>
+            <w:hideMark/>
+          </w:tcPr>
+          <w:p>
+            <w:pPr>
+              <w:jc w:val="right"/>
+              <w:cnfStyle w:val="000000000000" w:firstRow="0" w:lastRow="0" w:firstColumn="0" w:lastColumn="0" w:oddVBand="0" w:evenVBand="0" w:oddHBand="0" w:evenHBand="0" w:firstRowFirstColumn="0" w:firstRowLastColumn="0" w:lastRowFirstColumn="0" w:lastRowLastColumn="0"/>
+              <w:rPr>
+                <w:rFonts w:ascii="Calibri" w:eastAsia="Times New Roman" w:hAnsi="Calibri" w:cs="Times New Roman"/>
+                <w:color w:val="000000"/>
+              </w:rPr>
+            </w:pPr>
+            <w:r>
+              <w:rPr>
+                <w:rFonts w:ascii="Calibri" w:eastAsia="Times New Roman" w:hAnsi="Calibri" w:cs="Times New Roman"/>
+                <w:color w:val="000000"/>
+              </w:rPr>
+              <w:t>1</w:t>
+            </w:r>
+          </w:p>
+        </w:tc>
+        <w:tc>
+          <w:tcPr>
+            <w:tcW w:w="1165" w:type="pct"/>
+            <w:gridSpan w:val="2"/>
           </w:tcPr>
           <w:p>
             <w:pPr>
@@ -1536,10 +1663,33 @@
         </w:tc>
         <w:tc>
           <w:tcPr>
-            <w:tcW w:w="2329" w:type="pct"/>
-            <w:gridSpan w:val="3"/>
-            <w:noWrap/>
-            <w:hideMark/>
+            <w:tcW w:w="1164" w:type="pct"/>
+            <w:gridSpan w:val="2"/>
+            <w:noWrap/>
+            <w:hideMark/>
+          </w:tcPr>
+          <w:p>
+            <w:pPr>
+              <w:jc w:val="right"/>
+              <w:cnfStyle w:val="000000000000" w:firstRow="0" w:lastRow="0" w:firstColumn="0" w:lastColumn="0" w:oddVBand="0" w:evenVBand="0" w:oddHBand="0" w:evenHBand="0" w:firstRowFirstColumn="0" w:firstRowLastColumn="0" w:lastRowFirstColumn="0" w:lastRowLastColumn="0"/>
+              <w:rPr>
+                <w:rFonts w:ascii="Calibri" w:eastAsia="Times New Roman" w:hAnsi="Calibri" w:cs="Times New Roman"/>
+                <w:color w:val="000000"/>
+              </w:rPr>
+            </w:pPr>
+            <w:r>
+              <w:rPr>
+                <w:rFonts w:ascii="Calibri" w:eastAsia="Times New Roman" w:hAnsi="Calibri" w:cs="Times New Roman"/>
+                <w:color w:val="000000"/>
+              </w:rPr>
+              <w:t>15</w:t>
+            </w:r>
+          </w:p>
+        </w:tc>
+        <w:tc>
+          <w:tcPr>
+            <w:tcW w:w="1165" w:type="pct"/>
+            <w:gridSpan w:val="2"/>
           </w:tcPr>
           <w:p>
             <w:pPr>
@@ -1657,7 +1807,7 @@
         </w:tc>
         <w:tc>
           <w:tcPr>
-            <w:tcW w:w="842" w:type="pct"/>
+            <w:tcW w:w="839" w:type="pct"/>
             <w:noWrap/>
             <w:hideMark/>
           </w:tcPr>
@@ -1680,7 +1830,8 @@
         </w:tc>
         <w:tc>
           <w:tcPr>
-            <w:tcW w:w="790" w:type="pct"/>
+            <w:tcW w:w="791" w:type="pct"/>
+            <w:gridSpan w:val="2"/>
             <w:noWrap/>
             <w:hideMark/>
           </w:tcPr>
@@ -1705,7 +1856,7 @@
         </w:tc>
         <w:tc>
           <w:tcPr>
-            <w:tcW w:w="697" w:type="pct"/>
+            <w:tcW w:w="699" w:type="pct"/>
             <w:noWrap/>
             <w:hideMark/>
           </w:tcPr>
@@ -1829,7 +1980,7 @@
         </w:tc>
         <w:tc>
           <w:tcPr>
-            <w:tcW w:w="842" w:type="pct"/>
+            <w:tcW w:w="839" w:type="pct"/>
             <w:noWrap/>
             <w:hideMark/>
           </w:tcPr>
@@ -1853,7 +2004,8 @@
         </w:tc>
         <w:tc>
           <w:tcPr>
-            <w:tcW w:w="790" w:type="pct"/>
+            <w:tcW w:w="791" w:type="pct"/>
+            <w:gridSpan w:val="2"/>
             <w:noWrap/>
             <w:hideMark/>
           </w:tcPr>
@@ -1876,7 +2028,7 @@
         </w:tc>
         <w:tc>
           <w:tcPr>
-            <w:tcW w:w="697" w:type="pct"/>
+            <w:tcW w:w="699" w:type="pct"/>
             <w:noWrap/>
             <w:hideMark/>
           </w:tcPr>
@@ -1999,7 +2151,7 @@
         </w:tc>
         <w:tc>
           <w:tcPr>
-            <w:tcW w:w="842" w:type="pct"/>
+            <w:tcW w:w="839" w:type="pct"/>
             <w:noWrap/>
             <w:hideMark/>
           </w:tcPr>
@@ -2023,7 +2175,8 @@
         </w:tc>
         <w:tc>
           <w:tcPr>
-            <w:tcW w:w="790" w:type="pct"/>
+            <w:tcW w:w="791" w:type="pct"/>
+            <w:gridSpan w:val="2"/>
             <w:noWrap/>
             <w:hideMark/>
           </w:tcPr>
@@ -2047,7 +2200,7 @@
         </w:tc>
         <w:tc>
           <w:tcPr>
-            <w:tcW w:w="697" w:type="pct"/>
+            <w:tcW w:w="699" w:type="pct"/>
             <w:noWrap/>
             <w:hideMark/>
           </w:tcPr>
@@ -2171,7 +2324,7 @@
         </w:tc>
         <w:tc>
           <w:tcPr>
-            <w:tcW w:w="842" w:type="pct"/>
+            <w:tcW w:w="839" w:type="pct"/>
             <w:noWrap/>
             <w:hideMark/>
           </w:tcPr>
@@ -2195,7 +2348,8 @@
         </w:tc>
         <w:tc>
           <w:tcPr>
-            <w:tcW w:w="790" w:type="pct"/>
+            <w:tcW w:w="791" w:type="pct"/>
+            <w:gridSpan w:val="2"/>
             <w:noWrap/>
             <w:hideMark/>
           </w:tcPr>
@@ -2219,7 +2373,7 @@
         </w:tc>
         <w:tc>
           <w:tcPr>
-            <w:tcW w:w="697" w:type="pct"/>
+            <w:tcW w:w="699" w:type="pct"/>
             <w:noWrap/>
             <w:hideMark/>
           </w:tcPr>
@@ -2343,7 +2497,7 @@
         </w:tc>
         <w:tc>
           <w:tcPr>
-            <w:tcW w:w="842" w:type="pct"/>
+            <w:tcW w:w="839" w:type="pct"/>
             <w:noWrap/>
             <w:hideMark/>
           </w:tcPr>
@@ -2367,7 +2521,8 @@
         </w:tc>
         <w:tc>
           <w:tcPr>
-            <w:tcW w:w="790" w:type="pct"/>
+            <w:tcW w:w="791" w:type="pct"/>
+            <w:gridSpan w:val="2"/>
             <w:noWrap/>
             <w:hideMark/>
           </w:tcPr>
@@ -2391,7 +2546,7 @@
         </w:tc>
         <w:tc>
           <w:tcPr>
-            <w:tcW w:w="697" w:type="pct"/>
+            <w:tcW w:w="699" w:type="pct"/>
             <w:noWrap/>
             <w:hideMark/>
           </w:tcPr>
@@ -2515,7 +2670,7 @@
         </w:tc>
         <w:tc>
           <w:tcPr>
-            <w:tcW w:w="842" w:type="pct"/>
+            <w:tcW w:w="839" w:type="pct"/>
             <w:noWrap/>
             <w:hideMark/>
           </w:tcPr>
@@ -2539,7 +2694,8 @@
         </w:tc>
         <w:tc>
           <w:tcPr>
-            <w:tcW w:w="790" w:type="pct"/>
+            <w:tcW w:w="791" w:type="pct"/>
+            <w:gridSpan w:val="2"/>
             <w:noWrap/>
             <w:hideMark/>
           </w:tcPr>
@@ -2563,7 +2719,7 @@
         </w:tc>
         <w:tc>
           <w:tcPr>
-            <w:tcW w:w="697" w:type="pct"/>
+            <w:tcW w:w="699" w:type="pct"/>
             <w:noWrap/>
             <w:hideMark/>
           </w:tcPr>
@@ -2611,10 +2767,7 @@
         </w:tc>
       </w:tr>
     </w:tbl>
-    <w:p>
-      <w:bookmarkStart w:id="0" w:name="_GoBack"/>
-      <w:bookmarkEnd w:id="0"/>
-    </w:p>
+    <w:p/>
     <w:p>
       <w:r>
         <w:rPr>
@@ -2670,13 +2823,13 @@
         <w:tblLook w:val="04A0" w:firstRow="1" w:lastRow="0" w:firstColumn="1" w:lastColumn="0" w:noHBand="0" w:noVBand="1"/>
       </w:tblPr>
       <w:tblGrid>
-        <w:gridCol w:w="1297"/>
-        <w:gridCol w:w="1200"/>
+        <w:gridCol w:w="1329"/>
+        <w:gridCol w:w="1228"/>
+        <w:gridCol w:w="1497"/>
+        <w:gridCol w:w="9"/>
+        <w:gridCol w:w="1129"/>
         <w:gridCol w:w="1493"/>
-        <w:gridCol w:w="8"/>
-        <w:gridCol w:w="1160"/>
-        <w:gridCol w:w="1493"/>
-        <w:gridCol w:w="1206"/>
+        <w:gridCol w:w="1172"/>
         <w:gridCol w:w="1493"/>
       </w:tblGrid>
       <w:tr>
@@ -2687,15 +2840,17 @@
         <w:tc>
           <w:tcPr>
             <w:cnfStyle w:val="001000000000" w:firstRow="0" w:lastRow="0" w:firstColumn="1" w:lastColumn="0" w:oddVBand="0" w:evenVBand="0" w:oddHBand="0" w:evenHBand="0" w:firstRowFirstColumn="0" w:firstRowLastColumn="0" w:lastRowFirstColumn="0" w:lastRowLastColumn="0"/>
-            <w:tcW w:w="2758" w:type="pct"/>
-            <w:gridSpan w:val="5"/>
-            <w:noWrap/>
-            <w:hideMark/>
-          </w:tcPr>
-          <w:p>
-            <w:pPr>
-              <w:rPr>
-                <w:rFonts w:ascii="Calibri" w:eastAsia="Times New Roman" w:hAnsi="Calibri" w:cs="Times New Roman"/>
+            <w:tcW w:w="2168" w:type="pct"/>
+            <w:gridSpan w:val="3"/>
+            <w:noWrap/>
+            <w:hideMark/>
+          </w:tcPr>
+          <w:p>
+            <w:pPr>
+              <w:rPr>
+                <w:rFonts w:ascii="Calibri" w:eastAsia="Times New Roman" w:hAnsi="Calibri" w:cs="Times New Roman"/>
+                <w:b w:val="0"/>
+                <w:bCs w:val="0"/>
                 <w:color w:val="000000"/>
               </w:rPr>
             </w:pPr>
@@ -2710,10 +2865,8 @@
         </w:tc>
         <w:tc>
           <w:tcPr>
-            <w:tcW w:w="1443" w:type="pct"/>
+            <w:tcW w:w="608" w:type="pct"/>
             <w:gridSpan w:val="2"/>
-            <w:noWrap/>
-            <w:hideMark/>
           </w:tcPr>
           <w:p>
             <w:pPr>
@@ -2728,8 +2881,25 @@
                 <w:rFonts w:ascii="Calibri" w:eastAsia="Times New Roman" w:hAnsi="Calibri" w:cs="Times New Roman"/>
                 <w:color w:val="000000"/>
               </w:rPr>
-              <w:t>categorical</w:t>
-            </w:r>
+              <w:t>DF</w:t>
+            </w:r>
+          </w:p>
+        </w:tc>
+        <w:tc>
+          <w:tcPr>
+            <w:tcW w:w="1425" w:type="pct"/>
+            <w:gridSpan w:val="2"/>
+            <w:noWrap/>
+            <w:hideMark/>
+          </w:tcPr>
+          <w:p>
+            <w:pPr>
+              <w:cnfStyle w:val="100000000000" w:firstRow="1" w:lastRow="0" w:firstColumn="0" w:lastColumn="0" w:oddVBand="0" w:evenVBand="0" w:oddHBand="0" w:evenHBand="0" w:firstRowFirstColumn="0" w:firstRowLastColumn="0" w:lastRowFirstColumn="0" w:lastRowLastColumn="0"/>
+              <w:rPr>
+                <w:rFonts w:ascii="Calibri" w:eastAsia="Times New Roman" w:hAnsi="Calibri" w:cs="Times New Roman"/>
+                <w:color w:val="000000"/>
+              </w:rPr>
+            </w:pPr>
           </w:p>
         </w:tc>
         <w:tc>
@@ -2763,7 +2933,7 @@
         <w:tc>
           <w:tcPr>
             <w:cnfStyle w:val="001000000000" w:firstRow="0" w:lastRow="0" w:firstColumn="1" w:lastColumn="0" w:oddVBand="0" w:evenVBand="0" w:oddHBand="0" w:evenHBand="0" w:firstRowFirstColumn="0" w:firstRowLastColumn="0" w:lastRowFirstColumn="0" w:lastRowLastColumn="0"/>
-            <w:tcW w:w="2138" w:type="pct"/>
+            <w:tcW w:w="2173" w:type="pct"/>
             <w:gridSpan w:val="4"/>
             <w:noWrap/>
             <w:hideMark/>
@@ -2780,12 +2950,37 @@
         </w:tc>
         <w:tc>
           <w:tcPr>
-            <w:tcW w:w="620" w:type="pct"/>
-            <w:noWrap/>
-            <w:hideMark/>
-          </w:tcPr>
-          <w:p>
-            <w:pPr>
+            <w:tcW w:w="604" w:type="pct"/>
+            <w:noWrap/>
+            <w:hideMark/>
+          </w:tcPr>
+          <w:p>
+            <w:pPr>
+              <w:cnfStyle w:val="000000000000" w:firstRow="0" w:lastRow="0" w:firstColumn="0" w:lastColumn="0" w:oddVBand="0" w:evenVBand="0" w:oddHBand="0" w:evenHBand="0" w:firstRowFirstColumn="0" w:firstRowLastColumn="0" w:lastRowFirstColumn="0" w:lastRowLastColumn="0"/>
+              <w:rPr>
+                <w:rFonts w:ascii="Calibri" w:eastAsia="Times New Roman" w:hAnsi="Calibri" w:cs="Times New Roman"/>
+                <w:color w:val="000000"/>
+              </w:rPr>
+            </w:pPr>
+            <w:r>
+              <w:rPr>
+                <w:rFonts w:ascii="Calibri" w:eastAsia="Times New Roman" w:hAnsi="Calibri" w:cs="Times New Roman"/>
+                <w:color w:val="000000"/>
+              </w:rPr>
+              <w:t>1</w:t>
+            </w:r>
+          </w:p>
+        </w:tc>
+        <w:tc>
+          <w:tcPr>
+            <w:tcW w:w="1425" w:type="pct"/>
+            <w:gridSpan w:val="2"/>
+            <w:noWrap/>
+            <w:hideMark/>
+          </w:tcPr>
+          <w:p>
+            <w:pPr>
+              <w:jc w:val="right"/>
               <w:cnfStyle w:val="000000000000" w:firstRow="0" w:lastRow="0" w:firstColumn="0" w:lastColumn="0" w:oddVBand="0" w:evenVBand="0" w:oddHBand="0" w:evenHBand="0" w:firstRowFirstColumn="0" w:firstRowLastColumn="0" w:lastRowFirstColumn="0" w:lastRowLastColumn="0"/>
               <w:rPr>
                 <w:rFonts w:ascii="Calibri" w:eastAsia="Times New Roman" w:hAnsi="Calibri" w:cs="Times New Roman"/>
@@ -2798,31 +2993,6 @@
                 <w:color w:val="000000"/>
               </w:rPr>
               <w:t>F</w:t>
-            </w:r>
-          </w:p>
-        </w:tc>
-        <w:tc>
-          <w:tcPr>
-            <w:tcW w:w="1443" w:type="pct"/>
-            <w:gridSpan w:val="2"/>
-            <w:noWrap/>
-            <w:hideMark/>
-          </w:tcPr>
-          <w:p>
-            <w:pPr>
-              <w:jc w:val="right"/>
-              <w:cnfStyle w:val="000000000000" w:firstRow="0" w:lastRow="0" w:firstColumn="0" w:lastColumn="0" w:oddVBand="0" w:evenVBand="0" w:oddHBand="0" w:evenHBand="0" w:firstRowFirstColumn="0" w:firstRowLastColumn="0" w:lastRowFirstColumn="0" w:lastRowLastColumn="0"/>
-              <w:rPr>
-                <w:rFonts w:ascii="Calibri" w:eastAsia="Times New Roman" w:hAnsi="Calibri" w:cs="Times New Roman"/>
-                <w:color w:val="000000"/>
-              </w:rPr>
-            </w:pPr>
-            <w:r>
-              <w:rPr>
-                <w:rFonts w:ascii="Calibri" w:eastAsia="Times New Roman" w:hAnsi="Calibri" w:cs="Times New Roman"/>
-                <w:color w:val="000000"/>
-              </w:rPr>
-              <w:t>1.285</w:t>
             </w:r>
           </w:p>
         </w:tc>
@@ -2858,7 +3028,7 @@
         <w:tc>
           <w:tcPr>
             <w:cnfStyle w:val="001000000000" w:firstRow="0" w:lastRow="0" w:firstColumn="1" w:lastColumn="0" w:oddVBand="0" w:evenVBand="0" w:oddHBand="0" w:evenHBand="0" w:firstRowFirstColumn="0" w:firstRowLastColumn="0" w:lastRowFirstColumn="0" w:lastRowLastColumn="0"/>
-            <w:tcW w:w="2138" w:type="pct"/>
+            <w:tcW w:w="2173" w:type="pct"/>
             <w:gridSpan w:val="4"/>
             <w:noWrap/>
             <w:hideMark/>
@@ -2875,12 +3045,37 @@
         </w:tc>
         <w:tc>
           <w:tcPr>
-            <w:tcW w:w="620" w:type="pct"/>
-            <w:noWrap/>
-            <w:hideMark/>
-          </w:tcPr>
-          <w:p>
-            <w:pPr>
+            <w:tcW w:w="604" w:type="pct"/>
+            <w:noWrap/>
+            <w:hideMark/>
+          </w:tcPr>
+          <w:p>
+            <w:pPr>
+              <w:cnfStyle w:val="000000000000" w:firstRow="0" w:lastRow="0" w:firstColumn="0" w:lastColumn="0" w:oddVBand="0" w:evenVBand="0" w:oddHBand="0" w:evenHBand="0" w:firstRowFirstColumn="0" w:firstRowLastColumn="0" w:lastRowFirstColumn="0" w:lastRowLastColumn="0"/>
+              <w:rPr>
+                <w:rFonts w:ascii="Calibri" w:eastAsia="Times New Roman" w:hAnsi="Calibri" w:cs="Times New Roman"/>
+                <w:color w:val="000000"/>
+              </w:rPr>
+            </w:pPr>
+            <w:r>
+              <w:rPr>
+                <w:rFonts w:ascii="Calibri" w:eastAsia="Times New Roman" w:hAnsi="Calibri" w:cs="Times New Roman"/>
+                <w:color w:val="000000"/>
+              </w:rPr>
+              <w:t>24</w:t>
+            </w:r>
+          </w:p>
+        </w:tc>
+        <w:tc>
+          <w:tcPr>
+            <w:tcW w:w="1425" w:type="pct"/>
+            <w:gridSpan w:val="2"/>
+            <w:noWrap/>
+            <w:hideMark/>
+          </w:tcPr>
+          <w:p>
+            <w:pPr>
+              <w:jc w:val="right"/>
               <w:cnfStyle w:val="000000000000" w:firstRow="0" w:lastRow="0" w:firstColumn="0" w:lastColumn="0" w:oddVBand="0" w:evenVBand="0" w:oddHBand="0" w:evenHBand="0" w:firstRowFirstColumn="0" w:firstRowLastColumn="0" w:lastRowFirstColumn="0" w:lastRowLastColumn="0"/>
               <w:rPr>
                 <w:rFonts w:ascii="Calibri" w:eastAsia="Times New Roman" w:hAnsi="Calibri" w:cs="Times New Roman"/>
@@ -2893,31 +3088,6 @@
                 <w:color w:val="000000"/>
               </w:rPr>
               <w:t>P</w:t>
-            </w:r>
-          </w:p>
-        </w:tc>
-        <w:tc>
-          <w:tcPr>
-            <w:tcW w:w="1443" w:type="pct"/>
-            <w:gridSpan w:val="2"/>
-            <w:noWrap/>
-            <w:hideMark/>
-          </w:tcPr>
-          <w:p>
-            <w:pPr>
-              <w:jc w:val="right"/>
-              <w:cnfStyle w:val="000000000000" w:firstRow="0" w:lastRow="0" w:firstColumn="0" w:lastColumn="0" w:oddVBand="0" w:evenVBand="0" w:oddHBand="0" w:evenHBand="0" w:firstRowFirstColumn="0" w:firstRowLastColumn="0" w:lastRowFirstColumn="0" w:lastRowLastColumn="0"/>
-              <w:rPr>
-                <w:rFonts w:ascii="Calibri" w:eastAsia="Times New Roman" w:hAnsi="Calibri" w:cs="Times New Roman"/>
-                <w:color w:val="000000"/>
-              </w:rPr>
-            </w:pPr>
-            <w:r>
-              <w:rPr>
-                <w:rFonts w:ascii="Calibri" w:eastAsia="Times New Roman" w:hAnsi="Calibri" w:cs="Times New Roman"/>
-                <w:color w:val="000000"/>
-              </w:rPr>
-              <w:t>0.4157</w:t>
             </w:r>
           </w:p>
         </w:tc>
@@ -2953,7 +3123,7 @@
         <w:tc>
           <w:tcPr>
             <w:cnfStyle w:val="001000000000" w:firstRow="0" w:lastRow="0" w:firstColumn="1" w:lastColumn="0" w:oddVBand="0" w:evenVBand="0" w:oddHBand="0" w:evenHBand="0" w:firstRowFirstColumn="0" w:firstRowLastColumn="0" w:lastRowFirstColumn="0" w:lastRowLastColumn="0"/>
-            <w:tcW w:w="694" w:type="pct"/>
+            <w:tcW w:w="711" w:type="pct"/>
             <w:noWrap/>
             <w:hideMark/>
           </w:tcPr>
@@ -2975,7 +3145,7 @@
         </w:tc>
         <w:tc>
           <w:tcPr>
-            <w:tcW w:w="642" w:type="pct"/>
+            <w:tcW w:w="657" w:type="pct"/>
             <w:noWrap/>
             <w:hideMark/>
           </w:tcPr>
@@ -3000,6 +3170,57 @@
         </w:tc>
         <w:tc>
           <w:tcPr>
+            <w:tcW w:w="801" w:type="pct"/>
+            <w:noWrap/>
+            <w:hideMark/>
+          </w:tcPr>
+          <w:p>
+            <w:pPr>
+              <w:cnfStyle w:val="000000000000" w:firstRow="0" w:lastRow="0" w:firstColumn="0" w:lastColumn="0" w:oddVBand="0" w:evenVBand="0" w:oddHBand="0" w:evenHBand="0" w:firstRowFirstColumn="0" w:firstRowLastColumn="0" w:lastRowFirstColumn="0" w:lastRowLastColumn="0"/>
+              <w:rPr>
+                <w:rFonts w:ascii="Calibri" w:eastAsia="Times New Roman" w:hAnsi="Calibri" w:cs="Times New Roman"/>
+                <w:b/>
+                <w:color w:val="000000"/>
+              </w:rPr>
+            </w:pPr>
+            <w:r>
+              <w:rPr>
+                <w:rFonts w:ascii="Calibri" w:eastAsia="Times New Roman" w:hAnsi="Calibri" w:cs="Times New Roman"/>
+                <w:b/>
+                <w:color w:val="000000"/>
+              </w:rPr>
+              <w:t>mean</w:t>
+            </w:r>
+          </w:p>
+        </w:tc>
+        <w:tc>
+          <w:tcPr>
+            <w:tcW w:w="608" w:type="pct"/>
+            <w:gridSpan w:val="2"/>
+            <w:noWrap/>
+            <w:hideMark/>
+          </w:tcPr>
+          <w:p>
+            <w:pPr>
+              <w:cnfStyle w:val="000000000000" w:firstRow="0" w:lastRow="0" w:firstColumn="0" w:lastColumn="0" w:oddVBand="0" w:evenVBand="0" w:oddHBand="0" w:evenHBand="0" w:firstRowFirstColumn="0" w:firstRowLastColumn="0" w:lastRowFirstColumn="0" w:lastRowLastColumn="0"/>
+              <w:rPr>
+                <w:rFonts w:ascii="Calibri" w:eastAsia="Times New Roman" w:hAnsi="Calibri" w:cs="Times New Roman"/>
+                <w:b/>
+                <w:color w:val="000000"/>
+              </w:rPr>
+            </w:pPr>
+            <w:r>
+              <w:rPr>
+                <w:rFonts w:ascii="Calibri" w:eastAsia="Times New Roman" w:hAnsi="Calibri" w:cs="Times New Roman"/>
+                <w:b/>
+                <w:color w:val="000000"/>
+              </w:rPr>
+              <w:t>max</w:t>
+            </w:r>
+          </w:p>
+        </w:tc>
+        <w:tc>
+          <w:tcPr>
             <w:tcW w:w="798" w:type="pct"/>
             <w:noWrap/>
             <w:hideMark/>
@@ -3013,64 +3234,13 @@
                 <w:color w:val="000000"/>
               </w:rPr>
             </w:pPr>
+            <w:proofErr w:type="spellStart"/>
             <w:r>
               <w:rPr>
                 <w:rFonts w:ascii="Calibri" w:eastAsia="Times New Roman" w:hAnsi="Calibri" w:cs="Times New Roman"/>
                 <w:b/>
                 <w:color w:val="000000"/>
               </w:rPr>
-              <w:t>mean</w:t>
-            </w:r>
-          </w:p>
-        </w:tc>
-        <w:tc>
-          <w:tcPr>
-            <w:tcW w:w="625" w:type="pct"/>
-            <w:gridSpan w:val="2"/>
-            <w:noWrap/>
-            <w:hideMark/>
-          </w:tcPr>
-          <w:p>
-            <w:pPr>
-              <w:cnfStyle w:val="000000000000" w:firstRow="0" w:lastRow="0" w:firstColumn="0" w:lastColumn="0" w:oddVBand="0" w:evenVBand="0" w:oddHBand="0" w:evenHBand="0" w:firstRowFirstColumn="0" w:firstRowLastColumn="0" w:lastRowFirstColumn="0" w:lastRowLastColumn="0"/>
-              <w:rPr>
-                <w:rFonts w:ascii="Calibri" w:eastAsia="Times New Roman" w:hAnsi="Calibri" w:cs="Times New Roman"/>
-                <w:b/>
-                <w:color w:val="000000"/>
-              </w:rPr>
-            </w:pPr>
-            <w:r>
-              <w:rPr>
-                <w:rFonts w:ascii="Calibri" w:eastAsia="Times New Roman" w:hAnsi="Calibri" w:cs="Times New Roman"/>
-                <w:b/>
-                <w:color w:val="000000"/>
-              </w:rPr>
-              <w:t>max</w:t>
-            </w:r>
-          </w:p>
-        </w:tc>
-        <w:tc>
-          <w:tcPr>
-            <w:tcW w:w="798" w:type="pct"/>
-            <w:noWrap/>
-            <w:hideMark/>
-          </w:tcPr>
-          <w:p>
-            <w:pPr>
-              <w:cnfStyle w:val="000000000000" w:firstRow="0" w:lastRow="0" w:firstColumn="0" w:lastColumn="0" w:oddVBand="0" w:evenVBand="0" w:oddHBand="0" w:evenHBand="0" w:firstRowFirstColumn="0" w:firstRowLastColumn="0" w:lastRowFirstColumn="0" w:lastRowLastColumn="0"/>
-              <w:rPr>
-                <w:rFonts w:ascii="Calibri" w:eastAsia="Times New Roman" w:hAnsi="Calibri" w:cs="Times New Roman"/>
-                <w:b/>
-                <w:color w:val="000000"/>
-              </w:rPr>
-            </w:pPr>
-            <w:proofErr w:type="spellStart"/>
-            <w:r>
-              <w:rPr>
-                <w:rFonts w:ascii="Calibri" w:eastAsia="Times New Roman" w:hAnsi="Calibri" w:cs="Times New Roman"/>
-                <w:b/>
-                <w:color w:val="000000"/>
-              </w:rPr>
               <w:t>sd</w:t>
             </w:r>
             <w:proofErr w:type="spellEnd"/>
@@ -3078,7 +3248,7 @@
         </w:tc>
         <w:tc>
           <w:tcPr>
-            <w:tcW w:w="645" w:type="pct"/>
+            <w:tcW w:w="627" w:type="pct"/>
             <w:noWrap/>
             <w:hideMark/>
           </w:tcPr>
@@ -3136,7 +3306,7 @@
         <w:tc>
           <w:tcPr>
             <w:cnfStyle w:val="001000000000" w:firstRow="0" w:lastRow="0" w:firstColumn="1" w:lastColumn="0" w:oddVBand="0" w:evenVBand="0" w:oddHBand="0" w:evenHBand="0" w:firstRowFirstColumn="0" w:firstRowLastColumn="0" w:lastRowFirstColumn="0" w:lastRowLastColumn="0"/>
-            <w:tcW w:w="694" w:type="pct"/>
+            <w:tcW w:w="711" w:type="pct"/>
             <w:noWrap/>
             <w:hideMark/>
           </w:tcPr>
@@ -3158,7 +3328,7 @@
         </w:tc>
         <w:tc>
           <w:tcPr>
-            <w:tcW w:w="642" w:type="pct"/>
+            <w:tcW w:w="657" w:type="pct"/>
             <w:noWrap/>
             <w:hideMark/>
           </w:tcPr>
@@ -3182,6 +3352,55 @@
         </w:tc>
         <w:tc>
           <w:tcPr>
+            <w:tcW w:w="801" w:type="pct"/>
+            <w:noWrap/>
+            <w:hideMark/>
+          </w:tcPr>
+          <w:p>
+            <w:pPr>
+              <w:jc w:val="right"/>
+              <w:cnfStyle w:val="000000000000" w:firstRow="0" w:lastRow="0" w:firstColumn="0" w:lastColumn="0" w:oddVBand="0" w:evenVBand="0" w:oddHBand="0" w:evenHBand="0" w:firstRowFirstColumn="0" w:firstRowLastColumn="0" w:lastRowFirstColumn="0" w:lastRowLastColumn="0"/>
+              <w:rPr>
+                <w:rFonts w:ascii="Calibri" w:eastAsia="Times New Roman" w:hAnsi="Calibri" w:cs="Times New Roman"/>
+                <w:color w:val="000000"/>
+              </w:rPr>
+            </w:pPr>
+            <w:r>
+              <w:rPr>
+                <w:rFonts w:ascii="Calibri" w:eastAsia="Times New Roman" w:hAnsi="Calibri" w:cs="Times New Roman"/>
+                <w:color w:val="000000"/>
+              </w:rPr>
+              <w:t>54.59375</w:t>
+            </w:r>
+          </w:p>
+        </w:tc>
+        <w:tc>
+          <w:tcPr>
+            <w:tcW w:w="608" w:type="pct"/>
+            <w:gridSpan w:val="2"/>
+            <w:noWrap/>
+            <w:hideMark/>
+          </w:tcPr>
+          <w:p>
+            <w:pPr>
+              <w:jc w:val="right"/>
+              <w:cnfStyle w:val="000000000000" w:firstRow="0" w:lastRow="0" w:firstColumn="0" w:lastColumn="0" w:oddVBand="0" w:evenVBand="0" w:oddHBand="0" w:evenHBand="0" w:firstRowFirstColumn="0" w:firstRowLastColumn="0" w:lastRowFirstColumn="0" w:lastRowLastColumn="0"/>
+              <w:rPr>
+                <w:rFonts w:ascii="Calibri" w:eastAsia="Times New Roman" w:hAnsi="Calibri" w:cs="Times New Roman"/>
+                <w:color w:val="000000"/>
+              </w:rPr>
+            </w:pPr>
+            <w:r>
+              <w:rPr>
+                <w:rFonts w:ascii="Calibri" w:eastAsia="Times New Roman" w:hAnsi="Calibri" w:cs="Times New Roman"/>
+                <w:color w:val="000000"/>
+              </w:rPr>
+              <w:t>83.88</w:t>
+            </w:r>
+          </w:p>
+        </w:tc>
+        <w:tc>
+          <w:tcPr>
             <w:tcW w:w="798" w:type="pct"/>
             <w:noWrap/>
             <w:hideMark/>
@@ -3200,62 +3419,13 @@
                 <w:rFonts w:ascii="Calibri" w:eastAsia="Times New Roman" w:hAnsi="Calibri" w:cs="Times New Roman"/>
                 <w:color w:val="000000"/>
               </w:rPr>
-              <w:t>54.59375</w:t>
-            </w:r>
-          </w:p>
-        </w:tc>
-        <w:tc>
-          <w:tcPr>
-            <w:tcW w:w="625" w:type="pct"/>
-            <w:gridSpan w:val="2"/>
-            <w:noWrap/>
-            <w:hideMark/>
-          </w:tcPr>
-          <w:p>
-            <w:pPr>
-              <w:jc w:val="right"/>
-              <w:cnfStyle w:val="000000000000" w:firstRow="0" w:lastRow="0" w:firstColumn="0" w:lastColumn="0" w:oddVBand="0" w:evenVBand="0" w:oddHBand="0" w:evenHBand="0" w:firstRowFirstColumn="0" w:firstRowLastColumn="0" w:lastRowFirstColumn="0" w:lastRowLastColumn="0"/>
-              <w:rPr>
-                <w:rFonts w:ascii="Calibri" w:eastAsia="Times New Roman" w:hAnsi="Calibri" w:cs="Times New Roman"/>
-                <w:color w:val="000000"/>
-              </w:rPr>
-            </w:pPr>
-            <w:r>
-              <w:rPr>
-                <w:rFonts w:ascii="Calibri" w:eastAsia="Times New Roman" w:hAnsi="Calibri" w:cs="Times New Roman"/>
-                <w:color w:val="000000"/>
-              </w:rPr>
-              <w:t>83.88</w:t>
-            </w:r>
-          </w:p>
-        </w:tc>
-        <w:tc>
-          <w:tcPr>
-            <w:tcW w:w="798" w:type="pct"/>
-            <w:noWrap/>
-            <w:hideMark/>
-          </w:tcPr>
-          <w:p>
-            <w:pPr>
-              <w:jc w:val="right"/>
-              <w:cnfStyle w:val="000000000000" w:firstRow="0" w:lastRow="0" w:firstColumn="0" w:lastColumn="0" w:oddVBand="0" w:evenVBand="0" w:oddHBand="0" w:evenHBand="0" w:firstRowFirstColumn="0" w:firstRowLastColumn="0" w:lastRowFirstColumn="0" w:lastRowLastColumn="0"/>
-              <w:rPr>
-                <w:rFonts w:ascii="Calibri" w:eastAsia="Times New Roman" w:hAnsi="Calibri" w:cs="Times New Roman"/>
-                <w:color w:val="000000"/>
-              </w:rPr>
-            </w:pPr>
-            <w:r>
-              <w:rPr>
-                <w:rFonts w:ascii="Calibri" w:eastAsia="Times New Roman" w:hAnsi="Calibri" w:cs="Times New Roman"/>
-                <w:color w:val="000000"/>
-              </w:rPr>
               <w:t>32.74250025</w:t>
             </w:r>
           </w:p>
         </w:tc>
         <w:tc>
           <w:tcPr>
-            <w:tcW w:w="645" w:type="pct"/>
+            <w:tcW w:w="627" w:type="pct"/>
             <w:noWrap/>
             <w:hideMark/>
           </w:tcPr>
@@ -3309,7 +3479,7 @@
         <w:tc>
           <w:tcPr>
             <w:cnfStyle w:val="001000000000" w:firstRow="0" w:lastRow="0" w:firstColumn="1" w:lastColumn="0" w:oddVBand="0" w:evenVBand="0" w:oddHBand="0" w:evenHBand="0" w:firstRowFirstColumn="0" w:firstRowLastColumn="0" w:lastRowFirstColumn="0" w:lastRowLastColumn="0"/>
-            <w:tcW w:w="694" w:type="pct"/>
+            <w:tcW w:w="711" w:type="pct"/>
             <w:noWrap/>
             <w:hideMark/>
           </w:tcPr>
@@ -3331,7 +3501,7 @@
         </w:tc>
         <w:tc>
           <w:tcPr>
-            <w:tcW w:w="642" w:type="pct"/>
+            <w:tcW w:w="657" w:type="pct"/>
             <w:noWrap/>
             <w:hideMark/>
           </w:tcPr>
@@ -3355,6 +3525,55 @@
         </w:tc>
         <w:tc>
           <w:tcPr>
+            <w:tcW w:w="801" w:type="pct"/>
+            <w:noWrap/>
+            <w:hideMark/>
+          </w:tcPr>
+          <w:p>
+            <w:pPr>
+              <w:jc w:val="right"/>
+              <w:cnfStyle w:val="000000000000" w:firstRow="0" w:lastRow="0" w:firstColumn="0" w:lastColumn="0" w:oddVBand="0" w:evenVBand="0" w:oddHBand="0" w:evenHBand="0" w:firstRowFirstColumn="0" w:firstRowLastColumn="0" w:lastRowFirstColumn="0" w:lastRowLastColumn="0"/>
+              <w:rPr>
+                <w:rFonts w:ascii="Calibri" w:eastAsia="Times New Roman" w:hAnsi="Calibri" w:cs="Times New Roman"/>
+                <w:color w:val="000000"/>
+              </w:rPr>
+            </w:pPr>
+            <w:r>
+              <w:rPr>
+                <w:rFonts w:ascii="Calibri" w:eastAsia="Times New Roman" w:hAnsi="Calibri" w:cs="Times New Roman"/>
+                <w:color w:val="000000"/>
+              </w:rPr>
+              <w:t>77.08125</w:t>
+            </w:r>
+          </w:p>
+        </w:tc>
+        <w:tc>
+          <w:tcPr>
+            <w:tcW w:w="608" w:type="pct"/>
+            <w:gridSpan w:val="2"/>
+            <w:noWrap/>
+            <w:hideMark/>
+          </w:tcPr>
+          <w:p>
+            <w:pPr>
+              <w:jc w:val="right"/>
+              <w:cnfStyle w:val="000000000000" w:firstRow="0" w:lastRow="0" w:firstColumn="0" w:lastColumn="0" w:oddVBand="0" w:evenVBand="0" w:oddHBand="0" w:evenHBand="0" w:firstRowFirstColumn="0" w:firstRowLastColumn="0" w:lastRowFirstColumn="0" w:lastRowLastColumn="0"/>
+              <w:rPr>
+                <w:rFonts w:ascii="Calibri" w:eastAsia="Times New Roman" w:hAnsi="Calibri" w:cs="Times New Roman"/>
+                <w:color w:val="000000"/>
+              </w:rPr>
+            </w:pPr>
+            <w:r>
+              <w:rPr>
+                <w:rFonts w:ascii="Calibri" w:eastAsia="Times New Roman" w:hAnsi="Calibri" w:cs="Times New Roman"/>
+                <w:color w:val="000000"/>
+              </w:rPr>
+              <w:t>150.78</w:t>
+            </w:r>
+          </w:p>
+        </w:tc>
+        <w:tc>
+          <w:tcPr>
             <w:tcW w:w="798" w:type="pct"/>
             <w:noWrap/>
             <w:hideMark/>
@@ -3373,62 +3592,13 @@
                 <w:rFonts w:ascii="Calibri" w:eastAsia="Times New Roman" w:hAnsi="Calibri" w:cs="Times New Roman"/>
                 <w:color w:val="000000"/>
               </w:rPr>
-              <w:t>77.08125</w:t>
-            </w:r>
-          </w:p>
-        </w:tc>
-        <w:tc>
-          <w:tcPr>
-            <w:tcW w:w="625" w:type="pct"/>
-            <w:gridSpan w:val="2"/>
-            <w:noWrap/>
-            <w:hideMark/>
-          </w:tcPr>
-          <w:p>
-            <w:pPr>
-              <w:jc w:val="right"/>
-              <w:cnfStyle w:val="000000000000" w:firstRow="0" w:lastRow="0" w:firstColumn="0" w:lastColumn="0" w:oddVBand="0" w:evenVBand="0" w:oddHBand="0" w:evenHBand="0" w:firstRowFirstColumn="0" w:firstRowLastColumn="0" w:lastRowFirstColumn="0" w:lastRowLastColumn="0"/>
-              <w:rPr>
-                <w:rFonts w:ascii="Calibri" w:eastAsia="Times New Roman" w:hAnsi="Calibri" w:cs="Times New Roman"/>
-                <w:color w:val="000000"/>
-              </w:rPr>
-            </w:pPr>
-            <w:r>
-              <w:rPr>
-                <w:rFonts w:ascii="Calibri" w:eastAsia="Times New Roman" w:hAnsi="Calibri" w:cs="Times New Roman"/>
-                <w:color w:val="000000"/>
-              </w:rPr>
-              <w:t>150.78</w:t>
-            </w:r>
-          </w:p>
-        </w:tc>
-        <w:tc>
-          <w:tcPr>
-            <w:tcW w:w="798" w:type="pct"/>
-            <w:noWrap/>
-            <w:hideMark/>
-          </w:tcPr>
-          <w:p>
-            <w:pPr>
-              <w:jc w:val="right"/>
-              <w:cnfStyle w:val="000000000000" w:firstRow="0" w:lastRow="0" w:firstColumn="0" w:lastColumn="0" w:oddVBand="0" w:evenVBand="0" w:oddHBand="0" w:evenHBand="0" w:firstRowFirstColumn="0" w:firstRowLastColumn="0" w:lastRowFirstColumn="0" w:lastRowLastColumn="0"/>
-              <w:rPr>
-                <w:rFonts w:ascii="Calibri" w:eastAsia="Times New Roman" w:hAnsi="Calibri" w:cs="Times New Roman"/>
-                <w:color w:val="000000"/>
-              </w:rPr>
-            </w:pPr>
-            <w:r>
-              <w:rPr>
-                <w:rFonts w:ascii="Calibri" w:eastAsia="Times New Roman" w:hAnsi="Calibri" w:cs="Times New Roman"/>
-                <w:color w:val="000000"/>
-              </w:rPr>
               <w:t>62.46309449</w:t>
             </w:r>
           </w:p>
         </w:tc>
         <w:tc>
           <w:tcPr>
-            <w:tcW w:w="645" w:type="pct"/>
+            <w:tcW w:w="627" w:type="pct"/>
             <w:noWrap/>
             <w:hideMark/>
           </w:tcPr>
@@ -3482,7 +3652,7 @@
         <w:tc>
           <w:tcPr>
             <w:cnfStyle w:val="001000000000" w:firstRow="0" w:lastRow="0" w:firstColumn="1" w:lastColumn="0" w:oddVBand="0" w:evenVBand="0" w:oddHBand="0" w:evenHBand="0" w:firstRowFirstColumn="0" w:firstRowLastColumn="0" w:lastRowFirstColumn="0" w:lastRowLastColumn="0"/>
-            <w:tcW w:w="694" w:type="pct"/>
+            <w:tcW w:w="711" w:type="pct"/>
             <w:noWrap/>
             <w:hideMark/>
           </w:tcPr>
@@ -3504,7 +3674,7 @@
         </w:tc>
         <w:tc>
           <w:tcPr>
-            <w:tcW w:w="642" w:type="pct"/>
+            <w:tcW w:w="657" w:type="pct"/>
             <w:noWrap/>
             <w:hideMark/>
           </w:tcPr>
@@ -3528,6 +3698,55 @@
         </w:tc>
         <w:tc>
           <w:tcPr>
+            <w:tcW w:w="801" w:type="pct"/>
+            <w:noWrap/>
+            <w:hideMark/>
+          </w:tcPr>
+          <w:p>
+            <w:pPr>
+              <w:jc w:val="right"/>
+              <w:cnfStyle w:val="000000000000" w:firstRow="0" w:lastRow="0" w:firstColumn="0" w:lastColumn="0" w:oddVBand="0" w:evenVBand="0" w:oddHBand="0" w:evenHBand="0" w:firstRowFirstColumn="0" w:firstRowLastColumn="0" w:lastRowFirstColumn="0" w:lastRowLastColumn="0"/>
+              <w:rPr>
+                <w:rFonts w:ascii="Calibri" w:eastAsia="Times New Roman" w:hAnsi="Calibri" w:cs="Times New Roman"/>
+                <w:color w:val="000000"/>
+              </w:rPr>
+            </w:pPr>
+            <w:r>
+              <w:rPr>
+                <w:rFonts w:ascii="Calibri" w:eastAsia="Times New Roman" w:hAnsi="Calibri" w:cs="Times New Roman"/>
+                <w:color w:val="000000"/>
+              </w:rPr>
+              <w:t>118.3158333</w:t>
+            </w:r>
+          </w:p>
+        </w:tc>
+        <w:tc>
+          <w:tcPr>
+            <w:tcW w:w="608" w:type="pct"/>
+            <w:gridSpan w:val="2"/>
+            <w:noWrap/>
+            <w:hideMark/>
+          </w:tcPr>
+          <w:p>
+            <w:pPr>
+              <w:jc w:val="right"/>
+              <w:cnfStyle w:val="000000000000" w:firstRow="0" w:lastRow="0" w:firstColumn="0" w:lastColumn="0" w:oddVBand="0" w:evenVBand="0" w:oddHBand="0" w:evenHBand="0" w:firstRowFirstColumn="0" w:firstRowLastColumn="0" w:lastRowFirstColumn="0" w:lastRowLastColumn="0"/>
+              <w:rPr>
+                <w:rFonts w:ascii="Calibri" w:eastAsia="Times New Roman" w:hAnsi="Calibri" w:cs="Times New Roman"/>
+                <w:color w:val="000000"/>
+              </w:rPr>
+            </w:pPr>
+            <w:r>
+              <w:rPr>
+                <w:rFonts w:ascii="Calibri" w:eastAsia="Times New Roman" w:hAnsi="Calibri" w:cs="Times New Roman"/>
+                <w:color w:val="000000"/>
+              </w:rPr>
+              <w:t>197.92</w:t>
+            </w:r>
+          </w:p>
+        </w:tc>
+        <w:tc>
+          <w:tcPr>
             <w:tcW w:w="798" w:type="pct"/>
             <w:noWrap/>
             <w:hideMark/>
@@ -3546,62 +3765,13 @@
                 <w:rFonts w:ascii="Calibri" w:eastAsia="Times New Roman" w:hAnsi="Calibri" w:cs="Times New Roman"/>
                 <w:color w:val="000000"/>
               </w:rPr>
-              <w:t>118.3158333</w:t>
-            </w:r>
-          </w:p>
-        </w:tc>
-        <w:tc>
-          <w:tcPr>
-            <w:tcW w:w="625" w:type="pct"/>
-            <w:gridSpan w:val="2"/>
-            <w:noWrap/>
-            <w:hideMark/>
-          </w:tcPr>
-          <w:p>
-            <w:pPr>
-              <w:jc w:val="right"/>
-              <w:cnfStyle w:val="000000000000" w:firstRow="0" w:lastRow="0" w:firstColumn="0" w:lastColumn="0" w:oddVBand="0" w:evenVBand="0" w:oddHBand="0" w:evenHBand="0" w:firstRowFirstColumn="0" w:firstRowLastColumn="0" w:lastRowFirstColumn="0" w:lastRowLastColumn="0"/>
-              <w:rPr>
-                <w:rFonts w:ascii="Calibri" w:eastAsia="Times New Roman" w:hAnsi="Calibri" w:cs="Times New Roman"/>
-                <w:color w:val="000000"/>
-              </w:rPr>
-            </w:pPr>
-            <w:r>
-              <w:rPr>
-                <w:rFonts w:ascii="Calibri" w:eastAsia="Times New Roman" w:hAnsi="Calibri" w:cs="Times New Roman"/>
-                <w:color w:val="000000"/>
-              </w:rPr>
-              <w:t>197.92</w:t>
-            </w:r>
-          </w:p>
-        </w:tc>
-        <w:tc>
-          <w:tcPr>
-            <w:tcW w:w="798" w:type="pct"/>
-            <w:noWrap/>
-            <w:hideMark/>
-          </w:tcPr>
-          <w:p>
-            <w:pPr>
-              <w:jc w:val="right"/>
-              <w:cnfStyle w:val="000000000000" w:firstRow="0" w:lastRow="0" w:firstColumn="0" w:lastColumn="0" w:oddVBand="0" w:evenVBand="0" w:oddHBand="0" w:evenHBand="0" w:firstRowFirstColumn="0" w:firstRowLastColumn="0" w:lastRowFirstColumn="0" w:lastRowLastColumn="0"/>
-              <w:rPr>
-                <w:rFonts w:ascii="Calibri" w:eastAsia="Times New Roman" w:hAnsi="Calibri" w:cs="Times New Roman"/>
-                <w:color w:val="000000"/>
-              </w:rPr>
-            </w:pPr>
-            <w:r>
-              <w:rPr>
-                <w:rFonts w:ascii="Calibri" w:eastAsia="Times New Roman" w:hAnsi="Calibri" w:cs="Times New Roman"/>
-                <w:color w:val="000000"/>
-              </w:rPr>
               <w:t>55.81994898</w:t>
             </w:r>
           </w:p>
         </w:tc>
         <w:tc>
           <w:tcPr>
-            <w:tcW w:w="645" w:type="pct"/>
+            <w:tcW w:w="627" w:type="pct"/>
             <w:noWrap/>
             <w:hideMark/>
           </w:tcPr>
@@ -3655,7 +3825,7 @@
         <w:tc>
           <w:tcPr>
             <w:cnfStyle w:val="001000000000" w:firstRow="0" w:lastRow="0" w:firstColumn="1" w:lastColumn="0" w:oddVBand="0" w:evenVBand="0" w:oddHBand="0" w:evenHBand="0" w:firstRowFirstColumn="0" w:firstRowLastColumn="0" w:lastRowFirstColumn="0" w:lastRowLastColumn="0"/>
-            <w:tcW w:w="694" w:type="pct"/>
+            <w:tcW w:w="711" w:type="pct"/>
             <w:noWrap/>
             <w:hideMark/>
           </w:tcPr>
@@ -3677,7 +3847,7 @@
         </w:tc>
         <w:tc>
           <w:tcPr>
-            <w:tcW w:w="642" w:type="pct"/>
+            <w:tcW w:w="657" w:type="pct"/>
             <w:noWrap/>
             <w:hideMark/>
           </w:tcPr>
@@ -3701,6 +3871,55 @@
         </w:tc>
         <w:tc>
           <w:tcPr>
+            <w:tcW w:w="801" w:type="pct"/>
+            <w:noWrap/>
+            <w:hideMark/>
+          </w:tcPr>
+          <w:p>
+            <w:pPr>
+              <w:jc w:val="right"/>
+              <w:cnfStyle w:val="000000000000" w:firstRow="0" w:lastRow="0" w:firstColumn="0" w:lastColumn="0" w:oddVBand="0" w:evenVBand="0" w:oddHBand="0" w:evenHBand="0" w:firstRowFirstColumn="0" w:firstRowLastColumn="0" w:lastRowFirstColumn="0" w:lastRowLastColumn="0"/>
+              <w:rPr>
+                <w:rFonts w:ascii="Calibri" w:eastAsia="Times New Roman" w:hAnsi="Calibri" w:cs="Times New Roman"/>
+                <w:color w:val="000000"/>
+              </w:rPr>
+            </w:pPr>
+            <w:r>
+              <w:rPr>
+                <w:rFonts w:ascii="Calibri" w:eastAsia="Times New Roman" w:hAnsi="Calibri" w:cs="Times New Roman"/>
+                <w:color w:val="000000"/>
+              </w:rPr>
+              <w:t>91.18857143</w:t>
+            </w:r>
+          </w:p>
+        </w:tc>
+        <w:tc>
+          <w:tcPr>
+            <w:tcW w:w="608" w:type="pct"/>
+            <w:gridSpan w:val="2"/>
+            <w:noWrap/>
+            <w:hideMark/>
+          </w:tcPr>
+          <w:p>
+            <w:pPr>
+              <w:jc w:val="right"/>
+              <w:cnfStyle w:val="000000000000" w:firstRow="0" w:lastRow="0" w:firstColumn="0" w:lastColumn="0" w:oddVBand="0" w:evenVBand="0" w:oddHBand="0" w:evenHBand="0" w:firstRowFirstColumn="0" w:firstRowLastColumn="0" w:lastRowFirstColumn="0" w:lastRowLastColumn="0"/>
+              <w:rPr>
+                <w:rFonts w:ascii="Calibri" w:eastAsia="Times New Roman" w:hAnsi="Calibri" w:cs="Times New Roman"/>
+                <w:color w:val="000000"/>
+              </w:rPr>
+            </w:pPr>
+            <w:r>
+              <w:rPr>
+                <w:rFonts w:ascii="Calibri" w:eastAsia="Times New Roman" w:hAnsi="Calibri" w:cs="Times New Roman"/>
+                <w:color w:val="000000"/>
+              </w:rPr>
+              <w:t>164.44</w:t>
+            </w:r>
+          </w:p>
+        </w:tc>
+        <w:tc>
+          <w:tcPr>
             <w:tcW w:w="798" w:type="pct"/>
             <w:noWrap/>
             <w:hideMark/>
@@ -3719,62 +3938,13 @@
                 <w:rFonts w:ascii="Calibri" w:eastAsia="Times New Roman" w:hAnsi="Calibri" w:cs="Times New Roman"/>
                 <w:color w:val="000000"/>
               </w:rPr>
-              <w:t>91.18857143</w:t>
-            </w:r>
-          </w:p>
-        </w:tc>
-        <w:tc>
-          <w:tcPr>
-            <w:tcW w:w="625" w:type="pct"/>
-            <w:gridSpan w:val="2"/>
-            <w:noWrap/>
-            <w:hideMark/>
-          </w:tcPr>
-          <w:p>
-            <w:pPr>
-              <w:jc w:val="right"/>
-              <w:cnfStyle w:val="000000000000" w:firstRow="0" w:lastRow="0" w:firstColumn="0" w:lastColumn="0" w:oddVBand="0" w:evenVBand="0" w:oddHBand="0" w:evenHBand="0" w:firstRowFirstColumn="0" w:firstRowLastColumn="0" w:lastRowFirstColumn="0" w:lastRowLastColumn="0"/>
-              <w:rPr>
-                <w:rFonts w:ascii="Calibri" w:eastAsia="Times New Roman" w:hAnsi="Calibri" w:cs="Times New Roman"/>
-                <w:color w:val="000000"/>
-              </w:rPr>
-            </w:pPr>
-            <w:r>
-              <w:rPr>
-                <w:rFonts w:ascii="Calibri" w:eastAsia="Times New Roman" w:hAnsi="Calibri" w:cs="Times New Roman"/>
-                <w:color w:val="000000"/>
-              </w:rPr>
-              <w:t>164.44</w:t>
-            </w:r>
-          </w:p>
-        </w:tc>
-        <w:tc>
-          <w:tcPr>
-            <w:tcW w:w="798" w:type="pct"/>
-            <w:noWrap/>
-            <w:hideMark/>
-          </w:tcPr>
-          <w:p>
-            <w:pPr>
-              <w:jc w:val="right"/>
-              <w:cnfStyle w:val="000000000000" w:firstRow="0" w:lastRow="0" w:firstColumn="0" w:lastColumn="0" w:oddVBand="0" w:evenVBand="0" w:oddHBand="0" w:evenHBand="0" w:firstRowFirstColumn="0" w:firstRowLastColumn="0" w:lastRowFirstColumn="0" w:lastRowLastColumn="0"/>
-              <w:rPr>
-                <w:rFonts w:ascii="Calibri" w:eastAsia="Times New Roman" w:hAnsi="Calibri" w:cs="Times New Roman"/>
-                <w:color w:val="000000"/>
-              </w:rPr>
-            </w:pPr>
-            <w:r>
-              <w:rPr>
-                <w:rFonts w:ascii="Calibri" w:eastAsia="Times New Roman" w:hAnsi="Calibri" w:cs="Times New Roman"/>
-                <w:color w:val="000000"/>
-              </w:rPr>
               <w:t>61.18080539</w:t>
             </w:r>
           </w:p>
         </w:tc>
         <w:tc>
           <w:tcPr>
-            <w:tcW w:w="645" w:type="pct"/>
+            <w:tcW w:w="627" w:type="pct"/>
             <w:noWrap/>
             <w:hideMark/>
           </w:tcPr>
@@ -3828,7 +3998,7 @@
         <w:tc>
           <w:tcPr>
             <w:cnfStyle w:val="001000000000" w:firstRow="0" w:lastRow="0" w:firstColumn="1" w:lastColumn="0" w:oddVBand="0" w:evenVBand="0" w:oddHBand="0" w:evenHBand="0" w:firstRowFirstColumn="0" w:firstRowLastColumn="0" w:lastRowFirstColumn="0" w:lastRowLastColumn="0"/>
-            <w:tcW w:w="694" w:type="pct"/>
+            <w:tcW w:w="711" w:type="pct"/>
             <w:noWrap/>
             <w:hideMark/>
           </w:tcPr>
@@ -3850,7 +4020,7 @@
         </w:tc>
         <w:tc>
           <w:tcPr>
-            <w:tcW w:w="642" w:type="pct"/>
+            <w:tcW w:w="657" w:type="pct"/>
             <w:noWrap/>
             <w:hideMark/>
           </w:tcPr>
@@ -3874,6 +4044,55 @@
         </w:tc>
         <w:tc>
           <w:tcPr>
+            <w:tcW w:w="801" w:type="pct"/>
+            <w:noWrap/>
+            <w:hideMark/>
+          </w:tcPr>
+          <w:p>
+            <w:pPr>
+              <w:jc w:val="right"/>
+              <w:cnfStyle w:val="000000000000" w:firstRow="0" w:lastRow="0" w:firstColumn="0" w:lastColumn="0" w:oddVBand="0" w:evenVBand="0" w:oddHBand="0" w:evenHBand="0" w:firstRowFirstColumn="0" w:firstRowLastColumn="0" w:lastRowFirstColumn="0" w:lastRowLastColumn="0"/>
+              <w:rPr>
+                <w:rFonts w:ascii="Calibri" w:eastAsia="Times New Roman" w:hAnsi="Calibri" w:cs="Times New Roman"/>
+                <w:color w:val="000000"/>
+              </w:rPr>
+            </w:pPr>
+            <w:r>
+              <w:rPr>
+                <w:rFonts w:ascii="Calibri" w:eastAsia="Times New Roman" w:hAnsi="Calibri" w:cs="Times New Roman"/>
+                <w:color w:val="000000"/>
+              </w:rPr>
+              <w:t>73.861</w:t>
+            </w:r>
+          </w:p>
+        </w:tc>
+        <w:tc>
+          <w:tcPr>
+            <w:tcW w:w="608" w:type="pct"/>
+            <w:gridSpan w:val="2"/>
+            <w:noWrap/>
+            <w:hideMark/>
+          </w:tcPr>
+          <w:p>
+            <w:pPr>
+              <w:jc w:val="right"/>
+              <w:cnfStyle w:val="000000000000" w:firstRow="0" w:lastRow="0" w:firstColumn="0" w:lastColumn="0" w:oddVBand="0" w:evenVBand="0" w:oddHBand="0" w:evenHBand="0" w:firstRowFirstColumn="0" w:firstRowLastColumn="0" w:lastRowFirstColumn="0" w:lastRowLastColumn="0"/>
+              <w:rPr>
+                <w:rFonts w:ascii="Calibri" w:eastAsia="Times New Roman" w:hAnsi="Calibri" w:cs="Times New Roman"/>
+                <w:color w:val="000000"/>
+              </w:rPr>
+            </w:pPr>
+            <w:r>
+              <w:rPr>
+                <w:rFonts w:ascii="Calibri" w:eastAsia="Times New Roman" w:hAnsi="Calibri" w:cs="Times New Roman"/>
+                <w:color w:val="000000"/>
+              </w:rPr>
+              <w:t>123.98</w:t>
+            </w:r>
+          </w:p>
+        </w:tc>
+        <w:tc>
+          <w:tcPr>
             <w:tcW w:w="798" w:type="pct"/>
             <w:noWrap/>
             <w:hideMark/>
@@ -3892,62 +4111,13 @@
                 <w:rFonts w:ascii="Calibri" w:eastAsia="Times New Roman" w:hAnsi="Calibri" w:cs="Times New Roman"/>
                 <w:color w:val="000000"/>
               </w:rPr>
-              <w:t>73.861</w:t>
-            </w:r>
-          </w:p>
-        </w:tc>
-        <w:tc>
-          <w:tcPr>
-            <w:tcW w:w="625" w:type="pct"/>
-            <w:gridSpan w:val="2"/>
-            <w:noWrap/>
-            <w:hideMark/>
-          </w:tcPr>
-          <w:p>
-            <w:pPr>
-              <w:jc w:val="right"/>
-              <w:cnfStyle w:val="000000000000" w:firstRow="0" w:lastRow="0" w:firstColumn="0" w:lastColumn="0" w:oddVBand="0" w:evenVBand="0" w:oddHBand="0" w:evenHBand="0" w:firstRowFirstColumn="0" w:firstRowLastColumn="0" w:lastRowFirstColumn="0" w:lastRowLastColumn="0"/>
-              <w:rPr>
-                <w:rFonts w:ascii="Calibri" w:eastAsia="Times New Roman" w:hAnsi="Calibri" w:cs="Times New Roman"/>
-                <w:color w:val="000000"/>
-              </w:rPr>
-            </w:pPr>
-            <w:r>
-              <w:rPr>
-                <w:rFonts w:ascii="Calibri" w:eastAsia="Times New Roman" w:hAnsi="Calibri" w:cs="Times New Roman"/>
-                <w:color w:val="000000"/>
-              </w:rPr>
-              <w:t>123.98</w:t>
-            </w:r>
-          </w:p>
-        </w:tc>
-        <w:tc>
-          <w:tcPr>
-            <w:tcW w:w="798" w:type="pct"/>
-            <w:noWrap/>
-            <w:hideMark/>
-          </w:tcPr>
-          <w:p>
-            <w:pPr>
-              <w:jc w:val="right"/>
-              <w:cnfStyle w:val="000000000000" w:firstRow="0" w:lastRow="0" w:firstColumn="0" w:lastColumn="0" w:oddVBand="0" w:evenVBand="0" w:oddHBand="0" w:evenHBand="0" w:firstRowFirstColumn="0" w:firstRowLastColumn="0" w:lastRowFirstColumn="0" w:lastRowLastColumn="0"/>
-              <w:rPr>
-                <w:rFonts w:ascii="Calibri" w:eastAsia="Times New Roman" w:hAnsi="Calibri" w:cs="Times New Roman"/>
-                <w:color w:val="000000"/>
-              </w:rPr>
-            </w:pPr>
-            <w:r>
-              <w:rPr>
-                <w:rFonts w:ascii="Calibri" w:eastAsia="Times New Roman" w:hAnsi="Calibri" w:cs="Times New Roman"/>
-                <w:color w:val="000000"/>
-              </w:rPr>
               <w:t>37.06616827</w:t>
             </w:r>
           </w:p>
         </w:tc>
         <w:tc>
           <w:tcPr>
-            <w:tcW w:w="645" w:type="pct"/>
+            <w:tcW w:w="627" w:type="pct"/>
             <w:noWrap/>
             <w:hideMark/>
           </w:tcPr>
@@ -4052,13 +4222,12 @@
         <w:tblLook w:val="04A0" w:firstRow="1" w:lastRow="0" w:firstColumn="1" w:lastColumn="0" w:noHBand="0" w:noVBand="1"/>
       </w:tblPr>
       <w:tblGrid>
-        <w:gridCol w:w="1297"/>
-        <w:gridCol w:w="1200"/>
+        <w:gridCol w:w="1355"/>
+        <w:gridCol w:w="1632"/>
         <w:gridCol w:w="1493"/>
-        <w:gridCol w:w="6"/>
-        <w:gridCol w:w="1153"/>
+        <w:gridCol w:w="1028"/>
         <w:gridCol w:w="1493"/>
-        <w:gridCol w:w="1215"/>
+        <w:gridCol w:w="856"/>
         <w:gridCol w:w="1493"/>
       </w:tblGrid>
       <w:tr>
@@ -4069,15 +4238,17 @@
         <w:tc>
           <w:tcPr>
             <w:cnfStyle w:val="001000000000" w:firstRow="0" w:lastRow="0" w:firstColumn="1" w:lastColumn="0" w:oddVBand="0" w:evenVBand="0" w:oddHBand="0" w:evenHBand="0" w:firstRowFirstColumn="0" w:firstRowLastColumn="0" w:lastRowFirstColumn="0" w:lastRowLastColumn="0"/>
-            <w:tcW w:w="2753" w:type="pct"/>
-            <w:gridSpan w:val="5"/>
-            <w:noWrap/>
-            <w:hideMark/>
-          </w:tcPr>
-          <w:p>
-            <w:pPr>
-              <w:rPr>
-                <w:rFonts w:ascii="Calibri" w:eastAsia="Times New Roman" w:hAnsi="Calibri" w:cs="Times New Roman"/>
+            <w:tcW w:w="1597" w:type="pct"/>
+            <w:gridSpan w:val="2"/>
+            <w:noWrap/>
+            <w:hideMark/>
+          </w:tcPr>
+          <w:p>
+            <w:pPr>
+              <w:rPr>
+                <w:rFonts w:ascii="Calibri" w:eastAsia="Times New Roman" w:hAnsi="Calibri" w:cs="Times New Roman"/>
+                <w:b w:val="0"/>
+                <w:bCs w:val="0"/>
                 <w:color w:val="000000"/>
               </w:rPr>
             </w:pPr>
@@ -4092,10 +4263,8 @@
         </w:tc>
         <w:tc>
           <w:tcPr>
-            <w:tcW w:w="1448" w:type="pct"/>
+            <w:tcW w:w="1348" w:type="pct"/>
             <w:gridSpan w:val="2"/>
-            <w:noWrap/>
-            <w:hideMark/>
           </w:tcPr>
           <w:p>
             <w:pPr>
@@ -4110,8 +4279,25 @@
                 <w:rFonts w:ascii="Calibri" w:eastAsia="Times New Roman" w:hAnsi="Calibri" w:cs="Times New Roman"/>
                 <w:color w:val="000000"/>
               </w:rPr>
-              <w:t>categorical</w:t>
-            </w:r>
+              <w:t>DF</w:t>
+            </w:r>
+          </w:p>
+        </w:tc>
+        <w:tc>
+          <w:tcPr>
+            <w:tcW w:w="1256" w:type="pct"/>
+            <w:gridSpan w:val="2"/>
+            <w:noWrap/>
+            <w:hideMark/>
+          </w:tcPr>
+          <w:p>
+            <w:pPr>
+              <w:cnfStyle w:val="100000000000" w:firstRow="1" w:lastRow="0" w:firstColumn="0" w:lastColumn="0" w:oddVBand="0" w:evenVBand="0" w:oddHBand="0" w:evenHBand="0" w:firstRowFirstColumn="0" w:firstRowLastColumn="0" w:lastRowFirstColumn="0" w:lastRowLastColumn="0"/>
+              <w:rPr>
+                <w:rFonts w:ascii="Calibri" w:eastAsia="Times New Roman" w:hAnsi="Calibri" w:cs="Times New Roman"/>
+                <w:color w:val="000000"/>
+              </w:rPr>
+            </w:pPr>
           </w:p>
         </w:tc>
         <w:tc>
@@ -4132,6 +4318,101 @@
                 <w:rFonts w:ascii="Calibri" w:eastAsia="Times New Roman" w:hAnsi="Calibri" w:cs="Times New Roman"/>
               </w:rPr>
               <w:t>continuous</w:t>
+            </w:r>
+          </w:p>
+        </w:tc>
+      </w:tr>
+      <w:tr>
+        <w:trPr>
+          <w:trHeight w:val="366"/>
+        </w:trPr>
+        <w:tc>
+          <w:tcPr>
+            <w:cnfStyle w:val="001000000000" w:firstRow="0" w:lastRow="0" w:firstColumn="1" w:lastColumn="0" w:oddVBand="0" w:evenVBand="0" w:oddHBand="0" w:evenHBand="0" w:firstRowFirstColumn="0" w:firstRowLastColumn="0" w:lastRowFirstColumn="0" w:lastRowLastColumn="0"/>
+            <w:tcW w:w="2396" w:type="pct"/>
+            <w:gridSpan w:val="3"/>
+            <w:noWrap/>
+            <w:hideMark/>
+          </w:tcPr>
+          <w:p>
+            <w:pPr>
+              <w:rPr>
+                <w:rFonts w:ascii="Times New Roman" w:eastAsia="Times New Roman" w:hAnsi="Times New Roman" w:cs="Times New Roman"/>
+                <w:sz w:val="20"/>
+                <w:szCs w:val="20"/>
+              </w:rPr>
+            </w:pPr>
+          </w:p>
+        </w:tc>
+        <w:tc>
+          <w:tcPr>
+            <w:tcW w:w="550" w:type="pct"/>
+            <w:noWrap/>
+            <w:hideMark/>
+          </w:tcPr>
+          <w:p>
+            <w:pPr>
+              <w:cnfStyle w:val="000000000000" w:firstRow="0" w:lastRow="0" w:firstColumn="0" w:lastColumn="0" w:oddVBand="0" w:evenVBand="0" w:oddHBand="0" w:evenHBand="0" w:firstRowFirstColumn="0" w:firstRowLastColumn="0" w:lastRowFirstColumn="0" w:lastRowLastColumn="0"/>
+              <w:rPr>
+                <w:rFonts w:ascii="Calibri" w:eastAsia="Times New Roman" w:hAnsi="Calibri" w:cs="Times New Roman"/>
+                <w:color w:val="000000"/>
+              </w:rPr>
+            </w:pPr>
+            <w:r>
+              <w:rPr>
+                <w:rFonts w:ascii="Calibri" w:eastAsia="Times New Roman" w:hAnsi="Calibri" w:cs="Times New Roman"/>
+                <w:color w:val="000000"/>
+              </w:rPr>
+              <w:t>1</w:t>
+            </w:r>
+          </w:p>
+        </w:tc>
+        <w:tc>
+          <w:tcPr>
+            <w:tcW w:w="1256" w:type="pct"/>
+            <w:gridSpan w:val="2"/>
+            <w:noWrap/>
+            <w:hideMark/>
+          </w:tcPr>
+          <w:p>
+            <w:pPr>
+              <w:jc w:val="right"/>
+              <w:cnfStyle w:val="000000000000" w:firstRow="0" w:lastRow="0" w:firstColumn="0" w:lastColumn="0" w:oddVBand="0" w:evenVBand="0" w:oddHBand="0" w:evenHBand="0" w:firstRowFirstColumn="0" w:firstRowLastColumn="0" w:lastRowFirstColumn="0" w:lastRowLastColumn="0"/>
+              <w:rPr>
+                <w:rFonts w:ascii="Calibri" w:eastAsia="Times New Roman" w:hAnsi="Calibri" w:cs="Times New Roman"/>
+                <w:color w:val="000000"/>
+              </w:rPr>
+            </w:pPr>
+            <w:r>
+              <w:rPr>
+                <w:rFonts w:ascii="Calibri" w:eastAsia="Times New Roman" w:hAnsi="Calibri" w:cs="Times New Roman"/>
+                <w:color w:val="000000"/>
+              </w:rPr>
+              <w:t>F</w:t>
+            </w:r>
+          </w:p>
+        </w:tc>
+        <w:tc>
+          <w:tcPr>
+            <w:tcW w:w="798" w:type="pct"/>
+            <w:noWrap/>
+            <w:hideMark/>
+          </w:tcPr>
+          <w:p>
+            <w:pPr>
+              <w:jc w:val="right"/>
+              <w:cnfStyle w:val="000000000000" w:firstRow="0" w:lastRow="0" w:firstColumn="0" w:lastColumn="0" w:oddVBand="0" w:evenVBand="0" w:oddHBand="0" w:evenHBand="0" w:firstRowFirstColumn="0" w:firstRowLastColumn="0" w:lastRowFirstColumn="0" w:lastRowLastColumn="0"/>
+              <w:rPr>
+                <w:rFonts w:ascii="Calibri" w:eastAsia="Times New Roman" w:hAnsi="Calibri" w:cs="Times New Roman"/>
+                <w:color w:val="000000"/>
+              </w:rPr>
+            </w:pPr>
+            <w:r>
+              <w:rPr>
+                <w:rFonts w:ascii="Calibri" w:eastAsia="Times New Roman" w:hAnsi="Calibri" w:cs="Times New Roman"/>
+                <w:color w:val="000000"/>
+              </w:rPr>
+              <w:t>0.0455</w:t>
             </w:r>
           </w:p>
         </w:tc>
@@ -4143,47 +4424,47 @@
         <w:tc>
           <w:tcPr>
             <w:cnfStyle w:val="001000000000" w:firstRow="0" w:lastRow="0" w:firstColumn="1" w:lastColumn="0" w:oddVBand="0" w:evenVBand="0" w:oddHBand="0" w:evenHBand="0" w:firstRowFirstColumn="0" w:firstRowLastColumn="0" w:lastRowFirstColumn="0" w:lastRowLastColumn="0"/>
-            <w:tcW w:w="2137" w:type="pct"/>
-            <w:gridSpan w:val="4"/>
-            <w:noWrap/>
-            <w:hideMark/>
-          </w:tcPr>
-          <w:p>
-            <w:pPr>
-              <w:rPr>
-                <w:rFonts w:ascii="Times New Roman" w:eastAsia="Times New Roman" w:hAnsi="Times New Roman" w:cs="Times New Roman"/>
-                <w:sz w:val="20"/>
-                <w:szCs w:val="20"/>
-              </w:rPr>
-            </w:pPr>
-          </w:p>
-        </w:tc>
-        <w:tc>
-          <w:tcPr>
-            <w:tcW w:w="617" w:type="pct"/>
-            <w:noWrap/>
-            <w:hideMark/>
-          </w:tcPr>
-          <w:p>
-            <w:pPr>
-              <w:cnfStyle w:val="000000000000" w:firstRow="0" w:lastRow="0" w:firstColumn="0" w:lastColumn="0" w:oddVBand="0" w:evenVBand="0" w:oddHBand="0" w:evenHBand="0" w:firstRowFirstColumn="0" w:firstRowLastColumn="0" w:lastRowFirstColumn="0" w:lastRowLastColumn="0"/>
-              <w:rPr>
-                <w:rFonts w:ascii="Calibri" w:eastAsia="Times New Roman" w:hAnsi="Calibri" w:cs="Times New Roman"/>
-                <w:color w:val="000000"/>
-              </w:rPr>
-            </w:pPr>
-            <w:r>
-              <w:rPr>
-                <w:rFonts w:ascii="Calibri" w:eastAsia="Times New Roman" w:hAnsi="Calibri" w:cs="Times New Roman"/>
-                <w:color w:val="000000"/>
-              </w:rPr>
-              <w:t>F</w:t>
-            </w:r>
-          </w:p>
-        </w:tc>
-        <w:tc>
-          <w:tcPr>
-            <w:tcW w:w="1448" w:type="pct"/>
+            <w:tcW w:w="2396" w:type="pct"/>
+            <w:gridSpan w:val="3"/>
+            <w:noWrap/>
+            <w:hideMark/>
+          </w:tcPr>
+          <w:p>
+            <w:pPr>
+              <w:jc w:val="right"/>
+              <w:rPr>
+                <w:rFonts w:ascii="Calibri" w:eastAsia="Times New Roman" w:hAnsi="Calibri" w:cs="Times New Roman"/>
+                <w:color w:val="000000"/>
+              </w:rPr>
+            </w:pPr>
+          </w:p>
+        </w:tc>
+        <w:tc>
+          <w:tcPr>
+            <w:tcW w:w="550" w:type="pct"/>
+            <w:noWrap/>
+            <w:hideMark/>
+          </w:tcPr>
+          <w:p>
+            <w:pPr>
+              <w:cnfStyle w:val="000000000000" w:firstRow="0" w:lastRow="0" w:firstColumn="0" w:lastColumn="0" w:oddVBand="0" w:evenVBand="0" w:oddHBand="0" w:evenHBand="0" w:firstRowFirstColumn="0" w:firstRowLastColumn="0" w:lastRowFirstColumn="0" w:lastRowLastColumn="0"/>
+              <w:rPr>
+                <w:rFonts w:ascii="Calibri" w:eastAsia="Times New Roman" w:hAnsi="Calibri" w:cs="Times New Roman"/>
+                <w:color w:val="000000"/>
+              </w:rPr>
+            </w:pPr>
+            <w:r>
+              <w:rPr>
+                <w:rFonts w:ascii="Calibri" w:eastAsia="Times New Roman" w:hAnsi="Calibri" w:cs="Times New Roman"/>
+                <w:color w:val="000000"/>
+              </w:rPr>
+              <w:t>24</w:t>
+            </w:r>
+          </w:p>
+        </w:tc>
+        <w:tc>
+          <w:tcPr>
+            <w:tcW w:w="1256" w:type="pct"/>
             <w:gridSpan w:val="2"/>
             <w:noWrap/>
             <w:hideMark/>
@@ -4202,7 +4483,7 @@
                 <w:rFonts w:ascii="Calibri" w:eastAsia="Times New Roman" w:hAnsi="Calibri" w:cs="Times New Roman"/>
                 <w:color w:val="000000"/>
               </w:rPr>
-              <w:t>1.0466</w:t>
+              <w:t>P</w:t>
             </w:r>
           </w:p>
         </w:tc>
@@ -4226,7 +4507,7 @@
                 <w:rFonts w:ascii="Calibri" w:eastAsia="Times New Roman" w:hAnsi="Calibri" w:cs="Times New Roman"/>
                 <w:color w:val="000000"/>
               </w:rPr>
-              <w:t>0.0455</w:t>
+              <w:t>0.8329</w:t>
             </w:r>
           </w:p>
         </w:tc>
@@ -4238,66 +4519,48 @@
         <w:tc>
           <w:tcPr>
             <w:cnfStyle w:val="001000000000" w:firstRow="0" w:lastRow="0" w:firstColumn="1" w:lastColumn="0" w:oddVBand="0" w:evenVBand="0" w:oddHBand="0" w:evenHBand="0" w:firstRowFirstColumn="0" w:firstRowLastColumn="0" w:lastRowFirstColumn="0" w:lastRowLastColumn="0"/>
-            <w:tcW w:w="2137" w:type="pct"/>
-            <w:gridSpan w:val="4"/>
-            <w:noWrap/>
-            <w:hideMark/>
-          </w:tcPr>
-          <w:p>
-            <w:pPr>
-              <w:jc w:val="right"/>
-              <w:rPr>
-                <w:rFonts w:ascii="Calibri" w:eastAsia="Times New Roman" w:hAnsi="Calibri" w:cs="Times New Roman"/>
-                <w:color w:val="000000"/>
-              </w:rPr>
-            </w:pPr>
-          </w:p>
-        </w:tc>
-        <w:tc>
-          <w:tcPr>
-            <w:tcW w:w="617" w:type="pct"/>
-            <w:noWrap/>
-            <w:hideMark/>
-          </w:tcPr>
-          <w:p>
-            <w:pPr>
-              <w:cnfStyle w:val="000000000000" w:firstRow="0" w:lastRow="0" w:firstColumn="0" w:lastColumn="0" w:oddVBand="0" w:evenVBand="0" w:oddHBand="0" w:evenHBand="0" w:firstRowFirstColumn="0" w:firstRowLastColumn="0" w:lastRowFirstColumn="0" w:lastRowLastColumn="0"/>
-              <w:rPr>
-                <w:rFonts w:ascii="Calibri" w:eastAsia="Times New Roman" w:hAnsi="Calibri" w:cs="Times New Roman"/>
-                <w:color w:val="000000"/>
-              </w:rPr>
-            </w:pPr>
-            <w:r>
-              <w:rPr>
-                <w:rFonts w:ascii="Calibri" w:eastAsia="Times New Roman" w:hAnsi="Calibri" w:cs="Times New Roman"/>
-                <w:color w:val="000000"/>
-              </w:rPr>
-              <w:t>P</w:t>
-            </w:r>
-          </w:p>
-        </w:tc>
-        <w:tc>
-          <w:tcPr>
-            <w:tcW w:w="1448" w:type="pct"/>
-            <w:gridSpan w:val="2"/>
-            <w:noWrap/>
-            <w:hideMark/>
-          </w:tcPr>
-          <w:p>
-            <w:pPr>
-              <w:jc w:val="right"/>
-              <w:cnfStyle w:val="000000000000" w:firstRow="0" w:lastRow="0" w:firstColumn="0" w:lastColumn="0" w:oddVBand="0" w:evenVBand="0" w:oddHBand="0" w:evenHBand="0" w:firstRowFirstColumn="0" w:firstRowLastColumn="0" w:lastRowFirstColumn="0" w:lastRowLastColumn="0"/>
-              <w:rPr>
-                <w:rFonts w:ascii="Calibri" w:eastAsia="Times New Roman" w:hAnsi="Calibri" w:cs="Times New Roman"/>
-                <w:color w:val="000000"/>
-              </w:rPr>
-            </w:pPr>
-            <w:r>
-              <w:rPr>
-                <w:rFonts w:ascii="Calibri" w:eastAsia="Times New Roman" w:hAnsi="Calibri" w:cs="Times New Roman"/>
-                <w:color w:val="000000"/>
-              </w:rPr>
-              <w:t>0.407</w:t>
+            <w:tcW w:w="725" w:type="pct"/>
+            <w:noWrap/>
+            <w:hideMark/>
+          </w:tcPr>
+          <w:p>
+            <w:pPr>
+              <w:rPr>
+                <w:rFonts w:ascii="Calibri" w:eastAsia="Times New Roman" w:hAnsi="Calibri" w:cs="Times New Roman"/>
+                <w:color w:val="000000"/>
+              </w:rPr>
+            </w:pPr>
+            <w:r>
+              <w:rPr>
+                <w:rFonts w:ascii="Calibri" w:eastAsia="Times New Roman" w:hAnsi="Calibri" w:cs="Times New Roman"/>
+                <w:color w:val="000000"/>
+              </w:rPr>
+              <w:t>Treat</w:t>
+            </w:r>
+          </w:p>
+        </w:tc>
+        <w:tc>
+          <w:tcPr>
+            <w:tcW w:w="873" w:type="pct"/>
+            <w:noWrap/>
+            <w:hideMark/>
+          </w:tcPr>
+          <w:p>
+            <w:pPr>
+              <w:cnfStyle w:val="000000000000" w:firstRow="0" w:lastRow="0" w:firstColumn="0" w:lastColumn="0" w:oddVBand="0" w:evenVBand="0" w:oddHBand="0" w:evenHBand="0" w:firstRowFirstColumn="0" w:firstRowLastColumn="0" w:lastRowFirstColumn="0" w:lastRowLastColumn="0"/>
+              <w:rPr>
+                <w:rFonts w:ascii="Calibri" w:eastAsia="Times New Roman" w:hAnsi="Calibri" w:cs="Times New Roman"/>
+                <w:b/>
+                <w:color w:val="000000"/>
+              </w:rPr>
+            </w:pPr>
+            <w:r>
+              <w:rPr>
+                <w:rFonts w:ascii="Calibri" w:eastAsia="Times New Roman" w:hAnsi="Calibri" w:cs="Times New Roman"/>
+                <w:b/>
+                <w:color w:val="000000"/>
+              </w:rPr>
+              <w:t>temp</w:t>
             </w:r>
           </w:p>
         </w:tc>
@@ -4309,20 +4572,125 @@
           </w:tcPr>
           <w:p>
             <w:pPr>
-              <w:jc w:val="right"/>
-              <w:cnfStyle w:val="000000000000" w:firstRow="0" w:lastRow="0" w:firstColumn="0" w:lastColumn="0" w:oddVBand="0" w:evenVBand="0" w:oddHBand="0" w:evenHBand="0" w:firstRowFirstColumn="0" w:firstRowLastColumn="0" w:lastRowFirstColumn="0" w:lastRowLastColumn="0"/>
-              <w:rPr>
-                <w:rFonts w:ascii="Calibri" w:eastAsia="Times New Roman" w:hAnsi="Calibri" w:cs="Times New Roman"/>
-                <w:color w:val="000000"/>
-              </w:rPr>
-            </w:pPr>
-            <w:r>
-              <w:rPr>
-                <w:rFonts w:ascii="Calibri" w:eastAsia="Times New Roman" w:hAnsi="Calibri" w:cs="Times New Roman"/>
-                <w:color w:val="000000"/>
-              </w:rPr>
-              <w:t>0.8329</w:t>
-            </w:r>
+              <w:cnfStyle w:val="000000000000" w:firstRow="0" w:lastRow="0" w:firstColumn="0" w:lastColumn="0" w:oddVBand="0" w:evenVBand="0" w:oddHBand="0" w:evenHBand="0" w:firstRowFirstColumn="0" w:firstRowLastColumn="0" w:lastRowFirstColumn="0" w:lastRowLastColumn="0"/>
+              <w:rPr>
+                <w:rFonts w:ascii="Calibri" w:eastAsia="Times New Roman" w:hAnsi="Calibri" w:cs="Times New Roman"/>
+                <w:b/>
+                <w:color w:val="000000"/>
+              </w:rPr>
+            </w:pPr>
+            <w:r>
+              <w:rPr>
+                <w:rFonts w:ascii="Calibri" w:eastAsia="Times New Roman" w:hAnsi="Calibri" w:cs="Times New Roman"/>
+                <w:b/>
+                <w:color w:val="000000"/>
+              </w:rPr>
+              <w:t>mean</w:t>
+            </w:r>
+          </w:p>
+        </w:tc>
+        <w:tc>
+          <w:tcPr>
+            <w:tcW w:w="550" w:type="pct"/>
+            <w:noWrap/>
+            <w:hideMark/>
+          </w:tcPr>
+          <w:p>
+            <w:pPr>
+              <w:cnfStyle w:val="000000000000" w:firstRow="0" w:lastRow="0" w:firstColumn="0" w:lastColumn="0" w:oddVBand="0" w:evenVBand="0" w:oddHBand="0" w:evenHBand="0" w:firstRowFirstColumn="0" w:firstRowLastColumn="0" w:lastRowFirstColumn="0" w:lastRowLastColumn="0"/>
+              <w:rPr>
+                <w:rFonts w:ascii="Calibri" w:eastAsia="Times New Roman" w:hAnsi="Calibri" w:cs="Times New Roman"/>
+                <w:b/>
+                <w:color w:val="000000"/>
+              </w:rPr>
+            </w:pPr>
+            <w:r>
+              <w:rPr>
+                <w:rFonts w:ascii="Calibri" w:eastAsia="Times New Roman" w:hAnsi="Calibri" w:cs="Times New Roman"/>
+                <w:b/>
+                <w:color w:val="000000"/>
+              </w:rPr>
+              <w:t>max</w:t>
+            </w:r>
+          </w:p>
+        </w:tc>
+        <w:tc>
+          <w:tcPr>
+            <w:tcW w:w="798" w:type="pct"/>
+            <w:noWrap/>
+            <w:hideMark/>
+          </w:tcPr>
+          <w:p>
+            <w:pPr>
+              <w:cnfStyle w:val="000000000000" w:firstRow="0" w:lastRow="0" w:firstColumn="0" w:lastColumn="0" w:oddVBand="0" w:evenVBand="0" w:oddHBand="0" w:evenHBand="0" w:firstRowFirstColumn="0" w:firstRowLastColumn="0" w:lastRowFirstColumn="0" w:lastRowLastColumn="0"/>
+              <w:rPr>
+                <w:rFonts w:ascii="Calibri" w:eastAsia="Times New Roman" w:hAnsi="Calibri" w:cs="Times New Roman"/>
+                <w:b/>
+                <w:color w:val="000000"/>
+              </w:rPr>
+            </w:pPr>
+            <w:proofErr w:type="spellStart"/>
+            <w:r>
+              <w:rPr>
+                <w:rFonts w:ascii="Calibri" w:eastAsia="Times New Roman" w:hAnsi="Calibri" w:cs="Times New Roman"/>
+                <w:b/>
+                <w:color w:val="000000"/>
+              </w:rPr>
+              <w:t>sd</w:t>
+            </w:r>
+            <w:proofErr w:type="spellEnd"/>
+          </w:p>
+        </w:tc>
+        <w:tc>
+          <w:tcPr>
+            <w:tcW w:w="458" w:type="pct"/>
+            <w:noWrap/>
+            <w:hideMark/>
+          </w:tcPr>
+          <w:p>
+            <w:pPr>
+              <w:cnfStyle w:val="000000000000" w:firstRow="0" w:lastRow="0" w:firstColumn="0" w:lastColumn="0" w:oddVBand="0" w:evenVBand="0" w:oddHBand="0" w:evenHBand="0" w:firstRowFirstColumn="0" w:firstRowLastColumn="0" w:lastRowFirstColumn="0" w:lastRowLastColumn="0"/>
+              <w:rPr>
+                <w:rFonts w:ascii="Calibri" w:eastAsia="Times New Roman" w:hAnsi="Calibri" w:cs="Times New Roman"/>
+                <w:b/>
+                <w:color w:val="000000"/>
+              </w:rPr>
+            </w:pPr>
+            <w:r>
+              <w:rPr>
+                <w:rFonts w:ascii="Calibri" w:eastAsia="Times New Roman" w:hAnsi="Calibri" w:cs="Times New Roman"/>
+                <w:b/>
+                <w:color w:val="000000"/>
+              </w:rPr>
+              <w:t>n</w:t>
+            </w:r>
+          </w:p>
+        </w:tc>
+        <w:tc>
+          <w:tcPr>
+            <w:tcW w:w="798" w:type="pct"/>
+            <w:noWrap/>
+            <w:hideMark/>
+          </w:tcPr>
+          <w:p>
+            <w:pPr>
+              <w:cnfStyle w:val="000000000000" w:firstRow="0" w:lastRow="0" w:firstColumn="0" w:lastColumn="0" w:oddVBand="0" w:evenVBand="0" w:oddHBand="0" w:evenHBand="0" w:firstRowFirstColumn="0" w:firstRowLastColumn="0" w:lastRowFirstColumn="0" w:lastRowLastColumn="0"/>
+              <w:rPr>
+                <w:rFonts w:ascii="Calibri" w:eastAsia="Times New Roman" w:hAnsi="Calibri" w:cs="Times New Roman"/>
+                <w:b/>
+                <w:color w:val="000000"/>
+              </w:rPr>
+            </w:pPr>
+            <w:proofErr w:type="spellStart"/>
+            <w:r>
+              <w:rPr>
+                <w:rFonts w:ascii="Calibri" w:eastAsia="Times New Roman" w:hAnsi="Calibri" w:cs="Times New Roman"/>
+                <w:b/>
+                <w:color w:val="000000"/>
+              </w:rPr>
+              <w:t>sem</w:t>
+            </w:r>
+            <w:proofErr w:type="spellEnd"/>
           </w:p>
         </w:tc>
       </w:tr>
@@ -4333,48 +4701,47 @@
         <w:tc>
           <w:tcPr>
             <w:cnfStyle w:val="001000000000" w:firstRow="0" w:lastRow="0" w:firstColumn="1" w:lastColumn="0" w:oddVBand="0" w:evenVBand="0" w:oddHBand="0" w:evenHBand="0" w:firstRowFirstColumn="0" w:firstRowLastColumn="0" w:lastRowFirstColumn="0" w:lastRowLastColumn="0"/>
-            <w:tcW w:w="694" w:type="pct"/>
-            <w:noWrap/>
-            <w:hideMark/>
-          </w:tcPr>
-          <w:p>
-            <w:pPr>
-              <w:rPr>
-                <w:rFonts w:ascii="Calibri" w:eastAsia="Times New Roman" w:hAnsi="Calibri" w:cs="Times New Roman"/>
-                <w:color w:val="000000"/>
-              </w:rPr>
-            </w:pPr>
-            <w:r>
-              <w:rPr>
-                <w:rFonts w:ascii="Calibri" w:eastAsia="Times New Roman" w:hAnsi="Calibri" w:cs="Times New Roman"/>
-                <w:color w:val="000000"/>
-              </w:rPr>
-              <w:t>Treat</w:t>
-            </w:r>
-          </w:p>
-        </w:tc>
-        <w:tc>
-          <w:tcPr>
-            <w:tcW w:w="642" w:type="pct"/>
-            <w:noWrap/>
-            <w:hideMark/>
-          </w:tcPr>
-          <w:p>
-            <w:pPr>
-              <w:cnfStyle w:val="000000000000" w:firstRow="0" w:lastRow="0" w:firstColumn="0" w:lastColumn="0" w:oddVBand="0" w:evenVBand="0" w:oddHBand="0" w:evenHBand="0" w:firstRowFirstColumn="0" w:firstRowLastColumn="0" w:lastRowFirstColumn="0" w:lastRowLastColumn="0"/>
-              <w:rPr>
-                <w:rFonts w:ascii="Calibri" w:eastAsia="Times New Roman" w:hAnsi="Calibri" w:cs="Times New Roman"/>
-                <w:b/>
-                <w:color w:val="000000"/>
-              </w:rPr>
-            </w:pPr>
-            <w:r>
-              <w:rPr>
-                <w:rFonts w:ascii="Calibri" w:eastAsia="Times New Roman" w:hAnsi="Calibri" w:cs="Times New Roman"/>
-                <w:b/>
-                <w:color w:val="000000"/>
-              </w:rPr>
-              <w:t>temp</w:t>
+            <w:tcW w:w="725" w:type="pct"/>
+            <w:noWrap/>
+            <w:hideMark/>
+          </w:tcPr>
+          <w:p>
+            <w:pPr>
+              <w:rPr>
+                <w:rFonts w:ascii="Calibri" w:eastAsia="Times New Roman" w:hAnsi="Calibri" w:cs="Times New Roman"/>
+                <w:color w:val="000000"/>
+              </w:rPr>
+            </w:pPr>
+            <w:r>
+              <w:rPr>
+                <w:rFonts w:ascii="Calibri" w:eastAsia="Times New Roman" w:hAnsi="Calibri" w:cs="Times New Roman"/>
+                <w:color w:val="000000"/>
+              </w:rPr>
+              <w:t>Chamber 1</w:t>
+            </w:r>
+          </w:p>
+        </w:tc>
+        <w:tc>
+          <w:tcPr>
+            <w:tcW w:w="873" w:type="pct"/>
+            <w:noWrap/>
+            <w:hideMark/>
+          </w:tcPr>
+          <w:p>
+            <w:pPr>
+              <w:jc w:val="right"/>
+              <w:cnfStyle w:val="000000000000" w:firstRow="0" w:lastRow="0" w:firstColumn="0" w:lastColumn="0" w:oddVBand="0" w:evenVBand="0" w:oddHBand="0" w:evenHBand="0" w:firstRowFirstColumn="0" w:firstRowLastColumn="0" w:lastRowFirstColumn="0" w:lastRowLastColumn="0"/>
+              <w:rPr>
+                <w:rFonts w:ascii="Calibri" w:eastAsia="Times New Roman" w:hAnsi="Calibri" w:cs="Times New Roman"/>
+                <w:color w:val="000000"/>
+              </w:rPr>
+            </w:pPr>
+            <w:r>
+              <w:rPr>
+                <w:rFonts w:ascii="Calibri" w:eastAsia="Times New Roman" w:hAnsi="Calibri" w:cs="Times New Roman"/>
+                <w:color w:val="000000"/>
+              </w:rPr>
+              <w:t>20</w:t>
             </w:r>
           </w:p>
         </w:tc>
@@ -4386,46 +4753,43 @@
           </w:tcPr>
           <w:p>
             <w:pPr>
-              <w:cnfStyle w:val="000000000000" w:firstRow="0" w:lastRow="0" w:firstColumn="0" w:lastColumn="0" w:oddVBand="0" w:evenVBand="0" w:oddHBand="0" w:evenHBand="0" w:firstRowFirstColumn="0" w:firstRowLastColumn="0" w:lastRowFirstColumn="0" w:lastRowLastColumn="0"/>
-              <w:rPr>
-                <w:rFonts w:ascii="Calibri" w:eastAsia="Times New Roman" w:hAnsi="Calibri" w:cs="Times New Roman"/>
-                <w:b/>
-                <w:color w:val="000000"/>
-              </w:rPr>
-            </w:pPr>
-            <w:r>
-              <w:rPr>
-                <w:rFonts w:ascii="Calibri" w:eastAsia="Times New Roman" w:hAnsi="Calibri" w:cs="Times New Roman"/>
-                <w:b/>
-                <w:color w:val="000000"/>
-              </w:rPr>
-              <w:t>mean</w:t>
-            </w:r>
-          </w:p>
-        </w:tc>
-        <w:tc>
-          <w:tcPr>
-            <w:tcW w:w="620" w:type="pct"/>
-            <w:gridSpan w:val="2"/>
-            <w:noWrap/>
-            <w:hideMark/>
-          </w:tcPr>
-          <w:p>
-            <w:pPr>
-              <w:cnfStyle w:val="000000000000" w:firstRow="0" w:lastRow="0" w:firstColumn="0" w:lastColumn="0" w:oddVBand="0" w:evenVBand="0" w:oddHBand="0" w:evenHBand="0" w:firstRowFirstColumn="0" w:firstRowLastColumn="0" w:lastRowFirstColumn="0" w:lastRowLastColumn="0"/>
-              <w:rPr>
-                <w:rFonts w:ascii="Calibri" w:eastAsia="Times New Roman" w:hAnsi="Calibri" w:cs="Times New Roman"/>
-                <w:b/>
-                <w:color w:val="000000"/>
-              </w:rPr>
-            </w:pPr>
-            <w:r>
-              <w:rPr>
-                <w:rFonts w:ascii="Calibri" w:eastAsia="Times New Roman" w:hAnsi="Calibri" w:cs="Times New Roman"/>
-                <w:b/>
-                <w:color w:val="000000"/>
-              </w:rPr>
-              <w:t>max</w:t>
+              <w:jc w:val="right"/>
+              <w:cnfStyle w:val="000000000000" w:firstRow="0" w:lastRow="0" w:firstColumn="0" w:lastColumn="0" w:oddVBand="0" w:evenVBand="0" w:oddHBand="0" w:evenHBand="0" w:firstRowFirstColumn="0" w:firstRowLastColumn="0" w:lastRowFirstColumn="0" w:lastRowLastColumn="0"/>
+              <w:rPr>
+                <w:rFonts w:ascii="Calibri" w:eastAsia="Times New Roman" w:hAnsi="Calibri" w:cs="Times New Roman"/>
+                <w:color w:val="000000"/>
+              </w:rPr>
+            </w:pPr>
+            <w:r>
+              <w:rPr>
+                <w:rFonts w:ascii="Calibri" w:eastAsia="Times New Roman" w:hAnsi="Calibri" w:cs="Times New Roman"/>
+                <w:color w:val="000000"/>
+              </w:rPr>
+              <w:t>2</w:t>
+            </w:r>
+          </w:p>
+        </w:tc>
+        <w:tc>
+          <w:tcPr>
+            <w:tcW w:w="550" w:type="pct"/>
+            <w:noWrap/>
+            <w:hideMark/>
+          </w:tcPr>
+          <w:p>
+            <w:pPr>
+              <w:jc w:val="right"/>
+              <w:cnfStyle w:val="000000000000" w:firstRow="0" w:lastRow="0" w:firstColumn="0" w:lastColumn="0" w:oddVBand="0" w:evenVBand="0" w:oddHBand="0" w:evenHBand="0" w:firstRowFirstColumn="0" w:firstRowLastColumn="0" w:lastRowFirstColumn="0" w:lastRowLastColumn="0"/>
+              <w:rPr>
+                <w:rFonts w:ascii="Calibri" w:eastAsia="Times New Roman" w:hAnsi="Calibri" w:cs="Times New Roman"/>
+                <w:color w:val="000000"/>
+              </w:rPr>
+            </w:pPr>
+            <w:r>
+              <w:rPr>
+                <w:rFonts w:ascii="Calibri" w:eastAsia="Times New Roman" w:hAnsi="Calibri" w:cs="Times New Roman"/>
+                <w:color w:val="000000"/>
+              </w:rPr>
+              <w:t>3</w:t>
             </w:r>
           </w:p>
         </w:tc>
@@ -4437,47 +4801,43 @@
           </w:tcPr>
           <w:p>
             <w:pPr>
-              <w:cnfStyle w:val="000000000000" w:firstRow="0" w:lastRow="0" w:firstColumn="0" w:lastColumn="0" w:oddVBand="0" w:evenVBand="0" w:oddHBand="0" w:evenHBand="0" w:firstRowFirstColumn="0" w:firstRowLastColumn="0" w:lastRowFirstColumn="0" w:lastRowLastColumn="0"/>
-              <w:rPr>
-                <w:rFonts w:ascii="Calibri" w:eastAsia="Times New Roman" w:hAnsi="Calibri" w:cs="Times New Roman"/>
-                <w:b/>
-                <w:color w:val="000000"/>
-              </w:rPr>
-            </w:pPr>
-            <w:proofErr w:type="spellStart"/>
-            <w:r>
-              <w:rPr>
-                <w:rFonts w:ascii="Calibri" w:eastAsia="Times New Roman" w:hAnsi="Calibri" w:cs="Times New Roman"/>
-                <w:b/>
-                <w:color w:val="000000"/>
-              </w:rPr>
-              <w:t>sd</w:t>
-            </w:r>
-            <w:proofErr w:type="spellEnd"/>
-          </w:p>
-        </w:tc>
-        <w:tc>
-          <w:tcPr>
-            <w:tcW w:w="650" w:type="pct"/>
-            <w:noWrap/>
-            <w:hideMark/>
-          </w:tcPr>
-          <w:p>
-            <w:pPr>
-              <w:cnfStyle w:val="000000000000" w:firstRow="0" w:lastRow="0" w:firstColumn="0" w:lastColumn="0" w:oddVBand="0" w:evenVBand="0" w:oddHBand="0" w:evenHBand="0" w:firstRowFirstColumn="0" w:firstRowLastColumn="0" w:lastRowFirstColumn="0" w:lastRowLastColumn="0"/>
-              <w:rPr>
-                <w:rFonts w:ascii="Calibri" w:eastAsia="Times New Roman" w:hAnsi="Calibri" w:cs="Times New Roman"/>
-                <w:b/>
-                <w:color w:val="000000"/>
-              </w:rPr>
-            </w:pPr>
-            <w:r>
-              <w:rPr>
-                <w:rFonts w:ascii="Calibri" w:eastAsia="Times New Roman" w:hAnsi="Calibri" w:cs="Times New Roman"/>
-                <w:b/>
-                <w:color w:val="000000"/>
-              </w:rPr>
-              <w:t>n</w:t>
+              <w:jc w:val="right"/>
+              <w:cnfStyle w:val="000000000000" w:firstRow="0" w:lastRow="0" w:firstColumn="0" w:lastColumn="0" w:oddVBand="0" w:evenVBand="0" w:oddHBand="0" w:evenHBand="0" w:firstRowFirstColumn="0" w:firstRowLastColumn="0" w:lastRowFirstColumn="0" w:lastRowLastColumn="0"/>
+              <w:rPr>
+                <w:rFonts w:ascii="Calibri" w:eastAsia="Times New Roman" w:hAnsi="Calibri" w:cs="Times New Roman"/>
+                <w:color w:val="000000"/>
+              </w:rPr>
+            </w:pPr>
+            <w:r>
+              <w:rPr>
+                <w:rFonts w:ascii="Calibri" w:eastAsia="Times New Roman" w:hAnsi="Calibri" w:cs="Times New Roman"/>
+                <w:color w:val="000000"/>
+              </w:rPr>
+              <w:t>1.154700538</w:t>
+            </w:r>
+          </w:p>
+        </w:tc>
+        <w:tc>
+          <w:tcPr>
+            <w:tcW w:w="458" w:type="pct"/>
+            <w:noWrap/>
+            <w:hideMark/>
+          </w:tcPr>
+          <w:p>
+            <w:pPr>
+              <w:jc w:val="right"/>
+              <w:cnfStyle w:val="000000000000" w:firstRow="0" w:lastRow="0" w:firstColumn="0" w:lastColumn="0" w:oddVBand="0" w:evenVBand="0" w:oddHBand="0" w:evenHBand="0" w:firstRowFirstColumn="0" w:firstRowLastColumn="0" w:lastRowFirstColumn="0" w:lastRowLastColumn="0"/>
+              <w:rPr>
+                <w:rFonts w:ascii="Calibri" w:eastAsia="Times New Roman" w:hAnsi="Calibri" w:cs="Times New Roman"/>
+                <w:color w:val="000000"/>
+              </w:rPr>
+            </w:pPr>
+            <w:r>
+              <w:rPr>
+                <w:rFonts w:ascii="Calibri" w:eastAsia="Times New Roman" w:hAnsi="Calibri" w:cs="Times New Roman"/>
+                <w:color w:val="000000"/>
+              </w:rPr>
+              <w:t>4</w:t>
             </w:r>
           </w:p>
         </w:tc>
@@ -4489,23 +4849,20 @@
           </w:tcPr>
           <w:p>
             <w:pPr>
-              <w:cnfStyle w:val="000000000000" w:firstRow="0" w:lastRow="0" w:firstColumn="0" w:lastColumn="0" w:oddVBand="0" w:evenVBand="0" w:oddHBand="0" w:evenHBand="0" w:firstRowFirstColumn="0" w:firstRowLastColumn="0" w:lastRowFirstColumn="0" w:lastRowLastColumn="0"/>
-              <w:rPr>
-                <w:rFonts w:ascii="Calibri" w:eastAsia="Times New Roman" w:hAnsi="Calibri" w:cs="Times New Roman"/>
-                <w:b/>
-                <w:color w:val="000000"/>
-              </w:rPr>
-            </w:pPr>
-            <w:proofErr w:type="spellStart"/>
-            <w:r>
-              <w:rPr>
-                <w:rFonts w:ascii="Calibri" w:eastAsia="Times New Roman" w:hAnsi="Calibri" w:cs="Times New Roman"/>
-                <w:b/>
-                <w:color w:val="000000"/>
-              </w:rPr>
-              <w:t>sem</w:t>
-            </w:r>
-            <w:proofErr w:type="spellEnd"/>
+              <w:jc w:val="right"/>
+              <w:cnfStyle w:val="000000000000" w:firstRow="0" w:lastRow="0" w:firstColumn="0" w:lastColumn="0" w:oddVBand="0" w:evenVBand="0" w:oddHBand="0" w:evenHBand="0" w:firstRowFirstColumn="0" w:firstRowLastColumn="0" w:lastRowFirstColumn="0" w:lastRowLastColumn="0"/>
+              <w:rPr>
+                <w:rFonts w:ascii="Calibri" w:eastAsia="Times New Roman" w:hAnsi="Calibri" w:cs="Times New Roman"/>
+                <w:color w:val="000000"/>
+              </w:rPr>
+            </w:pPr>
+            <w:r>
+              <w:rPr>
+                <w:rFonts w:ascii="Calibri" w:eastAsia="Times New Roman" w:hAnsi="Calibri" w:cs="Times New Roman"/>
+                <w:color w:val="000000"/>
+              </w:rPr>
+              <w:t>0.577350269</w:t>
+            </w:r>
           </w:p>
         </w:tc>
       </w:tr>
@@ -4516,47 +4873,47 @@
         <w:tc>
           <w:tcPr>
             <w:cnfStyle w:val="001000000000" w:firstRow="0" w:lastRow="0" w:firstColumn="1" w:lastColumn="0" w:oddVBand="0" w:evenVBand="0" w:oddHBand="0" w:evenHBand="0" w:firstRowFirstColumn="0" w:firstRowLastColumn="0" w:lastRowFirstColumn="0" w:lastRowLastColumn="0"/>
-            <w:tcW w:w="694" w:type="pct"/>
-            <w:noWrap/>
-            <w:hideMark/>
-          </w:tcPr>
-          <w:p>
-            <w:pPr>
-              <w:rPr>
-                <w:rFonts w:ascii="Calibri" w:eastAsia="Times New Roman" w:hAnsi="Calibri" w:cs="Times New Roman"/>
-                <w:color w:val="000000"/>
-              </w:rPr>
-            </w:pPr>
-            <w:r>
-              <w:rPr>
-                <w:rFonts w:ascii="Calibri" w:eastAsia="Times New Roman" w:hAnsi="Calibri" w:cs="Times New Roman"/>
-                <w:color w:val="000000"/>
-              </w:rPr>
-              <w:t>Chamber 1</w:t>
-            </w:r>
-          </w:p>
-        </w:tc>
-        <w:tc>
-          <w:tcPr>
-            <w:tcW w:w="642" w:type="pct"/>
-            <w:noWrap/>
-            <w:hideMark/>
-          </w:tcPr>
-          <w:p>
-            <w:pPr>
-              <w:jc w:val="right"/>
-              <w:cnfStyle w:val="000000000000" w:firstRow="0" w:lastRow="0" w:firstColumn="0" w:lastColumn="0" w:oddVBand="0" w:evenVBand="0" w:oddHBand="0" w:evenHBand="0" w:firstRowFirstColumn="0" w:firstRowLastColumn="0" w:lastRowFirstColumn="0" w:lastRowLastColumn="0"/>
-              <w:rPr>
-                <w:rFonts w:ascii="Calibri" w:eastAsia="Times New Roman" w:hAnsi="Calibri" w:cs="Times New Roman"/>
-                <w:color w:val="000000"/>
-              </w:rPr>
-            </w:pPr>
-            <w:r>
-              <w:rPr>
-                <w:rFonts w:ascii="Calibri" w:eastAsia="Times New Roman" w:hAnsi="Calibri" w:cs="Times New Roman"/>
-                <w:color w:val="000000"/>
-              </w:rPr>
-              <w:t>20</w:t>
+            <w:tcW w:w="725" w:type="pct"/>
+            <w:noWrap/>
+            <w:hideMark/>
+          </w:tcPr>
+          <w:p>
+            <w:pPr>
+              <w:rPr>
+                <w:rFonts w:ascii="Calibri" w:eastAsia="Times New Roman" w:hAnsi="Calibri" w:cs="Times New Roman"/>
+                <w:color w:val="000000"/>
+              </w:rPr>
+            </w:pPr>
+            <w:r>
+              <w:rPr>
+                <w:rFonts w:ascii="Calibri" w:eastAsia="Times New Roman" w:hAnsi="Calibri" w:cs="Times New Roman"/>
+                <w:color w:val="000000"/>
+              </w:rPr>
+              <w:t>Chamber 2</w:t>
+            </w:r>
+          </w:p>
+        </w:tc>
+        <w:tc>
+          <w:tcPr>
+            <w:tcW w:w="873" w:type="pct"/>
+            <w:noWrap/>
+            <w:hideMark/>
+          </w:tcPr>
+          <w:p>
+            <w:pPr>
+              <w:jc w:val="right"/>
+              <w:cnfStyle w:val="000000000000" w:firstRow="0" w:lastRow="0" w:firstColumn="0" w:lastColumn="0" w:oddVBand="0" w:evenVBand="0" w:oddHBand="0" w:evenHBand="0" w:firstRowFirstColumn="0" w:firstRowLastColumn="0" w:lastRowFirstColumn="0" w:lastRowLastColumn="0"/>
+              <w:rPr>
+                <w:rFonts w:ascii="Calibri" w:eastAsia="Times New Roman" w:hAnsi="Calibri" w:cs="Times New Roman"/>
+                <w:color w:val="000000"/>
+              </w:rPr>
+            </w:pPr>
+            <w:r>
+              <w:rPr>
+                <w:rFonts w:ascii="Calibri" w:eastAsia="Times New Roman" w:hAnsi="Calibri" w:cs="Times New Roman"/>
+                <w:color w:val="000000"/>
+              </w:rPr>
+              <w:t>26</w:t>
             </w:r>
           </w:p>
         </w:tc>
@@ -4580,32 +4937,31 @@
                 <w:rFonts w:ascii="Calibri" w:eastAsia="Times New Roman" w:hAnsi="Calibri" w:cs="Times New Roman"/>
                 <w:color w:val="000000"/>
               </w:rPr>
-              <w:t>2</w:t>
-            </w:r>
-          </w:p>
-        </w:tc>
-        <w:tc>
-          <w:tcPr>
-            <w:tcW w:w="620" w:type="pct"/>
-            <w:gridSpan w:val="2"/>
-            <w:noWrap/>
-            <w:hideMark/>
-          </w:tcPr>
-          <w:p>
-            <w:pPr>
-              <w:jc w:val="right"/>
-              <w:cnfStyle w:val="000000000000" w:firstRow="0" w:lastRow="0" w:firstColumn="0" w:lastColumn="0" w:oddVBand="0" w:evenVBand="0" w:oddHBand="0" w:evenHBand="0" w:firstRowFirstColumn="0" w:firstRowLastColumn="0" w:lastRowFirstColumn="0" w:lastRowLastColumn="0"/>
-              <w:rPr>
-                <w:rFonts w:ascii="Calibri" w:eastAsia="Times New Roman" w:hAnsi="Calibri" w:cs="Times New Roman"/>
-                <w:color w:val="000000"/>
-              </w:rPr>
-            </w:pPr>
-            <w:r>
-              <w:rPr>
-                <w:rFonts w:ascii="Calibri" w:eastAsia="Times New Roman" w:hAnsi="Calibri" w:cs="Times New Roman"/>
-                <w:color w:val="000000"/>
-              </w:rPr>
-              <w:t>3</w:t>
+              <w:t>5.25</w:t>
+            </w:r>
+          </w:p>
+        </w:tc>
+        <w:tc>
+          <w:tcPr>
+            <w:tcW w:w="550" w:type="pct"/>
+            <w:noWrap/>
+            <w:hideMark/>
+          </w:tcPr>
+          <w:p>
+            <w:pPr>
+              <w:jc w:val="right"/>
+              <w:cnfStyle w:val="000000000000" w:firstRow="0" w:lastRow="0" w:firstColumn="0" w:lastColumn="0" w:oddVBand="0" w:evenVBand="0" w:oddHBand="0" w:evenHBand="0" w:firstRowFirstColumn="0" w:firstRowLastColumn="0" w:lastRowFirstColumn="0" w:lastRowLastColumn="0"/>
+              <w:rPr>
+                <w:rFonts w:ascii="Calibri" w:eastAsia="Times New Roman" w:hAnsi="Calibri" w:cs="Times New Roman"/>
+                <w:color w:val="000000"/>
+              </w:rPr>
+            </w:pPr>
+            <w:r>
+              <w:rPr>
+                <w:rFonts w:ascii="Calibri" w:eastAsia="Times New Roman" w:hAnsi="Calibri" w:cs="Times New Roman"/>
+                <w:color w:val="000000"/>
+              </w:rPr>
+              <w:t>8</w:t>
             </w:r>
           </w:p>
         </w:tc>
@@ -4629,13 +4985,13 @@
                 <w:rFonts w:ascii="Calibri" w:eastAsia="Times New Roman" w:hAnsi="Calibri" w:cs="Times New Roman"/>
                 <w:color w:val="000000"/>
               </w:rPr>
-              <w:t>1.154700538</w:t>
-            </w:r>
-          </w:p>
-        </w:tc>
-        <w:tc>
-          <w:tcPr>
-            <w:tcW w:w="650" w:type="pct"/>
+              <w:t>2.753785274</w:t>
+            </w:r>
+          </w:p>
+        </w:tc>
+        <w:tc>
+          <w:tcPr>
+            <w:tcW w:w="458" w:type="pct"/>
             <w:noWrap/>
             <w:hideMark/>
           </w:tcPr>
@@ -4677,7 +5033,7 @@
                 <w:rFonts w:ascii="Calibri" w:eastAsia="Times New Roman" w:hAnsi="Calibri" w:cs="Times New Roman"/>
                 <w:color w:val="000000"/>
               </w:rPr>
-              <w:t>0.577350269</w:t>
+              <w:t>1.376892637</w:t>
             </w:r>
           </w:p>
         </w:tc>
@@ -4689,47 +5045,47 @@
         <w:tc>
           <w:tcPr>
             <w:cnfStyle w:val="001000000000" w:firstRow="0" w:lastRow="0" w:firstColumn="1" w:lastColumn="0" w:oddVBand="0" w:evenVBand="0" w:oddHBand="0" w:evenHBand="0" w:firstRowFirstColumn="0" w:firstRowLastColumn="0" w:lastRowFirstColumn="0" w:lastRowLastColumn="0"/>
-            <w:tcW w:w="694" w:type="pct"/>
-            <w:noWrap/>
-            <w:hideMark/>
-          </w:tcPr>
-          <w:p>
-            <w:pPr>
-              <w:rPr>
-                <w:rFonts w:ascii="Calibri" w:eastAsia="Times New Roman" w:hAnsi="Calibri" w:cs="Times New Roman"/>
-                <w:color w:val="000000"/>
-              </w:rPr>
-            </w:pPr>
-            <w:r>
-              <w:rPr>
-                <w:rFonts w:ascii="Calibri" w:eastAsia="Times New Roman" w:hAnsi="Calibri" w:cs="Times New Roman"/>
-                <w:color w:val="000000"/>
-              </w:rPr>
-              <w:t>Chamber 2</w:t>
-            </w:r>
-          </w:p>
-        </w:tc>
-        <w:tc>
-          <w:tcPr>
-            <w:tcW w:w="642" w:type="pct"/>
-            <w:noWrap/>
-            <w:hideMark/>
-          </w:tcPr>
-          <w:p>
-            <w:pPr>
-              <w:jc w:val="right"/>
-              <w:cnfStyle w:val="000000000000" w:firstRow="0" w:lastRow="0" w:firstColumn="0" w:lastColumn="0" w:oddVBand="0" w:evenVBand="0" w:oddHBand="0" w:evenHBand="0" w:firstRowFirstColumn="0" w:firstRowLastColumn="0" w:lastRowFirstColumn="0" w:lastRowLastColumn="0"/>
-              <w:rPr>
-                <w:rFonts w:ascii="Calibri" w:eastAsia="Times New Roman" w:hAnsi="Calibri" w:cs="Times New Roman"/>
-                <w:color w:val="000000"/>
-              </w:rPr>
-            </w:pPr>
-            <w:r>
-              <w:rPr>
-                <w:rFonts w:ascii="Calibri" w:eastAsia="Times New Roman" w:hAnsi="Calibri" w:cs="Times New Roman"/>
-                <w:color w:val="000000"/>
-              </w:rPr>
-              <w:t>26</w:t>
+            <w:tcW w:w="725" w:type="pct"/>
+            <w:noWrap/>
+            <w:hideMark/>
+          </w:tcPr>
+          <w:p>
+            <w:pPr>
+              <w:rPr>
+                <w:rFonts w:ascii="Calibri" w:eastAsia="Times New Roman" w:hAnsi="Calibri" w:cs="Times New Roman"/>
+                <w:color w:val="000000"/>
+              </w:rPr>
+            </w:pPr>
+            <w:r>
+              <w:rPr>
+                <w:rFonts w:ascii="Calibri" w:eastAsia="Times New Roman" w:hAnsi="Calibri" w:cs="Times New Roman"/>
+                <w:color w:val="000000"/>
+              </w:rPr>
+              <w:t>Chamber 3</w:t>
+            </w:r>
+          </w:p>
+        </w:tc>
+        <w:tc>
+          <w:tcPr>
+            <w:tcW w:w="873" w:type="pct"/>
+            <w:noWrap/>
+            <w:hideMark/>
+          </w:tcPr>
+          <w:p>
+            <w:pPr>
+              <w:jc w:val="right"/>
+              <w:cnfStyle w:val="000000000000" w:firstRow="0" w:lastRow="0" w:firstColumn="0" w:lastColumn="0" w:oddVBand="0" w:evenVBand="0" w:oddHBand="0" w:evenHBand="0" w:firstRowFirstColumn="0" w:firstRowLastColumn="0" w:lastRowFirstColumn="0" w:lastRowLastColumn="0"/>
+              <w:rPr>
+                <w:rFonts w:ascii="Calibri" w:eastAsia="Times New Roman" w:hAnsi="Calibri" w:cs="Times New Roman"/>
+                <w:color w:val="000000"/>
+              </w:rPr>
+            </w:pPr>
+            <w:r>
+              <w:rPr>
+                <w:rFonts w:ascii="Calibri" w:eastAsia="Times New Roman" w:hAnsi="Calibri" w:cs="Times New Roman"/>
+                <w:color w:val="000000"/>
+              </w:rPr>
+              <w:t>30</w:t>
             </w:r>
           </w:p>
         </w:tc>
@@ -4753,32 +5109,31 @@
                 <w:rFonts w:ascii="Calibri" w:eastAsia="Times New Roman" w:hAnsi="Calibri" w:cs="Times New Roman"/>
                 <w:color w:val="000000"/>
               </w:rPr>
-              <w:t>5.25</w:t>
-            </w:r>
-          </w:p>
-        </w:tc>
-        <w:tc>
-          <w:tcPr>
-            <w:tcW w:w="620" w:type="pct"/>
-            <w:gridSpan w:val="2"/>
-            <w:noWrap/>
-            <w:hideMark/>
-          </w:tcPr>
-          <w:p>
-            <w:pPr>
-              <w:jc w:val="right"/>
-              <w:cnfStyle w:val="000000000000" w:firstRow="0" w:lastRow="0" w:firstColumn="0" w:lastColumn="0" w:oddVBand="0" w:evenVBand="0" w:oddHBand="0" w:evenHBand="0" w:firstRowFirstColumn="0" w:firstRowLastColumn="0" w:lastRowFirstColumn="0" w:lastRowLastColumn="0"/>
-              <w:rPr>
-                <w:rFonts w:ascii="Calibri" w:eastAsia="Times New Roman" w:hAnsi="Calibri" w:cs="Times New Roman"/>
-                <w:color w:val="000000"/>
-              </w:rPr>
-            </w:pPr>
-            <w:r>
-              <w:rPr>
-                <w:rFonts w:ascii="Calibri" w:eastAsia="Times New Roman" w:hAnsi="Calibri" w:cs="Times New Roman"/>
-                <w:color w:val="000000"/>
-              </w:rPr>
-              <w:t>8</w:t>
+              <w:t>3.416666667</w:t>
+            </w:r>
+          </w:p>
+        </w:tc>
+        <w:tc>
+          <w:tcPr>
+            <w:tcW w:w="550" w:type="pct"/>
+            <w:noWrap/>
+            <w:hideMark/>
+          </w:tcPr>
+          <w:p>
+            <w:pPr>
+              <w:jc w:val="right"/>
+              <w:cnfStyle w:val="000000000000" w:firstRow="0" w:lastRow="0" w:firstColumn="0" w:lastColumn="0" w:oddVBand="0" w:evenVBand="0" w:oddHBand="0" w:evenHBand="0" w:firstRowFirstColumn="0" w:firstRowLastColumn="0" w:lastRowFirstColumn="0" w:lastRowLastColumn="0"/>
+              <w:rPr>
+                <w:rFonts w:ascii="Calibri" w:eastAsia="Times New Roman" w:hAnsi="Calibri" w:cs="Times New Roman"/>
+                <w:color w:val="000000"/>
+              </w:rPr>
+            </w:pPr>
+            <w:r>
+              <w:rPr>
+                <w:rFonts w:ascii="Calibri" w:eastAsia="Times New Roman" w:hAnsi="Calibri" w:cs="Times New Roman"/>
+                <w:color w:val="000000"/>
+              </w:rPr>
+              <w:t>9</w:t>
             </w:r>
           </w:p>
         </w:tc>
@@ -4802,31 +5157,31 @@
                 <w:rFonts w:ascii="Calibri" w:eastAsia="Times New Roman" w:hAnsi="Calibri" w:cs="Times New Roman"/>
                 <w:color w:val="000000"/>
               </w:rPr>
-              <w:t>2.753785274</w:t>
-            </w:r>
-          </w:p>
-        </w:tc>
-        <w:tc>
-          <w:tcPr>
-            <w:tcW w:w="650" w:type="pct"/>
-            <w:noWrap/>
-            <w:hideMark/>
-          </w:tcPr>
-          <w:p>
-            <w:pPr>
-              <w:jc w:val="right"/>
-              <w:cnfStyle w:val="000000000000" w:firstRow="0" w:lastRow="0" w:firstColumn="0" w:lastColumn="0" w:oddVBand="0" w:evenVBand="0" w:oddHBand="0" w:evenHBand="0" w:firstRowFirstColumn="0" w:firstRowLastColumn="0" w:lastRowFirstColumn="0" w:lastRowLastColumn="0"/>
-              <w:rPr>
-                <w:rFonts w:ascii="Calibri" w:eastAsia="Times New Roman" w:hAnsi="Calibri" w:cs="Times New Roman"/>
-                <w:color w:val="000000"/>
-              </w:rPr>
-            </w:pPr>
-            <w:r>
-              <w:rPr>
-                <w:rFonts w:ascii="Calibri" w:eastAsia="Times New Roman" w:hAnsi="Calibri" w:cs="Times New Roman"/>
-                <w:color w:val="000000"/>
-              </w:rPr>
-              <w:t>4</w:t>
+              <w:t>2.87083031</w:t>
+            </w:r>
+          </w:p>
+        </w:tc>
+        <w:tc>
+          <w:tcPr>
+            <w:tcW w:w="458" w:type="pct"/>
+            <w:noWrap/>
+            <w:hideMark/>
+          </w:tcPr>
+          <w:p>
+            <w:pPr>
+              <w:jc w:val="right"/>
+              <w:cnfStyle w:val="000000000000" w:firstRow="0" w:lastRow="0" w:firstColumn="0" w:lastColumn="0" w:oddVBand="0" w:evenVBand="0" w:oddHBand="0" w:evenHBand="0" w:firstRowFirstColumn="0" w:firstRowLastColumn="0" w:lastRowFirstColumn="0" w:lastRowLastColumn="0"/>
+              <w:rPr>
+                <w:rFonts w:ascii="Calibri" w:eastAsia="Times New Roman" w:hAnsi="Calibri" w:cs="Times New Roman"/>
+                <w:color w:val="000000"/>
+              </w:rPr>
+            </w:pPr>
+            <w:r>
+              <w:rPr>
+                <w:rFonts w:ascii="Calibri" w:eastAsia="Times New Roman" w:hAnsi="Calibri" w:cs="Times New Roman"/>
+                <w:color w:val="000000"/>
+              </w:rPr>
+              <w:t>6</w:t>
             </w:r>
           </w:p>
         </w:tc>
@@ -4850,7 +5205,7 @@
                 <w:rFonts w:ascii="Calibri" w:eastAsia="Times New Roman" w:hAnsi="Calibri" w:cs="Times New Roman"/>
                 <w:color w:val="000000"/>
               </w:rPr>
-              <w:t>1.376892637</w:t>
+              <w:t>1.172011566</w:t>
             </w:r>
           </w:p>
         </w:tc>
@@ -4862,47 +5217,47 @@
         <w:tc>
           <w:tcPr>
             <w:cnfStyle w:val="001000000000" w:firstRow="0" w:lastRow="0" w:firstColumn="1" w:lastColumn="0" w:oddVBand="0" w:evenVBand="0" w:oddHBand="0" w:evenHBand="0" w:firstRowFirstColumn="0" w:firstRowLastColumn="0" w:lastRowFirstColumn="0" w:lastRowLastColumn="0"/>
-            <w:tcW w:w="694" w:type="pct"/>
-            <w:noWrap/>
-            <w:hideMark/>
-          </w:tcPr>
-          <w:p>
-            <w:pPr>
-              <w:rPr>
-                <w:rFonts w:ascii="Calibri" w:eastAsia="Times New Roman" w:hAnsi="Calibri" w:cs="Times New Roman"/>
-                <w:color w:val="000000"/>
-              </w:rPr>
-            </w:pPr>
-            <w:r>
-              <w:rPr>
-                <w:rFonts w:ascii="Calibri" w:eastAsia="Times New Roman" w:hAnsi="Calibri" w:cs="Times New Roman"/>
-                <w:color w:val="000000"/>
-              </w:rPr>
-              <w:t>Chamber 3</w:t>
-            </w:r>
-          </w:p>
-        </w:tc>
-        <w:tc>
-          <w:tcPr>
-            <w:tcW w:w="642" w:type="pct"/>
-            <w:noWrap/>
-            <w:hideMark/>
-          </w:tcPr>
-          <w:p>
-            <w:pPr>
-              <w:jc w:val="right"/>
-              <w:cnfStyle w:val="000000000000" w:firstRow="0" w:lastRow="0" w:firstColumn="0" w:lastColumn="0" w:oddVBand="0" w:evenVBand="0" w:oddHBand="0" w:evenHBand="0" w:firstRowFirstColumn="0" w:firstRowLastColumn="0" w:lastRowFirstColumn="0" w:lastRowLastColumn="0"/>
-              <w:rPr>
-                <w:rFonts w:ascii="Calibri" w:eastAsia="Times New Roman" w:hAnsi="Calibri" w:cs="Times New Roman"/>
-                <w:color w:val="000000"/>
-              </w:rPr>
-            </w:pPr>
-            <w:r>
-              <w:rPr>
-                <w:rFonts w:ascii="Calibri" w:eastAsia="Times New Roman" w:hAnsi="Calibri" w:cs="Times New Roman"/>
-                <w:color w:val="000000"/>
-              </w:rPr>
-              <w:t>30</w:t>
+            <w:tcW w:w="725" w:type="pct"/>
+            <w:noWrap/>
+            <w:hideMark/>
+          </w:tcPr>
+          <w:p>
+            <w:pPr>
+              <w:rPr>
+                <w:rFonts w:ascii="Calibri" w:eastAsia="Times New Roman" w:hAnsi="Calibri" w:cs="Times New Roman"/>
+                <w:color w:val="000000"/>
+              </w:rPr>
+            </w:pPr>
+            <w:r>
+              <w:rPr>
+                <w:rFonts w:ascii="Calibri" w:eastAsia="Times New Roman" w:hAnsi="Calibri" w:cs="Times New Roman"/>
+                <w:color w:val="000000"/>
+              </w:rPr>
+              <w:t>Chamber 4</w:t>
+            </w:r>
+          </w:p>
+        </w:tc>
+        <w:tc>
+          <w:tcPr>
+            <w:tcW w:w="873" w:type="pct"/>
+            <w:noWrap/>
+            <w:hideMark/>
+          </w:tcPr>
+          <w:p>
+            <w:pPr>
+              <w:jc w:val="right"/>
+              <w:cnfStyle w:val="000000000000" w:firstRow="0" w:lastRow="0" w:firstColumn="0" w:lastColumn="0" w:oddVBand="0" w:evenVBand="0" w:oddHBand="0" w:evenHBand="0" w:firstRowFirstColumn="0" w:firstRowLastColumn="0" w:lastRowFirstColumn="0" w:lastRowLastColumn="0"/>
+              <w:rPr>
+                <w:rFonts w:ascii="Calibri" w:eastAsia="Times New Roman" w:hAnsi="Calibri" w:cs="Times New Roman"/>
+                <w:color w:val="000000"/>
+              </w:rPr>
+            </w:pPr>
+            <w:r>
+              <w:rPr>
+                <w:rFonts w:ascii="Calibri" w:eastAsia="Times New Roman" w:hAnsi="Calibri" w:cs="Times New Roman"/>
+                <w:color w:val="000000"/>
+              </w:rPr>
+              <w:t>34</w:t>
             </w:r>
           </w:p>
         </w:tc>
@@ -4926,32 +5281,31 @@
                 <w:rFonts w:ascii="Calibri" w:eastAsia="Times New Roman" w:hAnsi="Calibri" w:cs="Times New Roman"/>
                 <w:color w:val="000000"/>
               </w:rPr>
-              <w:t>3.416666667</w:t>
-            </w:r>
-          </w:p>
-        </w:tc>
-        <w:tc>
-          <w:tcPr>
-            <w:tcW w:w="620" w:type="pct"/>
-            <w:gridSpan w:val="2"/>
-            <w:noWrap/>
-            <w:hideMark/>
-          </w:tcPr>
-          <w:p>
-            <w:pPr>
-              <w:jc w:val="right"/>
-              <w:cnfStyle w:val="000000000000" w:firstRow="0" w:lastRow="0" w:firstColumn="0" w:lastColumn="0" w:oddVBand="0" w:evenVBand="0" w:oddHBand="0" w:evenHBand="0" w:firstRowFirstColumn="0" w:firstRowLastColumn="0" w:lastRowFirstColumn="0" w:lastRowLastColumn="0"/>
-              <w:rPr>
-                <w:rFonts w:ascii="Calibri" w:eastAsia="Times New Roman" w:hAnsi="Calibri" w:cs="Times New Roman"/>
-                <w:color w:val="000000"/>
-              </w:rPr>
-            </w:pPr>
-            <w:r>
-              <w:rPr>
-                <w:rFonts w:ascii="Calibri" w:eastAsia="Times New Roman" w:hAnsi="Calibri" w:cs="Times New Roman"/>
-                <w:color w:val="000000"/>
-              </w:rPr>
-              <w:t>9</w:t>
+              <w:t>3.214285714</w:t>
+            </w:r>
+          </w:p>
+        </w:tc>
+        <w:tc>
+          <w:tcPr>
+            <w:tcW w:w="550" w:type="pct"/>
+            <w:noWrap/>
+            <w:hideMark/>
+          </w:tcPr>
+          <w:p>
+            <w:pPr>
+              <w:jc w:val="right"/>
+              <w:cnfStyle w:val="000000000000" w:firstRow="0" w:lastRow="0" w:firstColumn="0" w:lastColumn="0" w:oddVBand="0" w:evenVBand="0" w:oddHBand="0" w:evenHBand="0" w:firstRowFirstColumn="0" w:firstRowLastColumn="0" w:lastRowFirstColumn="0" w:lastRowLastColumn="0"/>
+              <w:rPr>
+                <w:rFonts w:ascii="Calibri" w:eastAsia="Times New Roman" w:hAnsi="Calibri" w:cs="Times New Roman"/>
+                <w:color w:val="000000"/>
+              </w:rPr>
+            </w:pPr>
+            <w:r>
+              <w:rPr>
+                <w:rFonts w:ascii="Calibri" w:eastAsia="Times New Roman" w:hAnsi="Calibri" w:cs="Times New Roman"/>
+                <w:color w:val="000000"/>
+              </w:rPr>
+              <w:t>7</w:t>
             </w:r>
           </w:p>
         </w:tc>
@@ -4975,31 +5329,31 @@
                 <w:rFonts w:ascii="Calibri" w:eastAsia="Times New Roman" w:hAnsi="Calibri" w:cs="Times New Roman"/>
                 <w:color w:val="000000"/>
               </w:rPr>
-              <w:t>2.87083031</w:t>
-            </w:r>
-          </w:p>
-        </w:tc>
-        <w:tc>
-          <w:tcPr>
-            <w:tcW w:w="650" w:type="pct"/>
-            <w:noWrap/>
-            <w:hideMark/>
-          </w:tcPr>
-          <w:p>
-            <w:pPr>
-              <w:jc w:val="right"/>
-              <w:cnfStyle w:val="000000000000" w:firstRow="0" w:lastRow="0" w:firstColumn="0" w:lastColumn="0" w:oddVBand="0" w:evenVBand="0" w:oddHBand="0" w:evenHBand="0" w:firstRowFirstColumn="0" w:firstRowLastColumn="0" w:lastRowFirstColumn="0" w:lastRowLastColumn="0"/>
-              <w:rPr>
-                <w:rFonts w:ascii="Calibri" w:eastAsia="Times New Roman" w:hAnsi="Calibri" w:cs="Times New Roman"/>
-                <w:color w:val="000000"/>
-              </w:rPr>
-            </w:pPr>
-            <w:r>
-              <w:rPr>
-                <w:rFonts w:ascii="Calibri" w:eastAsia="Times New Roman" w:hAnsi="Calibri" w:cs="Times New Roman"/>
-                <w:color w:val="000000"/>
-              </w:rPr>
-              <w:t>6</w:t>
+              <w:t>2.118512506</w:t>
+            </w:r>
+          </w:p>
+        </w:tc>
+        <w:tc>
+          <w:tcPr>
+            <w:tcW w:w="458" w:type="pct"/>
+            <w:noWrap/>
+            <w:hideMark/>
+          </w:tcPr>
+          <w:p>
+            <w:pPr>
+              <w:jc w:val="right"/>
+              <w:cnfStyle w:val="000000000000" w:firstRow="0" w:lastRow="0" w:firstColumn="0" w:lastColumn="0" w:oddVBand="0" w:evenVBand="0" w:oddHBand="0" w:evenHBand="0" w:firstRowFirstColumn="0" w:firstRowLastColumn="0" w:lastRowFirstColumn="0" w:lastRowLastColumn="0"/>
+              <w:rPr>
+                <w:rFonts w:ascii="Calibri" w:eastAsia="Times New Roman" w:hAnsi="Calibri" w:cs="Times New Roman"/>
+                <w:color w:val="000000"/>
+              </w:rPr>
+            </w:pPr>
+            <w:r>
+              <w:rPr>
+                <w:rFonts w:ascii="Calibri" w:eastAsia="Times New Roman" w:hAnsi="Calibri" w:cs="Times New Roman"/>
+                <w:color w:val="000000"/>
+              </w:rPr>
+              <w:t>7</w:t>
             </w:r>
           </w:p>
         </w:tc>
@@ -5023,7 +5377,7 @@
                 <w:rFonts w:ascii="Calibri" w:eastAsia="Times New Roman" w:hAnsi="Calibri" w:cs="Times New Roman"/>
                 <w:color w:val="000000"/>
               </w:rPr>
-              <w:t>1.172011566</w:t>
+              <w:t>0.800722463</w:t>
             </w:r>
           </w:p>
         </w:tc>
@@ -5035,47 +5389,47 @@
         <w:tc>
           <w:tcPr>
             <w:cnfStyle w:val="001000000000" w:firstRow="0" w:lastRow="0" w:firstColumn="1" w:lastColumn="0" w:oddVBand="0" w:evenVBand="0" w:oddHBand="0" w:evenHBand="0" w:firstRowFirstColumn="0" w:firstRowLastColumn="0" w:lastRowFirstColumn="0" w:lastRowLastColumn="0"/>
-            <w:tcW w:w="694" w:type="pct"/>
-            <w:noWrap/>
-            <w:hideMark/>
-          </w:tcPr>
-          <w:p>
-            <w:pPr>
-              <w:rPr>
-                <w:rFonts w:ascii="Calibri" w:eastAsia="Times New Roman" w:hAnsi="Calibri" w:cs="Times New Roman"/>
-                <w:color w:val="000000"/>
-              </w:rPr>
-            </w:pPr>
-            <w:r>
-              <w:rPr>
-                <w:rFonts w:ascii="Calibri" w:eastAsia="Times New Roman" w:hAnsi="Calibri" w:cs="Times New Roman"/>
-                <w:color w:val="000000"/>
-              </w:rPr>
-              <w:t>Chamber 4</w:t>
-            </w:r>
-          </w:p>
-        </w:tc>
-        <w:tc>
-          <w:tcPr>
-            <w:tcW w:w="642" w:type="pct"/>
-            <w:noWrap/>
-            <w:hideMark/>
-          </w:tcPr>
-          <w:p>
-            <w:pPr>
-              <w:jc w:val="right"/>
-              <w:cnfStyle w:val="000000000000" w:firstRow="0" w:lastRow="0" w:firstColumn="0" w:lastColumn="0" w:oddVBand="0" w:evenVBand="0" w:oddHBand="0" w:evenHBand="0" w:firstRowFirstColumn="0" w:firstRowLastColumn="0" w:lastRowFirstColumn="0" w:lastRowLastColumn="0"/>
-              <w:rPr>
-                <w:rFonts w:ascii="Calibri" w:eastAsia="Times New Roman" w:hAnsi="Calibri" w:cs="Times New Roman"/>
-                <w:color w:val="000000"/>
-              </w:rPr>
-            </w:pPr>
-            <w:r>
-              <w:rPr>
-                <w:rFonts w:ascii="Calibri" w:eastAsia="Times New Roman" w:hAnsi="Calibri" w:cs="Times New Roman"/>
-                <w:color w:val="000000"/>
-              </w:rPr>
-              <w:t>34</w:t>
+            <w:tcW w:w="725" w:type="pct"/>
+            <w:noWrap/>
+            <w:hideMark/>
+          </w:tcPr>
+          <w:p>
+            <w:pPr>
+              <w:rPr>
+                <w:rFonts w:ascii="Calibri" w:eastAsia="Times New Roman" w:hAnsi="Calibri" w:cs="Times New Roman"/>
+                <w:color w:val="000000"/>
+              </w:rPr>
+            </w:pPr>
+            <w:r>
+              <w:rPr>
+                <w:rFonts w:ascii="Calibri" w:eastAsia="Times New Roman" w:hAnsi="Calibri" w:cs="Times New Roman"/>
+                <w:color w:val="000000"/>
+              </w:rPr>
+              <w:t>Chamber 5</w:t>
+            </w:r>
+          </w:p>
+        </w:tc>
+        <w:tc>
+          <w:tcPr>
+            <w:tcW w:w="873" w:type="pct"/>
+            <w:noWrap/>
+            <w:hideMark/>
+          </w:tcPr>
+          <w:p>
+            <w:pPr>
+              <w:jc w:val="right"/>
+              <w:cnfStyle w:val="000000000000" w:firstRow="0" w:lastRow="0" w:firstColumn="0" w:lastColumn="0" w:oddVBand="0" w:evenVBand="0" w:oddHBand="0" w:evenHBand="0" w:firstRowFirstColumn="0" w:firstRowLastColumn="0" w:lastRowFirstColumn="0" w:lastRowLastColumn="0"/>
+              <w:rPr>
+                <w:rFonts w:ascii="Calibri" w:eastAsia="Times New Roman" w:hAnsi="Calibri" w:cs="Times New Roman"/>
+                <w:color w:val="000000"/>
+              </w:rPr>
+            </w:pPr>
+            <w:r>
+              <w:rPr>
+                <w:rFonts w:ascii="Calibri" w:eastAsia="Times New Roman" w:hAnsi="Calibri" w:cs="Times New Roman"/>
+                <w:color w:val="000000"/>
+              </w:rPr>
+              <w:t>37</w:t>
             </w:r>
           </w:p>
         </w:tc>
@@ -5099,32 +5453,31 @@
                 <w:rFonts w:ascii="Calibri" w:eastAsia="Times New Roman" w:hAnsi="Calibri" w:cs="Times New Roman"/>
                 <w:color w:val="000000"/>
               </w:rPr>
-              <w:t>3.214285714</w:t>
-            </w:r>
-          </w:p>
-        </w:tc>
-        <w:tc>
-          <w:tcPr>
-            <w:tcW w:w="620" w:type="pct"/>
-            <w:gridSpan w:val="2"/>
-            <w:noWrap/>
-            <w:hideMark/>
-          </w:tcPr>
-          <w:p>
-            <w:pPr>
-              <w:jc w:val="right"/>
-              <w:cnfStyle w:val="000000000000" w:firstRow="0" w:lastRow="0" w:firstColumn="0" w:lastColumn="0" w:oddVBand="0" w:evenVBand="0" w:oddHBand="0" w:evenHBand="0" w:firstRowFirstColumn="0" w:firstRowLastColumn="0" w:lastRowFirstColumn="0" w:lastRowLastColumn="0"/>
-              <w:rPr>
-                <w:rFonts w:ascii="Calibri" w:eastAsia="Times New Roman" w:hAnsi="Calibri" w:cs="Times New Roman"/>
-                <w:color w:val="000000"/>
-              </w:rPr>
-            </w:pPr>
-            <w:r>
-              <w:rPr>
-                <w:rFonts w:ascii="Calibri" w:eastAsia="Times New Roman" w:hAnsi="Calibri" w:cs="Times New Roman"/>
-                <w:color w:val="000000"/>
-              </w:rPr>
-              <w:t>7</w:t>
+              <w:t>3.2</w:t>
+            </w:r>
+          </w:p>
+        </w:tc>
+        <w:tc>
+          <w:tcPr>
+            <w:tcW w:w="550" w:type="pct"/>
+            <w:noWrap/>
+            <w:hideMark/>
+          </w:tcPr>
+          <w:p>
+            <w:pPr>
+              <w:jc w:val="right"/>
+              <w:cnfStyle w:val="000000000000" w:firstRow="0" w:lastRow="0" w:firstColumn="0" w:lastColumn="0" w:oddVBand="0" w:evenVBand="0" w:oddHBand="0" w:evenHBand="0" w:firstRowFirstColumn="0" w:firstRowLastColumn="0" w:lastRowFirstColumn="0" w:lastRowLastColumn="0"/>
+              <w:rPr>
+                <w:rFonts w:ascii="Calibri" w:eastAsia="Times New Roman" w:hAnsi="Calibri" w:cs="Times New Roman"/>
+                <w:color w:val="000000"/>
+              </w:rPr>
+            </w:pPr>
+            <w:r>
+              <w:rPr>
+                <w:rFonts w:ascii="Calibri" w:eastAsia="Times New Roman" w:hAnsi="Calibri" w:cs="Times New Roman"/>
+                <w:color w:val="000000"/>
+              </w:rPr>
+              <w:t>5.5</w:t>
             </w:r>
           </w:p>
         </w:tc>
@@ -5148,186 +5501,13 @@
                 <w:rFonts w:ascii="Calibri" w:eastAsia="Times New Roman" w:hAnsi="Calibri" w:cs="Times New Roman"/>
                 <w:color w:val="000000"/>
               </w:rPr>
-              <w:t>2.118512506</w:t>
-            </w:r>
-          </w:p>
-        </w:tc>
-        <w:tc>
-          <w:tcPr>
-            <w:tcW w:w="650" w:type="pct"/>
-            <w:noWrap/>
-            <w:hideMark/>
-          </w:tcPr>
-          <w:p>
-            <w:pPr>
-              <w:jc w:val="right"/>
-              <w:cnfStyle w:val="000000000000" w:firstRow="0" w:lastRow="0" w:firstColumn="0" w:lastColumn="0" w:oddVBand="0" w:evenVBand="0" w:oddHBand="0" w:evenHBand="0" w:firstRowFirstColumn="0" w:firstRowLastColumn="0" w:lastRowFirstColumn="0" w:lastRowLastColumn="0"/>
-              <w:rPr>
-                <w:rFonts w:ascii="Calibri" w:eastAsia="Times New Roman" w:hAnsi="Calibri" w:cs="Times New Roman"/>
-                <w:color w:val="000000"/>
-              </w:rPr>
-            </w:pPr>
-            <w:r>
-              <w:rPr>
-                <w:rFonts w:ascii="Calibri" w:eastAsia="Times New Roman" w:hAnsi="Calibri" w:cs="Times New Roman"/>
-                <w:color w:val="000000"/>
-              </w:rPr>
-              <w:t>7</w:t>
-            </w:r>
-          </w:p>
-        </w:tc>
-        <w:tc>
-          <w:tcPr>
-            <w:tcW w:w="798" w:type="pct"/>
-            <w:noWrap/>
-            <w:hideMark/>
-          </w:tcPr>
-          <w:p>
-            <w:pPr>
-              <w:jc w:val="right"/>
-              <w:cnfStyle w:val="000000000000" w:firstRow="0" w:lastRow="0" w:firstColumn="0" w:lastColumn="0" w:oddVBand="0" w:evenVBand="0" w:oddHBand="0" w:evenHBand="0" w:firstRowFirstColumn="0" w:firstRowLastColumn="0" w:lastRowFirstColumn="0" w:lastRowLastColumn="0"/>
-              <w:rPr>
-                <w:rFonts w:ascii="Calibri" w:eastAsia="Times New Roman" w:hAnsi="Calibri" w:cs="Times New Roman"/>
-                <w:color w:val="000000"/>
-              </w:rPr>
-            </w:pPr>
-            <w:r>
-              <w:rPr>
-                <w:rFonts w:ascii="Calibri" w:eastAsia="Times New Roman" w:hAnsi="Calibri" w:cs="Times New Roman"/>
-                <w:color w:val="000000"/>
-              </w:rPr>
-              <w:t>0.800722463</w:t>
-            </w:r>
-          </w:p>
-        </w:tc>
-      </w:tr>
-      <w:tr>
-        <w:trPr>
-          <w:trHeight w:val="320"/>
-        </w:trPr>
-        <w:tc>
-          <w:tcPr>
-            <w:cnfStyle w:val="001000000000" w:firstRow="0" w:lastRow="0" w:firstColumn="1" w:lastColumn="0" w:oddVBand="0" w:evenVBand="0" w:oddHBand="0" w:evenHBand="0" w:firstRowFirstColumn="0" w:firstRowLastColumn="0" w:lastRowFirstColumn="0" w:lastRowLastColumn="0"/>
-            <w:tcW w:w="694" w:type="pct"/>
-            <w:noWrap/>
-            <w:hideMark/>
-          </w:tcPr>
-          <w:p>
-            <w:pPr>
-              <w:rPr>
-                <w:rFonts w:ascii="Calibri" w:eastAsia="Times New Roman" w:hAnsi="Calibri" w:cs="Times New Roman"/>
-                <w:color w:val="000000"/>
-              </w:rPr>
-            </w:pPr>
-            <w:r>
-              <w:rPr>
-                <w:rFonts w:ascii="Calibri" w:eastAsia="Times New Roman" w:hAnsi="Calibri" w:cs="Times New Roman"/>
-                <w:color w:val="000000"/>
-              </w:rPr>
-              <w:t>Chamber 5</w:t>
-            </w:r>
-          </w:p>
-        </w:tc>
-        <w:tc>
-          <w:tcPr>
-            <w:tcW w:w="642" w:type="pct"/>
-            <w:noWrap/>
-            <w:hideMark/>
-          </w:tcPr>
-          <w:p>
-            <w:pPr>
-              <w:jc w:val="right"/>
-              <w:cnfStyle w:val="000000000000" w:firstRow="0" w:lastRow="0" w:firstColumn="0" w:lastColumn="0" w:oddVBand="0" w:evenVBand="0" w:oddHBand="0" w:evenHBand="0" w:firstRowFirstColumn="0" w:firstRowLastColumn="0" w:lastRowFirstColumn="0" w:lastRowLastColumn="0"/>
-              <w:rPr>
-                <w:rFonts w:ascii="Calibri" w:eastAsia="Times New Roman" w:hAnsi="Calibri" w:cs="Times New Roman"/>
-                <w:color w:val="000000"/>
-              </w:rPr>
-            </w:pPr>
-            <w:r>
-              <w:rPr>
-                <w:rFonts w:ascii="Calibri" w:eastAsia="Times New Roman" w:hAnsi="Calibri" w:cs="Times New Roman"/>
-                <w:color w:val="000000"/>
-              </w:rPr>
-              <w:t>37</w:t>
-            </w:r>
-          </w:p>
-        </w:tc>
-        <w:tc>
-          <w:tcPr>
-            <w:tcW w:w="798" w:type="pct"/>
-            <w:noWrap/>
-            <w:hideMark/>
-          </w:tcPr>
-          <w:p>
-            <w:pPr>
-              <w:jc w:val="right"/>
-              <w:cnfStyle w:val="000000000000" w:firstRow="0" w:lastRow="0" w:firstColumn="0" w:lastColumn="0" w:oddVBand="0" w:evenVBand="0" w:oddHBand="0" w:evenHBand="0" w:firstRowFirstColumn="0" w:firstRowLastColumn="0" w:lastRowFirstColumn="0" w:lastRowLastColumn="0"/>
-              <w:rPr>
-                <w:rFonts w:ascii="Calibri" w:eastAsia="Times New Roman" w:hAnsi="Calibri" w:cs="Times New Roman"/>
-                <w:color w:val="000000"/>
-              </w:rPr>
-            </w:pPr>
-            <w:r>
-              <w:rPr>
-                <w:rFonts w:ascii="Calibri" w:eastAsia="Times New Roman" w:hAnsi="Calibri" w:cs="Times New Roman"/>
-                <w:color w:val="000000"/>
-              </w:rPr>
-              <w:t>3.2</w:t>
-            </w:r>
-          </w:p>
-        </w:tc>
-        <w:tc>
-          <w:tcPr>
-            <w:tcW w:w="620" w:type="pct"/>
-            <w:gridSpan w:val="2"/>
-            <w:noWrap/>
-            <w:hideMark/>
-          </w:tcPr>
-          <w:p>
-            <w:pPr>
-              <w:jc w:val="right"/>
-              <w:cnfStyle w:val="000000000000" w:firstRow="0" w:lastRow="0" w:firstColumn="0" w:lastColumn="0" w:oddVBand="0" w:evenVBand="0" w:oddHBand="0" w:evenHBand="0" w:firstRowFirstColumn="0" w:firstRowLastColumn="0" w:lastRowFirstColumn="0" w:lastRowLastColumn="0"/>
-              <w:rPr>
-                <w:rFonts w:ascii="Calibri" w:eastAsia="Times New Roman" w:hAnsi="Calibri" w:cs="Times New Roman"/>
-                <w:color w:val="000000"/>
-              </w:rPr>
-            </w:pPr>
-            <w:r>
-              <w:rPr>
-                <w:rFonts w:ascii="Calibri" w:eastAsia="Times New Roman" w:hAnsi="Calibri" w:cs="Times New Roman"/>
-                <w:color w:val="000000"/>
-              </w:rPr>
-              <w:t>5.5</w:t>
-            </w:r>
-          </w:p>
-        </w:tc>
-        <w:tc>
-          <w:tcPr>
-            <w:tcW w:w="798" w:type="pct"/>
-            <w:noWrap/>
-            <w:hideMark/>
-          </w:tcPr>
-          <w:p>
-            <w:pPr>
-              <w:jc w:val="right"/>
-              <w:cnfStyle w:val="000000000000" w:firstRow="0" w:lastRow="0" w:firstColumn="0" w:lastColumn="0" w:oddVBand="0" w:evenVBand="0" w:oddHBand="0" w:evenHBand="0" w:firstRowFirstColumn="0" w:firstRowLastColumn="0" w:lastRowFirstColumn="0" w:lastRowLastColumn="0"/>
-              <w:rPr>
-                <w:rFonts w:ascii="Calibri" w:eastAsia="Times New Roman" w:hAnsi="Calibri" w:cs="Times New Roman"/>
-                <w:color w:val="000000"/>
-              </w:rPr>
-            </w:pPr>
-            <w:r>
-              <w:rPr>
-                <w:rFonts w:ascii="Calibri" w:eastAsia="Times New Roman" w:hAnsi="Calibri" w:cs="Times New Roman"/>
-                <w:color w:val="000000"/>
-              </w:rPr>
               <w:t>1.955760722</w:t>
             </w:r>
           </w:p>
         </w:tc>
         <w:tc>
           <w:tcPr>
-            <w:tcW w:w="650" w:type="pct"/>
+            <w:tcW w:w="458" w:type="pct"/>
             <w:noWrap/>
             <w:hideMark/>
           </w:tcPr>
@@ -5485,6 +5665,13 @@
                 <w:color w:val="000000"/>
               </w:rPr>
             </w:pPr>
+            <w:r>
+              <w:rPr>
+                <w:rFonts w:ascii="Calibri" w:eastAsia="Times New Roman" w:hAnsi="Calibri" w:cs="Times New Roman"/>
+                <w:color w:val="000000"/>
+              </w:rPr>
+              <w:t>DF</w:t>
+            </w:r>
           </w:p>
         </w:tc>
         <w:tc>
@@ -5501,12 +5688,6 @@
                 <w:rFonts w:ascii="Calibri" w:eastAsia="Times New Roman" w:hAnsi="Calibri" w:cs="Times New Roman"/>
               </w:rPr>
             </w:pPr>
-            <w:r>
-              <w:rPr>
-                <w:rFonts w:ascii="Calibri" w:eastAsia="Times New Roman" w:hAnsi="Calibri" w:cs="Times New Roman"/>
-              </w:rPr>
-              <w:t>categorical</w:t>
-            </w:r>
           </w:p>
         </w:tc>
         <w:tc>
@@ -5527,6 +5708,102 @@
                 <w:rFonts w:ascii="Calibri" w:eastAsia="Times New Roman" w:hAnsi="Calibri" w:cs="Times New Roman"/>
               </w:rPr>
               <w:t>continuous</w:t>
+            </w:r>
+          </w:p>
+        </w:tc>
+      </w:tr>
+      <w:tr>
+        <w:trPr>
+          <w:trHeight w:val="348"/>
+        </w:trPr>
+        <w:tc>
+          <w:tcPr>
+            <w:cnfStyle w:val="001000000000" w:firstRow="0" w:lastRow="0" w:firstColumn="1" w:lastColumn="0" w:oddVBand="0" w:evenVBand="0" w:oddHBand="0" w:evenHBand="0" w:firstRowFirstColumn="0" w:firstRowLastColumn="0" w:lastRowFirstColumn="0" w:lastRowLastColumn="0"/>
+            <w:tcW w:w="2109" w:type="pct"/>
+            <w:gridSpan w:val="3"/>
+            <w:noWrap/>
+            <w:hideMark/>
+          </w:tcPr>
+          <w:p>
+            <w:pPr>
+              <w:rPr>
+                <w:rFonts w:ascii="Times New Roman" w:eastAsia="Times New Roman" w:hAnsi="Times New Roman" w:cs="Times New Roman"/>
+                <w:sz w:val="20"/>
+                <w:szCs w:val="20"/>
+              </w:rPr>
+            </w:pPr>
+          </w:p>
+        </w:tc>
+        <w:tc>
+          <w:tcPr>
+            <w:tcW w:w="680" w:type="pct"/>
+            <w:gridSpan w:val="3"/>
+            <w:noWrap/>
+            <w:hideMark/>
+          </w:tcPr>
+          <w:p>
+            <w:pPr>
+              <w:cnfStyle w:val="000000000000" w:firstRow="0" w:lastRow="0" w:firstColumn="0" w:lastColumn="0" w:oddVBand="0" w:evenVBand="0" w:oddHBand="0" w:evenHBand="0" w:firstRowFirstColumn="0" w:firstRowLastColumn="0" w:lastRowFirstColumn="0" w:lastRowLastColumn="0"/>
+              <w:rPr>
+                <w:rFonts w:ascii="Calibri" w:eastAsia="Times New Roman" w:hAnsi="Calibri" w:cs="Times New Roman"/>
+                <w:color w:val="000000"/>
+              </w:rPr>
+            </w:pPr>
+            <w:r>
+              <w:rPr>
+                <w:rFonts w:ascii="Calibri" w:eastAsia="Times New Roman" w:hAnsi="Calibri" w:cs="Times New Roman"/>
+                <w:color w:val="000000"/>
+              </w:rPr>
+              <w:t>1</w:t>
+            </w:r>
+          </w:p>
+        </w:tc>
+        <w:tc>
+          <w:tcPr>
+            <w:tcW w:w="1439" w:type="pct"/>
+            <w:gridSpan w:val="2"/>
+            <w:noWrap/>
+            <w:hideMark/>
+          </w:tcPr>
+          <w:p>
+            <w:pPr>
+              <w:jc w:val="right"/>
+              <w:cnfStyle w:val="000000000000" w:firstRow="0" w:lastRow="0" w:firstColumn="0" w:lastColumn="0" w:oddVBand="0" w:evenVBand="0" w:oddHBand="0" w:evenHBand="0" w:firstRowFirstColumn="0" w:firstRowLastColumn="0" w:lastRowFirstColumn="0" w:lastRowLastColumn="0"/>
+              <w:rPr>
+                <w:rFonts w:ascii="Calibri" w:eastAsia="Times New Roman" w:hAnsi="Calibri" w:cs="Times New Roman"/>
+                <w:color w:val="000000"/>
+              </w:rPr>
+            </w:pPr>
+            <w:r>
+              <w:rPr>
+                <w:rFonts w:ascii="Calibri" w:eastAsia="Times New Roman" w:hAnsi="Calibri" w:cs="Times New Roman"/>
+                <w:color w:val="000000"/>
+              </w:rPr>
+              <w:t>F</w:t>
+            </w:r>
+          </w:p>
+        </w:tc>
+        <w:tc>
+          <w:tcPr>
+            <w:tcW w:w="773" w:type="pct"/>
+            <w:noWrap/>
+            <w:hideMark/>
+          </w:tcPr>
+          <w:p>
+            <w:pPr>
+              <w:jc w:val="right"/>
+              <w:cnfStyle w:val="000000000000" w:firstRow="0" w:lastRow="0" w:firstColumn="0" w:lastColumn="0" w:oddVBand="0" w:evenVBand="0" w:oddHBand="0" w:evenHBand="0" w:firstRowFirstColumn="0" w:firstRowLastColumn="0" w:lastRowFirstColumn="0" w:lastRowLastColumn="0"/>
+              <w:rPr>
+                <w:rFonts w:ascii="Calibri" w:eastAsia="Times New Roman" w:hAnsi="Calibri" w:cs="Times New Roman"/>
+                <w:color w:val="000000"/>
+              </w:rPr>
+            </w:pPr>
+            <w:r>
+              <w:rPr>
+                <w:rFonts w:ascii="Calibri" w:eastAsia="Times New Roman" w:hAnsi="Calibri" w:cs="Times New Roman"/>
+                <w:color w:val="000000"/>
+              </w:rPr>
+              <w:t>7.4285</w:t>
             </w:r>
           </w:p>
         </w:tc>
@@ -5545,10 +5822,10 @@
           </w:tcPr>
           <w:p>
             <w:pPr>
-              <w:rPr>
-                <w:rFonts w:ascii="Times New Roman" w:eastAsia="Times New Roman" w:hAnsi="Times New Roman" w:cs="Times New Roman"/>
-                <w:sz w:val="20"/>
-                <w:szCs w:val="20"/>
+              <w:jc w:val="right"/>
+              <w:rPr>
+                <w:rFonts w:ascii="Calibri" w:eastAsia="Times New Roman" w:hAnsi="Calibri" w:cs="Times New Roman"/>
+                <w:color w:val="000000"/>
               </w:rPr>
             </w:pPr>
           </w:p>
@@ -5573,7 +5850,7 @@
                 <w:rFonts w:ascii="Calibri" w:eastAsia="Times New Roman" w:hAnsi="Calibri" w:cs="Times New Roman"/>
                 <w:color w:val="000000"/>
               </w:rPr>
-              <w:t>F</w:t>
+              <w:t>24</w:t>
             </w:r>
           </w:p>
         </w:tc>
@@ -5598,103 +5875,7 @@
                 <w:rFonts w:ascii="Calibri" w:eastAsia="Times New Roman" w:hAnsi="Calibri" w:cs="Times New Roman"/>
                 <w:color w:val="000000"/>
               </w:rPr>
-              <w:t>2.9138</w:t>
-            </w:r>
-          </w:p>
-        </w:tc>
-        <w:tc>
-          <w:tcPr>
-            <w:tcW w:w="773" w:type="pct"/>
-            <w:noWrap/>
-            <w:hideMark/>
-          </w:tcPr>
-          <w:p>
-            <w:pPr>
-              <w:jc w:val="right"/>
-              <w:cnfStyle w:val="000000000000" w:firstRow="0" w:lastRow="0" w:firstColumn="0" w:lastColumn="0" w:oddVBand="0" w:evenVBand="0" w:oddHBand="0" w:evenHBand="0" w:firstRowFirstColumn="0" w:firstRowLastColumn="0" w:lastRowFirstColumn="0" w:lastRowLastColumn="0"/>
-              <w:rPr>
-                <w:rFonts w:ascii="Calibri" w:eastAsia="Times New Roman" w:hAnsi="Calibri" w:cs="Times New Roman"/>
-                <w:color w:val="000000"/>
-              </w:rPr>
-            </w:pPr>
-            <w:r>
-              <w:rPr>
-                <w:rFonts w:ascii="Calibri" w:eastAsia="Times New Roman" w:hAnsi="Calibri" w:cs="Times New Roman"/>
-                <w:color w:val="000000"/>
-              </w:rPr>
-              <w:t>7.4285</w:t>
-            </w:r>
-          </w:p>
-        </w:tc>
-      </w:tr>
-      <w:tr>
-        <w:trPr>
-          <w:trHeight w:val="320"/>
-        </w:trPr>
-        <w:tc>
-          <w:tcPr>
-            <w:cnfStyle w:val="001000000000" w:firstRow="0" w:lastRow="0" w:firstColumn="1" w:lastColumn="0" w:oddVBand="0" w:evenVBand="0" w:oddHBand="0" w:evenHBand="0" w:firstRowFirstColumn="0" w:firstRowLastColumn="0" w:lastRowFirstColumn="0" w:lastRowLastColumn="0"/>
-            <w:tcW w:w="2109" w:type="pct"/>
-            <w:gridSpan w:val="3"/>
-            <w:noWrap/>
-            <w:hideMark/>
-          </w:tcPr>
-          <w:p>
-            <w:pPr>
-              <w:jc w:val="right"/>
-              <w:rPr>
-                <w:rFonts w:ascii="Calibri" w:eastAsia="Times New Roman" w:hAnsi="Calibri" w:cs="Times New Roman"/>
-                <w:color w:val="000000"/>
-              </w:rPr>
-            </w:pPr>
-          </w:p>
-        </w:tc>
-        <w:tc>
-          <w:tcPr>
-            <w:tcW w:w="680" w:type="pct"/>
-            <w:gridSpan w:val="3"/>
-            <w:noWrap/>
-            <w:hideMark/>
-          </w:tcPr>
-          <w:p>
-            <w:pPr>
-              <w:cnfStyle w:val="000000000000" w:firstRow="0" w:lastRow="0" w:firstColumn="0" w:lastColumn="0" w:oddVBand="0" w:evenVBand="0" w:oddHBand="0" w:evenHBand="0" w:firstRowFirstColumn="0" w:firstRowLastColumn="0" w:lastRowFirstColumn="0" w:lastRowLastColumn="0"/>
-              <w:rPr>
-                <w:rFonts w:ascii="Calibri" w:eastAsia="Times New Roman" w:hAnsi="Calibri" w:cs="Times New Roman"/>
-                <w:color w:val="000000"/>
-              </w:rPr>
-            </w:pPr>
-            <w:r>
-              <w:rPr>
-                <w:rFonts w:ascii="Calibri" w:eastAsia="Times New Roman" w:hAnsi="Calibri" w:cs="Times New Roman"/>
-                <w:color w:val="000000"/>
-              </w:rPr>
               <w:t>P</w:t>
-            </w:r>
-          </w:p>
-        </w:tc>
-        <w:tc>
-          <w:tcPr>
-            <w:tcW w:w="1439" w:type="pct"/>
-            <w:gridSpan w:val="2"/>
-            <w:noWrap/>
-            <w:hideMark/>
-          </w:tcPr>
-          <w:p>
-            <w:pPr>
-              <w:jc w:val="right"/>
-              <w:cnfStyle w:val="000000000000" w:firstRow="0" w:lastRow="0" w:firstColumn="0" w:lastColumn="0" w:oddVBand="0" w:evenVBand="0" w:oddHBand="0" w:evenHBand="0" w:firstRowFirstColumn="0" w:firstRowLastColumn="0" w:lastRowFirstColumn="0" w:lastRowLastColumn="0"/>
-              <w:rPr>
-                <w:rFonts w:ascii="Calibri" w:eastAsia="Times New Roman" w:hAnsi="Calibri" w:cs="Times New Roman"/>
-                <w:color w:val="000000"/>
-              </w:rPr>
-            </w:pPr>
-            <w:r>
-              <w:rPr>
-                <w:rFonts w:ascii="Calibri" w:eastAsia="Times New Roman" w:hAnsi="Calibri" w:cs="Times New Roman"/>
-                <w:color w:val="000000"/>
-              </w:rPr>
-              <w:t>0.04606</w:t>
             </w:r>
           </w:p>
         </w:tc>
@@ -6828,7 +7009,342 @@
         </w:drawing>
       </w:r>
     </w:p>
+    <w:tbl>
+      <w:tblPr>
+        <w:tblStyle w:val="GridTable1Light"/>
+        <w:tblW w:w="4241" w:type="pct"/>
+        <w:tblLook w:val="04A0" w:firstRow="1" w:lastRow="0" w:firstColumn="1" w:lastColumn="0" w:noHBand="0" w:noVBand="1"/>
+      </w:tblPr>
+      <w:tblGrid>
+        <w:gridCol w:w="3944"/>
+        <w:gridCol w:w="1272"/>
+        <w:gridCol w:w="1272"/>
+        <w:gridCol w:w="1443"/>
+      </w:tblGrid>
+      <w:tr>
+        <w:trPr>
+          <w:cnfStyle w:val="100000000000" w:firstRow="1" w:lastRow="0" w:firstColumn="0" w:lastColumn="0" w:oddVBand="0" w:evenVBand="0" w:oddHBand="0" w:evenHBand="0" w:firstRowFirstColumn="0" w:firstRowLastColumn="0" w:lastRowFirstColumn="0" w:lastRowLastColumn="0"/>
+          <w:trHeight w:val="320"/>
+        </w:trPr>
+        <w:tc>
+          <w:tcPr>
+            <w:cnfStyle w:val="001000000000" w:firstRow="0" w:lastRow="0" w:firstColumn="1" w:lastColumn="0" w:oddVBand="0" w:evenVBand="0" w:oddHBand="0" w:evenHBand="0" w:firstRowFirstColumn="0" w:firstRowLastColumn="0" w:lastRowFirstColumn="0" w:lastRowLastColumn="0"/>
+            <w:tcW w:w="2486" w:type="pct"/>
+            <w:noWrap/>
+            <w:hideMark/>
+          </w:tcPr>
+          <w:p>
+            <w:pPr>
+              <w:rPr>
+                <w:rFonts w:ascii="Calibri" w:eastAsia="Times New Roman" w:hAnsi="Calibri" w:cs="Times New Roman"/>
+                <w:color w:val="000000"/>
+              </w:rPr>
+            </w:pPr>
+            <w:r>
+              <w:rPr>
+                <w:rFonts w:ascii="Calibri" w:eastAsia="Times New Roman" w:hAnsi="Calibri" w:cs="Times New Roman"/>
+                <w:color w:val="000000"/>
+              </w:rPr>
+              <w:t>Mean soil moisture</w:t>
+            </w:r>
+          </w:p>
+        </w:tc>
+        <w:tc>
+          <w:tcPr>
+            <w:tcW w:w="802" w:type="pct"/>
+          </w:tcPr>
+          <w:p>
+            <w:pPr>
+              <w:cnfStyle w:val="100000000000" w:firstRow="1" w:lastRow="0" w:firstColumn="0" w:lastColumn="0" w:oddVBand="0" w:evenVBand="0" w:oddHBand="0" w:evenHBand="0" w:firstRowFirstColumn="0" w:firstRowLastColumn="0" w:lastRowFirstColumn="0" w:lastRowLastColumn="0"/>
+              <w:rPr>
+                <w:rFonts w:ascii="Calibri" w:eastAsia="Times New Roman" w:hAnsi="Calibri" w:cs="Times New Roman"/>
+                <w:color w:val="000000"/>
+              </w:rPr>
+            </w:pPr>
+            <w:r>
+              <w:rPr>
+                <w:rFonts w:ascii="Calibri" w:eastAsia="Times New Roman" w:hAnsi="Calibri" w:cs="Times New Roman"/>
+                <w:color w:val="000000"/>
+              </w:rPr>
+              <w:t>DF</w:t>
+            </w:r>
+          </w:p>
+        </w:tc>
+        <w:tc>
+          <w:tcPr>
+            <w:tcW w:w="802" w:type="pct"/>
+            <w:noWrap/>
+            <w:hideMark/>
+          </w:tcPr>
+          <w:p>
+            <w:pPr>
+              <w:cnfStyle w:val="100000000000" w:firstRow="1" w:lastRow="0" w:firstColumn="0" w:lastColumn="0" w:oddVBand="0" w:evenVBand="0" w:oddHBand="0" w:evenHBand="0" w:firstRowFirstColumn="0" w:firstRowLastColumn="0" w:lastRowFirstColumn="0" w:lastRowLastColumn="0"/>
+              <w:rPr>
+                <w:rFonts w:ascii="Calibri" w:eastAsia="Times New Roman" w:hAnsi="Calibri" w:cs="Times New Roman"/>
+                <w:color w:val="000000"/>
+              </w:rPr>
+            </w:pPr>
+          </w:p>
+        </w:tc>
+        <w:tc>
+          <w:tcPr>
+            <w:tcW w:w="910" w:type="pct"/>
+            <w:noWrap/>
+            <w:hideMark/>
+          </w:tcPr>
+          <w:p>
+            <w:pPr>
+              <w:cnfStyle w:val="100000000000" w:firstRow="1" w:lastRow="0" w:firstColumn="0" w:lastColumn="0" w:oddVBand="0" w:evenVBand="0" w:oddHBand="0" w:evenHBand="0" w:firstRowFirstColumn="0" w:firstRowLastColumn="0" w:lastRowFirstColumn="0" w:lastRowLastColumn="0"/>
+              <w:rPr>
+                <w:rFonts w:ascii="Calibri" w:eastAsia="Times New Roman" w:hAnsi="Calibri" w:cs="Times New Roman"/>
+              </w:rPr>
+            </w:pPr>
+            <w:r>
+              <w:rPr>
+                <w:rFonts w:ascii="Calibri" w:eastAsia="Times New Roman" w:hAnsi="Calibri" w:cs="Times New Roman"/>
+              </w:rPr>
+              <w:t>continuous</w:t>
+            </w:r>
+          </w:p>
+        </w:tc>
+      </w:tr>
+      <w:tr>
+        <w:trPr>
+          <w:trHeight w:val="320"/>
+        </w:trPr>
+        <w:tc>
+          <w:tcPr>
+            <w:cnfStyle w:val="001000000000" w:firstRow="0" w:lastRow="0" w:firstColumn="1" w:lastColumn="0" w:oddVBand="0" w:evenVBand="0" w:oddHBand="0" w:evenHBand="0" w:firstRowFirstColumn="0" w:firstRowLastColumn="0" w:lastRowFirstColumn="0" w:lastRowLastColumn="0"/>
+            <w:tcW w:w="2486" w:type="pct"/>
+            <w:noWrap/>
+            <w:hideMark/>
+          </w:tcPr>
+          <w:p>
+            <w:pPr>
+              <w:rPr>
+                <w:rFonts w:ascii="Times New Roman" w:eastAsia="Times New Roman" w:hAnsi="Times New Roman" w:cs="Times New Roman"/>
+                <w:sz w:val="20"/>
+                <w:szCs w:val="20"/>
+              </w:rPr>
+            </w:pPr>
+          </w:p>
+        </w:tc>
+        <w:tc>
+          <w:tcPr>
+            <w:tcW w:w="802" w:type="pct"/>
+          </w:tcPr>
+          <w:p>
+            <w:pPr>
+              <w:cnfStyle w:val="000000000000" w:firstRow="0" w:lastRow="0" w:firstColumn="0" w:lastColumn="0" w:oddVBand="0" w:evenVBand="0" w:oddHBand="0" w:evenHBand="0" w:firstRowFirstColumn="0" w:firstRowLastColumn="0" w:lastRowFirstColumn="0" w:lastRowLastColumn="0"/>
+              <w:rPr>
+                <w:rFonts w:ascii="Calibri" w:eastAsia="Times New Roman" w:hAnsi="Calibri" w:cs="Times New Roman"/>
+                <w:color w:val="000000"/>
+              </w:rPr>
+            </w:pPr>
+            <w:r>
+              <w:rPr>
+                <w:rFonts w:ascii="Calibri" w:eastAsia="Times New Roman" w:hAnsi="Calibri" w:cs="Times New Roman"/>
+                <w:color w:val="000000"/>
+              </w:rPr>
+              <w:t>1</w:t>
+            </w:r>
+          </w:p>
+        </w:tc>
+        <w:tc>
+          <w:tcPr>
+            <w:tcW w:w="802" w:type="pct"/>
+            <w:noWrap/>
+            <w:hideMark/>
+          </w:tcPr>
+          <w:p>
+            <w:pPr>
+              <w:cnfStyle w:val="000000000000" w:firstRow="0" w:lastRow="0" w:firstColumn="0" w:lastColumn="0" w:oddVBand="0" w:evenVBand="0" w:oddHBand="0" w:evenHBand="0" w:firstRowFirstColumn="0" w:firstRowLastColumn="0" w:lastRowFirstColumn="0" w:lastRowLastColumn="0"/>
+              <w:rPr>
+                <w:rFonts w:ascii="Calibri" w:eastAsia="Times New Roman" w:hAnsi="Calibri" w:cs="Times New Roman"/>
+                <w:color w:val="000000"/>
+              </w:rPr>
+            </w:pPr>
+            <w:r>
+              <w:rPr>
+                <w:rFonts w:ascii="Calibri" w:eastAsia="Times New Roman" w:hAnsi="Calibri" w:cs="Times New Roman"/>
+                <w:color w:val="000000"/>
+              </w:rPr>
+              <w:t>F</w:t>
+            </w:r>
+          </w:p>
+        </w:tc>
+        <w:tc>
+          <w:tcPr>
+            <w:tcW w:w="910" w:type="pct"/>
+            <w:noWrap/>
+            <w:hideMark/>
+          </w:tcPr>
+          <w:p>
+            <w:pPr>
+              <w:jc w:val="right"/>
+              <w:cnfStyle w:val="000000000000" w:firstRow="0" w:lastRow="0" w:firstColumn="0" w:lastColumn="0" w:oddVBand="0" w:evenVBand="0" w:oddHBand="0" w:evenHBand="0" w:firstRowFirstColumn="0" w:firstRowLastColumn="0" w:lastRowFirstColumn="0" w:lastRowLastColumn="0"/>
+              <w:rPr>
+                <w:rFonts w:ascii="Calibri" w:eastAsia="Times New Roman" w:hAnsi="Calibri" w:cs="Times New Roman"/>
+                <w:color w:val="000000"/>
+              </w:rPr>
+            </w:pPr>
+            <w:r>
+              <w:rPr>
+                <w:rFonts w:ascii="Calibri" w:eastAsia="Times New Roman" w:hAnsi="Calibri" w:cs="Times New Roman"/>
+                <w:color w:val="000000"/>
+              </w:rPr>
+              <w:t>8.0541</w:t>
+            </w:r>
+          </w:p>
+        </w:tc>
+      </w:tr>
+      <w:tr>
+        <w:trPr>
+          <w:trHeight w:val="320"/>
+        </w:trPr>
+        <w:tc>
+          <w:tcPr>
+            <w:cnfStyle w:val="001000000000" w:firstRow="0" w:lastRow="0" w:firstColumn="1" w:lastColumn="0" w:oddVBand="0" w:evenVBand="0" w:oddHBand="0" w:evenHBand="0" w:firstRowFirstColumn="0" w:firstRowLastColumn="0" w:lastRowFirstColumn="0" w:lastRowLastColumn="0"/>
+            <w:tcW w:w="2486" w:type="pct"/>
+            <w:noWrap/>
+            <w:hideMark/>
+          </w:tcPr>
+          <w:p>
+            <w:pPr>
+              <w:jc w:val="right"/>
+              <w:rPr>
+                <w:rFonts w:ascii="Calibri" w:eastAsia="Times New Roman" w:hAnsi="Calibri" w:cs="Times New Roman"/>
+                <w:color w:val="000000"/>
+              </w:rPr>
+            </w:pPr>
+          </w:p>
+        </w:tc>
+        <w:tc>
+          <w:tcPr>
+            <w:tcW w:w="802" w:type="pct"/>
+          </w:tcPr>
+          <w:p>
+            <w:pPr>
+              <w:cnfStyle w:val="000000000000" w:firstRow="0" w:lastRow="0" w:firstColumn="0" w:lastColumn="0" w:oddVBand="0" w:evenVBand="0" w:oddHBand="0" w:evenHBand="0" w:firstRowFirstColumn="0" w:firstRowLastColumn="0" w:lastRowFirstColumn="0" w:lastRowLastColumn="0"/>
+              <w:rPr>
+                <w:rFonts w:ascii="Calibri" w:eastAsia="Times New Roman" w:hAnsi="Calibri" w:cs="Times New Roman"/>
+                <w:color w:val="000000"/>
+              </w:rPr>
+            </w:pPr>
+            <w:r>
+              <w:rPr>
+                <w:rFonts w:ascii="Calibri" w:eastAsia="Times New Roman" w:hAnsi="Calibri" w:cs="Times New Roman"/>
+                <w:color w:val="000000"/>
+              </w:rPr>
+              <w:t>24</w:t>
+            </w:r>
+          </w:p>
+        </w:tc>
+        <w:tc>
+          <w:tcPr>
+            <w:tcW w:w="802" w:type="pct"/>
+            <w:noWrap/>
+            <w:hideMark/>
+          </w:tcPr>
+          <w:p>
+            <w:pPr>
+              <w:cnfStyle w:val="000000000000" w:firstRow="0" w:lastRow="0" w:firstColumn="0" w:lastColumn="0" w:oddVBand="0" w:evenVBand="0" w:oddHBand="0" w:evenHBand="0" w:firstRowFirstColumn="0" w:firstRowLastColumn="0" w:lastRowFirstColumn="0" w:lastRowLastColumn="0"/>
+              <w:rPr>
+                <w:rFonts w:ascii="Calibri" w:eastAsia="Times New Roman" w:hAnsi="Calibri" w:cs="Times New Roman"/>
+                <w:color w:val="000000"/>
+              </w:rPr>
+            </w:pPr>
+            <w:r>
+              <w:rPr>
+                <w:rFonts w:ascii="Calibri" w:eastAsia="Times New Roman" w:hAnsi="Calibri" w:cs="Times New Roman"/>
+                <w:color w:val="000000"/>
+              </w:rPr>
+              <w:t>P</w:t>
+            </w:r>
+          </w:p>
+        </w:tc>
+        <w:tc>
+          <w:tcPr>
+            <w:tcW w:w="910" w:type="pct"/>
+            <w:noWrap/>
+            <w:hideMark/>
+          </w:tcPr>
+          <w:p>
+            <w:pPr>
+              <w:jc w:val="right"/>
+              <w:cnfStyle w:val="000000000000" w:firstRow="0" w:lastRow="0" w:firstColumn="0" w:lastColumn="0" w:oddVBand="0" w:evenVBand="0" w:oddHBand="0" w:evenHBand="0" w:firstRowFirstColumn="0" w:firstRowLastColumn="0" w:lastRowFirstColumn="0" w:lastRowLastColumn="0"/>
+              <w:rPr>
+                <w:rFonts w:ascii="Calibri" w:eastAsia="Times New Roman" w:hAnsi="Calibri" w:cs="Times New Roman"/>
+                <w:color w:val="000000"/>
+              </w:rPr>
+            </w:pPr>
+            <w:r>
+              <w:rPr>
+                <w:rFonts w:ascii="Calibri" w:eastAsia="Times New Roman" w:hAnsi="Calibri" w:cs="Times New Roman"/>
+                <w:color w:val="000000"/>
+              </w:rPr>
+              <w:t>0.009089</w:t>
+            </w:r>
+          </w:p>
+        </w:tc>
+      </w:tr>
+    </w:tbl>
     <w:p/>
+    <w:p/>
+    <w:p/>
+    <w:p/>
+    <w:p/>
+    <w:p/>
+    <w:p>
+      <w:bookmarkStart w:id="0" w:name="_GoBack"/>
+      <w:r>
+        <w:rPr>
+          <w:noProof/>
+        </w:rPr>
+        <w:drawing>
+          <wp:inline distT="0" distB="0" distL="0" distR="0" wp14:anchorId="26508049" wp14:editId="618DAA50">
+            <wp:extent cx="5943600" cy="5625465"/>
+            <wp:effectExtent l="0" t="0" r="0" b="0"/>
+            <wp:docPr id="7" name="Picture 7"/>
+            <wp:cNvGraphicFramePr>
+              <a:graphicFrameLocks xmlns:a="http://schemas.openxmlformats.org/drawingml/2006/main" noChangeAspect="1"/>
+            </wp:cNvGraphicFramePr>
+            <a:graphic xmlns:a="http://schemas.openxmlformats.org/drawingml/2006/main">
+              <a:graphicData uri="http://schemas.openxmlformats.org/drawingml/2006/picture">
+                <pic:pic xmlns:pic="http://schemas.openxmlformats.org/drawingml/2006/picture">
+                  <pic:nvPicPr>
+                    <pic:cNvPr id="7" name="gh_logistic.pdf"/>
+                    <pic:cNvPicPr/>
+                  </pic:nvPicPr>
+                  <pic:blipFill>
+                    <a:blip r:embed="rId10">
+                      <a:extLst>
+                        <a:ext uri="{28A0092B-C50C-407E-A947-70E740481C1C}">
+                          <a14:useLocalDpi xmlns:a14="http://schemas.microsoft.com/office/drawing/2010/main" val="0"/>
+                        </a:ext>
+                      </a:extLst>
+                    </a:blip>
+                    <a:stretch>
+                      <a:fillRect/>
+                    </a:stretch>
+                  </pic:blipFill>
+                  <pic:spPr>
+                    <a:xfrm>
+                      <a:off x="0" y="0"/>
+                      <a:ext cx="5943600" cy="5625465"/>
+                    </a:xfrm>
+                    <a:prstGeom prst="rect">
+                      <a:avLst/>
+                    </a:prstGeom>
+                  </pic:spPr>
+                </pic:pic>
+              </a:graphicData>
+            </a:graphic>
+          </wp:inline>
+        </w:drawing>
+      </w:r>
+      <w:bookmarkEnd w:id="0"/>
+    </w:p>
     <w:sectPr>
       <w:pgSz w:w="12240" w:h="15840"/>
       <w:pgMar w:top="1440" w:right="1440" w:bottom="1440" w:left="1440" w:header="720" w:footer="720" w:gutter="0"/>

</xml_diff>